<commit_message>
Manque Déroulement des évènements et plannif
</commit_message>
<xml_diff>
--- a/sma/SMA - Rapport d'analyse.docx
+++ b/sma/SMA - Rapport d'analyse.docx
@@ -309,7 +309,7 @@
           </mc:Choice>
           <mc:Fallback>
             <w:pict>
-              <v:group w14:anchorId="65F7D6CE" id="Groupe 3" o:spid="_x0000_s1026" style="position:absolute;margin-left:0;margin-top:-.5pt;width:139.65pt;height:842.4pt;z-index:251660288;mso-left-percent:750;mso-position-horizontal-relative:page;mso-position-vertical-relative:page;mso-left-percent:750;mso-width-relative:margin" coordsize="17742,106984" o:gfxdata="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">
+              <v:group w14:anchorId="00375A07" id="Groupe 3" o:spid="_x0000_s1026" style="position:absolute;margin-left:0;margin-top:-.5pt;width:139.65pt;height:842.4pt;z-index:251660288;mso-left-percent:750;mso-position-horizontal-relative:page;mso-position-vertical-relative:page;mso-left-percent:750;mso-width-relative:margin" coordsize="17742,106984" o:gfxdata="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">
                 <v:group id="Group 77" o:spid="_x0000_s1027" style="position:absolute;left:3089;width:14653;height:106984" coordorigin="6022,8835" coordsize="2310,16114" o:gfxdata="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">
                   <v:rect id="Rectangle 78" o:spid="_x0000_s1028" style="position:absolute;left:6676;top:8835;width:1512;height:16114;visibility:visible;mso-wrap-style:square;v-text-anchor:top" o:gfxdata="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" filled="f" strokecolor="#bfb675"/>
                   <v:shapetype id="_x0000_t32" coordsize="21600,21600" o:spt="32" o:oned="t" path="m,l21600,21600e" filled="f">
@@ -1083,7 +1083,7 @@
           <w:r>
             <w:fldChar w:fldCharType="separate"/>
           </w:r>
-          <w:hyperlink w:anchor="_Toc436569169" w:history="1">
+          <w:hyperlink w:anchor="_Toc436677318" w:history="1">
             <w:r>
               <w:rPr>
                 <w:rStyle w:val="Lienhypertexte"/>
@@ -1110,7 +1110,7 @@
                 <w:noProof/>
                 <w:webHidden/>
               </w:rPr>
-              <w:instrText xml:space="preserve"> PAGEREF _Toc436569169 \h </w:instrText>
+              <w:instrText xml:space="preserve"> PAGEREF _Toc436677318 \h </w:instrText>
             </w:r>
             <w:r>
               <w:rPr>
@@ -1154,7 +1154,7 @@
               <w:szCs w:val="22"/>
             </w:rPr>
           </w:pPr>
-          <w:hyperlink w:anchor="_Toc436569170" w:history="1">
+          <w:hyperlink w:anchor="_Toc436677319" w:history="1">
             <w:r>
               <w:rPr>
                 <w:rStyle w:val="Lienhypertexte"/>
@@ -1181,7 +1181,7 @@
                 <w:noProof/>
                 <w:webHidden/>
               </w:rPr>
-              <w:instrText xml:space="preserve"> PAGEREF _Toc436569170 \h </w:instrText>
+              <w:instrText xml:space="preserve"> PAGEREF _Toc436677319 \h </w:instrText>
             </w:r>
             <w:r>
               <w:rPr>
@@ -1202,6 +1202,716 @@
                 <w:webHidden/>
               </w:rPr>
               <w:t>3</w:t>
+            </w:r>
+            <w:r>
+              <w:rPr>
+                <w:noProof/>
+                <w:webHidden/>
+              </w:rPr>
+              <w:fldChar w:fldCharType="end"/>
+            </w:r>
+          </w:hyperlink>
+        </w:p>
+        <w:p>
+          <w:pPr>
+            <w:pStyle w:val="TM2"/>
+            <w:tabs>
+              <w:tab w:val="right" w:leader="dot" w:pos="8395"/>
+            </w:tabs>
+            <w:rPr>
+              <w:rFonts w:eastAsiaTheme="minorEastAsia"/>
+              <w:noProof/>
+              <w:color w:val="auto"/>
+              <w:szCs w:val="22"/>
+            </w:rPr>
+          </w:pPr>
+          <w:hyperlink w:anchor="_Toc436677320" w:history="1">
+            <w:r>
+              <w:rPr>
+                <w:rStyle w:val="Lienhypertexte"/>
+                <w:noProof/>
+              </w:rPr>
+              <w:t>Présentation de la simulation</w:t>
+            </w:r>
+            <w:r>
+              <w:rPr>
+                <w:noProof/>
+                <w:webHidden/>
+              </w:rPr>
+              <w:tab/>
+            </w:r>
+            <w:r>
+              <w:rPr>
+                <w:noProof/>
+                <w:webHidden/>
+              </w:rPr>
+              <w:fldChar w:fldCharType="begin"/>
+            </w:r>
+            <w:r>
+              <w:rPr>
+                <w:noProof/>
+                <w:webHidden/>
+              </w:rPr>
+              <w:instrText xml:space="preserve"> PAGEREF _Toc436677320 \h </w:instrText>
+            </w:r>
+            <w:r>
+              <w:rPr>
+                <w:noProof/>
+                <w:webHidden/>
+              </w:rPr>
+            </w:r>
+            <w:r>
+              <w:rPr>
+                <w:noProof/>
+                <w:webHidden/>
+              </w:rPr>
+              <w:fldChar w:fldCharType="separate"/>
+            </w:r>
+            <w:r>
+              <w:rPr>
+                <w:noProof/>
+                <w:webHidden/>
+              </w:rPr>
+              <w:t>3</w:t>
+            </w:r>
+            <w:r>
+              <w:rPr>
+                <w:noProof/>
+                <w:webHidden/>
+              </w:rPr>
+              <w:fldChar w:fldCharType="end"/>
+            </w:r>
+          </w:hyperlink>
+        </w:p>
+        <w:p>
+          <w:pPr>
+            <w:pStyle w:val="TM3"/>
+            <w:tabs>
+              <w:tab w:val="right" w:leader="dot" w:pos="8395"/>
+            </w:tabs>
+            <w:rPr>
+              <w:rFonts w:eastAsiaTheme="minorEastAsia"/>
+              <w:noProof/>
+              <w:color w:val="auto"/>
+              <w:szCs w:val="22"/>
+            </w:rPr>
+          </w:pPr>
+          <w:hyperlink w:anchor="_Toc436677321" w:history="1">
+            <w:r>
+              <w:rPr>
+                <w:rStyle w:val="Lienhypertexte"/>
+                <w:noProof/>
+              </w:rPr>
+              <w:t>Contexte de la simulation</w:t>
+            </w:r>
+            <w:r>
+              <w:rPr>
+                <w:noProof/>
+                <w:webHidden/>
+              </w:rPr>
+              <w:tab/>
+            </w:r>
+            <w:r>
+              <w:rPr>
+                <w:noProof/>
+                <w:webHidden/>
+              </w:rPr>
+              <w:fldChar w:fldCharType="begin"/>
+            </w:r>
+            <w:r>
+              <w:rPr>
+                <w:noProof/>
+                <w:webHidden/>
+              </w:rPr>
+              <w:instrText xml:space="preserve"> PAGEREF _Toc436677321 \h </w:instrText>
+            </w:r>
+            <w:r>
+              <w:rPr>
+                <w:noProof/>
+                <w:webHidden/>
+              </w:rPr>
+            </w:r>
+            <w:r>
+              <w:rPr>
+                <w:noProof/>
+                <w:webHidden/>
+              </w:rPr>
+              <w:fldChar w:fldCharType="separate"/>
+            </w:r>
+            <w:r>
+              <w:rPr>
+                <w:noProof/>
+                <w:webHidden/>
+              </w:rPr>
+              <w:t>3</w:t>
+            </w:r>
+            <w:r>
+              <w:rPr>
+                <w:noProof/>
+                <w:webHidden/>
+              </w:rPr>
+              <w:fldChar w:fldCharType="end"/>
+            </w:r>
+          </w:hyperlink>
+        </w:p>
+        <w:p>
+          <w:pPr>
+            <w:pStyle w:val="TM3"/>
+            <w:tabs>
+              <w:tab w:val="right" w:leader="dot" w:pos="8395"/>
+            </w:tabs>
+            <w:rPr>
+              <w:rFonts w:eastAsiaTheme="minorEastAsia"/>
+              <w:noProof/>
+              <w:color w:val="auto"/>
+              <w:szCs w:val="22"/>
+            </w:rPr>
+          </w:pPr>
+          <w:hyperlink w:anchor="_Toc436677322" w:history="1">
+            <w:r>
+              <w:rPr>
+                <w:rStyle w:val="Lienhypertexte"/>
+                <w:noProof/>
+              </w:rPr>
+              <w:t>Les agents</w:t>
+            </w:r>
+            <w:r>
+              <w:rPr>
+                <w:noProof/>
+                <w:webHidden/>
+              </w:rPr>
+              <w:tab/>
+            </w:r>
+            <w:r>
+              <w:rPr>
+                <w:noProof/>
+                <w:webHidden/>
+              </w:rPr>
+              <w:fldChar w:fldCharType="begin"/>
+            </w:r>
+            <w:r>
+              <w:rPr>
+                <w:noProof/>
+                <w:webHidden/>
+              </w:rPr>
+              <w:instrText xml:space="preserve"> PAGEREF _Toc436677322 \h </w:instrText>
+            </w:r>
+            <w:r>
+              <w:rPr>
+                <w:noProof/>
+                <w:webHidden/>
+              </w:rPr>
+            </w:r>
+            <w:r>
+              <w:rPr>
+                <w:noProof/>
+                <w:webHidden/>
+              </w:rPr>
+              <w:fldChar w:fldCharType="separate"/>
+            </w:r>
+            <w:r>
+              <w:rPr>
+                <w:noProof/>
+                <w:webHidden/>
+              </w:rPr>
+              <w:t>3</w:t>
+            </w:r>
+            <w:r>
+              <w:rPr>
+                <w:noProof/>
+                <w:webHidden/>
+              </w:rPr>
+              <w:fldChar w:fldCharType="end"/>
+            </w:r>
+          </w:hyperlink>
+        </w:p>
+        <w:p>
+          <w:pPr>
+            <w:pStyle w:val="TM3"/>
+            <w:tabs>
+              <w:tab w:val="right" w:leader="dot" w:pos="8395"/>
+            </w:tabs>
+            <w:rPr>
+              <w:rFonts w:eastAsiaTheme="minorEastAsia"/>
+              <w:noProof/>
+              <w:color w:val="auto"/>
+              <w:szCs w:val="22"/>
+            </w:rPr>
+          </w:pPr>
+          <w:hyperlink w:anchor="_Toc436677323" w:history="1">
+            <w:r>
+              <w:rPr>
+                <w:rStyle w:val="Lienhypertexte"/>
+                <w:noProof/>
+              </w:rPr>
+              <w:t>Environnement de simulation</w:t>
+            </w:r>
+            <w:r>
+              <w:rPr>
+                <w:noProof/>
+                <w:webHidden/>
+              </w:rPr>
+              <w:tab/>
+            </w:r>
+            <w:r>
+              <w:rPr>
+                <w:noProof/>
+                <w:webHidden/>
+              </w:rPr>
+              <w:fldChar w:fldCharType="begin"/>
+            </w:r>
+            <w:r>
+              <w:rPr>
+                <w:noProof/>
+                <w:webHidden/>
+              </w:rPr>
+              <w:instrText xml:space="preserve"> PAGEREF _Toc436677323 \h </w:instrText>
+            </w:r>
+            <w:r>
+              <w:rPr>
+                <w:noProof/>
+                <w:webHidden/>
+              </w:rPr>
+            </w:r>
+            <w:r>
+              <w:rPr>
+                <w:noProof/>
+                <w:webHidden/>
+              </w:rPr>
+              <w:fldChar w:fldCharType="separate"/>
+            </w:r>
+            <w:r>
+              <w:rPr>
+                <w:noProof/>
+                <w:webHidden/>
+              </w:rPr>
+              <w:t>3</w:t>
+            </w:r>
+            <w:r>
+              <w:rPr>
+                <w:noProof/>
+                <w:webHidden/>
+              </w:rPr>
+              <w:fldChar w:fldCharType="end"/>
+            </w:r>
+          </w:hyperlink>
+        </w:p>
+        <w:p>
+          <w:pPr>
+            <w:pStyle w:val="TM2"/>
+            <w:tabs>
+              <w:tab w:val="right" w:leader="dot" w:pos="8395"/>
+            </w:tabs>
+            <w:rPr>
+              <w:rFonts w:eastAsiaTheme="minorEastAsia"/>
+              <w:noProof/>
+              <w:color w:val="auto"/>
+              <w:szCs w:val="22"/>
+            </w:rPr>
+          </w:pPr>
+          <w:hyperlink w:anchor="_Toc436677324" w:history="1">
+            <w:r>
+              <w:rPr>
+                <w:rStyle w:val="Lienhypertexte"/>
+                <w:noProof/>
+              </w:rPr>
+              <w:t>Règles de la simulation</w:t>
+            </w:r>
+            <w:r>
+              <w:rPr>
+                <w:noProof/>
+                <w:webHidden/>
+              </w:rPr>
+              <w:tab/>
+            </w:r>
+            <w:r>
+              <w:rPr>
+                <w:noProof/>
+                <w:webHidden/>
+              </w:rPr>
+              <w:fldChar w:fldCharType="begin"/>
+            </w:r>
+            <w:r>
+              <w:rPr>
+                <w:noProof/>
+                <w:webHidden/>
+              </w:rPr>
+              <w:instrText xml:space="preserve"> PAGEREF _Toc436677324 \h </w:instrText>
+            </w:r>
+            <w:r>
+              <w:rPr>
+                <w:noProof/>
+                <w:webHidden/>
+              </w:rPr>
+            </w:r>
+            <w:r>
+              <w:rPr>
+                <w:noProof/>
+                <w:webHidden/>
+              </w:rPr>
+              <w:fldChar w:fldCharType="separate"/>
+            </w:r>
+            <w:r>
+              <w:rPr>
+                <w:noProof/>
+                <w:webHidden/>
+              </w:rPr>
+              <w:t>3</w:t>
+            </w:r>
+            <w:r>
+              <w:rPr>
+                <w:noProof/>
+                <w:webHidden/>
+              </w:rPr>
+              <w:fldChar w:fldCharType="end"/>
+            </w:r>
+          </w:hyperlink>
+        </w:p>
+        <w:p>
+          <w:pPr>
+            <w:pStyle w:val="TM3"/>
+            <w:tabs>
+              <w:tab w:val="right" w:leader="dot" w:pos="8395"/>
+            </w:tabs>
+            <w:rPr>
+              <w:rFonts w:eastAsiaTheme="minorEastAsia"/>
+              <w:noProof/>
+              <w:color w:val="auto"/>
+              <w:szCs w:val="22"/>
+            </w:rPr>
+          </w:pPr>
+          <w:hyperlink w:anchor="_Toc436677325" w:history="1">
+            <w:r>
+              <w:rPr>
+                <w:rStyle w:val="Lienhypertexte"/>
+                <w:noProof/>
+              </w:rPr>
+              <w:t>Règles de déplacement</w:t>
+            </w:r>
+            <w:r>
+              <w:rPr>
+                <w:noProof/>
+                <w:webHidden/>
+              </w:rPr>
+              <w:tab/>
+            </w:r>
+            <w:r>
+              <w:rPr>
+                <w:noProof/>
+                <w:webHidden/>
+              </w:rPr>
+              <w:fldChar w:fldCharType="begin"/>
+            </w:r>
+            <w:r>
+              <w:rPr>
+                <w:noProof/>
+                <w:webHidden/>
+              </w:rPr>
+              <w:instrText xml:space="preserve"> PAGEREF _Toc436677325 \h </w:instrText>
+            </w:r>
+            <w:r>
+              <w:rPr>
+                <w:noProof/>
+                <w:webHidden/>
+              </w:rPr>
+            </w:r>
+            <w:r>
+              <w:rPr>
+                <w:noProof/>
+                <w:webHidden/>
+              </w:rPr>
+              <w:fldChar w:fldCharType="separate"/>
+            </w:r>
+            <w:r>
+              <w:rPr>
+                <w:noProof/>
+                <w:webHidden/>
+              </w:rPr>
+              <w:t>3</w:t>
+            </w:r>
+            <w:r>
+              <w:rPr>
+                <w:noProof/>
+                <w:webHidden/>
+              </w:rPr>
+              <w:fldChar w:fldCharType="end"/>
+            </w:r>
+          </w:hyperlink>
+        </w:p>
+        <w:p>
+          <w:pPr>
+            <w:pStyle w:val="TM3"/>
+            <w:tabs>
+              <w:tab w:val="right" w:leader="dot" w:pos="8395"/>
+            </w:tabs>
+            <w:rPr>
+              <w:rFonts w:eastAsiaTheme="minorEastAsia"/>
+              <w:noProof/>
+              <w:color w:val="auto"/>
+              <w:szCs w:val="22"/>
+            </w:rPr>
+          </w:pPr>
+          <w:hyperlink w:anchor="_Toc436677326" w:history="1">
+            <w:r>
+              <w:rPr>
+                <w:rStyle w:val="Lienhypertexte"/>
+                <w:noProof/>
+              </w:rPr>
+              <w:t>Règles de naissances</w:t>
+            </w:r>
+            <w:r>
+              <w:rPr>
+                <w:noProof/>
+                <w:webHidden/>
+              </w:rPr>
+              <w:tab/>
+            </w:r>
+            <w:r>
+              <w:rPr>
+                <w:noProof/>
+                <w:webHidden/>
+              </w:rPr>
+              <w:fldChar w:fldCharType="begin"/>
+            </w:r>
+            <w:r>
+              <w:rPr>
+                <w:noProof/>
+                <w:webHidden/>
+              </w:rPr>
+              <w:instrText xml:space="preserve"> PAGEREF _Toc436677326 \h </w:instrText>
+            </w:r>
+            <w:r>
+              <w:rPr>
+                <w:noProof/>
+                <w:webHidden/>
+              </w:rPr>
+            </w:r>
+            <w:r>
+              <w:rPr>
+                <w:noProof/>
+                <w:webHidden/>
+              </w:rPr>
+              <w:fldChar w:fldCharType="separate"/>
+            </w:r>
+            <w:r>
+              <w:rPr>
+                <w:noProof/>
+                <w:webHidden/>
+              </w:rPr>
+              <w:t>3</w:t>
+            </w:r>
+            <w:r>
+              <w:rPr>
+                <w:noProof/>
+                <w:webHidden/>
+              </w:rPr>
+              <w:fldChar w:fldCharType="end"/>
+            </w:r>
+          </w:hyperlink>
+        </w:p>
+        <w:p>
+          <w:pPr>
+            <w:pStyle w:val="TM3"/>
+            <w:tabs>
+              <w:tab w:val="right" w:leader="dot" w:pos="8395"/>
+            </w:tabs>
+            <w:rPr>
+              <w:rFonts w:eastAsiaTheme="minorEastAsia"/>
+              <w:noProof/>
+              <w:color w:val="auto"/>
+              <w:szCs w:val="22"/>
+            </w:rPr>
+          </w:pPr>
+          <w:hyperlink w:anchor="_Toc436677327" w:history="1">
+            <w:r>
+              <w:rPr>
+                <w:rStyle w:val="Lienhypertexte"/>
+                <w:noProof/>
+              </w:rPr>
+              <w:t>Règles de mort</w:t>
+            </w:r>
+            <w:r>
+              <w:rPr>
+                <w:noProof/>
+                <w:webHidden/>
+              </w:rPr>
+              <w:tab/>
+            </w:r>
+            <w:r>
+              <w:rPr>
+                <w:noProof/>
+                <w:webHidden/>
+              </w:rPr>
+              <w:fldChar w:fldCharType="begin"/>
+            </w:r>
+            <w:r>
+              <w:rPr>
+                <w:noProof/>
+                <w:webHidden/>
+              </w:rPr>
+              <w:instrText xml:space="preserve"> PAGEREF _Toc436677327 \h </w:instrText>
+            </w:r>
+            <w:r>
+              <w:rPr>
+                <w:noProof/>
+                <w:webHidden/>
+              </w:rPr>
+            </w:r>
+            <w:r>
+              <w:rPr>
+                <w:noProof/>
+                <w:webHidden/>
+              </w:rPr>
+              <w:fldChar w:fldCharType="separate"/>
+            </w:r>
+            <w:r>
+              <w:rPr>
+                <w:noProof/>
+                <w:webHidden/>
+              </w:rPr>
+              <w:t>4</w:t>
+            </w:r>
+            <w:r>
+              <w:rPr>
+                <w:noProof/>
+                <w:webHidden/>
+              </w:rPr>
+              <w:fldChar w:fldCharType="end"/>
+            </w:r>
+          </w:hyperlink>
+        </w:p>
+        <w:p>
+          <w:pPr>
+            <w:pStyle w:val="TM3"/>
+            <w:tabs>
+              <w:tab w:val="right" w:leader="dot" w:pos="8395"/>
+            </w:tabs>
+            <w:rPr>
+              <w:rFonts w:eastAsiaTheme="minorEastAsia"/>
+              <w:noProof/>
+              <w:color w:val="auto"/>
+              <w:szCs w:val="22"/>
+            </w:rPr>
+          </w:pPr>
+          <w:hyperlink w:anchor="_Toc436677328" w:history="1">
+            <w:r>
+              <w:rPr>
+                <w:rStyle w:val="Lienhypertexte"/>
+                <w:noProof/>
+              </w:rPr>
+              <w:t>Règle comportementale</w:t>
+            </w:r>
+            <w:r>
+              <w:rPr>
+                <w:noProof/>
+                <w:webHidden/>
+              </w:rPr>
+              <w:tab/>
+            </w:r>
+            <w:r>
+              <w:rPr>
+                <w:noProof/>
+                <w:webHidden/>
+              </w:rPr>
+              <w:fldChar w:fldCharType="begin"/>
+            </w:r>
+            <w:r>
+              <w:rPr>
+                <w:noProof/>
+                <w:webHidden/>
+              </w:rPr>
+              <w:instrText xml:space="preserve"> PAGEREF _Toc436677328 \h </w:instrText>
+            </w:r>
+            <w:r>
+              <w:rPr>
+                <w:noProof/>
+                <w:webHidden/>
+              </w:rPr>
+            </w:r>
+            <w:r>
+              <w:rPr>
+                <w:noProof/>
+                <w:webHidden/>
+              </w:rPr>
+              <w:fldChar w:fldCharType="separate"/>
+            </w:r>
+            <w:r>
+              <w:rPr>
+                <w:noProof/>
+                <w:webHidden/>
+              </w:rPr>
+              <w:t>4</w:t>
+            </w:r>
+            <w:r>
+              <w:rPr>
+                <w:noProof/>
+                <w:webHidden/>
+              </w:rPr>
+              <w:fldChar w:fldCharType="end"/>
+            </w:r>
+          </w:hyperlink>
+        </w:p>
+        <w:p>
+          <w:pPr>
+            <w:pStyle w:val="TM3"/>
+            <w:tabs>
+              <w:tab w:val="right" w:leader="dot" w:pos="8395"/>
+            </w:tabs>
+            <w:rPr>
+              <w:rFonts w:eastAsiaTheme="minorEastAsia"/>
+              <w:noProof/>
+              <w:color w:val="auto"/>
+              <w:szCs w:val="22"/>
+            </w:rPr>
+          </w:pPr>
+          <w:hyperlink w:anchor="_Toc436677329" w:history="1">
+            <w:r>
+              <w:rPr>
+                <w:rStyle w:val="Lienhypertexte"/>
+                <w:noProof/>
+              </w:rPr>
+              <w:t>Evènements</w:t>
+            </w:r>
+            <w:r>
+              <w:rPr>
+                <w:noProof/>
+                <w:webHidden/>
+              </w:rPr>
+              <w:tab/>
+            </w:r>
+            <w:r>
+              <w:rPr>
+                <w:noProof/>
+                <w:webHidden/>
+              </w:rPr>
+              <w:fldChar w:fldCharType="begin"/>
+            </w:r>
+            <w:r>
+              <w:rPr>
+                <w:noProof/>
+                <w:webHidden/>
+              </w:rPr>
+              <w:instrText xml:space="preserve"> PAGEREF _Toc436677329 \h </w:instrText>
+            </w:r>
+            <w:r>
+              <w:rPr>
+                <w:noProof/>
+                <w:webHidden/>
+              </w:rPr>
+            </w:r>
+            <w:r>
+              <w:rPr>
+                <w:noProof/>
+                <w:webHidden/>
+              </w:rPr>
+              <w:fldChar w:fldCharType="separate"/>
+            </w:r>
+            <w:r>
+              <w:rPr>
+                <w:noProof/>
+                <w:webHidden/>
+              </w:rPr>
+              <w:t>4</w:t>
             </w:r>
             <w:r>
               <w:rPr>
@@ -1225,7 +1935,7 @@
               <w:szCs w:val="22"/>
             </w:rPr>
           </w:pPr>
-          <w:hyperlink w:anchor="_Toc436569171" w:history="1">
+          <w:hyperlink w:anchor="_Toc436677330" w:history="1">
             <w:r>
               <w:rPr>
                 <w:rStyle w:val="Lienhypertexte"/>
@@ -1252,7 +1962,7 @@
                 <w:noProof/>
                 <w:webHidden/>
               </w:rPr>
-              <w:instrText xml:space="preserve"> PAGEREF _Toc436569171 \h </w:instrText>
+              <w:instrText xml:space="preserve"> PAGEREF _Toc436677330 \h </w:instrText>
             </w:r>
             <w:r>
               <w:rPr>
@@ -1272,7 +1982,7 @@
                 <w:noProof/>
                 <w:webHidden/>
               </w:rPr>
-              <w:t>4</w:t>
+              <w:t>5</w:t>
             </w:r>
             <w:r>
               <w:rPr>
@@ -1296,7 +2006,7 @@
               <w:szCs w:val="22"/>
             </w:rPr>
           </w:pPr>
-          <w:hyperlink w:anchor="_Toc436569172" w:history="1">
+          <w:hyperlink w:anchor="_Toc436677331" w:history="1">
             <w:r>
               <w:rPr>
                 <w:rStyle w:val="Lienhypertexte"/>
@@ -1323,7 +2033,7 @@
                 <w:noProof/>
                 <w:webHidden/>
               </w:rPr>
-              <w:instrText xml:space="preserve"> PAGEREF _Toc436569172 \h </w:instrText>
+              <w:instrText xml:space="preserve"> PAGEREF _Toc436677331 \h </w:instrText>
             </w:r>
             <w:r>
               <w:rPr>
@@ -1343,7 +2053,7 @@
                 <w:noProof/>
                 <w:webHidden/>
               </w:rPr>
-              <w:t>5</w:t>
+              <w:t>6</w:t>
             </w:r>
             <w:r>
               <w:rPr>
@@ -1425,7 +2135,7 @@
       <w:pPr>
         <w:pStyle w:val="Titre1"/>
       </w:pPr>
-      <w:bookmarkStart w:id="0" w:name="_Toc436569169"/>
+      <w:bookmarkStart w:id="0" w:name="_Toc436677318"/>
       <w:r>
         <w:lastRenderedPageBreak/>
         <w:t>Présentation générale</w:t>
@@ -1460,7 +2170,7 @@
       <w:pPr>
         <w:pStyle w:val="Titre1"/>
       </w:pPr>
-      <w:bookmarkStart w:id="1" w:name="_Toc436569170"/>
+      <w:bookmarkStart w:id="1" w:name="_Toc436677319"/>
       <w:r>
         <w:lastRenderedPageBreak/>
         <w:t>I – Cahier des charges</w:t>
@@ -1471,42 +2181,133 @@
       <w:pPr>
         <w:pStyle w:val="Titre2"/>
       </w:pPr>
+      <w:bookmarkStart w:id="2" w:name="_Toc436677320"/>
       <w:r>
         <w:t>Présentation de la simulation</w:t>
       </w:r>
+      <w:bookmarkEnd w:id="2"/>
     </w:p>
     <w:p>
       <w:pPr>
         <w:pStyle w:val="Titre3"/>
       </w:pPr>
+      <w:bookmarkStart w:id="3" w:name="_Toc436677321"/>
       <w:r>
         <w:t>Contexte de la simulation</w:t>
       </w:r>
+      <w:bookmarkEnd w:id="3"/>
     </w:p>
     <w:p>
-      <w:pPr>
-        <w:pStyle w:val="Titre3"/>
-      </w:pPr>
-      <w:r>
-        <w:t>Les agents</w:t>
+      <w:r>
+        <w:t>Cette simulation décrit le combat incessant entre les superhéros et les supervilains</w:t>
+      </w:r>
+      <w:r>
+        <w:t xml:space="preserve"> pour une ville</w:t>
+      </w:r>
+      <w:r>
+        <w:t>. Les supervilains vont chercher à amasser un maximum d’argent par des actes criminels alors que les superhéros vont tenter d’arrêter les supervilains. Lors d’une confrontation entre ces deux groupes, les héros s’interdiront de tuer alors que les vilains le pourront. Les héros ne peuvent qu’enfermer les vilains (à vie soit dit en passant).</w:t>
       </w:r>
     </w:p>
     <w:p>
-      <w:pPr>
-        <w:pStyle w:val="Titre3"/>
-      </w:pPr>
-      <w:r>
-        <w:t>Environnement de simulation</w:t>
+      <w:r>
+        <w:t>L’objectif de cette simulation est d’observer l’évolution du conflit afin de confirmer ou infirmer l’assertion suivante : « le crime ne paie pas ».</w:t>
+      </w:r>
+      <w:r>
+        <w:t xml:space="preserve"> Pour ce faire nous prendrons comme critère le nombre de crimes, l’argent dérobé, l’argent sauvé et la taille des populations surhumaines.</w:t>
       </w:r>
     </w:p>
     <w:p>
-      <w:r>
-        <w:t>L’échelle des temps choisie correspondra à un écoulement classique. Nous choisirons de simuler heure par heure pour avoir un aperçu de ce qui se passe. Les autres données comme par exemple le temps de gestation des femmes sera de 9 mois.</w:t>
-      </w:r>
+      <w:pPr>
+        <w:pStyle w:val="Titre3"/>
+      </w:pPr>
+      <w:bookmarkStart w:id="4" w:name="_Toc436677322"/>
+      <w:r>
+        <w:t>Les agents</w:t>
+      </w:r>
+      <w:bookmarkEnd w:id="4"/>
     </w:p>
     <w:p>
       <w:r>
-        <w:t>La simulation se déroulera heure par heure sur un espace à 2 dimensions. Cet espace représente une ville composée de différents éléments :</w:t>
+        <w:t>Nous avons déterminé trois types d’agents :</w:t>
+      </w:r>
+    </w:p>
+    <w:p>
+      <w:pPr>
+        <w:pStyle w:val="Paragraphedeliste"/>
+        <w:numPr>
+          <w:ilvl w:val="0"/>
+          <w:numId w:val="21"/>
+        </w:numPr>
+      </w:pPr>
+      <w:r>
+        <w:t>Les humains : ce sont les personnages les plus « passifs » et aussi les plus basiques. Ils participent à la vie démographique et économique de la ville.</w:t>
+      </w:r>
+      <w:r>
+        <w:t xml:space="preserve"> Ils vivent et génèrent de l’argent.</w:t>
+      </w:r>
+    </w:p>
+    <w:p>
+      <w:pPr>
+        <w:pStyle w:val="Paragraphedeliste"/>
+        <w:numPr>
+          <w:ilvl w:val="0"/>
+          <w:numId w:val="21"/>
+        </w:numPr>
+      </w:pPr>
+      <w:r>
+        <w:t>Les supervilains :</w:t>
+      </w:r>
+      <w:r>
+        <w:t xml:space="preserve"> ils cherchent à gagner rapidement de grosses sommes d’argent en braquant des banques. Ils ont des superpouvoirs leur permettant de rivaliser avec les superhéros.</w:t>
+      </w:r>
+    </w:p>
+    <w:p>
+      <w:pPr>
+        <w:pStyle w:val="Paragraphedeliste"/>
+        <w:numPr>
+          <w:ilvl w:val="0"/>
+          <w:numId w:val="21"/>
+        </w:numPr>
+      </w:pPr>
+      <w:r>
+        <w:t>Les superhéros : ils cherchent à arrêter les crimes en arrêtant les supervilains et veulent maintenir l’argent dans les banques (oui la plupart des superhéros sont américains).</w:t>
+      </w:r>
+      <w:r>
+        <w:t xml:space="preserve"> </w:t>
+      </w:r>
+      <w:r>
+        <w:t>Ils ont des superpouvoirs</w:t>
+      </w:r>
+      <w:r>
+        <w:t xml:space="preserve"> qui les distinguent des humains.</w:t>
+      </w:r>
+    </w:p>
+    <w:p>
+      <w:r>
+        <w:t>Nous désignerons dans la suite de ce rapport par le terme super le sous-groupe des superhéros et supervilains par opposition aux humains « simples ».</w:t>
+      </w:r>
+    </w:p>
+    <w:p>
+      <w:pPr>
+        <w:pStyle w:val="Titre3"/>
+      </w:pPr>
+      <w:bookmarkStart w:id="5" w:name="_Toc436677323"/>
+      <w:r>
+        <w:t>Environnement de simulation</w:t>
+      </w:r>
+      <w:bookmarkEnd w:id="5"/>
+    </w:p>
+    <w:p>
+      <w:r>
+        <w:t xml:space="preserve">L’échelle des temps choisie correspondra à un écoulement classique. Nous choisirons de simuler heure par heure pour avoir un aperçu de ce qui se passe. </w:t>
+      </w:r>
+      <w:r>
+        <w:t>Le cycle de vie des agents aura une allure semblable au cycle de vie réel des humains (9 mois de gestation, espérance de vie de 80ans, etc.).</w:t>
+      </w:r>
+    </w:p>
+    <w:p>
+      <w:r>
+        <w:t>La simulation se déroulera sur un espace à 2 dimensions. Cet espace représente une ville composée de différents éléments :</w:t>
       </w:r>
     </w:p>
     <w:p>
@@ -1520,6 +2321,9 @@
       <w:r>
         <w:t>Des blocs « rue » : ces blocs sont accessibles par tous</w:t>
       </w:r>
+      <w:r>
+        <w:t xml:space="preserve"> et connectent l’ensemble de la ville.</w:t>
+      </w:r>
     </w:p>
     <w:p>
       <w:pPr>
@@ -1530,34 +2334,16 @@
         </w:numPr>
       </w:pPr>
       <w:r>
-        <w:t>Des blocs QG qui sont accessibles à plusieurs niveaux :</w:t>
-      </w:r>
-    </w:p>
-    <w:p>
-      <w:pPr>
-        <w:pStyle w:val="Paragraphedeliste"/>
-        <w:numPr>
-          <w:ilvl w:val="1"/>
-          <w:numId w:val="19"/>
-        </w:numPr>
-      </w:pPr>
-      <w:r>
-        <w:t>L’intérieur</w:t>
-      </w:r>
-      <w:r>
-        <w:t xml:space="preserve"> pour les agents appartenant au QG</w:t>
-      </w:r>
-    </w:p>
-    <w:p>
-      <w:pPr>
-        <w:pStyle w:val="Paragraphedeliste"/>
-        <w:numPr>
-          <w:ilvl w:val="1"/>
-          <w:numId w:val="19"/>
-        </w:numPr>
-      </w:pPr>
-      <w:r>
-        <w:t>L’extérieur pour tout super</w:t>
+        <w:t xml:space="preserve">Des blocs </w:t>
+      </w:r>
+      <w:r>
+        <w:t>« Quartier Général »</w:t>
+      </w:r>
+      <w:r>
+        <w:t xml:space="preserve"> qui sont </w:t>
+      </w:r>
+      <w:r>
+        <w:t>les lieux d’habitations des supers.</w:t>
       </w:r>
     </w:p>
     <w:p>
@@ -1569,7 +2355,22 @@
         </w:numPr>
       </w:pPr>
       <w:r>
-        <w:t>Des blocs banques accessibles par tous représentant la ressource passive</w:t>
+        <w:t xml:space="preserve">Des blocs </w:t>
+      </w:r>
+      <w:r>
+        <w:t>« </w:t>
+      </w:r>
+      <w:r>
+        <w:t>banques</w:t>
+      </w:r>
+      <w:r>
+        <w:t> »</w:t>
+      </w:r>
+      <w:r>
+        <w:t xml:space="preserve"> </w:t>
+      </w:r>
+      <w:r>
+        <w:t>qui sont les lieux où les honnêtes citoyens déposent leur revenus et où les autres le volent.</w:t>
       </w:r>
     </w:p>
     <w:p>
@@ -1581,24 +2382,47 @@
         </w:numPr>
       </w:pPr>
       <w:r>
-        <w:t>Des blocs immeubles dans lesquels les citoyens y résidant peuvent entrer mais personne d’autre. Les supers en ayant le pouvoir peuvent les traverser par l’extérieur.</w:t>
+        <w:t xml:space="preserve">Des blocs </w:t>
+      </w:r>
+      <w:r>
+        <w:t>« </w:t>
+      </w:r>
+      <w:r>
+        <w:t>immeubles</w:t>
+      </w:r>
+      <w:r>
+        <w:t> »</w:t>
+      </w:r>
+      <w:r>
+        <w:t xml:space="preserve"> dans lesquels les citoyens résid</w:t>
+      </w:r>
+      <w:r>
+        <w:t>e</w:t>
+      </w:r>
+      <w:r>
+        <w:t>nt</w:t>
       </w:r>
     </w:p>
     <w:p>
       <w:pPr>
         <w:pStyle w:val="Titre2"/>
       </w:pPr>
+      <w:bookmarkStart w:id="6" w:name="_Toc436677324"/>
       <w:r>
         <w:t>Règles de la simulation</w:t>
       </w:r>
+      <w:bookmarkEnd w:id="6"/>
     </w:p>
     <w:p>
       <w:pPr>
         <w:pStyle w:val="Titre3"/>
       </w:pPr>
-      <w:r>
+      <w:bookmarkStart w:id="7" w:name="_Toc436677325"/>
+      <w:r>
+        <w:lastRenderedPageBreak/>
         <w:t>Règles de déplacement</w:t>
       </w:r>
+      <w:bookmarkEnd w:id="7"/>
     </w:p>
     <w:p>
       <w:r>
@@ -1648,25 +2472,7 @@
     </w:p>
     <w:p>
       <w:r>
-        <w:t xml:space="preserve">Certains super peuvent se placer sur les </w:t>
-      </w:r>
-      <w:r>
-        <w:t>bâtiments</w:t>
-      </w:r>
-      <w:r>
-        <w:t xml:space="preserve"> (sans y entrer) car leur pouvoir de déplacement le permet (vol, passe muraille, </w:t>
-      </w:r>
-      <w:r>
-        <w:t>etc.</w:t>
-      </w:r>
-      <w:r>
-        <w:t>).</w:t>
-      </w:r>
-      <w:r>
-        <w:t xml:space="preserve"> </w:t>
-      </w:r>
-      <w:r>
-        <w:t>Sinon ils ne peuvent pas se placer sur la case du bâtiment et doivent le contourner.</w:t>
+        <w:t>Certains super peuvent se placer sur les bâtiments (sans y entrer) car leur pouvoir de déplacement le permet (vol, passe muraille, etc.). Sinon ils ne peuvent pas se placer sur la case du bâtiment et doivent le contourner.</w:t>
       </w:r>
     </w:p>
     <w:p>
@@ -1678,9 +2484,11 @@
       <w:pPr>
         <w:pStyle w:val="Titre3"/>
       </w:pPr>
+      <w:bookmarkStart w:id="8" w:name="_Toc436677326"/>
       <w:r>
         <w:t>Règles de naissances</w:t>
       </w:r>
+      <w:bookmarkEnd w:id="8"/>
     </w:p>
     <w:p>
       <w:pPr>
@@ -1705,93 +2513,323 @@
     </w:p>
     <w:p>
       <w:r>
-        <w:t xml:space="preserve">On nait humain pour devenir super, ou on reste humain. Mais un super ne peut pas redevenir humain. A 18 ans chaque humain a une probabilité X commune de devenir </w:t>
-      </w:r>
-      <w:r>
-        <w:lastRenderedPageBreak/>
-        <w:t>super. Dès lors selon la popularité des héros et des vilains, le nouveau héro a un certain pourcentage de chance de devenir héro ou méchant.</w:t>
-      </w:r>
-    </w:p>
-    <w:p/>
-    <w:p>
-      <w:pPr>
-        <w:pStyle w:val="Titre3"/>
-      </w:pPr>
-      <w:r>
-        <w:t>Règles de mort</w:t>
+        <w:t>Les agents naissent</w:t>
+      </w:r>
+      <w:r>
+        <w:t xml:space="preserve"> humain</w:t>
+      </w:r>
+      <w:r>
+        <w:t>s</w:t>
+      </w:r>
+      <w:r>
+        <w:t xml:space="preserve"> pour devenir super, ou reste</w:t>
+      </w:r>
+      <w:r>
+        <w:t>nt</w:t>
+      </w:r>
+      <w:r>
+        <w:t xml:space="preserve"> humain. Mais un super ne peut pas redevenir h</w:t>
+      </w:r>
+      <w:r>
+        <w:t>umain.</w:t>
       </w:r>
     </w:p>
     <w:p>
       <w:r>
-        <w:t xml:space="preserve">La population a une </w:t>
-      </w:r>
-      <w:r>
-        <w:t>espérance</w:t>
-      </w:r>
-      <w:r>
-        <w:t xml:space="preserve"> de vie suivant une loi issue de cas réel. La probabilité de mort suit une loi décrite par un histogramme.</w:t>
+        <w:t>A sa naissance un humain hérite équiprobablement d’un des deux allèles du gène Super de son père et d’un des deux gènes Super de son père. Si l’enfant a un allèle Super actif alors à</w:t>
+      </w:r>
+      <w:r>
+        <w:t xml:space="preserve"> 18 ans </w:t>
+      </w:r>
+      <w:r>
+        <w:t>il aura 20% de chances de devenir un super</w:t>
+      </w:r>
+      <w:r>
+        <w:t>.</w:t>
+      </w:r>
+      <w:r>
+        <w:t xml:space="preserve"> Si l’enfant en a deux il deviendra super avec une probabilité de 50%.</w:t>
       </w:r>
     </w:p>
     <w:p>
       <w:r>
-        <w:t>Les héros peuvent mourir soit de vieillesse (comme les humains) soit parce qu’ils sont tués par les vilains.</w:t>
+        <w:t xml:space="preserve">Dès lors selon la popularité des héros et des vilains, le nouveau </w:t>
+      </w:r>
+      <w:r>
+        <w:t>super</w:t>
+      </w:r>
+      <w:r>
+        <w:t xml:space="preserve"> a un certain pourcentage de chance de devenir héro ou méchant.</w:t>
       </w:r>
     </w:p>
     <w:p>
       <w:r>
-        <w:t>Les vilains peuvent mourir de vieillesse ou alors a cause d’un « accident » lors d’un affrontement.</w:t>
+        <w:t>La fréquence d’apparition d’un allèle Super actif dans la population est de 1 pour 1000.</w:t>
       </w:r>
     </w:p>
     <w:p>
-      <w:r>
-        <w:t>Etant donné que l’on considère la migration des populations, une émigration peut être considéré comme une mort.</w:t>
-      </w:r>
+      <w:pPr>
+        <w:pStyle w:val="Titre3"/>
+      </w:pPr>
+      <w:bookmarkStart w:id="9" w:name="_Toc436677327"/>
+      <w:r>
+        <w:t>Règles de mort</w:t>
+      </w:r>
+      <w:bookmarkEnd w:id="9"/>
     </w:p>
     <w:p>
       <w:r>
-        <w:t>Un normal peut déménager avec une probabilité constante. Un héro ne déménage jamais. Un vilain peut décider de déménager suite à un nombre trop important d’échecs (très minime).</w:t>
+        <w:t>La population a une espérance de vie suivant une loi issue de cas réel. La probabilité de mort suit une loi décrite par un histogramme.</w:t>
       </w:r>
     </w:p>
     <w:p>
-      <w:pPr>
-        <w:pStyle w:val="Titre3"/>
-      </w:pPr>
-      <w:r>
-        <w:t>Règle comportementale</w:t>
+      <w:r>
+        <w:t>Les héros peuvent mourir soit de vieillesse (comme les humains) soit parce qu’ils sont tués par les vilains.</w:t>
       </w:r>
     </w:p>
     <w:p>
-      <w:pPr>
-        <w:pStyle w:val="Titre3"/>
-      </w:pPr>
-      <w:r>
-        <w:t>Evènements</w:t>
-      </w:r>
-      <w:bookmarkStart w:id="2" w:name="_GoBack"/>
-      <w:bookmarkEnd w:id="2"/>
+      <w:r>
+        <w:t>Les vilains peuvent mourir de vieillesse ou alors a cause d’un « accident » lors d’un affrontement.</w:t>
+      </w:r>
     </w:p>
     <w:p>
+      <w:r>
+        <w:t>Etant donné que l’on considère la migration des populations, une émigration peut être considéré comme une mort.</w:t>
+      </w:r>
+    </w:p>
+    <w:p>
+      <w:r>
+        <w:lastRenderedPageBreak/>
+        <w:t>Un normal peut déménager avec une probabilité constante. Un héro ne déménage jamais. Un vilain peut décider de déménager suite à un nombre trop important d’échecs (très minime).</w:t>
+      </w:r>
+    </w:p>
+    <w:p>
+      <w:pPr>
+        <w:pStyle w:val="Titre3"/>
+      </w:pPr>
+      <w:bookmarkStart w:id="10" w:name="_Toc436677328"/>
+      <w:r>
+        <w:t>Règle comportementale</w:t>
+      </w:r>
+      <w:bookmarkEnd w:id="10"/>
+    </w:p>
+    <w:p>
+      <w:pPr>
+        <w:pStyle w:val="Titre4"/>
+      </w:pPr>
+      <w:r>
+        <w:t>Les citoyens</w:t>
+      </w:r>
+    </w:p>
+    <w:p>
+      <w:r>
+        <w:t>Le comportement d’un citoyen normal se définit ainsi : lors de la journée (8h-20h) les citoyens se baladent aléatoirement dans la ville en générant un revenu égal à leur revenu horaire multiplié par le nombre d’heure de balade. Les citoyens peuvent commencer leur journée entre 8h et 12h et la terminer entre 16h et 20h. Si un citoyen passe à proximité d’une banque, il prendra une heure de son temps pour déposer l’argent amassé.</w:t>
+      </w:r>
+    </w:p>
+    <w:p>
+      <w:pPr>
+        <w:pStyle w:val="Titre4"/>
+      </w:pPr>
+      <w:r>
+        <w:t>Les supervilains</w:t>
+      </w:r>
+    </w:p>
+    <w:p>
+      <w:pPr>
+        <w:rPr>
+          <w:rFonts w:eastAsiaTheme="minorEastAsia"/>
+        </w:rPr>
+      </w:pPr>
+      <w:r>
+        <w:t xml:space="preserve">Les supervilains ne génèrent pas d’argent comme les citoyens. Ils </w:t>
+      </w:r>
+      <w:r>
+        <w:t xml:space="preserve">possèdent chacun une note de préparation à un braquage. Cette note commence à zéro et peut augmenter à chaque heure. La préparation augmente selon une loi normale centrée sur </w:t>
+      </w:r>
+      <m:oMath>
+        <m:r>
+          <w:rPr>
+            <w:rFonts w:ascii="Cambria Math" w:hAnsi="Cambria Math"/>
+          </w:rPr>
+          <m:t>(</m:t>
+        </m:r>
+        <m:r>
+          <w:rPr>
+            <w:rFonts w:ascii="Cambria Math" w:hAnsi="Cambria Math"/>
+          </w:rPr>
+          <m:t>nb</m:t>
+        </m:r>
+        <m:r>
+          <w:rPr>
+            <w:rFonts w:ascii="Cambria Math" w:hAnsi="Cambria Math"/>
+          </w:rPr>
+          <m:t xml:space="preserve"> vilains dans secteur-n</m:t>
+        </m:r>
+        <m:r>
+          <w:rPr>
+            <w:rFonts w:ascii="Cambria Math" w:hAnsi="Cambria Math"/>
+          </w:rPr>
+          <m:t>b</m:t>
+        </m:r>
+        <m:r>
+          <w:rPr>
+            <w:rFonts w:ascii="Cambria Math" w:hAnsi="Cambria Math"/>
+          </w:rPr>
+          <m:t xml:space="preserve"> héros dans secteur)/</m:t>
+        </m:r>
+        <m:r>
+          <w:rPr>
+            <w:rFonts w:ascii="Cambria Math" w:hAnsi="Cambria Math"/>
+          </w:rPr>
+          <m:t>(</m:t>
+        </m:r>
+        <m:r>
+          <w:rPr>
+            <w:rFonts w:ascii="Cambria Math" w:hAnsi="Cambria Math"/>
+          </w:rPr>
+          <m:t>2/</m:t>
+        </m:r>
+        <m:r>
+          <w:rPr>
+            <w:rFonts w:ascii="Cambria Math" w:hAnsi="Cambria Math"/>
+          </w:rPr>
+          <m:t>nb vilains dans secteur)</m:t>
+        </m:r>
+      </m:oMath>
+      <w:r>
+        <w:rPr>
+          <w:rFonts w:eastAsiaTheme="minorEastAsia"/>
+        </w:rPr>
+        <w:t xml:space="preserve"> et de variance 1.</w:t>
+      </w:r>
+    </w:p>
+    <w:p>
+      <w:pPr>
+        <w:rPr>
+          <w:rFonts w:eastAsiaTheme="minorEastAsia"/>
+        </w:rPr>
+      </w:pPr>
+      <w:r>
+        <w:rPr>
+          <w:rFonts w:eastAsiaTheme="minorEastAsia"/>
+        </w:rPr>
+        <w:t>Si le vilain se trouve en présence d’un héro il a 80% de chance de partir, sinon s’il est en présence d’un autre vilain il a 50% de chances de rester sinon il se déplace aléatoirement.</w:t>
+      </w:r>
+    </w:p>
+    <w:p>
+      <w:pPr>
+        <w:rPr>
+          <w:rFonts w:eastAsiaTheme="minorEastAsia"/>
+        </w:rPr>
+      </w:pPr>
+      <w:r>
+        <w:rPr>
+          <w:rFonts w:eastAsiaTheme="minorEastAsia"/>
+        </w:rPr>
+        <w:t xml:space="preserve">Lorsque la préparation d’un vilain dépasse 100 alors </w:t>
+      </w:r>
+      <w:r>
+        <w:rPr>
+          <w:rFonts w:eastAsiaTheme="minorEastAsia"/>
+        </w:rPr>
+        <w:t>dès qu’un vilain passe à proximité d’une banque il passe à l’action avec une probabilité 0,5. Si un héros est présent non loin cette probabilité passe à 0,2 et si un vilain est à proximité cette probabilité passe à 0,8.</w:t>
+      </w:r>
+    </w:p>
+    <w:p>
+      <w:pPr>
+        <w:rPr>
+          <w:rFonts w:eastAsiaTheme="minorEastAsia"/>
+        </w:rPr>
+      </w:pPr>
+      <w:r>
+        <w:rPr>
+          <w:rFonts w:eastAsiaTheme="minorEastAsia"/>
+        </w:rPr>
+        <w:t>Si un braquage a lieu à proximité, un vilain rejoint le braquage avec une probabilité 0,8+preparation/100.</w:t>
+      </w:r>
+    </w:p>
+    <w:p>
+      <w:pPr>
+        <w:pStyle w:val="Titre4"/>
+      </w:pPr>
+      <w:r>
+        <w:t>Les superhéros</w:t>
+      </w:r>
+    </w:p>
+    <w:p>
+      <w:r>
+        <w:t>Les super</w:t>
+      </w:r>
+      <w:r>
+        <w:t>héro</w:t>
+      </w:r>
+      <w:r>
+        <w:t>s ne génèrent pas d’argent comme les citoyens.</w:t>
+      </w:r>
+      <w:r>
+        <w:t xml:space="preserve"> Il se baladent aléatoirement dans la ville. </w:t>
+      </w:r>
+      <w:r>
+        <w:t>S’ils</w:t>
+      </w:r>
+      <w:r>
+        <w:t xml:space="preserve"> se trouvent en présence d’un supervilain</w:t>
+      </w:r>
+      <w:r>
+        <w:t>, ils restent avec une probabilité 0,8 s’ils sont en présence d’autres héros alors c’est 0,3.</w:t>
+      </w:r>
+    </w:p>
+    <w:p>
+      <w:r>
+        <w:t>Si un braquage a lieu alors les héros à proximité interviennent dans l’heure. Si au moins un vilain est enfermé au quartier général alors la probabilité pour un héros de rester au QG est (1-(nb héros présents -1)/nb héros total).</w:t>
+      </w:r>
+    </w:p>
+    <w:p>
+      <w:r>
+        <w:t>A proximité signifie « à une distance parcourable en une heure ».</w:t>
+      </w:r>
+      <w:bookmarkStart w:id="11" w:name="_GoBack"/>
+      <w:bookmarkEnd w:id="11"/>
+      <w:r>
+        <w:t xml:space="preserve"> </w:t>
+      </w:r>
+    </w:p>
+    <w:p>
+      <w:pPr>
+        <w:pStyle w:val="Titre3"/>
+      </w:pPr>
+      <w:bookmarkStart w:id="12" w:name="_Toc436677329"/>
+      <w:r>
+        <w:t>Evènements</w:t>
+      </w:r>
+      <w:bookmarkEnd w:id="12"/>
+    </w:p>
+    <w:p>
+      <w:pPr>
+        <w:pStyle w:val="Titre4"/>
+      </w:pPr>
+      <w:r>
+        <w:t>Déroulement d’un braquage</w:t>
+      </w:r>
+    </w:p>
+    <w:p>
+      <w:pPr>
+        <w:pStyle w:val="Titre4"/>
+      </w:pPr>
+      <w:r>
+        <w:t>Evasion et libération sous caution</w:t>
+      </w:r>
+    </w:p>
+    <w:p>
       <w:pPr>
         <w:pStyle w:val="Titre1"/>
       </w:pPr>
-      <w:bookmarkStart w:id="3" w:name="_Toc436569171"/>
+      <w:bookmarkStart w:id="13" w:name="_Toc436677330"/>
       <w:r>
         <w:lastRenderedPageBreak/>
         <w:t>II – Planification</w:t>
       </w:r>
-      <w:bookmarkEnd w:id="3"/>
-    </w:p>
-    <w:p/>
-    <w:p>
-      <w:pPr>
-        <w:pStyle w:val="Titre1"/>
-      </w:pPr>
-      <w:bookmarkStart w:id="4" w:name="_Toc436569172"/>
-      <w:r>
-        <w:lastRenderedPageBreak/>
-        <w:t>Conclusion</w:t>
-      </w:r>
-      <w:bookmarkEnd w:id="4"/>
+      <w:bookmarkEnd w:id="13"/>
     </w:p>
     <w:p/>
     <w:sectPr>
@@ -1855,7 +2893,7 @@
       <w:rPr>
         <w:noProof/>
       </w:rPr>
-      <w:t>4</w:t>
+      <w:t>6</w:t>
     </w:r>
     <w:r>
       <w:fldChar w:fldCharType="end"/>
@@ -1936,7 +2974,7 @@
         </mc:Choice>
         <mc:Fallback>
           <w:pict>
-            <v:oval w14:anchorId="23EFDC4D" id="Ellipse 12" o:spid="_x0000_s1026" style="width:7.2pt;height:7.2pt;flip:x;visibility:visible;mso-wrap-style:square;mso-left-percent:-10001;mso-top-percent:-10001;mso-position-horizontal:absolute;mso-position-horizontal-relative:char;mso-position-vertical:absolute;mso-position-vertical-relative:line;mso-left-percent:-10001;mso-top-percent:-10001;v-text-anchor:top" o:gfxdata="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" filled="f" fillcolor="#ff7d26" strokecolor="#53548a [3204]" strokeweight="3pt">
+            <v:oval w14:anchorId="0A6F9B22" id="Ellipse 12" o:spid="_x0000_s1026" style="width:7.2pt;height:7.2pt;flip:x;visibility:visible;mso-wrap-style:square;mso-left-percent:-10001;mso-top-percent:-10001;mso-position-horizontal:absolute;mso-position-horizontal-relative:char;mso-position-vertical:absolute;mso-position-vertical-relative:line;mso-left-percent:-10001;mso-top-percent:-10001;v-text-anchor:top" o:gfxdata="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" filled="f" fillcolor="#ff7d26" strokecolor="#53548a [3204]" strokeweight="3pt">
               <v:stroke linestyle="thinThin"/>
               <v:shadow color="#1f2f3f" opacity=".5" offset=",3pt"/>
               <w10:anchorlock/>
@@ -2078,7 +3116,7 @@
         </mc:Choice>
         <mc:Fallback>
           <w:pict>
-            <v:shapetype w14:anchorId="6CC699F9" id="_x0000_t32" coordsize="21600,21600" o:spt="32" o:oned="t" path="m,l21600,21600e" filled="f">
+            <v:shapetype w14:anchorId="307A348F" id="_x0000_t32" coordsize="21600,21600" o:spt="32" o:oned="t" path="m,l21600,21600e" filled="f">
               <v:path arrowok="t" fillok="f" o:connecttype="none"/>
               <o:lock v:ext="edit" shapetype="t"/>
             </v:shapetype>
@@ -2781,6 +3819,118 @@
     </w:lvl>
   </w:abstractNum>
   <w:abstractNum w:abstractNumId="5" w15:restartNumberingAfterBreak="0">
+    <w:nsid w:val="22530395"/>
+    <w:multiLevelType w:val="hybridMultilevel"/>
+    <w:tmpl w:val="8444A612"/>
+    <w:lvl w:ilvl="0" w:tplc="EDF46BCA">
+      <w:numFmt w:val="bullet"/>
+      <w:lvlText w:val=""/>
+      <w:lvlJc w:val="left"/>
+      <w:pPr>
+        <w:ind w:left="720" w:hanging="360"/>
+      </w:pPr>
+      <w:rPr>
+        <w:rFonts w:ascii="Wingdings" w:eastAsiaTheme="minorHAnsi" w:hAnsi="Wingdings" w:cstheme="minorBidi" w:hint="default"/>
+      </w:rPr>
+    </w:lvl>
+    <w:lvl w:ilvl="1" w:tplc="040C0003" w:tentative="1">
+      <w:start w:val="1"/>
+      <w:numFmt w:val="bullet"/>
+      <w:lvlText w:val="o"/>
+      <w:lvlJc w:val="left"/>
+      <w:pPr>
+        <w:ind w:left="1440" w:hanging="360"/>
+      </w:pPr>
+      <w:rPr>
+        <w:rFonts w:ascii="Courier New" w:hAnsi="Courier New" w:cs="Courier New" w:hint="default"/>
+      </w:rPr>
+    </w:lvl>
+    <w:lvl w:ilvl="2" w:tplc="040C0005" w:tentative="1">
+      <w:start w:val="1"/>
+      <w:numFmt w:val="bullet"/>
+      <w:lvlText w:val=""/>
+      <w:lvlJc w:val="left"/>
+      <w:pPr>
+        <w:ind w:left="2160" w:hanging="360"/>
+      </w:pPr>
+      <w:rPr>
+        <w:rFonts w:ascii="Wingdings" w:hAnsi="Wingdings" w:hint="default"/>
+      </w:rPr>
+    </w:lvl>
+    <w:lvl w:ilvl="3" w:tplc="040C0001" w:tentative="1">
+      <w:start w:val="1"/>
+      <w:numFmt w:val="bullet"/>
+      <w:lvlText w:val=""/>
+      <w:lvlJc w:val="left"/>
+      <w:pPr>
+        <w:ind w:left="2880" w:hanging="360"/>
+      </w:pPr>
+      <w:rPr>
+        <w:rFonts w:ascii="Symbol" w:hAnsi="Symbol" w:hint="default"/>
+      </w:rPr>
+    </w:lvl>
+    <w:lvl w:ilvl="4" w:tplc="040C0003" w:tentative="1">
+      <w:start w:val="1"/>
+      <w:numFmt w:val="bullet"/>
+      <w:lvlText w:val="o"/>
+      <w:lvlJc w:val="left"/>
+      <w:pPr>
+        <w:ind w:left="3600" w:hanging="360"/>
+      </w:pPr>
+      <w:rPr>
+        <w:rFonts w:ascii="Courier New" w:hAnsi="Courier New" w:cs="Courier New" w:hint="default"/>
+      </w:rPr>
+    </w:lvl>
+    <w:lvl w:ilvl="5" w:tplc="040C0005" w:tentative="1">
+      <w:start w:val="1"/>
+      <w:numFmt w:val="bullet"/>
+      <w:lvlText w:val=""/>
+      <w:lvlJc w:val="left"/>
+      <w:pPr>
+        <w:ind w:left="4320" w:hanging="360"/>
+      </w:pPr>
+      <w:rPr>
+        <w:rFonts w:ascii="Wingdings" w:hAnsi="Wingdings" w:hint="default"/>
+      </w:rPr>
+    </w:lvl>
+    <w:lvl w:ilvl="6" w:tplc="040C0001" w:tentative="1">
+      <w:start w:val="1"/>
+      <w:numFmt w:val="bullet"/>
+      <w:lvlText w:val=""/>
+      <w:lvlJc w:val="left"/>
+      <w:pPr>
+        <w:ind w:left="5040" w:hanging="360"/>
+      </w:pPr>
+      <w:rPr>
+        <w:rFonts w:ascii="Symbol" w:hAnsi="Symbol" w:hint="default"/>
+      </w:rPr>
+    </w:lvl>
+    <w:lvl w:ilvl="7" w:tplc="040C0003" w:tentative="1">
+      <w:start w:val="1"/>
+      <w:numFmt w:val="bullet"/>
+      <w:lvlText w:val="o"/>
+      <w:lvlJc w:val="left"/>
+      <w:pPr>
+        <w:ind w:left="5760" w:hanging="360"/>
+      </w:pPr>
+      <w:rPr>
+        <w:rFonts w:ascii="Courier New" w:hAnsi="Courier New" w:cs="Courier New" w:hint="default"/>
+      </w:rPr>
+    </w:lvl>
+    <w:lvl w:ilvl="8" w:tplc="040C0005" w:tentative="1">
+      <w:start w:val="1"/>
+      <w:numFmt w:val="bullet"/>
+      <w:lvlText w:val=""/>
+      <w:lvlJc w:val="left"/>
+      <w:pPr>
+        <w:ind w:left="6480" w:hanging="360"/>
+      </w:pPr>
+      <w:rPr>
+        <w:rFonts w:ascii="Wingdings" w:hAnsi="Wingdings" w:hint="default"/>
+      </w:rPr>
+    </w:lvl>
+  </w:abstractNum>
+  <w:abstractNum w:abstractNumId="6" w15:restartNumberingAfterBreak="0">
     <w:nsid w:val="24AA5954"/>
     <w:multiLevelType w:val="hybridMultilevel"/>
     <w:tmpl w:val="4E2EA57E"/>
@@ -2893,7 +4043,7 @@
       </w:rPr>
     </w:lvl>
   </w:abstractNum>
-  <w:abstractNum w:abstractNumId="6" w15:restartNumberingAfterBreak="0">
+  <w:abstractNum w:abstractNumId="7" w15:restartNumberingAfterBreak="0">
     <w:nsid w:val="2A105A02"/>
     <w:multiLevelType w:val="multilevel"/>
     <w:tmpl w:val="6D40C984"/>
@@ -3042,7 +4192,7 @@
       </w:rPr>
     </w:lvl>
   </w:abstractNum>
-  <w:abstractNum w:abstractNumId="7" w15:restartNumberingAfterBreak="0">
+  <w:abstractNum w:abstractNumId="8" w15:restartNumberingAfterBreak="0">
     <w:nsid w:val="314D0818"/>
     <w:multiLevelType w:val="hybridMultilevel"/>
     <w:tmpl w:val="6E92339A"/>
@@ -3154,7 +4304,7 @@
       </w:rPr>
     </w:lvl>
   </w:abstractNum>
-  <w:abstractNum w:abstractNumId="8" w15:restartNumberingAfterBreak="0">
+  <w:abstractNum w:abstractNumId="9" w15:restartNumberingAfterBreak="0">
     <w:nsid w:val="41423940"/>
     <w:multiLevelType w:val="hybridMultilevel"/>
     <w:tmpl w:val="9246EFF2"/>
@@ -3266,7 +4416,7 @@
       </w:rPr>
     </w:lvl>
   </w:abstractNum>
-  <w:abstractNum w:abstractNumId="9" w15:restartNumberingAfterBreak="0">
+  <w:abstractNum w:abstractNumId="10" w15:restartNumberingAfterBreak="0">
     <w:nsid w:val="42335810"/>
     <w:multiLevelType w:val="hybridMultilevel"/>
     <w:tmpl w:val="53C88BCC"/>
@@ -3379,7 +4529,7 @@
       </w:rPr>
     </w:lvl>
   </w:abstractNum>
-  <w:abstractNum w:abstractNumId="10" w15:restartNumberingAfterBreak="0">
+  <w:abstractNum w:abstractNumId="11" w15:restartNumberingAfterBreak="0">
     <w:nsid w:val="51992683"/>
     <w:multiLevelType w:val="hybridMultilevel"/>
     <w:tmpl w:val="2E143260"/>
@@ -3492,7 +4642,7 @@
       </w:rPr>
     </w:lvl>
   </w:abstractNum>
-  <w:abstractNum w:abstractNumId="11" w15:restartNumberingAfterBreak="0">
+  <w:abstractNum w:abstractNumId="12" w15:restartNumberingAfterBreak="0">
     <w:nsid w:val="57A81863"/>
     <w:multiLevelType w:val="multilevel"/>
     <w:tmpl w:val="969E926E"/>
@@ -3596,7 +4746,7 @@
       </w:rPr>
     </w:lvl>
   </w:abstractNum>
-  <w:abstractNum w:abstractNumId="12" w15:restartNumberingAfterBreak="0">
+  <w:abstractNum w:abstractNumId="13" w15:restartNumberingAfterBreak="0">
     <w:nsid w:val="59683A49"/>
     <w:multiLevelType w:val="hybridMultilevel"/>
     <w:tmpl w:val="8500C36A"/>
@@ -3709,7 +4859,7 @@
       </w:rPr>
     </w:lvl>
   </w:abstractNum>
-  <w:abstractNum w:abstractNumId="13" w15:restartNumberingAfterBreak="0">
+  <w:abstractNum w:abstractNumId="14" w15:restartNumberingAfterBreak="0">
     <w:nsid w:val="65095852"/>
     <w:multiLevelType w:val="multilevel"/>
     <w:tmpl w:val="1652BBF2"/>
@@ -3813,7 +4963,7 @@
       </w:rPr>
     </w:lvl>
   </w:abstractNum>
-  <w:abstractNum w:abstractNumId="14" w15:restartNumberingAfterBreak="0">
+  <w:abstractNum w:abstractNumId="15" w15:restartNumberingAfterBreak="0">
     <w:nsid w:val="68584666"/>
     <w:multiLevelType w:val="multilevel"/>
     <w:tmpl w:val="E6D06A44"/>
@@ -3962,7 +5112,7 @@
       </w:rPr>
     </w:lvl>
   </w:abstractNum>
-  <w:abstractNum w:abstractNumId="15" w15:restartNumberingAfterBreak="0">
+  <w:abstractNum w:abstractNumId="16" w15:restartNumberingAfterBreak="0">
     <w:nsid w:val="7C54711A"/>
     <w:multiLevelType w:val="hybridMultilevel"/>
     <w:tmpl w:val="95CEA2D4"/>
@@ -4093,13 +5243,13 @@
     <w:abstractNumId w:val="3"/>
   </w:num>
   <w:num w:numId="7">
+    <w:abstractNumId w:val="9"/>
+  </w:num>
+  <w:num w:numId="8">
     <w:abstractNumId w:val="8"/>
   </w:num>
-  <w:num w:numId="8">
-    <w:abstractNumId w:val="7"/>
-  </w:num>
   <w:num w:numId="9">
-    <w:abstractNumId w:val="15"/>
+    <w:abstractNumId w:val="16"/>
   </w:num>
   <w:num w:numId="10">
     <w:abstractNumId w:val="2"/>
@@ -4108,30 +5258,33 @@
     <w:abstractNumId w:val="4"/>
   </w:num>
   <w:num w:numId="12">
-    <w:abstractNumId w:val="10"/>
+    <w:abstractNumId w:val="11"/>
   </w:num>
   <w:num w:numId="13">
-    <w:abstractNumId w:val="12"/>
+    <w:abstractNumId w:val="13"/>
   </w:num>
   <w:num w:numId="14">
-    <w:abstractNumId w:val="6"/>
+    <w:abstractNumId w:val="7"/>
   </w:num>
   <w:num w:numId="15">
-    <w:abstractNumId w:val="14"/>
+    <w:abstractNumId w:val="15"/>
   </w:num>
   <w:num w:numId="16">
     <w:abstractNumId w:val="1"/>
   </w:num>
   <w:num w:numId="17">
-    <w:abstractNumId w:val="13"/>
+    <w:abstractNumId w:val="14"/>
   </w:num>
   <w:num w:numId="18">
-    <w:abstractNumId w:val="11"/>
+    <w:abstractNumId w:val="12"/>
   </w:num>
   <w:num w:numId="19">
-    <w:abstractNumId w:val="9"/>
+    <w:abstractNumId w:val="10"/>
   </w:num>
   <w:num w:numId="20">
+    <w:abstractNumId w:val="6"/>
+  </w:num>
+  <w:num w:numId="21">
     <w:abstractNumId w:val="5"/>
   </w:num>
 </w:numbering>
@@ -5466,6 +6619,596 @@
 </w:styles>
 </file>
 
+<file path=word/glossary/document.xml><?xml version="1.0" encoding="utf-8"?>
+<w:glossaryDocument xmlns:wpc="http://schemas.microsoft.com/office/word/2010/wordprocessingCanvas" xmlns:cx="http://schemas.microsoft.com/office/drawing/2014/chartex" xmlns:cx1="http://schemas.microsoft.com/office/drawing/2015/9/8/chartex" xmlns:mc="http://schemas.openxmlformats.org/markup-compatibility/2006" xmlns:o="urn:schemas-microsoft-com:office:office" xmlns:r="http://schemas.openxmlformats.org/officeDocument/2006/relationships" xmlns:m="http://schemas.openxmlformats.org/officeDocument/2006/math" xmlns:v="urn:schemas-microsoft-com:vml" xmlns:wp14="http://schemas.microsoft.com/office/word/2010/wordprocessingDrawing" xmlns:wp="http://schemas.openxmlformats.org/drawingml/2006/wordprocessingDrawing" xmlns:w10="urn:schemas-microsoft-com:office:word" xmlns:w="http://schemas.openxmlformats.org/wordprocessingml/2006/main" xmlns:w14="http://schemas.microsoft.com/office/word/2010/wordml" xmlns:w15="http://schemas.microsoft.com/office/word/2012/wordml" xmlns:w16se="http://schemas.microsoft.com/office/word/2015/wordml/symex" xmlns:wpg="http://schemas.microsoft.com/office/word/2010/wordprocessingGroup" xmlns:wpi="http://schemas.microsoft.com/office/word/2010/wordprocessingInk" xmlns:wne="http://schemas.microsoft.com/office/word/2006/wordml" xmlns:wps="http://schemas.microsoft.com/office/word/2010/wordprocessingShape" mc:Ignorable="w14 w15 w16se wp14"/>
+</file>
+
+<file path=word/glossary/fontTable.xml><?xml version="1.0" encoding="utf-8"?>
+<w:fonts xmlns:mc="http://schemas.openxmlformats.org/markup-compatibility/2006" xmlns:r="http://schemas.openxmlformats.org/officeDocument/2006/relationships" xmlns:w="http://schemas.openxmlformats.org/wordprocessingml/2006/main" xmlns:w14="http://schemas.microsoft.com/office/word/2010/wordml" xmlns:w15="http://schemas.microsoft.com/office/word/2012/wordml" xmlns:w16se="http://schemas.microsoft.com/office/word/2015/wordml/symex" mc:Ignorable="w14 w15 w16se">
+  <w:font w:name="Wingdings 2">
+    <w:panose1 w:val="05020102010507070707"/>
+    <w:charset w:val="02"/>
+    <w:family w:val="roman"/>
+    <w:pitch w:val="variable"/>
+    <w:sig w:usb0="00000000" w:usb1="10000000" w:usb2="00000000" w:usb3="00000000" w:csb0="80000000" w:csb1="00000000"/>
+  </w:font>
+  <w:font w:name="Times New Roman">
+    <w:panose1 w:val="02020603050405020304"/>
+    <w:charset w:val="00"/>
+    <w:family w:val="roman"/>
+    <w:pitch w:val="variable"/>
+    <w:sig w:usb0="E0002EFF" w:usb1="C0007843" w:usb2="00000009" w:usb3="00000000" w:csb0="000001FF" w:csb1="00000000"/>
+  </w:font>
+  <w:font w:name="Symbol">
+    <w:panose1 w:val="05050102010706020507"/>
+    <w:charset w:val="02"/>
+    <w:family w:val="roman"/>
+    <w:pitch w:val="variable"/>
+    <w:sig w:usb0="00000000" w:usb1="10000000" w:usb2="00000000" w:usb3="00000000" w:csb0="80000000" w:csb1="00000000"/>
+  </w:font>
+  <w:font w:name="Wingdings">
+    <w:panose1 w:val="05000000000000000000"/>
+    <w:charset w:val="02"/>
+    <w:family w:val="auto"/>
+    <w:pitch w:val="variable"/>
+    <w:sig w:usb0="00000000" w:usb1="10000000" w:usb2="00000000" w:usb3="00000000" w:csb0="80000000" w:csb1="00000000"/>
+  </w:font>
+  <w:font w:name="Georgia">
+    <w:panose1 w:val="02040502050405020303"/>
+    <w:charset w:val="00"/>
+    <w:family w:val="roman"/>
+    <w:pitch w:val="variable"/>
+    <w:sig w:usb0="00000287" w:usb1="00000000" w:usb2="00000000" w:usb3="00000000" w:csb0="0000009F" w:csb1="00000000"/>
+  </w:font>
+  <w:font w:name="Courier New">
+    <w:panose1 w:val="02070309020205020404"/>
+    <w:charset w:val="00"/>
+    <w:family w:val="modern"/>
+    <w:pitch w:val="fixed"/>
+    <w:sig w:usb0="E0002EFF" w:usb1="C0007843" w:usb2="00000009" w:usb3="00000000" w:csb0="000001FF" w:csb1="00000000"/>
+  </w:font>
+  <w:font w:name="WenQuanYi Zen Hei">
+    <w:charset w:val="00"/>
+    <w:family w:val="auto"/>
+    <w:pitch w:val="variable"/>
+  </w:font>
+  <w:font w:name="FreeSans">
+    <w:altName w:val="Times New Roman"/>
+    <w:charset w:val="00"/>
+    <w:family w:val="auto"/>
+    <w:pitch w:val="variable"/>
+  </w:font>
+  <w:font w:name="Trebuchet MS">
+    <w:panose1 w:val="020B0603020202020204"/>
+    <w:charset w:val="00"/>
+    <w:family w:val="swiss"/>
+    <w:pitch w:val="variable"/>
+    <w:sig w:usb0="00000687" w:usb1="00000000" w:usb2="00000000" w:usb3="00000000" w:csb0="0000009F" w:csb1="00000000"/>
+  </w:font>
+  <w:font w:name="Tahoma">
+    <w:panose1 w:val="020B0604030504040204"/>
+    <w:charset w:val="00"/>
+    <w:family w:val="swiss"/>
+    <w:pitch w:val="variable"/>
+    <w:sig w:usb0="E1002EFF" w:usb1="C000605B" w:usb2="00000029" w:usb3="00000000" w:csb0="000101FF" w:csb1="00000000"/>
+  </w:font>
+  <w:font w:name="Liberation Serif">
+    <w:altName w:val="Times New Roman"/>
+    <w:charset w:val="00"/>
+    <w:family w:val="roman"/>
+    <w:pitch w:val="variable"/>
+  </w:font>
+  <w:font w:name="Century Schoolbook">
+    <w:panose1 w:val="02040604050505020304"/>
+    <w:charset w:val="00"/>
+    <w:family w:val="roman"/>
+    <w:pitch w:val="variable"/>
+    <w:sig w:usb0="00000287" w:usb1="00000000" w:usb2="00000000" w:usb3="00000000" w:csb0="0000009F" w:csb1="00000000"/>
+  </w:font>
+  <w:font w:name="Cambria Math">
+    <w:panose1 w:val="02040503050406030204"/>
+    <w:charset w:val="00"/>
+    <w:family w:val="roman"/>
+    <w:pitch w:val="variable"/>
+    <w:sig w:usb0="E00002FF" w:usb1="420024FF" w:usb2="00000000" w:usb3="00000000" w:csb0="0000019F" w:csb1="00000000"/>
+  </w:font>
+  <w:font w:name="Calibri">
+    <w:panose1 w:val="020F0502020204030204"/>
+    <w:charset w:val="00"/>
+    <w:family w:val="swiss"/>
+    <w:pitch w:val="variable"/>
+    <w:sig w:usb0="E00002FF" w:usb1="4000ACFF" w:usb2="00000001" w:usb3="00000000" w:csb0="0000019F" w:csb1="00000000"/>
+  </w:font>
+  <w:font w:name="Calibri Light">
+    <w:panose1 w:val="020F0302020204030204"/>
+    <w:charset w:val="00"/>
+    <w:family w:val="swiss"/>
+    <w:pitch w:val="variable"/>
+    <w:sig w:usb0="A00002EF" w:usb1="4000207B" w:usb2="00000000" w:usb3="00000000" w:csb0="0000019F" w:csb1="00000000"/>
+  </w:font>
+</w:fonts>
+</file>
+
+<file path=word/glossary/settings.xml><?xml version="1.0" encoding="utf-8"?>
+<w:settings xmlns:mc="http://schemas.openxmlformats.org/markup-compatibility/2006" xmlns:o="urn:schemas-microsoft-com:office:office" xmlns:r="http://schemas.openxmlformats.org/officeDocument/2006/relationships" xmlns:m="http://schemas.openxmlformats.org/officeDocument/2006/math" xmlns:v="urn:schemas-microsoft-com:vml" xmlns:w10="urn:schemas-microsoft-com:office:word" xmlns:w="http://schemas.openxmlformats.org/wordprocessingml/2006/main" xmlns:w14="http://schemas.microsoft.com/office/word/2010/wordml" xmlns:w15="http://schemas.microsoft.com/office/word/2012/wordml" xmlns:w16se="http://schemas.microsoft.com/office/word/2015/wordml/symex" xmlns:sl="http://schemas.openxmlformats.org/schemaLibrary/2006/main" mc:Ignorable="w14 w15 w16se">
+  <w:view w:val="normal"/>
+  <w:defaultTabStop w:val="708"/>
+  <w:hyphenationZone w:val="425"/>
+  <w:characterSpacingControl w:val="doNotCompress"/>
+  <w:compat>
+    <w:useFELayout/>
+    <w:compatSetting w:name="compatibilityMode" w:uri="http://schemas.microsoft.com/office/word" w:val="15"/>
+    <w:compatSetting w:name="overrideTableStyleFontSizeAndJustification" w:uri="http://schemas.microsoft.com/office/word" w:val="1"/>
+    <w:compatSetting w:name="enableOpenTypeFeatures" w:uri="http://schemas.microsoft.com/office/word" w:val="1"/>
+    <w:compatSetting w:name="doNotFlipMirrorIndents" w:uri="http://schemas.microsoft.com/office/word" w:val="1"/>
+    <w:compatSetting w:name="differentiateMultirowTableHeaders" w:uri="http://schemas.microsoft.com/office/word" w:val="1"/>
+  </w:compat>
+  <w:rsids>
+    <w:rsidRoot w:val="00915D49"/>
+    <w:rsid w:val="00915D49"/>
+  </w:rsids>
+  <m:mathPr>
+    <m:mathFont m:val="Cambria Math"/>
+    <m:brkBin m:val="before"/>
+    <m:brkBinSub m:val="--"/>
+    <m:smallFrac m:val="0"/>
+    <m:dispDef/>
+    <m:lMargin m:val="0"/>
+    <m:rMargin m:val="0"/>
+    <m:defJc m:val="centerGroup"/>
+    <m:wrapIndent m:val="1440"/>
+    <m:intLim m:val="subSup"/>
+    <m:naryLim m:val="undOvr"/>
+  </m:mathPr>
+  <w:themeFontLang w:val="fr-FR"/>
+  <w:clrSchemeMapping w:bg1="light1" w:t1="dark1" w:bg2="light2" w:t2="dark2" w:accent1="accent1" w:accent2="accent2" w:accent3="accent3" w:accent4="accent4" w:accent5="accent5" w:accent6="accent6" w:hyperlink="hyperlink" w:followedHyperlink="followedHyperlink"/>
+  <w:decimalSymbol w:val=","/>
+  <w:listSeparator w:val=";"/>
+  <w15:chartTrackingRefBased/>
+</w:settings>
+</file>
+
+<file path=word/glossary/styles.xml><?xml version="1.0" encoding="utf-8"?>
+<w:styles xmlns:mc="http://schemas.openxmlformats.org/markup-compatibility/2006" xmlns:r="http://schemas.openxmlformats.org/officeDocument/2006/relationships" xmlns:w="http://schemas.openxmlformats.org/wordprocessingml/2006/main" xmlns:w14="http://schemas.microsoft.com/office/word/2010/wordml" xmlns:w15="http://schemas.microsoft.com/office/word/2012/wordml" xmlns:w16se="http://schemas.microsoft.com/office/word/2015/wordml/symex" mc:Ignorable="w14 w15 w16se">
+  <w:docDefaults>
+    <w:rPrDefault>
+      <w:rPr>
+        <w:rFonts w:asciiTheme="minorHAnsi" w:eastAsiaTheme="minorEastAsia" w:hAnsiTheme="minorHAnsi" w:cstheme="minorBidi"/>
+        <w:sz w:val="22"/>
+        <w:szCs w:val="22"/>
+        <w:lang w:val="fr-FR" w:eastAsia="fr-FR" w:bidi="ar-SA"/>
+      </w:rPr>
+    </w:rPrDefault>
+    <w:pPrDefault>
+      <w:pPr>
+        <w:spacing w:after="160" w:line="259" w:lineRule="auto"/>
+      </w:pPr>
+    </w:pPrDefault>
+  </w:docDefaults>
+  <w:latentStyles w:defLockedState="0" w:defUIPriority="99" w:defSemiHidden="0" w:defUnhideWhenUsed="0" w:defQFormat="0" w:count="371">
+    <w:lsdException w:name="Normal" w:uiPriority="0" w:qFormat="1"/>
+    <w:lsdException w:name="heading 1" w:uiPriority="9" w:qFormat="1"/>
+    <w:lsdException w:name="heading 2" w:semiHidden="1" w:uiPriority="9" w:unhideWhenUsed="1" w:qFormat="1"/>
+    <w:lsdException w:name="heading 3" w:semiHidden="1" w:uiPriority="9" w:unhideWhenUsed="1" w:qFormat="1"/>
+    <w:lsdException w:name="heading 4" w:semiHidden="1" w:uiPriority="9" w:unhideWhenUsed="1" w:qFormat="1"/>
+    <w:lsdException w:name="heading 5" w:semiHidden="1" w:uiPriority="9" w:unhideWhenUsed="1" w:qFormat="1"/>
+    <w:lsdException w:name="heading 6" w:semiHidden="1" w:uiPriority="9" w:unhideWhenUsed="1" w:qFormat="1"/>
+    <w:lsdException w:name="heading 7" w:semiHidden="1" w:uiPriority="9" w:unhideWhenUsed="1" w:qFormat="1"/>
+    <w:lsdException w:name="heading 8" w:semiHidden="1" w:uiPriority="9" w:unhideWhenUsed="1" w:qFormat="1"/>
+    <w:lsdException w:name="heading 9" w:semiHidden="1" w:uiPriority="9" w:unhideWhenUsed="1" w:qFormat="1"/>
+    <w:lsdException w:name="index 1" w:semiHidden="1" w:unhideWhenUsed="1"/>
+    <w:lsdException w:name="index 2" w:semiHidden="1" w:unhideWhenUsed="1"/>
+    <w:lsdException w:name="index 3" w:semiHidden="1" w:unhideWhenUsed="1"/>
+    <w:lsdException w:name="index 4" w:semiHidden="1" w:unhideWhenUsed="1"/>
+    <w:lsdException w:name="index 5" w:semiHidden="1" w:unhideWhenUsed="1"/>
+    <w:lsdException w:name="index 6" w:semiHidden="1" w:unhideWhenUsed="1"/>
+    <w:lsdException w:name="index 7" w:semiHidden="1" w:unhideWhenUsed="1"/>
+    <w:lsdException w:name="index 8" w:semiHidden="1" w:unhideWhenUsed="1"/>
+    <w:lsdException w:name="index 9" w:semiHidden="1" w:unhideWhenUsed="1"/>
+    <w:lsdException w:name="toc 1" w:semiHidden="1" w:uiPriority="39" w:unhideWhenUsed="1"/>
+    <w:lsdException w:name="toc 2" w:semiHidden="1" w:uiPriority="39" w:unhideWhenUsed="1"/>
+    <w:lsdException w:name="toc 3" w:semiHidden="1" w:uiPriority="39" w:unhideWhenUsed="1"/>
+    <w:lsdException w:name="toc 4" w:semiHidden="1" w:uiPriority="39" w:unhideWhenUsed="1"/>
+    <w:lsdException w:name="toc 5" w:semiHidden="1" w:uiPriority="39" w:unhideWhenUsed="1"/>
+    <w:lsdException w:name="toc 6" w:semiHidden="1" w:uiPriority="39" w:unhideWhenUsed="1"/>
+    <w:lsdException w:name="toc 7" w:semiHidden="1" w:uiPriority="39" w:unhideWhenUsed="1"/>
+    <w:lsdException w:name="toc 8" w:semiHidden="1" w:uiPriority="39" w:unhideWhenUsed="1"/>
+    <w:lsdException w:name="toc 9" w:semiHidden="1" w:uiPriority="39" w:unhideWhenUsed="1"/>
+    <w:lsdException w:name="Normal Indent" w:semiHidden="1" w:unhideWhenUsed="1"/>
+    <w:lsdException w:name="footnote text" w:semiHidden="1" w:unhideWhenUsed="1"/>
+    <w:lsdException w:name="annotation text" w:semiHidden="1" w:unhideWhenUsed="1"/>
+    <w:lsdException w:name="header" w:semiHidden="1" w:unhideWhenUsed="1"/>
+    <w:lsdException w:name="footer" w:semiHidden="1" w:unhideWhenUsed="1"/>
+    <w:lsdException w:name="index heading" w:semiHidden="1" w:unhideWhenUsed="1"/>
+    <w:lsdException w:name="caption" w:semiHidden="1" w:uiPriority="35" w:unhideWhenUsed="1" w:qFormat="1"/>
+    <w:lsdException w:name="table of figures" w:semiHidden="1" w:unhideWhenUsed="1"/>
+    <w:lsdException w:name="envelope address" w:semiHidden="1" w:unhideWhenUsed="1"/>
+    <w:lsdException w:name="envelope return" w:semiHidden="1" w:unhideWhenUsed="1"/>
+    <w:lsdException w:name="footnote reference" w:semiHidden="1" w:unhideWhenUsed="1"/>
+    <w:lsdException w:name="annotation reference" w:semiHidden="1" w:unhideWhenUsed="1"/>
+    <w:lsdException w:name="line number" w:semiHidden="1" w:unhideWhenUsed="1"/>
+    <w:lsdException w:name="page number" w:semiHidden="1" w:unhideWhenUsed="1"/>
+    <w:lsdException w:name="endnote reference" w:semiHidden="1" w:unhideWhenUsed="1"/>
+    <w:lsdException w:name="endnote text" w:semiHidden="1" w:unhideWhenUsed="1"/>
+    <w:lsdException w:name="table of authorities" w:semiHidden="1" w:unhideWhenUsed="1"/>
+    <w:lsdException w:name="macro" w:semiHidden="1" w:unhideWhenUsed="1"/>
+    <w:lsdException w:name="toa heading" w:semiHidden="1" w:unhideWhenUsed="1"/>
+    <w:lsdException w:name="List" w:semiHidden="1" w:unhideWhenUsed="1"/>
+    <w:lsdException w:name="List Bullet" w:semiHidden="1" w:unhideWhenUsed="1"/>
+    <w:lsdException w:name="List Number" w:semiHidden="1" w:unhideWhenUsed="1"/>
+    <w:lsdException w:name="List 2" w:semiHidden="1" w:unhideWhenUsed="1"/>
+    <w:lsdException w:name="List 3" w:semiHidden="1" w:unhideWhenUsed="1"/>
+    <w:lsdException w:name="List 4" w:semiHidden="1" w:unhideWhenUsed="1"/>
+    <w:lsdException w:name="List 5" w:semiHidden="1" w:unhideWhenUsed="1"/>
+    <w:lsdException w:name="List Bullet 2" w:semiHidden="1" w:unhideWhenUsed="1"/>
+    <w:lsdException w:name="List Bullet 3" w:semiHidden="1" w:unhideWhenUsed="1"/>
+    <w:lsdException w:name="List Bullet 4" w:semiHidden="1" w:unhideWhenUsed="1"/>
+    <w:lsdException w:name="List Bullet 5" w:semiHidden="1" w:unhideWhenUsed="1"/>
+    <w:lsdException w:name="List Number 2" w:semiHidden="1" w:unhideWhenUsed="1"/>
+    <w:lsdException w:name="List Number 3" w:semiHidden="1" w:unhideWhenUsed="1"/>
+    <w:lsdException w:name="List Number 4" w:semiHidden="1" w:unhideWhenUsed="1"/>
+    <w:lsdException w:name="List Number 5" w:semiHidden="1" w:unhideWhenUsed="1"/>
+    <w:lsdException w:name="Title" w:uiPriority="10" w:qFormat="1"/>
+    <w:lsdException w:name="Closing" w:semiHidden="1" w:unhideWhenUsed="1"/>
+    <w:lsdException w:name="Signature" w:semiHidden="1" w:unhideWhenUsed="1"/>
+    <w:lsdException w:name="Default Paragraph Font" w:semiHidden="1" w:uiPriority="1" w:unhideWhenUsed="1"/>
+    <w:lsdException w:name="Body Text" w:semiHidden="1" w:unhideWhenUsed="1"/>
+    <w:lsdException w:name="Body Text Indent" w:semiHidden="1" w:unhideWhenUsed="1"/>
+    <w:lsdException w:name="List Continue" w:semiHidden="1" w:unhideWhenUsed="1"/>
+    <w:lsdException w:name="List Continue 2" w:semiHidden="1" w:unhideWhenUsed="1"/>
+    <w:lsdException w:name="List Continue 3" w:semiHidden="1" w:unhideWhenUsed="1"/>
+    <w:lsdException w:name="List Continue 4" w:semiHidden="1" w:unhideWhenUsed="1"/>
+    <w:lsdException w:name="List Continue 5" w:semiHidden="1" w:unhideWhenUsed="1"/>
+    <w:lsdException w:name="Message Header" w:semiHidden="1" w:unhideWhenUsed="1"/>
+    <w:lsdException w:name="Subtitle" w:uiPriority="11" w:qFormat="1"/>
+    <w:lsdException w:name="Salutation" w:semiHidden="1" w:unhideWhenUsed="1"/>
+    <w:lsdException w:name="Date" w:semiHidden="1" w:unhideWhenUsed="1"/>
+    <w:lsdException w:name="Body Text First Indent" w:semiHidden="1" w:unhideWhenUsed="1"/>
+    <w:lsdException w:name="Body Text First Indent 2" w:semiHidden="1" w:unhideWhenUsed="1"/>
+    <w:lsdException w:name="Note Heading" w:semiHidden="1" w:unhideWhenUsed="1"/>
+    <w:lsdException w:name="Body Text 2" w:semiHidden="1" w:unhideWhenUsed="1"/>
+    <w:lsdException w:name="Body Text 3" w:semiHidden="1" w:unhideWhenUsed="1"/>
+    <w:lsdException w:name="Body Text Indent 2" w:semiHidden="1" w:unhideWhenUsed="1"/>
+    <w:lsdException w:name="Body Text Indent 3" w:semiHidden="1" w:unhideWhenUsed="1"/>
+    <w:lsdException w:name="Block Text" w:semiHidden="1" w:unhideWhenUsed="1"/>
+    <w:lsdException w:name="Hyperlink" w:semiHidden="1" w:unhideWhenUsed="1"/>
+    <w:lsdException w:name="FollowedHyperlink" w:semiHidden="1" w:unhideWhenUsed="1"/>
+    <w:lsdException w:name="Strong" w:uiPriority="22" w:qFormat="1"/>
+    <w:lsdException w:name="Emphasis" w:uiPriority="20" w:qFormat="1"/>
+    <w:lsdException w:name="Document Map" w:semiHidden="1" w:unhideWhenUsed="1"/>
+    <w:lsdException w:name="Plain Text" w:semiHidden="1" w:unhideWhenUsed="1"/>
+    <w:lsdException w:name="E-mail Signature" w:semiHidden="1" w:unhideWhenUsed="1"/>
+    <w:lsdException w:name="HTML Top of Form" w:semiHidden="1" w:unhideWhenUsed="1"/>
+    <w:lsdException w:name="HTML Bottom of Form" w:semiHidden="1" w:unhideWhenUsed="1"/>
+    <w:lsdException w:name="Normal (Web)" w:semiHidden="1" w:unhideWhenUsed="1"/>
+    <w:lsdException w:name="HTML Acronym" w:semiHidden="1" w:unhideWhenUsed="1"/>
+    <w:lsdException w:name="HTML Address" w:semiHidden="1" w:unhideWhenUsed="1"/>
+    <w:lsdException w:name="HTML Cite" w:semiHidden="1" w:unhideWhenUsed="1"/>
+    <w:lsdException w:name="HTML Code" w:semiHidden="1" w:unhideWhenUsed="1"/>
+    <w:lsdException w:name="HTML Definition" w:semiHidden="1" w:unhideWhenUsed="1"/>
+    <w:lsdException w:name="HTML Keyboard" w:semiHidden="1" w:unhideWhenUsed="1"/>
+    <w:lsdException w:name="HTML Preformatted" w:semiHidden="1" w:unhideWhenUsed="1"/>
+    <w:lsdException w:name="HTML Sample" w:semiHidden="1" w:unhideWhenUsed="1"/>
+    <w:lsdException w:name="HTML Typewriter" w:semiHidden="1" w:unhideWhenUsed="1"/>
+    <w:lsdException w:name="HTML Variable" w:semiHidden="1" w:unhideWhenUsed="1"/>
+    <w:lsdException w:name="Normal Table" w:semiHidden="1" w:unhideWhenUsed="1"/>
+    <w:lsdException w:name="annotation subject" w:semiHidden="1" w:unhideWhenUsed="1"/>
+    <w:lsdException w:name="No List" w:semiHidden="1" w:unhideWhenUsed="1"/>
+    <w:lsdException w:name="Outline List 1" w:semiHidden="1" w:unhideWhenUsed="1"/>
+    <w:lsdException w:name="Outline List 2" w:semiHidden="1" w:unhideWhenUsed="1"/>
+    <w:lsdException w:name="Outline List 3" w:semiHidden="1" w:unhideWhenUsed="1"/>
+    <w:lsdException w:name="Table Simple 1" w:semiHidden="1" w:unhideWhenUsed="1"/>
+    <w:lsdException w:name="Table Simple 2" w:semiHidden="1" w:unhideWhenUsed="1"/>
+    <w:lsdException w:name="Table Simple 3" w:semiHidden="1" w:unhideWhenUsed="1"/>
+    <w:lsdException w:name="Table Classic 1" w:semiHidden="1" w:unhideWhenUsed="1"/>
+    <w:lsdException w:name="Table Classic 2" w:semiHidden="1" w:unhideWhenUsed="1"/>
+    <w:lsdException w:name="Table Classic 3" w:semiHidden="1" w:unhideWhenUsed="1"/>
+    <w:lsdException w:name="Table Classic 4" w:semiHidden="1" w:unhideWhenUsed="1"/>
+    <w:lsdException w:name="Table Colorful 1" w:semiHidden="1" w:unhideWhenUsed="1"/>
+    <w:lsdException w:name="Table Colorful 2" w:semiHidden="1" w:unhideWhenUsed="1"/>
+    <w:lsdException w:name="Table Colorful 3" w:semiHidden="1" w:unhideWhenUsed="1"/>
+    <w:lsdException w:name="Table Columns 1" w:semiHidden="1" w:unhideWhenUsed="1"/>
+    <w:lsdException w:name="Table Columns 2" w:semiHidden="1" w:unhideWhenUsed="1"/>
+    <w:lsdException w:name="Table Columns 3" w:semiHidden="1" w:unhideWhenUsed="1"/>
+    <w:lsdException w:name="Table Columns 4" w:semiHidden="1" w:unhideWhenUsed="1"/>
+    <w:lsdException w:name="Table Columns 5" w:semiHidden="1" w:unhideWhenUsed="1"/>
+    <w:lsdException w:name="Table Grid 1" w:semiHidden="1" w:unhideWhenUsed="1"/>
+    <w:lsdException w:name="Table Grid 2" w:semiHidden="1" w:unhideWhenUsed="1"/>
+    <w:lsdException w:name="Table Grid 3" w:semiHidden="1" w:unhideWhenUsed="1"/>
+    <w:lsdException w:name="Table Grid 4" w:semiHidden="1" w:unhideWhenUsed="1"/>
+    <w:lsdException w:name="Table Grid 5" w:semiHidden="1" w:unhideWhenUsed="1"/>
+    <w:lsdException w:name="Table Grid 6" w:semiHidden="1" w:unhideWhenUsed="1"/>
+    <w:lsdException w:name="Table Grid 7" w:semiHidden="1" w:unhideWhenUsed="1"/>
+    <w:lsdException w:name="Table Grid 8" w:semiHidden="1" w:unhideWhenUsed="1"/>
+    <w:lsdException w:name="Table List 1" w:semiHidden="1" w:unhideWhenUsed="1"/>
+    <w:lsdException w:name="Table List 2" w:semiHidden="1" w:unhideWhenUsed="1"/>
+    <w:lsdException w:name="Table List 3" w:semiHidden="1" w:unhideWhenUsed="1"/>
+    <w:lsdException w:name="Table List 4" w:semiHidden="1" w:unhideWhenUsed="1"/>
+    <w:lsdException w:name="Table List 5" w:semiHidden="1" w:unhideWhenUsed="1"/>
+    <w:lsdException w:name="Table List 6" w:semiHidden="1" w:unhideWhenUsed="1"/>
+    <w:lsdException w:name="Table List 7" w:semiHidden="1" w:unhideWhenUsed="1"/>
+    <w:lsdException w:name="Table List 8" w:semiHidden="1" w:unhideWhenUsed="1"/>
+    <w:lsdException w:name="Table 3D effects 1" w:semiHidden="1" w:unhideWhenUsed="1"/>
+    <w:lsdException w:name="Table 3D effects 2" w:semiHidden="1" w:unhideWhenUsed="1"/>
+    <w:lsdException w:name="Table 3D effects 3" w:semiHidden="1" w:unhideWhenUsed="1"/>
+    <w:lsdException w:name="Table Contemporary" w:semiHidden="1" w:unhideWhenUsed="1"/>
+    <w:lsdException w:name="Table Elegant" w:semiHidden="1" w:unhideWhenUsed="1"/>
+    <w:lsdException w:name="Table Professional" w:semiHidden="1" w:unhideWhenUsed="1"/>
+    <w:lsdException w:name="Table Subtle 1" w:semiHidden="1" w:unhideWhenUsed="1"/>
+    <w:lsdException w:name="Table Subtle 2" w:semiHidden="1" w:unhideWhenUsed="1"/>
+    <w:lsdException w:name="Table Web 1" w:semiHidden="1" w:unhideWhenUsed="1"/>
+    <w:lsdException w:name="Table Web 2" w:semiHidden="1" w:unhideWhenUsed="1"/>
+    <w:lsdException w:name="Table Web 3" w:semiHidden="1" w:unhideWhenUsed="1"/>
+    <w:lsdException w:name="Balloon Text" w:semiHidden="1" w:unhideWhenUsed="1"/>
+    <w:lsdException w:name="Table Grid" w:uiPriority="39"/>
+    <w:lsdException w:name="Table Theme" w:semiHidden="1" w:unhideWhenUsed="1"/>
+    <w:lsdException w:name="Placeholder Text" w:semiHidden="1"/>
+    <w:lsdException w:name="No Spacing" w:uiPriority="1" w:qFormat="1"/>
+    <w:lsdException w:name="Light Shading" w:uiPriority="60"/>
+    <w:lsdException w:name="Light List" w:uiPriority="61"/>
+    <w:lsdException w:name="Light Grid" w:uiPriority="62"/>
+    <w:lsdException w:name="Medium Shading 1" w:uiPriority="63"/>
+    <w:lsdException w:name="Medium Shading 2" w:uiPriority="64"/>
+    <w:lsdException w:name="Medium List 1" w:uiPriority="65"/>
+    <w:lsdException w:name="Medium List 2" w:uiPriority="66"/>
+    <w:lsdException w:name="Medium Grid 1" w:uiPriority="67"/>
+    <w:lsdException w:name="Medium Grid 2" w:uiPriority="68"/>
+    <w:lsdException w:name="Medium Grid 3" w:uiPriority="69"/>
+    <w:lsdException w:name="Dark List" w:uiPriority="70"/>
+    <w:lsdException w:name="Colorful Shading" w:uiPriority="71"/>
+    <w:lsdException w:name="Colorful List" w:uiPriority="72"/>
+    <w:lsdException w:name="Colorful Grid" w:uiPriority="73"/>
+    <w:lsdException w:name="Light Shading Accent 1" w:uiPriority="60"/>
+    <w:lsdException w:name="Light List Accent 1" w:uiPriority="61"/>
+    <w:lsdException w:name="Light Grid Accent 1" w:uiPriority="62"/>
+    <w:lsdException w:name="Medium Shading 1 Accent 1" w:uiPriority="63"/>
+    <w:lsdException w:name="Medium Shading 2 Accent 1" w:uiPriority="64"/>
+    <w:lsdException w:name="Medium List 1 Accent 1" w:uiPriority="65"/>
+    <w:lsdException w:name="Revision" w:semiHidden="1"/>
+    <w:lsdException w:name="List Paragraph" w:uiPriority="34" w:qFormat="1"/>
+    <w:lsdException w:name="Quote" w:uiPriority="29" w:qFormat="1"/>
+    <w:lsdException w:name="Intense Quote" w:uiPriority="30" w:qFormat="1"/>
+    <w:lsdException w:name="Medium List 2 Accent 1" w:uiPriority="66"/>
+    <w:lsdException w:name="Medium Grid 1 Accent 1" w:uiPriority="67"/>
+    <w:lsdException w:name="Medium Grid 2 Accent 1" w:uiPriority="68"/>
+    <w:lsdException w:name="Medium Grid 3 Accent 1" w:uiPriority="69"/>
+    <w:lsdException w:name="Dark List Accent 1" w:uiPriority="70"/>
+    <w:lsdException w:name="Colorful Shading Accent 1" w:uiPriority="71"/>
+    <w:lsdException w:name="Colorful List Accent 1" w:uiPriority="72"/>
+    <w:lsdException w:name="Colorful Grid Accent 1" w:uiPriority="73"/>
+    <w:lsdException w:name="Light Shading Accent 2" w:uiPriority="60"/>
+    <w:lsdException w:name="Light List Accent 2" w:uiPriority="61"/>
+    <w:lsdException w:name="Light Grid Accent 2" w:uiPriority="62"/>
+    <w:lsdException w:name="Medium Shading 1 Accent 2" w:uiPriority="63"/>
+    <w:lsdException w:name="Medium Shading 2 Accent 2" w:uiPriority="64"/>
+    <w:lsdException w:name="Medium List 1 Accent 2" w:uiPriority="65"/>
+    <w:lsdException w:name="Medium List 2 Accent 2" w:uiPriority="66"/>
+    <w:lsdException w:name="Medium Grid 1 Accent 2" w:uiPriority="67"/>
+    <w:lsdException w:name="Medium Grid 2 Accent 2" w:uiPriority="68"/>
+    <w:lsdException w:name="Medium Grid 3 Accent 2" w:uiPriority="69"/>
+    <w:lsdException w:name="Dark List Accent 2" w:uiPriority="70"/>
+    <w:lsdException w:name="Colorful Shading Accent 2" w:uiPriority="71"/>
+    <w:lsdException w:name="Colorful List Accent 2" w:uiPriority="72"/>
+    <w:lsdException w:name="Colorful Grid Accent 2" w:uiPriority="73"/>
+    <w:lsdException w:name="Light Shading Accent 3" w:uiPriority="60"/>
+    <w:lsdException w:name="Light List Accent 3" w:uiPriority="61"/>
+    <w:lsdException w:name="Light Grid Accent 3" w:uiPriority="62"/>
+    <w:lsdException w:name="Medium Shading 1 Accent 3" w:uiPriority="63"/>
+    <w:lsdException w:name="Medium Shading 2 Accent 3" w:uiPriority="64"/>
+    <w:lsdException w:name="Medium List 1 Accent 3" w:uiPriority="65"/>
+    <w:lsdException w:name="Medium List 2 Accent 3" w:uiPriority="66"/>
+    <w:lsdException w:name="Medium Grid 1 Accent 3" w:uiPriority="67"/>
+    <w:lsdException w:name="Medium Grid 2 Accent 3" w:uiPriority="68"/>
+    <w:lsdException w:name="Medium Grid 3 Accent 3" w:uiPriority="69"/>
+    <w:lsdException w:name="Dark List Accent 3" w:uiPriority="70"/>
+    <w:lsdException w:name="Colorful Shading Accent 3" w:uiPriority="71"/>
+    <w:lsdException w:name="Colorful List Accent 3" w:uiPriority="72"/>
+    <w:lsdException w:name="Colorful Grid Accent 3" w:uiPriority="73"/>
+    <w:lsdException w:name="Light Shading Accent 4" w:uiPriority="60"/>
+    <w:lsdException w:name="Light List Accent 4" w:uiPriority="61"/>
+    <w:lsdException w:name="Light Grid Accent 4" w:uiPriority="62"/>
+    <w:lsdException w:name="Medium Shading 1 Accent 4" w:uiPriority="63"/>
+    <w:lsdException w:name="Medium Shading 2 Accent 4" w:uiPriority="64"/>
+    <w:lsdException w:name="Medium List 1 Accent 4" w:uiPriority="65"/>
+    <w:lsdException w:name="Medium List 2 Accent 4" w:uiPriority="66"/>
+    <w:lsdException w:name="Medium Grid 1 Accent 4" w:uiPriority="67"/>
+    <w:lsdException w:name="Medium Grid 2 Accent 4" w:uiPriority="68"/>
+    <w:lsdException w:name="Medium Grid 3 Accent 4" w:uiPriority="69"/>
+    <w:lsdException w:name="Dark List Accent 4" w:uiPriority="70"/>
+    <w:lsdException w:name="Colorful Shading Accent 4" w:uiPriority="71"/>
+    <w:lsdException w:name="Colorful List Accent 4" w:uiPriority="72"/>
+    <w:lsdException w:name="Colorful Grid Accent 4" w:uiPriority="73"/>
+    <w:lsdException w:name="Light Shading Accent 5" w:uiPriority="60"/>
+    <w:lsdException w:name="Light List Accent 5" w:uiPriority="61"/>
+    <w:lsdException w:name="Light Grid Accent 5" w:uiPriority="62"/>
+    <w:lsdException w:name="Medium Shading 1 Accent 5" w:uiPriority="63"/>
+    <w:lsdException w:name="Medium Shading 2 Accent 5" w:uiPriority="64"/>
+    <w:lsdException w:name="Medium List 1 Accent 5" w:uiPriority="65"/>
+    <w:lsdException w:name="Medium List 2 Accent 5" w:uiPriority="66"/>
+    <w:lsdException w:name="Medium Grid 1 Accent 5" w:uiPriority="67"/>
+    <w:lsdException w:name="Medium Grid 2 Accent 5" w:uiPriority="68"/>
+    <w:lsdException w:name="Medium Grid 3 Accent 5" w:uiPriority="69"/>
+    <w:lsdException w:name="Dark List Accent 5" w:uiPriority="70"/>
+    <w:lsdException w:name="Colorful Shading Accent 5" w:uiPriority="71"/>
+    <w:lsdException w:name="Colorful List Accent 5" w:uiPriority="72"/>
+    <w:lsdException w:name="Colorful Grid Accent 5" w:uiPriority="73"/>
+    <w:lsdException w:name="Light Shading Accent 6" w:uiPriority="60"/>
+    <w:lsdException w:name="Light List Accent 6" w:uiPriority="61"/>
+    <w:lsdException w:name="Light Grid Accent 6" w:uiPriority="62"/>
+    <w:lsdException w:name="Medium Shading 1 Accent 6" w:uiPriority="63"/>
+    <w:lsdException w:name="Medium Shading 2 Accent 6" w:uiPriority="64"/>
+    <w:lsdException w:name="Medium List 1 Accent 6" w:uiPriority="65"/>
+    <w:lsdException w:name="Medium List 2 Accent 6" w:uiPriority="66"/>
+    <w:lsdException w:name="Medium Grid 1 Accent 6" w:uiPriority="67"/>
+    <w:lsdException w:name="Medium Grid 2 Accent 6" w:uiPriority="68"/>
+    <w:lsdException w:name="Medium Grid 3 Accent 6" w:uiPriority="69"/>
+    <w:lsdException w:name="Dark List Accent 6" w:uiPriority="70"/>
+    <w:lsdException w:name="Colorful Shading Accent 6" w:uiPriority="71"/>
+    <w:lsdException w:name="Colorful List Accent 6" w:uiPriority="72"/>
+    <w:lsdException w:name="Colorful Grid Accent 6" w:uiPriority="73"/>
+    <w:lsdException w:name="Subtle Emphasis" w:uiPriority="19" w:qFormat="1"/>
+    <w:lsdException w:name="Intense Emphasis" w:uiPriority="21" w:qFormat="1"/>
+    <w:lsdException w:name="Subtle Reference" w:uiPriority="31" w:qFormat="1"/>
+    <w:lsdException w:name="Intense Reference" w:uiPriority="32" w:qFormat="1"/>
+    <w:lsdException w:name="Book Title" w:uiPriority="33" w:qFormat="1"/>
+    <w:lsdException w:name="Bibliography" w:semiHidden="1" w:uiPriority="37" w:unhideWhenUsed="1"/>
+    <w:lsdException w:name="TOC Heading" w:semiHidden="1" w:uiPriority="39" w:unhideWhenUsed="1" w:qFormat="1"/>
+    <w:lsdException w:name="Plain Table 1" w:uiPriority="41"/>
+    <w:lsdException w:name="Plain Table 2" w:uiPriority="42"/>
+    <w:lsdException w:name="Plain Table 3" w:uiPriority="43"/>
+    <w:lsdException w:name="Plain Table 4" w:uiPriority="44"/>
+    <w:lsdException w:name="Plain Table 5" w:uiPriority="45"/>
+    <w:lsdException w:name="Grid Table Light" w:uiPriority="40"/>
+    <w:lsdException w:name="Grid Table 1 Light" w:uiPriority="46"/>
+    <w:lsdException w:name="Grid Table 2" w:uiPriority="47"/>
+    <w:lsdException w:name="Grid Table 3" w:uiPriority="48"/>
+    <w:lsdException w:name="Grid Table 4" w:uiPriority="49"/>
+    <w:lsdException w:name="Grid Table 5 Dark" w:uiPriority="50"/>
+    <w:lsdException w:name="Grid Table 6 Colorful" w:uiPriority="51"/>
+    <w:lsdException w:name="Grid Table 7 Colorful" w:uiPriority="52"/>
+    <w:lsdException w:name="Grid Table 1 Light Accent 1" w:uiPriority="46"/>
+    <w:lsdException w:name="Grid Table 2 Accent 1" w:uiPriority="47"/>
+    <w:lsdException w:name="Grid Table 3 Accent 1" w:uiPriority="48"/>
+    <w:lsdException w:name="Grid Table 4 Accent 1" w:uiPriority="49"/>
+    <w:lsdException w:name="Grid Table 5 Dark Accent 1" w:uiPriority="50"/>
+    <w:lsdException w:name="Grid Table 6 Colorful Accent 1" w:uiPriority="51"/>
+    <w:lsdException w:name="Grid Table 7 Colorful Accent 1" w:uiPriority="52"/>
+    <w:lsdException w:name="Grid Table 1 Light Accent 2" w:uiPriority="46"/>
+    <w:lsdException w:name="Grid Table 2 Accent 2" w:uiPriority="47"/>
+    <w:lsdException w:name="Grid Table 3 Accent 2" w:uiPriority="48"/>
+    <w:lsdException w:name="Grid Table 4 Accent 2" w:uiPriority="49"/>
+    <w:lsdException w:name="Grid Table 5 Dark Accent 2" w:uiPriority="50"/>
+    <w:lsdException w:name="Grid Table 6 Colorful Accent 2" w:uiPriority="51"/>
+    <w:lsdException w:name="Grid Table 7 Colorful Accent 2" w:uiPriority="52"/>
+    <w:lsdException w:name="Grid Table 1 Light Accent 3" w:uiPriority="46"/>
+    <w:lsdException w:name="Grid Table 2 Accent 3" w:uiPriority="47"/>
+    <w:lsdException w:name="Grid Table 3 Accent 3" w:uiPriority="48"/>
+    <w:lsdException w:name="Grid Table 4 Accent 3" w:uiPriority="49"/>
+    <w:lsdException w:name="Grid Table 5 Dark Accent 3" w:uiPriority="50"/>
+    <w:lsdException w:name="Grid Table 6 Colorful Accent 3" w:uiPriority="51"/>
+    <w:lsdException w:name="Grid Table 7 Colorful Accent 3" w:uiPriority="52"/>
+    <w:lsdException w:name="Grid Table 1 Light Accent 4" w:uiPriority="46"/>
+    <w:lsdException w:name="Grid Table 2 Accent 4" w:uiPriority="47"/>
+    <w:lsdException w:name="Grid Table 3 Accent 4" w:uiPriority="48"/>
+    <w:lsdException w:name="Grid Table 4 Accent 4" w:uiPriority="49"/>
+    <w:lsdException w:name="Grid Table 5 Dark Accent 4" w:uiPriority="50"/>
+    <w:lsdException w:name="Grid Table 6 Colorful Accent 4" w:uiPriority="51"/>
+    <w:lsdException w:name="Grid Table 7 Colorful Accent 4" w:uiPriority="52"/>
+    <w:lsdException w:name="Grid Table 1 Light Accent 5" w:uiPriority="46"/>
+    <w:lsdException w:name="Grid Table 2 Accent 5" w:uiPriority="47"/>
+    <w:lsdException w:name="Grid Table 3 Accent 5" w:uiPriority="48"/>
+    <w:lsdException w:name="Grid Table 4 Accent 5" w:uiPriority="49"/>
+    <w:lsdException w:name="Grid Table 5 Dark Accent 5" w:uiPriority="50"/>
+    <w:lsdException w:name="Grid Table 6 Colorful Accent 5" w:uiPriority="51"/>
+    <w:lsdException w:name="Grid Table 7 Colorful Accent 5" w:uiPriority="52"/>
+    <w:lsdException w:name="Grid Table 1 Light Accent 6" w:uiPriority="46"/>
+    <w:lsdException w:name="Grid Table 2 Accent 6" w:uiPriority="47"/>
+    <w:lsdException w:name="Grid Table 3 Accent 6" w:uiPriority="48"/>
+    <w:lsdException w:name="Grid Table 4 Accent 6" w:uiPriority="49"/>
+    <w:lsdException w:name="Grid Table 5 Dark Accent 6" w:uiPriority="50"/>
+    <w:lsdException w:name="Grid Table 6 Colorful Accent 6" w:uiPriority="51"/>
+    <w:lsdException w:name="Grid Table 7 Colorful Accent 6" w:uiPriority="52"/>
+    <w:lsdException w:name="List Table 1 Light" w:uiPriority="46"/>
+    <w:lsdException w:name="List Table 2" w:uiPriority="47"/>
+    <w:lsdException w:name="List Table 3" w:uiPriority="48"/>
+    <w:lsdException w:name="List Table 4" w:uiPriority="49"/>
+    <w:lsdException w:name="List Table 5 Dark" w:uiPriority="50"/>
+    <w:lsdException w:name="List Table 6 Colorful" w:uiPriority="51"/>
+    <w:lsdException w:name="List Table 7 Colorful" w:uiPriority="52"/>
+    <w:lsdException w:name="List Table 1 Light Accent 1" w:uiPriority="46"/>
+    <w:lsdException w:name="List Table 2 Accent 1" w:uiPriority="47"/>
+    <w:lsdException w:name="List Table 3 Accent 1" w:uiPriority="48"/>
+    <w:lsdException w:name="List Table 4 Accent 1" w:uiPriority="49"/>
+    <w:lsdException w:name="List Table 5 Dark Accent 1" w:uiPriority="50"/>
+    <w:lsdException w:name="List Table 6 Colorful Accent 1" w:uiPriority="51"/>
+    <w:lsdException w:name="List Table 7 Colorful Accent 1" w:uiPriority="52"/>
+    <w:lsdException w:name="List Table 1 Light Accent 2" w:uiPriority="46"/>
+    <w:lsdException w:name="List Table 2 Accent 2" w:uiPriority="47"/>
+    <w:lsdException w:name="List Table 3 Accent 2" w:uiPriority="48"/>
+    <w:lsdException w:name="List Table 4 Accent 2" w:uiPriority="49"/>
+    <w:lsdException w:name="List Table 5 Dark Accent 2" w:uiPriority="50"/>
+    <w:lsdException w:name="List Table 6 Colorful Accent 2" w:uiPriority="51"/>
+    <w:lsdException w:name="List Table 7 Colorful Accent 2" w:uiPriority="52"/>
+    <w:lsdException w:name="List Table 1 Light Accent 3" w:uiPriority="46"/>
+    <w:lsdException w:name="List Table 2 Accent 3" w:uiPriority="47"/>
+    <w:lsdException w:name="List Table 3 Accent 3" w:uiPriority="48"/>
+    <w:lsdException w:name="List Table 4 Accent 3" w:uiPriority="49"/>
+    <w:lsdException w:name="List Table 5 Dark Accent 3" w:uiPriority="50"/>
+    <w:lsdException w:name="List Table 6 Colorful Accent 3" w:uiPriority="51"/>
+    <w:lsdException w:name="List Table 7 Colorful Accent 3" w:uiPriority="52"/>
+    <w:lsdException w:name="List Table 1 Light Accent 4" w:uiPriority="46"/>
+    <w:lsdException w:name="List Table 2 Accent 4" w:uiPriority="47"/>
+    <w:lsdException w:name="List Table 3 Accent 4" w:uiPriority="48"/>
+    <w:lsdException w:name="List Table 4 Accent 4" w:uiPriority="49"/>
+    <w:lsdException w:name="List Table 5 Dark Accent 4" w:uiPriority="50"/>
+    <w:lsdException w:name="List Table 6 Colorful Accent 4" w:uiPriority="51"/>
+    <w:lsdException w:name="List Table 7 Colorful Accent 4" w:uiPriority="52"/>
+    <w:lsdException w:name="List Table 1 Light Accent 5" w:uiPriority="46"/>
+    <w:lsdException w:name="List Table 2 Accent 5" w:uiPriority="47"/>
+    <w:lsdException w:name="List Table 3 Accent 5" w:uiPriority="48"/>
+    <w:lsdException w:name="List Table 4 Accent 5" w:uiPriority="49"/>
+    <w:lsdException w:name="List Table 5 Dark Accent 5" w:uiPriority="50"/>
+    <w:lsdException w:name="List Table 6 Colorful Accent 5" w:uiPriority="51"/>
+    <w:lsdException w:name="List Table 7 Colorful Accent 5" w:uiPriority="52"/>
+    <w:lsdException w:name="List Table 1 Light Accent 6" w:uiPriority="46"/>
+    <w:lsdException w:name="List Table 2 Accent 6" w:uiPriority="47"/>
+    <w:lsdException w:name="List Table 3 Accent 6" w:uiPriority="48"/>
+    <w:lsdException w:name="List Table 4 Accent 6" w:uiPriority="49"/>
+    <w:lsdException w:name="List Table 5 Dark Accent 6" w:uiPriority="50"/>
+    <w:lsdException w:name="List Table 6 Colorful Accent 6" w:uiPriority="51"/>
+    <w:lsdException w:name="List Table 7 Colorful Accent 6" w:uiPriority="52"/>
+  </w:latentStyles>
+  <w:style w:type="paragraph" w:default="1" w:styleId="Normal">
+    <w:name w:val="Normal"/>
+    <w:qFormat/>
+  </w:style>
+  <w:style w:type="character" w:default="1" w:styleId="Policepardfaut">
+    <w:name w:val="Default Paragraph Font"/>
+    <w:uiPriority w:val="1"/>
+    <w:semiHidden/>
+    <w:unhideWhenUsed/>
+  </w:style>
+  <w:style w:type="table" w:default="1" w:styleId="TableauNormal">
+    <w:name w:val="Normal Table"/>
+    <w:uiPriority w:val="99"/>
+    <w:semiHidden/>
+    <w:unhideWhenUsed/>
+    <w:tblPr>
+      <w:tblInd w:w="0" w:type="dxa"/>
+      <w:tblCellMar>
+        <w:top w:w="0" w:type="dxa"/>
+        <w:left w:w="108" w:type="dxa"/>
+        <w:bottom w:w="0" w:type="dxa"/>
+        <w:right w:w="108" w:type="dxa"/>
+      </w:tblCellMar>
+    </w:tblPr>
+  </w:style>
+  <w:style w:type="numbering" w:default="1" w:styleId="Aucuneliste">
+    <w:name w:val="No List"/>
+    <w:uiPriority w:val="99"/>
+    <w:semiHidden/>
+    <w:unhideWhenUsed/>
+  </w:style>
+  <w:style w:type="character" w:styleId="Textedelespacerserv">
+    <w:name w:val="Placeholder Text"/>
+    <w:basedOn w:val="Policepardfaut"/>
+    <w:uiPriority w:val="99"/>
+    <w:unhideWhenUsed/>
+    <w:rsid w:val="00915D49"/>
+    <w:rPr>
+      <w:color w:val="808080"/>
+    </w:rPr>
+  </w:style>
+</w:styles>
+</file>
+
+<file path=word/glossary/webSettings.xml><?xml version="1.0" encoding="utf-8"?>
+<w:webSettings xmlns:mc="http://schemas.openxmlformats.org/markup-compatibility/2006" xmlns:r="http://schemas.openxmlformats.org/officeDocument/2006/relationships" xmlns:w="http://schemas.openxmlformats.org/wordprocessingml/2006/main" xmlns:w14="http://schemas.microsoft.com/office/word/2010/wordml" xmlns:w15="http://schemas.microsoft.com/office/word/2012/wordml" xmlns:w16se="http://schemas.microsoft.com/office/word/2015/wordml/symex" mc:Ignorable="w14 w15 w16se">
+  <w:optimizeForBrowser/>
+  <w:allowPNG/>
+</w:webSettings>
+</file>
+
 <file path=word/theme/theme1.xml><?xml version="1.0" encoding="utf-8"?>
 <a:theme xmlns:a="http://schemas.openxmlformats.org/drawingml/2006/main" name="Urbain">
   <a:themeElements>
@@ -5789,7 +7532,7 @@
 </file>
 
 <file path=customXml/itemProps3.xml><?xml version="1.0" encoding="utf-8"?>
-<ds:datastoreItem xmlns:ds="http://schemas.openxmlformats.org/officeDocument/2006/customXml" ds:itemID="{7F8A53E6-7A12-4A94-8939-5062359E1B25}">
+<ds:datastoreItem xmlns:ds="http://schemas.openxmlformats.org/officeDocument/2006/customXml" ds:itemID="{A5E93FDC-5FA3-4FA6-AD3C-F98F4C4AA2DA}">
   <ds:schemaRefs>
     <ds:schemaRef ds:uri="http://schemas.openxmlformats.org/officeDocument/2006/bibliography"/>
   </ds:schemaRefs>

</xml_diff>

<commit_message>
déroulement B, combats, liberations
</commit_message>
<xml_diff>
--- a/sma/SMA - Rapport d'analyse.docx
+++ b/sma/SMA - Rapport d'analyse.docx
@@ -1,6 +1,6 @@
 
 <file path=word/document.xml><?xml version="1.0" encoding="utf-8"?>
-<w:document xmlns:wpc="http://schemas.microsoft.com/office/word/2010/wordprocessingCanvas" xmlns:cx="http://schemas.microsoft.com/office/drawing/2014/chartex" xmlns:cx1="http://schemas.microsoft.com/office/drawing/2015/9/8/chartex" xmlns:mc="http://schemas.openxmlformats.org/markup-compatibility/2006" xmlns:o="urn:schemas-microsoft-com:office:office" xmlns:r="http://schemas.openxmlformats.org/officeDocument/2006/relationships" xmlns:m="http://schemas.openxmlformats.org/officeDocument/2006/math" xmlns:v="urn:schemas-microsoft-com:vml" xmlns:wp14="http://schemas.microsoft.com/office/word/2010/wordprocessingDrawing" xmlns:wp="http://schemas.openxmlformats.org/drawingml/2006/wordprocessingDrawing" xmlns:w10="urn:schemas-microsoft-com:office:word" xmlns:w="http://schemas.openxmlformats.org/wordprocessingml/2006/main" xmlns:w14="http://schemas.microsoft.com/office/word/2010/wordml" xmlns:w15="http://schemas.microsoft.com/office/word/2012/wordml" xmlns:w16se="http://schemas.microsoft.com/office/word/2015/wordml/symex" xmlns:wpg="http://schemas.microsoft.com/office/word/2010/wordprocessingGroup" xmlns:wpi="http://schemas.microsoft.com/office/word/2010/wordprocessingInk" xmlns:wne="http://schemas.microsoft.com/office/word/2006/wordml" xmlns:wps="http://schemas.microsoft.com/office/word/2010/wordprocessingShape" mc:Ignorable="w14 w15 w16se wp14">
+<w:document xmlns:wpc="http://schemas.microsoft.com/office/word/2010/wordprocessingCanvas" xmlns:mc="http://schemas.openxmlformats.org/markup-compatibility/2006" xmlns:o="urn:schemas-microsoft-com:office:office" xmlns:r="http://schemas.openxmlformats.org/officeDocument/2006/relationships" xmlns:m="http://schemas.openxmlformats.org/officeDocument/2006/math" xmlns:v="urn:schemas-microsoft-com:vml" xmlns:wp14="http://schemas.microsoft.com/office/word/2010/wordprocessingDrawing" xmlns:wp="http://schemas.openxmlformats.org/drawingml/2006/wordprocessingDrawing" xmlns:w10="urn:schemas-microsoft-com:office:word" xmlns:w="http://schemas.openxmlformats.org/wordprocessingml/2006/main" xmlns:w14="http://schemas.microsoft.com/office/word/2010/wordml" xmlns:wpg="http://schemas.microsoft.com/office/word/2010/wordprocessingGroup" xmlns:wpi="http://schemas.microsoft.com/office/word/2010/wordprocessingInk" xmlns:wne="http://schemas.microsoft.com/office/word/2006/wordml" xmlns:wps="http://schemas.microsoft.com/office/word/2010/wordprocessingShape" mc:Ignorable="w14 wp14">
   <w:body>
     <w:p>
       <w:pPr>
@@ -307,7 +307,7 @@
               </wp:anchor>
             </w:drawing>
           </mc:Choice>
-          <mc:Fallback>
+          <mc:Fallback xmlns:w16se="http://schemas.microsoft.com/office/word/2015/wordml/symex" xmlns:w15="http://schemas.microsoft.com/office/word/2012/wordml" xmlns:cx1="http://schemas.microsoft.com/office/drawing/2015/9/8/chartex" xmlns:cx="http://schemas.microsoft.com/office/drawing/2014/chartex">
             <w:pict>
               <v:group w14:anchorId="00375A07" id="Groupe 3" o:spid="_x0000_s1026" style="position:absolute;margin-left:0;margin-top:-.5pt;width:139.65pt;height:842.4pt;z-index:251660288;mso-left-percent:750;mso-position-horizontal-relative:page;mso-position-vertical-relative:page;mso-left-percent:750;mso-width-relative:margin" coordsize="17742,106984" o:gfxdata="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">
                 <v:group id="Group 77" o:spid="_x0000_s1027" style="position:absolute;left:3089;width:14653;height:106984" coordorigin="6022,8835" coordsize="2310,16114" o:gfxdata="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">
@@ -380,7 +380,7 @@
                         <pic:cNvPicPr/>
                       </pic:nvPicPr>
                       <pic:blipFill>
-                        <a:blip r:embed="rId10" cstate="print">
+                        <a:blip r:embed="rId11" cstate="print">
                           <a:extLst>
                             <a:ext uri="{28A0092B-C50C-407E-A947-70E740481C1C}">
                               <a14:useLocalDpi xmlns:a14="http://schemas.microsoft.com/office/drawing/2010/main" val="0"/>
@@ -581,7 +581,10 @@
                                       <w:t xml:space="preserve">Mise en place d’un </w:t>
                                     </w:r>
                                     <w:r>
-                                      <w:t>cahier des charges pour le développement d’une simulation multi agent de superhéros</w:t>
+                                      <w:t xml:space="preserve">cahier des charges pour le développement d’une simulation multi agent de </w:t>
+                                    </w:r>
+                                    <w:r>
+                                      <w:t>Superhéros</w:t>
                                     </w:r>
                                     <w:r>
                                       <w:t>.</w:t>
@@ -608,7 +611,7 @@
               </mc:Choice>
               <mc:Fallback>
                 <w:pict>
-                  <v:rect w14:anchorId="326E36ED" id="Rectangle 89" o:spid="_x0000_s1026" style="position:absolute;left:0;text-align:left;margin-left:0;margin-top:0;width:367.2pt;height:395.9pt;z-index:251656192;visibility:visible;mso-wrap-style:square;mso-width-percent:600;mso-height-percent:500;mso-wrap-distance-left:9pt;mso-wrap-distance-top:0;mso-wrap-distance-right:9pt;mso-wrap-distance-bottom:0;mso-position-horizontal:left;mso-position-horizontal-relative:margin;mso-position-vertical:center;mso-position-vertical-relative:page;mso-width-percent:600;mso-height-percent:500;mso-width-relative:page;mso-height-relative:page;v-text-anchor:middle" o:gfxdata="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" o:allowincell="f" filled="f" stroked="f">
+                  <v:rect id="Rectangle 89" o:spid="_x0000_s1026" style="position:absolute;left:0;text-align:left;margin-left:0;margin-top:0;width:367.2pt;height:395.9pt;z-index:251656192;visibility:visible;mso-wrap-style:square;mso-width-percent:600;mso-height-percent:500;mso-wrap-distance-left:9pt;mso-wrap-distance-top:0;mso-wrap-distance-right:9pt;mso-wrap-distance-bottom:0;mso-position-horizontal:left;mso-position-horizontal-relative:margin;mso-position-vertical:center;mso-position-vertical-relative:page;mso-width-percent:600;mso-height-percent:500;mso-width-relative:page;mso-height-relative:page;v-text-anchor:middle" o:gfxdata="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" o:allowincell="f" filled="f" stroked="f">
                     <v:textbox>
                       <w:txbxContent>
                         <w:p>
@@ -717,7 +720,10 @@
                                 <w:t xml:space="preserve">Mise en place d’un </w:t>
                               </w:r>
                               <w:r>
-                                <w:t>cahier des charges pour le développement d’une simulation multi agent de superhéros</w:t>
+                                <w:t xml:space="preserve">cahier des charges pour le développement d’une simulation multi agent de </w:t>
+                              </w:r>
+                              <w:r>
+                                <w:t>Superhéros</w:t>
                               </w:r>
                               <w:r>
                                 <w:t>.</w:t>
@@ -911,7 +917,7 @@
               </mc:Choice>
               <mc:Fallback>
                 <w:pict>
-                  <v:rect w14:anchorId="326E36EF" id="Rectangle 54" o:spid="_x0000_s1027" style="position:absolute;left:0;text-align:left;margin-left:0;margin-top:0;width:367pt;height:64.25pt;z-index:251652096;visibility:visible;mso-wrap-style:square;mso-width-percent:600;mso-height-percent:0;mso-wrap-distance-left:9pt;mso-wrap-distance-top:0;mso-wrap-distance-right:9pt;mso-wrap-distance-bottom:0;mso-position-horizontal:left;mso-position-horizontal-relative:margin;mso-position-vertical:bottom;mso-position-vertical-relative:margin;mso-width-percent:600;mso-height-percent:0;mso-width-relative:page;mso-height-relative:page;v-text-anchor:top" o:gfxdata="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" o:allowincell="f" stroked="f">
+                  <v:rect id="Rectangle 54" o:spid="_x0000_s1027" style="position:absolute;left:0;text-align:left;margin-left:0;margin-top:0;width:367pt;height:64.25pt;z-index:251652096;visibility:visible;mso-wrap-style:square;mso-width-percent:600;mso-height-percent:0;mso-wrap-distance-left:9pt;mso-wrap-distance-top:0;mso-wrap-distance-right:9pt;mso-wrap-distance-bottom:0;mso-position-horizontal:left;mso-position-horizontal-relative:margin;mso-position-vertical:bottom;mso-position-vertical-relative:margin;mso-width-percent:600;mso-height-percent:0;mso-width-relative:page;mso-height-relative:page;v-text-anchor:top" o:gfxdata="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" o:allowincell="f" stroked="f">
                     <v:textbox>
                       <w:txbxContent>
                         <w:p>
@@ -2152,7 +2158,19 @@
     </w:p>
     <w:p>
       <w:r>
-        <w:t>Nous avons ici choisi de simuler l’évolution d’un conflit entre des superhéros et des supervilains au centre d’une ville inspirée de comics.</w:t>
+        <w:t>Nous avons ici choisi de simuler l’év</w:t>
+      </w:r>
+      <w:r>
+        <w:t>olution d’un conflit entre des S</w:t>
+      </w:r>
+      <w:r>
+        <w:t xml:space="preserve">uperhéros et des </w:t>
+      </w:r>
+      <w:r>
+        <w:t>S</w:t>
+      </w:r>
+      <w:r>
+        <w:t>upervilains au centre d’une ville inspirée de comics.</w:t>
       </w:r>
     </w:p>
     <w:p>
@@ -2199,13 +2217,40 @@
     </w:p>
     <w:p>
       <w:r>
-        <w:t>Cette simulation décrit le combat incessant entre les superhéros et les supervilains</w:t>
+        <w:t xml:space="preserve">Cette simulation décrit le combat incessant entre les </w:t>
+      </w:r>
+      <w:r>
+        <w:t>Superhéros</w:t>
+      </w:r>
+      <w:r>
+        <w:t xml:space="preserve"> et les </w:t>
+      </w:r>
+      <w:r>
+        <w:t>Supervilains</w:t>
       </w:r>
       <w:r>
         <w:t xml:space="preserve"> pour une ville</w:t>
       </w:r>
       <w:r>
-        <w:t>. Les supervilains vont chercher à amasser un maximum d’argent par des actes criminels alors que les superhéros vont tenter d’arrêter les supervilains. Lors d’une confrontation entre ces deux groupes, les héros s’interdiront de tuer alors que les vilains le pourront. Les héros ne peuvent qu’enfermer les vilains (à vie soit dit en passant).</w:t>
+        <w:t xml:space="preserve">. Les </w:t>
+      </w:r>
+      <w:r>
+        <w:t>Supervilains</w:t>
+      </w:r>
+      <w:r>
+        <w:t xml:space="preserve"> vont chercher à amasser un maximum d’argent par des actes criminels alors que les </w:t>
+      </w:r>
+      <w:r>
+        <w:t>Superhéros</w:t>
+      </w:r>
+      <w:r>
+        <w:t xml:space="preserve"> vont tenter d’arrêter les </w:t>
+      </w:r>
+      <w:r>
+        <w:t>Supervilains</w:t>
+      </w:r>
+      <w:r>
+        <w:t>. Lors d’une confrontation entre ces deux groupes, les héros s’interdiront de tuer alors que les vilains le pourront. Les héros ne peuvent qu’enfermer les vilains (à vie soit dit en passant).</w:t>
       </w:r>
     </w:p>
     <w:p>
@@ -2255,10 +2300,22 @@
         </w:numPr>
       </w:pPr>
       <w:r>
-        <w:t>Les supervilains :</w:t>
-      </w:r>
-      <w:r>
-        <w:t xml:space="preserve"> ils cherchent à gagner rapidement de grosses sommes d’argent en braquant des banques. Ils ont des superpouvoirs leur permettant de rivaliser avec les superhéros.</w:t>
+        <w:t xml:space="preserve">Les </w:t>
+      </w:r>
+      <w:r>
+        <w:t>Supervilains</w:t>
+      </w:r>
+      <w:r>
+        <w:t> :</w:t>
+      </w:r>
+      <w:r>
+        <w:t xml:space="preserve"> ils cherchent à gagner rapidement de grosses sommes d’argent en braquant des banques. Ils ont des superpouvoirs leur permettant de rivaliser avec les </w:t>
+      </w:r>
+      <w:r>
+        <w:t>Superhéros</w:t>
+      </w:r>
+      <w:r>
+        <w:t>.</w:t>
       </w:r>
     </w:p>
     <w:p>
@@ -2270,21 +2327,45 @@
         </w:numPr>
       </w:pPr>
       <w:r>
-        <w:t>Les superhéros : ils cherchent à arrêter les crimes en arrêtant les supervilains et veulent maintenir l’argent dans les banques (oui la plupart des superhéros sont américains).</w:t>
-      </w:r>
-      <w:r>
-        <w:t xml:space="preserve"> </w:t>
-      </w:r>
-      <w:r>
-        <w:t>Ils ont des superpouvoirs</w:t>
-      </w:r>
-      <w:r>
-        <w:t xml:space="preserve"> qui les distinguent des humains.</w:t>
+        <w:t xml:space="preserve">Les </w:t>
+      </w:r>
+      <w:r>
+        <w:t>Superhéros</w:t>
+      </w:r>
+      <w:r>
+        <w:t xml:space="preserve"> : ils cherchent à arrêter les crimes en arrêtant les </w:t>
+      </w:r>
+      <w:r>
+        <w:t>Supervilains</w:t>
+      </w:r>
+      <w:r>
+        <w:t xml:space="preserve"> et veulent maintenir l’argent dans les banques (oui la plupart des </w:t>
+      </w:r>
+      <w:r>
+        <w:t>Superhéros</w:t>
+      </w:r>
+      <w:r>
+        <w:t xml:space="preserve"> sont américains).</w:t>
+      </w:r>
+      <w:r>
+        <w:t xml:space="preserve"> Ils ont des superpouvoirs qui les distinguent des humains.</w:t>
       </w:r>
     </w:p>
     <w:p>
       <w:r>
-        <w:t>Nous désignerons dans la suite de ce rapport par le terme super le sous-groupe des superhéros et supervilains par opposition aux humains « simples ».</w:t>
+        <w:t xml:space="preserve">Nous désignerons dans la suite de ce rapport par le terme super le sous-groupe des </w:t>
+      </w:r>
+      <w:r>
+        <w:t>Superhéros</w:t>
+      </w:r>
+      <w:r>
+        <w:t xml:space="preserve"> et </w:t>
+      </w:r>
+      <w:r>
+        <w:t>Supervilains</w:t>
+      </w:r>
+      <w:r>
+        <w:t xml:space="preserve"> par opposition aux humains « simples ».</w:t>
       </w:r>
     </w:p>
     <w:p>
@@ -2370,7 +2451,19 @@
         <w:t xml:space="preserve"> </w:t>
       </w:r>
       <w:r>
-        <w:t>qui sont les lieux où les honnêtes citoyens déposent leur revenus et où les autres le volent.</w:t>
+        <w:t xml:space="preserve">qui sont les lieux où les honnêtes citoyens déposent </w:t>
+      </w:r>
+      <w:r>
+        <w:t>leurs revenus</w:t>
+      </w:r>
+      <w:r>
+        <w:t xml:space="preserve"> et où les </w:t>
+      </w:r>
+      <w:r>
+        <w:t>Supervilains</w:t>
+      </w:r>
+      <w:r>
+        <w:t xml:space="preserve"> le volent.</w:t>
       </w:r>
     </w:p>
     <w:p>
@@ -2402,6 +2495,9 @@
       <w:r>
         <w:t>nt</w:t>
       </w:r>
+      <w:r>
+        <w:t>.</w:t>
+      </w:r>
     </w:p>
     <w:p>
       <w:pPr>
@@ -2440,6 +2536,17 @@
       <w:r>
         <w:t>Les citoyens se déplacent sur les rues, les banques et leur habitat</w:t>
       </w:r>
+      <w:r>
+        <w:t xml:space="preserve"> (</w:t>
+      </w:r>
+      <w:proofErr w:type="spellStart"/>
+      <w:r>
+        <w:t>interieur</w:t>
+      </w:r>
+      <w:proofErr w:type="spellEnd"/>
+      <w:r>
+        <w:t>)</w:t>
+      </w:r>
     </w:p>
     <w:p>
       <w:pPr>
@@ -2467,7 +2574,13 @@
     </w:p>
     <w:p>
       <w:r>
-        <w:t>Il y a deux façons d’être dans une zone : soit à l’intérieur (bâtiments) soit à l’extérieur.</w:t>
+        <w:t>Il y a d</w:t>
+      </w:r>
+      <w:r>
+        <w:t xml:space="preserve">eux façons d’être dans une zone de bâtiment </w:t>
+      </w:r>
+      <w:r>
+        <w:t>: soit à l’intérieur soit à l’extérieur.</w:t>
       </w:r>
     </w:p>
     <w:p>
@@ -2477,7 +2590,13 @@
     </w:p>
     <w:p>
       <w:r>
-        <w:t>Concernant la vitesse de déplacement chaque agent aura un paramètre de vitesse en blocs/tour (=bloc/heure). Les citoyens auront tous la même vitesse de déplacement.</w:t>
+        <w:t>Concernant la vitesse de déplacement chaque agent aura un paramètre de vitesse en blocs/tour (=bloc/heure). Les citoyens auront tous la même vitesse de déplacement</w:t>
+      </w:r>
+      <w:r>
+        <w:t xml:space="preserve"> qui sera fixée</w:t>
+      </w:r>
+      <w:r>
+        <w:t>.</w:t>
       </w:r>
     </w:p>
     <w:p>
@@ -2589,18 +2708,42 @@
     </w:p>
     <w:p>
       <w:r>
-        <w:t>Les vilains peuvent mourir de vieillesse ou alors a cause d’un « accident » lors d’un affrontement.</w:t>
+        <w:t xml:space="preserve">Les vilains peuvent mourir de vieillesse ou alors </w:t>
+      </w:r>
+      <w:r>
+        <w:t>à</w:t>
+      </w:r>
+      <w:r>
+        <w:t xml:space="preserve"> cause d’un « accident » lors d’un affrontement.</w:t>
       </w:r>
     </w:p>
     <w:p>
       <w:r>
-        <w:t>Etant donné que l’on considère la migration des populations, une émigration peut être considéré comme une mort.</w:t>
+        <w:t xml:space="preserve">Etant donné que l’on considère la migration des populations, une émigration peut être </w:t>
+      </w:r>
+      <w:r>
+        <w:t>considérée</w:t>
+      </w:r>
+      <w:r>
+        <w:t xml:space="preserve"> comme une mort.</w:t>
       </w:r>
     </w:p>
     <w:p>
       <w:r>
         <w:lastRenderedPageBreak/>
-        <w:t>Un normal peut déménager avec une probabilité constante. Un héro ne déménage jamais. Un vilain peut décider de déménager suite à un nombre trop important d’échecs (très minime).</w:t>
+        <w:t xml:space="preserve">Un </w:t>
+      </w:r>
+      <w:r>
+        <w:t>humain</w:t>
+      </w:r>
+      <w:r>
+        <w:t xml:space="preserve"> peut déménager avec une probabilité constante. Un </w:t>
+      </w:r>
+      <w:r>
+        <w:t>héros</w:t>
+      </w:r>
+      <w:r>
+        <w:t xml:space="preserve"> ne déménage jamais. Un vilain peut décider de déménager suite à un nombre trop important d’échecs (très minime).</w:t>
       </w:r>
     </w:p>
     <w:p>
@@ -2631,7 +2774,10 @@
         <w:pStyle w:val="Titre4"/>
       </w:pPr>
       <w:r>
-        <w:t>Les supervilains</w:t>
+        <w:t xml:space="preserve">Les </w:t>
+      </w:r>
+      <w:r>
+        <w:t>Supervilains</w:t>
       </w:r>
     </w:p>
     <w:p>
@@ -2641,7 +2787,13 @@
         </w:rPr>
       </w:pPr>
       <w:r>
-        <w:t xml:space="preserve">Les supervilains ne génèrent pas d’argent comme les citoyens. Ils </w:t>
+        <w:t xml:space="preserve">Les </w:t>
+      </w:r>
+      <w:r>
+        <w:t>Supervilains</w:t>
+      </w:r>
+      <w:r>
+        <w:t xml:space="preserve"> ne génèrent pas d’argent comme les citoyens. Ils </w:t>
       </w:r>
       <w:r>
         <w:t xml:space="preserve">possèdent chacun une note de préparation à un braquage. Cette note commence à zéro et peut augmenter à chaque heure. La préparation augmente selon une loi normale centrée sur </w:t>
@@ -2651,49 +2803,7 @@
           <w:rPr>
             <w:rFonts w:ascii="Cambria Math" w:hAnsi="Cambria Math"/>
           </w:rPr>
-          <m:t>(</m:t>
-        </m:r>
-        <m:r>
-          <w:rPr>
-            <w:rFonts w:ascii="Cambria Math" w:hAnsi="Cambria Math"/>
-          </w:rPr>
-          <m:t>nb</m:t>
-        </m:r>
-        <m:r>
-          <w:rPr>
-            <w:rFonts w:ascii="Cambria Math" w:hAnsi="Cambria Math"/>
-          </w:rPr>
-          <m:t xml:space="preserve"> vilains dans secteur-n</m:t>
-        </m:r>
-        <m:r>
-          <w:rPr>
-            <w:rFonts w:ascii="Cambria Math" w:hAnsi="Cambria Math"/>
-          </w:rPr>
-          <m:t>b</m:t>
-        </m:r>
-        <m:r>
-          <w:rPr>
-            <w:rFonts w:ascii="Cambria Math" w:hAnsi="Cambria Math"/>
-          </w:rPr>
-          <m:t xml:space="preserve"> héros dans secteur)/</m:t>
-        </m:r>
-        <m:r>
-          <w:rPr>
-            <w:rFonts w:ascii="Cambria Math" w:hAnsi="Cambria Math"/>
-          </w:rPr>
-          <m:t>(</m:t>
-        </m:r>
-        <m:r>
-          <w:rPr>
-            <w:rFonts w:ascii="Cambria Math" w:hAnsi="Cambria Math"/>
-          </w:rPr>
-          <m:t>2/</m:t>
-        </m:r>
-        <m:r>
-          <w:rPr>
-            <w:rFonts w:ascii="Cambria Math" w:hAnsi="Cambria Math"/>
-          </w:rPr>
-          <m:t>nb vilains dans secteur)</m:t>
+          <m:t>(nb vilains dans secteur-nb héros dans secteur)/(2/nb vilains dans secteur)</m:t>
         </m:r>
       </m:oMath>
       <w:r>
@@ -2713,20 +2823,44 @@
         <w:rPr>
           <w:rFonts w:eastAsiaTheme="minorEastAsia"/>
         </w:rPr>
-        <w:t>Si le vilain se trouve en présence d’un héro il a 80% de chance de partir, sinon s’il est en présence d’un autre vilain il a 50% de chances de rester sinon il se déplace aléatoirement.</w:t>
-      </w:r>
-    </w:p>
-    <w:p>
-      <w:pPr>
+        <w:t xml:space="preserve">Si le vilain se trouve en présence d’un </w:t>
+      </w:r>
+      <w:r>
         <w:rPr>
           <w:rFonts w:eastAsiaTheme="minorEastAsia"/>
         </w:rPr>
-      </w:pPr>
+        <w:t>héros</w:t>
+      </w:r>
       <w:r>
         <w:rPr>
           <w:rFonts w:eastAsiaTheme="minorEastAsia"/>
         </w:rPr>
-        <w:t xml:space="preserve">Lorsque la préparation d’un vilain dépasse 100 alors </w:t>
+        <w:t xml:space="preserve"> il a 80% de chance de partir, sinon s’il est en présence d’un autre vilain il a 50% de chances de rester sinon il se déplace aléatoirement.</w:t>
+      </w:r>
+    </w:p>
+    <w:p>
+      <w:pPr>
+        <w:rPr>
+          <w:rFonts w:eastAsiaTheme="minorEastAsia"/>
+        </w:rPr>
+      </w:pPr>
+      <w:r>
+        <w:rPr>
+          <w:rFonts w:eastAsiaTheme="minorEastAsia"/>
+        </w:rPr>
+        <w:t>Lorsque la préparation d’un vilain dépasse 100</w:t>
+      </w:r>
+      <w:r>
+        <w:rPr>
+          <w:rFonts w:eastAsiaTheme="minorEastAsia"/>
+        </w:rPr>
+        <w:t>%</w:t>
+      </w:r>
+      <w:r>
+        <w:rPr>
+          <w:rFonts w:eastAsiaTheme="minorEastAsia"/>
+        </w:rPr>
+        <w:t xml:space="preserve"> alors </w:t>
       </w:r>
       <w:r>
         <w:rPr>
@@ -2753,27 +2887,36 @@
         <w:pStyle w:val="Titre4"/>
       </w:pPr>
       <w:r>
-        <w:t>Les superhéros</w:t>
+        <w:t xml:space="preserve">Les </w:t>
+      </w:r>
+      <w:r>
+        <w:t>Superhéros</w:t>
       </w:r>
     </w:p>
     <w:p>
       <w:r>
-        <w:t>Les super</w:t>
-      </w:r>
-      <w:r>
-        <w:t>héro</w:t>
-      </w:r>
-      <w:r>
-        <w:t>s ne génèrent pas d’argent comme les citoyens.</w:t>
-      </w:r>
-      <w:r>
-        <w:t xml:space="preserve"> Il se baladent aléatoirement dans la ville. </w:t>
+        <w:t xml:space="preserve">Les </w:t>
+      </w:r>
+      <w:r>
+        <w:t>Superhéros</w:t>
+      </w:r>
+      <w:r>
+        <w:t xml:space="preserve"> ne génèrent pas d’argent comme les citoyens. </w:t>
+      </w:r>
+      <w:r>
+        <w:t>Ils se baladent</w:t>
+      </w:r>
+      <w:r>
+        <w:t xml:space="preserve"> aléatoirement dans la ville. </w:t>
       </w:r>
       <w:r>
         <w:t>S’ils</w:t>
       </w:r>
       <w:r>
-        <w:t xml:space="preserve"> se trouvent en présence d’un supervilain</w:t>
+        <w:t xml:space="preserve"> se trouvent en présence d’un </w:t>
+      </w:r>
+      <w:r>
+        <w:t>Supervilain</w:t>
       </w:r>
       <w:r>
         <w:t>, ils restent avec une probabilité 0,8 s’ils sont en présence d’autres héros alors c’est 0,3.</w:t>
@@ -2781,27 +2924,141 @@
     </w:p>
     <w:p>
       <w:r>
-        <w:t>Si un braquage a lieu alors les héros à proximité interviennent dans l’heure. Si au moins un vilain est enfermé au quartier général alors la probabilité pour un héros de rester au QG est (1-(nb héros présents -1)/nb héros total).</w:t>
+        <w:t xml:space="preserve">Si un braquage a lieu alors les héros à proximité interviennent dans l’heure. </w:t>
+      </w:r>
+      <w:r>
+        <w:t>Sinon une partie des héros du QG partent déjouer le braquage.</w:t>
       </w:r>
     </w:p>
     <w:p>
       <w:r>
-        <w:t>A proximité signifie « à une distance parcourable en une heure ».</w:t>
-      </w:r>
-      <w:bookmarkStart w:id="11" w:name="_GoBack"/>
-      <w:bookmarkEnd w:id="11"/>
+        <w:t>Si au moins un vilain est enfermé au quartier général alors la probabilité pour un héros de rester au QG est (1-(nb héros présents -1)/nb héros total).</w:t>
+      </w:r>
       <w:r>
         <w:t xml:space="preserve"> </w:t>
       </w:r>
     </w:p>
     <w:p>
+      <w:r>
+        <w:t xml:space="preserve">A proximité signifie « à une distance parcourable en une heure ». </w:t>
+      </w:r>
+    </w:p>
+    <w:p>
       <w:pPr>
         <w:pStyle w:val="Titre3"/>
       </w:pPr>
-      <w:bookmarkStart w:id="12" w:name="_Toc436677329"/>
+      <w:bookmarkStart w:id="11" w:name="_Toc436677329"/>
       <w:r>
         <w:t>Evènements</w:t>
       </w:r>
+      <w:bookmarkEnd w:id="11"/>
+    </w:p>
+    <w:p>
+      <w:pPr>
+        <w:pStyle w:val="Titre4"/>
+      </w:pPr>
+      <w:r>
+        <w:t>Déroulement d’un braquage</w:t>
+      </w:r>
+    </w:p>
+    <w:p>
+      <w:r>
+        <w:t xml:space="preserve">Un braquage ne peut être effectué par un </w:t>
+      </w:r>
+      <w:proofErr w:type="spellStart"/>
+      <w:r>
+        <w:t>Supervilain</w:t>
+      </w:r>
+      <w:proofErr w:type="spellEnd"/>
+      <w:r>
+        <w:t xml:space="preserve"> qu'une fois que sa préparation est supérieure ou égale à 100. La banque choisie sera la première que celui-ci va rencontrer lorsqu'il se balade librement.</w:t>
+      </w:r>
+    </w:p>
+    <w:p>
+      <w:r>
+        <w:lastRenderedPageBreak/>
+        <w:t xml:space="preserve">Le braquage à une durée qui se réparti uniformément entre 1 et 4 heures en fonction du total d'argent de la banque. Lorsque ce temps est atteint, on considère qu'il est réussi et le </w:t>
+      </w:r>
+      <w:proofErr w:type="spellStart"/>
+      <w:r>
+        <w:t>Supervilain</w:t>
+      </w:r>
+      <w:proofErr w:type="spellEnd"/>
+      <w:r>
+        <w:t xml:space="preserve"> s'en fuit avec le butin pour augmenter sa </w:t>
+      </w:r>
+      <w:proofErr w:type="spellStart"/>
+      <w:r>
+        <w:t>cagnote</w:t>
+      </w:r>
+      <w:proofErr w:type="spellEnd"/>
+      <w:r>
+        <w:t xml:space="preserve">. On va considérer que le </w:t>
+      </w:r>
+      <w:proofErr w:type="spellStart"/>
+      <w:r>
+        <w:t>Supervilain</w:t>
+      </w:r>
+      <w:proofErr w:type="spellEnd"/>
+      <w:r>
+        <w:t xml:space="preserve"> s'en fuit avec tout l'argent de la banque.</w:t>
+      </w:r>
+    </w:p>
+    <w:p>
+      <w:r>
+        <w:t xml:space="preserve">Si un Superhéros arrive pendant le braquage, il y a affrontement. Au terme de l'affrontement, si le </w:t>
+      </w:r>
+      <w:proofErr w:type="spellStart"/>
+      <w:r>
+        <w:t>Supervilain</w:t>
+      </w:r>
+      <w:proofErr w:type="spellEnd"/>
+      <w:r>
+        <w:t xml:space="preserve"> l'emporte, il part avec le butin, sinon l'argent reste à la banque.</w:t>
+      </w:r>
+    </w:p>
+    <w:p>
+      <w:pPr>
+        <w:pStyle w:val="Titre4"/>
+      </w:pPr>
+      <w:r>
+        <w:t>Evasion et libération sous caution</w:t>
+      </w:r>
+    </w:p>
+    <w:p>
+      <w:r>
+        <w:t>Ce cas concerne les Supervilains qui sont fait prisonniers lors d'un combat perdu face à un (ou plusieurs) héros.</w:t>
+      </w:r>
+    </w:p>
+    <w:p>
+      <w:r>
+        <w:t xml:space="preserve">Lorsqu'un </w:t>
+      </w:r>
+      <w:proofErr w:type="spellStart"/>
+      <w:r>
+        <w:t>Supervilain</w:t>
+      </w:r>
+      <w:proofErr w:type="spellEnd"/>
+      <w:r>
+        <w:t xml:space="preserve"> est fait prisonnier, une caution est fixée. S'il peut payer cette caution, alors il sera libéré immédiatement.</w:t>
+      </w:r>
+    </w:p>
+    <w:p>
+      <w:r>
+        <w:t xml:space="preserve">Il est également possible qu'un autre </w:t>
+      </w:r>
+      <w:proofErr w:type="spellStart"/>
+      <w:r>
+        <w:t>Supervilain</w:t>
+      </w:r>
+      <w:proofErr w:type="spellEnd"/>
+      <w:r>
+        <w:t xml:space="preserve"> vienne le délivrer en se plaçant sur le QG des Superhéros (sans y entrer). Cette action va libérer tous les Supervilains qui se trouveraient prisonniers. Si au même moment un Superhéros sort du QG, il est alors possible d'avoir un combat </w:t>
+      </w:r>
+      <w:r>
+        <w:t>entre le Superhéros et les Supervilains (incluant ceux délivrés).</w:t>
+      </w:r>
+      <w:bookmarkStart w:id="12" w:name="_GoBack"/>
       <w:bookmarkEnd w:id="12"/>
     </w:p>
     <w:p>
@@ -2809,15 +3066,58 @@
         <w:pStyle w:val="Titre4"/>
       </w:pPr>
       <w:r>
-        <w:t>Déroulement d’un braquage</w:t>
+        <w:t>Combats</w:t>
       </w:r>
     </w:p>
     <w:p>
-      <w:pPr>
-        <w:pStyle w:val="Titre4"/>
-      </w:pPr>
-      <w:r>
-        <w:t>Evasion et libération sous caution</w:t>
+      <w:r>
+        <w:t>Les combats s'effectuent entre les Sup</w:t>
+      </w:r>
+      <w:r>
+        <w:t>erhéros et les Supervilains. Plus il y a de membres d'une faction (Superhéros / Supervilains), plus cette faction a de chances de remporter la bataille.</w:t>
+      </w:r>
+    </w:p>
+    <w:p>
+      <w:r>
+        <w:t>Chaque Super va disposer d'une statistique de force qui va permettre de déterminer l'issue d'un combat.</w:t>
+      </w:r>
+    </w:p>
+    <w:p>
+      <w:r>
+        <w:t>Si la somme des forces d'une faction est supérieure à celle de l'autre faction, alors celle-ci à 75% de chances de l'emporter. Sinon, si les forces sont égales, chaque faction à 50% de chances de l'emporter.</w:t>
+      </w:r>
+    </w:p>
+    <w:p>
+      <w:r>
+        <w:t>Si la force des Supervilains est supérieure à celle des Superhéros, il y a 20% de chances que des héros soient tués.</w:t>
+      </w:r>
+      <w:r>
+        <w:t xml:space="preserve"> </w:t>
+      </w:r>
+      <w:r>
+        <w:t>Si la force des Superhéros est supérieure à celle des Supervilains, il y a 20% de chances qu'un "accident" survienne et tue des Supervilains.</w:t>
+      </w:r>
+    </w:p>
+    <w:p>
+      <w:r>
+        <w:t>Si la faction des Supervilains perd, on considère que tous ceux engagés dans le combat sont fait prisonniers</w:t>
+      </w:r>
+      <w:r>
+        <w:t xml:space="preserve"> et amenés au QG des Superhéros</w:t>
+      </w:r>
+      <w:r>
+        <w:t>.</w:t>
+      </w:r>
+      <w:r>
+        <w:t xml:space="preserve"> Si ce sont les Supervilains qui </w:t>
+      </w:r>
+      <w:proofErr w:type="gramStart"/>
+      <w:r>
+        <w:t>l'emportent</w:t>
+      </w:r>
+      <w:proofErr w:type="gramEnd"/>
+      <w:r>
+        <w:t>, les héros rentrent au QG, alors que les Supervilains vont continuer normalement leurs activités.</w:t>
       </w:r>
     </w:p>
     <w:p>
@@ -2833,8 +3133,8 @@
     </w:p>
     <w:p/>
     <w:sectPr>
-      <w:headerReference w:type="default" r:id="rId11"/>
-      <w:footerReference w:type="default" r:id="rId12"/>
+      <w:headerReference w:type="default" r:id="rId12"/>
+      <w:footerReference w:type="default" r:id="rId13"/>
       <w:pgSz w:w="11907" w:h="16839"/>
       <w:pgMar w:top="1440" w:right="1751" w:bottom="1440" w:left="1751" w:header="709" w:footer="459" w:gutter="0"/>
       <w:pgNumType w:start="0"/>
@@ -2847,7 +3147,7 @@
 </file>
 
 <file path=word/endnotes.xml><?xml version="1.0" encoding="utf-8"?>
-<w:endnotes xmlns:wpc="http://schemas.microsoft.com/office/word/2010/wordprocessingCanvas" xmlns:cx="http://schemas.microsoft.com/office/drawing/2014/chartex" xmlns:cx1="http://schemas.microsoft.com/office/drawing/2015/9/8/chartex" xmlns:mc="http://schemas.openxmlformats.org/markup-compatibility/2006" xmlns:o="urn:schemas-microsoft-com:office:office" xmlns:r="http://schemas.openxmlformats.org/officeDocument/2006/relationships" xmlns:m="http://schemas.openxmlformats.org/officeDocument/2006/math" xmlns:v="urn:schemas-microsoft-com:vml" xmlns:wp14="http://schemas.microsoft.com/office/word/2010/wordprocessingDrawing" xmlns:wp="http://schemas.openxmlformats.org/drawingml/2006/wordprocessingDrawing" xmlns:w10="urn:schemas-microsoft-com:office:word" xmlns:w="http://schemas.openxmlformats.org/wordprocessingml/2006/main" xmlns:w14="http://schemas.microsoft.com/office/word/2010/wordml" xmlns:w15="http://schemas.microsoft.com/office/word/2012/wordml" xmlns:w16se="http://schemas.microsoft.com/office/word/2015/wordml/symex" xmlns:wpg="http://schemas.microsoft.com/office/word/2010/wordprocessingGroup" xmlns:wpi="http://schemas.microsoft.com/office/word/2010/wordprocessingInk" xmlns:wne="http://schemas.microsoft.com/office/word/2006/wordml" xmlns:wps="http://schemas.microsoft.com/office/word/2010/wordprocessingShape" mc:Ignorable="w14 w15 w16se wp14">
+<w:endnotes xmlns:wpc="http://schemas.microsoft.com/office/word/2010/wordprocessingCanvas" xmlns:mc="http://schemas.openxmlformats.org/markup-compatibility/2006" xmlns:o="urn:schemas-microsoft-com:office:office" xmlns:r="http://schemas.openxmlformats.org/officeDocument/2006/relationships" xmlns:m="http://schemas.openxmlformats.org/officeDocument/2006/math" xmlns:v="urn:schemas-microsoft-com:vml" xmlns:wp14="http://schemas.microsoft.com/office/word/2010/wordprocessingDrawing" xmlns:wp="http://schemas.openxmlformats.org/drawingml/2006/wordprocessingDrawing" xmlns:w10="urn:schemas-microsoft-com:office:word" xmlns:w="http://schemas.openxmlformats.org/wordprocessingml/2006/main" xmlns:w14="http://schemas.microsoft.com/office/word/2010/wordml" xmlns:wpg="http://schemas.microsoft.com/office/word/2010/wordprocessingGroup" xmlns:wpi="http://schemas.microsoft.com/office/word/2010/wordprocessingInk" xmlns:wne="http://schemas.microsoft.com/office/word/2006/wordml" xmlns:wps="http://schemas.microsoft.com/office/word/2010/wordprocessingShape" mc:Ignorable="w14 wp14">
   <w:endnote w:type="separator" w:id="-1">
     <w:p>
       <w:pPr>
@@ -2872,7 +3172,7 @@
 </file>
 
 <file path=word/footer1.xml><?xml version="1.0" encoding="utf-8"?>
-<w:ftr xmlns:wpc="http://schemas.microsoft.com/office/word/2010/wordprocessingCanvas" xmlns:cx="http://schemas.microsoft.com/office/drawing/2014/chartex" xmlns:cx1="http://schemas.microsoft.com/office/drawing/2015/9/8/chartex" xmlns:mc="http://schemas.openxmlformats.org/markup-compatibility/2006" xmlns:o="urn:schemas-microsoft-com:office:office" xmlns:r="http://schemas.openxmlformats.org/officeDocument/2006/relationships" xmlns:m="http://schemas.openxmlformats.org/officeDocument/2006/math" xmlns:v="urn:schemas-microsoft-com:vml" xmlns:wp14="http://schemas.microsoft.com/office/word/2010/wordprocessingDrawing" xmlns:wp="http://schemas.openxmlformats.org/drawingml/2006/wordprocessingDrawing" xmlns:w10="urn:schemas-microsoft-com:office:word" xmlns:w="http://schemas.openxmlformats.org/wordprocessingml/2006/main" xmlns:w14="http://schemas.microsoft.com/office/word/2010/wordml" xmlns:w15="http://schemas.microsoft.com/office/word/2012/wordml" xmlns:w16se="http://schemas.microsoft.com/office/word/2015/wordml/symex" xmlns:wpg="http://schemas.microsoft.com/office/word/2010/wordprocessingGroup" xmlns:wpi="http://schemas.microsoft.com/office/word/2010/wordprocessingInk" xmlns:wne="http://schemas.microsoft.com/office/word/2006/wordml" xmlns:wps="http://schemas.microsoft.com/office/word/2010/wordprocessingShape" mc:Ignorable="w14 w15 w16se wp14">
+<w:ftr xmlns:wpc="http://schemas.microsoft.com/office/word/2010/wordprocessingCanvas" xmlns:mc="http://schemas.openxmlformats.org/markup-compatibility/2006" xmlns:o="urn:schemas-microsoft-com:office:office" xmlns:r="http://schemas.openxmlformats.org/officeDocument/2006/relationships" xmlns:m="http://schemas.openxmlformats.org/officeDocument/2006/math" xmlns:v="urn:schemas-microsoft-com:vml" xmlns:wp14="http://schemas.microsoft.com/office/word/2010/wordprocessingDrawing" xmlns:wp="http://schemas.openxmlformats.org/drawingml/2006/wordprocessingDrawing" xmlns:w10="urn:schemas-microsoft-com:office:word" xmlns:w="http://schemas.openxmlformats.org/wordprocessingml/2006/main" xmlns:w14="http://schemas.microsoft.com/office/word/2010/wordml" xmlns:wpg="http://schemas.microsoft.com/office/word/2010/wordprocessingGroup" xmlns:wpi="http://schemas.microsoft.com/office/word/2010/wordprocessingInk" xmlns:wne="http://schemas.microsoft.com/office/word/2006/wordml" xmlns:wps="http://schemas.microsoft.com/office/word/2010/wordprocessingShape" mc:Ignorable="w14 wp14">
   <w:p>
     <w:pPr>
       <w:pStyle w:val="Pieddepage"/>
@@ -2972,7 +3272,7 @@
             </wp:inline>
           </w:drawing>
         </mc:Choice>
-        <mc:Fallback>
+        <mc:Fallback xmlns:w16se="http://schemas.microsoft.com/office/word/2015/wordml/symex" xmlns:w15="http://schemas.microsoft.com/office/word/2012/wordml" xmlns:cx1="http://schemas.microsoft.com/office/drawing/2015/9/8/chartex" xmlns:cx="http://schemas.microsoft.com/office/drawing/2014/chartex">
           <w:pict>
             <v:oval w14:anchorId="0A6F9B22" id="Ellipse 12" o:spid="_x0000_s1026" style="width:7.2pt;height:7.2pt;flip:x;visibility:visible;mso-wrap-style:square;mso-left-percent:-10001;mso-top-percent:-10001;mso-position-horizontal:absolute;mso-position-horizontal-relative:char;mso-position-vertical:absolute;mso-position-vertical-relative:line;mso-left-percent:-10001;mso-top-percent:-10001;v-text-anchor:top" o:gfxdata="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" filled="f" fillcolor="#ff7d26" strokecolor="#53548a [3204]" strokeweight="3pt">
               <v:stroke linestyle="thinThin"/>
@@ -2988,7 +3288,7 @@
 </file>
 
 <file path=word/footnotes.xml><?xml version="1.0" encoding="utf-8"?>
-<w:footnotes xmlns:wpc="http://schemas.microsoft.com/office/word/2010/wordprocessingCanvas" xmlns:cx="http://schemas.microsoft.com/office/drawing/2014/chartex" xmlns:cx1="http://schemas.microsoft.com/office/drawing/2015/9/8/chartex" xmlns:mc="http://schemas.openxmlformats.org/markup-compatibility/2006" xmlns:o="urn:schemas-microsoft-com:office:office" xmlns:r="http://schemas.openxmlformats.org/officeDocument/2006/relationships" xmlns:m="http://schemas.openxmlformats.org/officeDocument/2006/math" xmlns:v="urn:schemas-microsoft-com:vml" xmlns:wp14="http://schemas.microsoft.com/office/word/2010/wordprocessingDrawing" xmlns:wp="http://schemas.openxmlformats.org/drawingml/2006/wordprocessingDrawing" xmlns:w10="urn:schemas-microsoft-com:office:word" xmlns:w="http://schemas.openxmlformats.org/wordprocessingml/2006/main" xmlns:w14="http://schemas.microsoft.com/office/word/2010/wordml" xmlns:w15="http://schemas.microsoft.com/office/word/2012/wordml" xmlns:w16se="http://schemas.microsoft.com/office/word/2015/wordml/symex" xmlns:wpg="http://schemas.microsoft.com/office/word/2010/wordprocessingGroup" xmlns:wpi="http://schemas.microsoft.com/office/word/2010/wordprocessingInk" xmlns:wne="http://schemas.microsoft.com/office/word/2006/wordml" xmlns:wps="http://schemas.microsoft.com/office/word/2010/wordprocessingShape" mc:Ignorable="w14 w15 w16se wp14">
+<w:footnotes xmlns:wpc="http://schemas.microsoft.com/office/word/2010/wordprocessingCanvas" xmlns:mc="http://schemas.openxmlformats.org/markup-compatibility/2006" xmlns:o="urn:schemas-microsoft-com:office:office" xmlns:r="http://schemas.openxmlformats.org/officeDocument/2006/relationships" xmlns:m="http://schemas.openxmlformats.org/officeDocument/2006/math" xmlns:v="urn:schemas-microsoft-com:vml" xmlns:wp14="http://schemas.microsoft.com/office/word/2010/wordprocessingDrawing" xmlns:wp="http://schemas.openxmlformats.org/drawingml/2006/wordprocessingDrawing" xmlns:w10="urn:schemas-microsoft-com:office:word" xmlns:w="http://schemas.openxmlformats.org/wordprocessingml/2006/main" xmlns:w14="http://schemas.microsoft.com/office/word/2010/wordml" xmlns:wpg="http://schemas.microsoft.com/office/word/2010/wordprocessingGroup" xmlns:wpi="http://schemas.microsoft.com/office/word/2010/wordprocessingInk" xmlns:wne="http://schemas.microsoft.com/office/word/2006/wordml" xmlns:wps="http://schemas.microsoft.com/office/word/2010/wordprocessingShape" mc:Ignorable="w14 wp14">
   <w:footnote w:type="separator" w:id="-1">
     <w:p>
       <w:pPr>
@@ -3013,7 +3313,7 @@
 </file>
 
 <file path=word/header1.xml><?xml version="1.0" encoding="utf-8"?>
-<w:hdr xmlns:wpc="http://schemas.microsoft.com/office/word/2010/wordprocessingCanvas" xmlns:cx="http://schemas.microsoft.com/office/drawing/2014/chartex" xmlns:cx1="http://schemas.microsoft.com/office/drawing/2015/9/8/chartex" xmlns:mc="http://schemas.openxmlformats.org/markup-compatibility/2006" xmlns:o="urn:schemas-microsoft-com:office:office" xmlns:r="http://schemas.openxmlformats.org/officeDocument/2006/relationships" xmlns:m="http://schemas.openxmlformats.org/officeDocument/2006/math" xmlns:v="urn:schemas-microsoft-com:vml" xmlns:wp14="http://schemas.microsoft.com/office/word/2010/wordprocessingDrawing" xmlns:wp="http://schemas.openxmlformats.org/drawingml/2006/wordprocessingDrawing" xmlns:w10="urn:schemas-microsoft-com:office:word" xmlns:w="http://schemas.openxmlformats.org/wordprocessingml/2006/main" xmlns:w14="http://schemas.microsoft.com/office/word/2010/wordml" xmlns:w15="http://schemas.microsoft.com/office/word/2012/wordml" xmlns:w16se="http://schemas.microsoft.com/office/word/2015/wordml/symex" xmlns:wpg="http://schemas.microsoft.com/office/word/2010/wordprocessingGroup" xmlns:wpi="http://schemas.microsoft.com/office/word/2010/wordprocessingInk" xmlns:wne="http://schemas.microsoft.com/office/word/2006/wordml" xmlns:wps="http://schemas.microsoft.com/office/word/2010/wordprocessingShape" mc:Ignorable="w14 w15 w16se wp14">
+<w:hdr xmlns:wpc="http://schemas.microsoft.com/office/word/2010/wordprocessingCanvas" xmlns:mc="http://schemas.openxmlformats.org/markup-compatibility/2006" xmlns:o="urn:schemas-microsoft-com:office:office" xmlns:r="http://schemas.openxmlformats.org/officeDocument/2006/relationships" xmlns:m="http://schemas.openxmlformats.org/officeDocument/2006/math" xmlns:v="urn:schemas-microsoft-com:vml" xmlns:wp14="http://schemas.microsoft.com/office/word/2010/wordprocessingDrawing" xmlns:wp="http://schemas.openxmlformats.org/drawingml/2006/wordprocessingDrawing" xmlns:w10="urn:schemas-microsoft-com:office:word" xmlns:w="http://schemas.openxmlformats.org/wordprocessingml/2006/main" xmlns:w14="http://schemas.microsoft.com/office/word/2010/wordml" xmlns:wpg="http://schemas.microsoft.com/office/word/2010/wordprocessingGroup" xmlns:wpi="http://schemas.microsoft.com/office/word/2010/wordprocessingInk" xmlns:wne="http://schemas.microsoft.com/office/word/2006/wordml" xmlns:wps="http://schemas.microsoft.com/office/word/2010/wordprocessingShape" mc:Ignorable="w14 wp14">
   <w:p>
     <w:pPr>
       <w:pStyle w:val="En-tte"/>
@@ -3114,7 +3414,7 @@
             </wp:anchor>
           </w:drawing>
         </mc:Choice>
-        <mc:Fallback>
+        <mc:Fallback xmlns:w16se="http://schemas.microsoft.com/office/word/2015/wordml/symex" xmlns:w15="http://schemas.microsoft.com/office/word/2012/wordml" xmlns:cx1="http://schemas.microsoft.com/office/drawing/2015/9/8/chartex" xmlns:cx="http://schemas.microsoft.com/office/drawing/2014/chartex">
           <w:pict>
             <v:shapetype w14:anchorId="307A348F" id="_x0000_t32" coordsize="21600,21600" o:spt="32" o:oned="t" path="m,l21600,21600e" filled="f">
               <v:path arrowok="t" fillok="f" o:connecttype="none"/>
@@ -3153,8 +3453,8 @@
 </file>
 
 <file path=word/numbering.xml><?xml version="1.0" encoding="utf-8"?>
-<w:numbering xmlns:wpc="http://schemas.microsoft.com/office/word/2010/wordprocessingCanvas" xmlns:cx="http://schemas.microsoft.com/office/drawing/2014/chartex" xmlns:cx1="http://schemas.microsoft.com/office/drawing/2015/9/8/chartex" xmlns:mc="http://schemas.openxmlformats.org/markup-compatibility/2006" xmlns:o="urn:schemas-microsoft-com:office:office" xmlns:r="http://schemas.openxmlformats.org/officeDocument/2006/relationships" xmlns:m="http://schemas.openxmlformats.org/officeDocument/2006/math" xmlns:v="urn:schemas-microsoft-com:vml" xmlns:wp14="http://schemas.microsoft.com/office/word/2010/wordprocessingDrawing" xmlns:wp="http://schemas.openxmlformats.org/drawingml/2006/wordprocessingDrawing" xmlns:w10="urn:schemas-microsoft-com:office:word" xmlns:w="http://schemas.openxmlformats.org/wordprocessingml/2006/main" xmlns:w14="http://schemas.microsoft.com/office/word/2010/wordml" xmlns:w15="http://schemas.microsoft.com/office/word/2012/wordml" xmlns:w16se="http://schemas.microsoft.com/office/word/2015/wordml/symex" xmlns:wpg="http://schemas.microsoft.com/office/word/2010/wordprocessingGroup" xmlns:wpi="http://schemas.microsoft.com/office/word/2010/wordprocessingInk" xmlns:wne="http://schemas.microsoft.com/office/word/2006/wordml" xmlns:wps="http://schemas.microsoft.com/office/word/2010/wordprocessingShape" mc:Ignorable="w14 w15 w16se wp14">
-  <w:abstractNum w:abstractNumId="0" w15:restartNumberingAfterBreak="0">
+<w:numbering xmlns:wpc="http://schemas.microsoft.com/office/word/2010/wordprocessingCanvas" xmlns:mc="http://schemas.openxmlformats.org/markup-compatibility/2006" xmlns:o="urn:schemas-microsoft-com:office:office" xmlns:r="http://schemas.openxmlformats.org/officeDocument/2006/relationships" xmlns:m="http://schemas.openxmlformats.org/officeDocument/2006/math" xmlns:v="urn:schemas-microsoft-com:vml" xmlns:wp14="http://schemas.microsoft.com/office/word/2010/wordprocessingDrawing" xmlns:wp="http://schemas.openxmlformats.org/drawingml/2006/wordprocessingDrawing" xmlns:w10="urn:schemas-microsoft-com:office:word" xmlns:w="http://schemas.openxmlformats.org/wordprocessingml/2006/main" xmlns:w14="http://schemas.microsoft.com/office/word/2010/wordml" xmlns:wpg="http://schemas.microsoft.com/office/word/2010/wordprocessingGroup" xmlns:wpi="http://schemas.microsoft.com/office/word/2010/wordprocessingInk" xmlns:wne="http://schemas.microsoft.com/office/word/2006/wordml" xmlns:wps="http://schemas.microsoft.com/office/word/2010/wordprocessingShape" mc:Ignorable="w14 wp14">
+  <w:abstractNum w:abstractNumId="0">
     <w:nsid w:val="0C3F09ED"/>
     <w:multiLevelType w:val="multilevel"/>
     <w:tmpl w:val="CD40BF9A"/>
@@ -3286,7 +3586,7 @@
       </w:rPr>
     </w:lvl>
   </w:abstractNum>
-  <w:abstractNum w:abstractNumId="1" w15:restartNumberingAfterBreak="0">
+  <w:abstractNum w:abstractNumId="1">
     <w:nsid w:val="0E8B1ACA"/>
     <w:multiLevelType w:val="multilevel"/>
     <w:tmpl w:val="FBD4B5A8"/>
@@ -3435,7 +3735,7 @@
       </w:rPr>
     </w:lvl>
   </w:abstractNum>
-  <w:abstractNum w:abstractNumId="2" w15:restartNumberingAfterBreak="0">
+  <w:abstractNum w:abstractNumId="2">
     <w:nsid w:val="170A17A9"/>
     <w:multiLevelType w:val="hybridMultilevel"/>
     <w:tmpl w:val="ED567EBE"/>
@@ -3547,7 +3847,7 @@
       </w:rPr>
     </w:lvl>
   </w:abstractNum>
-  <w:abstractNum w:abstractNumId="3" w15:restartNumberingAfterBreak="0">
+  <w:abstractNum w:abstractNumId="3">
     <w:nsid w:val="197E3499"/>
     <w:multiLevelType w:val="multilevel"/>
     <w:tmpl w:val="85C08436"/>
@@ -3669,7 +3969,7 @@
       </w:rPr>
     </w:lvl>
   </w:abstractNum>
-  <w:abstractNum w:abstractNumId="4" w15:restartNumberingAfterBreak="0">
+  <w:abstractNum w:abstractNumId="4">
     <w:nsid w:val="1C1F7F0B"/>
     <w:multiLevelType w:val="multilevel"/>
     <w:tmpl w:val="163E8E86"/>
@@ -3818,7 +4118,7 @@
       </w:rPr>
     </w:lvl>
   </w:abstractNum>
-  <w:abstractNum w:abstractNumId="5" w15:restartNumberingAfterBreak="0">
+  <w:abstractNum w:abstractNumId="5">
     <w:nsid w:val="22530395"/>
     <w:multiLevelType w:val="hybridMultilevel"/>
     <w:tmpl w:val="8444A612"/>
@@ -3930,7 +4230,7 @@
       </w:rPr>
     </w:lvl>
   </w:abstractNum>
-  <w:abstractNum w:abstractNumId="6" w15:restartNumberingAfterBreak="0">
+  <w:abstractNum w:abstractNumId="6">
     <w:nsid w:val="24AA5954"/>
     <w:multiLevelType w:val="hybridMultilevel"/>
     <w:tmpl w:val="4E2EA57E"/>
@@ -4043,7 +4343,7 @@
       </w:rPr>
     </w:lvl>
   </w:abstractNum>
-  <w:abstractNum w:abstractNumId="7" w15:restartNumberingAfterBreak="0">
+  <w:abstractNum w:abstractNumId="7">
     <w:nsid w:val="2A105A02"/>
     <w:multiLevelType w:val="multilevel"/>
     <w:tmpl w:val="6D40C984"/>
@@ -4192,7 +4492,7 @@
       </w:rPr>
     </w:lvl>
   </w:abstractNum>
-  <w:abstractNum w:abstractNumId="8" w15:restartNumberingAfterBreak="0">
+  <w:abstractNum w:abstractNumId="8">
     <w:nsid w:val="314D0818"/>
     <w:multiLevelType w:val="hybridMultilevel"/>
     <w:tmpl w:val="6E92339A"/>
@@ -4304,7 +4604,7 @@
       </w:rPr>
     </w:lvl>
   </w:abstractNum>
-  <w:abstractNum w:abstractNumId="9" w15:restartNumberingAfterBreak="0">
+  <w:abstractNum w:abstractNumId="9">
     <w:nsid w:val="41423940"/>
     <w:multiLevelType w:val="hybridMultilevel"/>
     <w:tmpl w:val="9246EFF2"/>
@@ -4416,7 +4716,7 @@
       </w:rPr>
     </w:lvl>
   </w:abstractNum>
-  <w:abstractNum w:abstractNumId="10" w15:restartNumberingAfterBreak="0">
+  <w:abstractNum w:abstractNumId="10">
     <w:nsid w:val="42335810"/>
     <w:multiLevelType w:val="hybridMultilevel"/>
     <w:tmpl w:val="53C88BCC"/>
@@ -4529,7 +4829,7 @@
       </w:rPr>
     </w:lvl>
   </w:abstractNum>
-  <w:abstractNum w:abstractNumId="11" w15:restartNumberingAfterBreak="0">
+  <w:abstractNum w:abstractNumId="11">
     <w:nsid w:val="51992683"/>
     <w:multiLevelType w:val="hybridMultilevel"/>
     <w:tmpl w:val="2E143260"/>
@@ -4642,7 +4942,7 @@
       </w:rPr>
     </w:lvl>
   </w:abstractNum>
-  <w:abstractNum w:abstractNumId="12" w15:restartNumberingAfterBreak="0">
+  <w:abstractNum w:abstractNumId="12">
     <w:nsid w:val="57A81863"/>
     <w:multiLevelType w:val="multilevel"/>
     <w:tmpl w:val="969E926E"/>
@@ -4746,7 +5046,7 @@
       </w:rPr>
     </w:lvl>
   </w:abstractNum>
-  <w:abstractNum w:abstractNumId="13" w15:restartNumberingAfterBreak="0">
+  <w:abstractNum w:abstractNumId="13">
     <w:nsid w:val="59683A49"/>
     <w:multiLevelType w:val="hybridMultilevel"/>
     <w:tmpl w:val="8500C36A"/>
@@ -4859,7 +5159,7 @@
       </w:rPr>
     </w:lvl>
   </w:abstractNum>
-  <w:abstractNum w:abstractNumId="14" w15:restartNumberingAfterBreak="0">
+  <w:abstractNum w:abstractNumId="14">
     <w:nsid w:val="65095852"/>
     <w:multiLevelType w:val="multilevel"/>
     <w:tmpl w:val="1652BBF2"/>
@@ -4963,7 +5263,7 @@
       </w:rPr>
     </w:lvl>
   </w:abstractNum>
-  <w:abstractNum w:abstractNumId="15" w15:restartNumberingAfterBreak="0">
+  <w:abstractNum w:abstractNumId="15">
     <w:nsid w:val="68584666"/>
     <w:multiLevelType w:val="multilevel"/>
     <w:tmpl w:val="E6D06A44"/>
@@ -5112,7 +5412,7 @@
       </w:rPr>
     </w:lvl>
   </w:abstractNum>
-  <w:abstractNum w:abstractNumId="16" w15:restartNumberingAfterBreak="0">
+  <w:abstractNum w:abstractNumId="16">
     <w:nsid w:val="7C54711A"/>
     <w:multiLevelType w:val="hybridMultilevel"/>
     <w:tmpl w:val="95CEA2D4"/>
@@ -5291,7 +5591,7 @@
 </file>
 
 <file path=word/styles.xml><?xml version="1.0" encoding="utf-8"?>
-<w:styles xmlns:mc="http://schemas.openxmlformats.org/markup-compatibility/2006" xmlns:r="http://schemas.openxmlformats.org/officeDocument/2006/relationships" xmlns:w="http://schemas.openxmlformats.org/wordprocessingml/2006/main" xmlns:w14="http://schemas.microsoft.com/office/word/2010/wordml" xmlns:w15="http://schemas.microsoft.com/office/word/2012/wordml" xmlns:w16se="http://schemas.microsoft.com/office/word/2015/wordml/symex" mc:Ignorable="w14 w15 w16se">
+<w:styles xmlns:mc="http://schemas.openxmlformats.org/markup-compatibility/2006" xmlns:r="http://schemas.openxmlformats.org/officeDocument/2006/relationships" xmlns:w="http://schemas.openxmlformats.org/wordprocessingml/2006/main" xmlns:w14="http://schemas.microsoft.com/office/word/2010/wordml" mc:Ignorable="w14">
   <w:docDefaults>
     <w:rPrDefault>
       <w:rPr>
@@ -5307,378 +5607,144 @@
       </w:pPr>
     </w:pPrDefault>
   </w:docDefaults>
-  <w:latentStyles w:defLockedState="0" w:defUIPriority="99" w:defSemiHidden="0" w:defUnhideWhenUsed="0" w:defQFormat="0" w:count="371">
-    <w:lsdException w:name="Normal" w:uiPriority="0" w:qFormat="1"/>
-    <w:lsdException w:name="heading 1" w:uiPriority="9" w:qFormat="1"/>
-    <w:lsdException w:name="heading 2" w:uiPriority="9" w:qFormat="1"/>
-    <w:lsdException w:name="heading 3" w:uiPriority="9" w:qFormat="1"/>
-    <w:lsdException w:name="heading 4" w:semiHidden="1" w:uiPriority="9" w:unhideWhenUsed="1" w:qFormat="1"/>
-    <w:lsdException w:name="heading 5" w:semiHidden="1" w:uiPriority="9" w:unhideWhenUsed="1" w:qFormat="1"/>
-    <w:lsdException w:name="heading 6" w:semiHidden="1" w:uiPriority="9" w:unhideWhenUsed="1" w:qFormat="1"/>
-    <w:lsdException w:name="heading 7" w:semiHidden="1" w:uiPriority="9" w:unhideWhenUsed="1" w:qFormat="1"/>
-    <w:lsdException w:name="heading 8" w:semiHidden="1" w:uiPriority="9" w:unhideWhenUsed="1" w:qFormat="1"/>
-    <w:lsdException w:name="heading 9" w:semiHidden="1" w:uiPriority="9" w:unhideWhenUsed="1" w:qFormat="1"/>
-    <w:lsdException w:name="index 1" w:semiHidden="1" w:unhideWhenUsed="1"/>
-    <w:lsdException w:name="index 2" w:semiHidden="1" w:unhideWhenUsed="1"/>
-    <w:lsdException w:name="index 3" w:semiHidden="1" w:unhideWhenUsed="1"/>
-    <w:lsdException w:name="index 4" w:semiHidden="1" w:unhideWhenUsed="1"/>
-    <w:lsdException w:name="index 5" w:semiHidden="1" w:unhideWhenUsed="1"/>
-    <w:lsdException w:name="index 6" w:semiHidden="1" w:unhideWhenUsed="1"/>
-    <w:lsdException w:name="index 7" w:semiHidden="1" w:unhideWhenUsed="1"/>
-    <w:lsdException w:name="index 8" w:semiHidden="1" w:unhideWhenUsed="1"/>
-    <w:lsdException w:name="index 9" w:semiHidden="1" w:unhideWhenUsed="1"/>
-    <w:lsdException w:name="toc 1" w:semiHidden="1" w:uiPriority="39" w:unhideWhenUsed="1" w:qFormat="1"/>
-    <w:lsdException w:name="toc 2" w:semiHidden="1" w:uiPriority="39" w:unhideWhenUsed="1" w:qFormat="1"/>
-    <w:lsdException w:name="toc 3" w:semiHidden="1" w:uiPriority="39" w:unhideWhenUsed="1" w:qFormat="1"/>
-    <w:lsdException w:name="toc 4" w:semiHidden="1" w:uiPriority="39" w:unhideWhenUsed="1" w:qFormat="1"/>
-    <w:lsdException w:name="toc 5" w:semiHidden="1" w:uiPriority="39" w:unhideWhenUsed="1" w:qFormat="1"/>
-    <w:lsdException w:name="toc 6" w:semiHidden="1" w:uiPriority="39" w:unhideWhenUsed="1" w:qFormat="1"/>
-    <w:lsdException w:name="toc 7" w:semiHidden="1" w:uiPriority="39" w:unhideWhenUsed="1" w:qFormat="1"/>
-    <w:lsdException w:name="toc 8" w:semiHidden="1" w:uiPriority="39" w:unhideWhenUsed="1" w:qFormat="1"/>
-    <w:lsdException w:name="toc 9" w:semiHidden="1" w:uiPriority="39" w:unhideWhenUsed="1" w:qFormat="1"/>
-    <w:lsdException w:name="Normal Indent" w:semiHidden="1" w:unhideWhenUsed="1"/>
-    <w:lsdException w:name="footnote text" w:semiHidden="1" w:unhideWhenUsed="1"/>
-    <w:lsdException w:name="annotation text" w:semiHidden="1" w:unhideWhenUsed="1"/>
-    <w:lsdException w:name="header" w:semiHidden="1" w:unhideWhenUsed="1"/>
-    <w:lsdException w:name="footer" w:semiHidden="1" w:unhideWhenUsed="1"/>
-    <w:lsdException w:name="index heading" w:semiHidden="1" w:unhideWhenUsed="1"/>
-    <w:lsdException w:name="caption" w:qFormat="1"/>
-    <w:lsdException w:name="table of figures" w:semiHidden="1" w:unhideWhenUsed="1"/>
-    <w:lsdException w:name="envelope address" w:semiHidden="1" w:unhideWhenUsed="1"/>
-    <w:lsdException w:name="envelope return" w:semiHidden="1" w:unhideWhenUsed="1"/>
-    <w:lsdException w:name="footnote reference" w:semiHidden="1" w:unhideWhenUsed="1"/>
-    <w:lsdException w:name="annotation reference" w:semiHidden="1" w:unhideWhenUsed="1"/>
-    <w:lsdException w:name="line number" w:semiHidden="1" w:unhideWhenUsed="1"/>
-    <w:lsdException w:name="page number" w:semiHidden="1" w:unhideWhenUsed="1"/>
-    <w:lsdException w:name="endnote reference" w:semiHidden="1" w:unhideWhenUsed="1"/>
-    <w:lsdException w:name="endnote text" w:semiHidden="1" w:unhideWhenUsed="1"/>
-    <w:lsdException w:name="table of authorities" w:semiHidden="1" w:unhideWhenUsed="1"/>
-    <w:lsdException w:name="macro" w:semiHidden="1" w:unhideWhenUsed="1"/>
-    <w:lsdException w:name="toa heading" w:semiHidden="1" w:unhideWhenUsed="1"/>
-    <w:lsdException w:name="List" w:semiHidden="1" w:unhideWhenUsed="1"/>
-    <w:lsdException w:name="List Bullet" w:semiHidden="1" w:unhideWhenUsed="1"/>
-    <w:lsdException w:name="List Number" w:semiHidden="1" w:unhideWhenUsed="1"/>
-    <w:lsdException w:name="List 2" w:semiHidden="1" w:unhideWhenUsed="1"/>
-    <w:lsdException w:name="List 3" w:semiHidden="1" w:unhideWhenUsed="1"/>
-    <w:lsdException w:name="List 4" w:semiHidden="1" w:unhideWhenUsed="1"/>
-    <w:lsdException w:name="List 5" w:semiHidden="1" w:unhideWhenUsed="1"/>
-    <w:lsdException w:name="List Bullet 2" w:semiHidden="1" w:unhideWhenUsed="1"/>
-    <w:lsdException w:name="List Bullet 3" w:semiHidden="1" w:unhideWhenUsed="1"/>
-    <w:lsdException w:name="List Bullet 4" w:semiHidden="1" w:unhideWhenUsed="1"/>
-    <w:lsdException w:name="List Bullet 5" w:semiHidden="1" w:unhideWhenUsed="1"/>
-    <w:lsdException w:name="List Number 2" w:semiHidden="1" w:unhideWhenUsed="1"/>
-    <w:lsdException w:name="List Number 3" w:semiHidden="1" w:unhideWhenUsed="1"/>
-    <w:lsdException w:name="List Number 4" w:semiHidden="1" w:unhideWhenUsed="1"/>
-    <w:lsdException w:name="List Number 5" w:semiHidden="1" w:unhideWhenUsed="1"/>
-    <w:lsdException w:name="Title" w:uiPriority="10" w:qFormat="1"/>
-    <w:lsdException w:name="Closing" w:semiHidden="1" w:unhideWhenUsed="1"/>
-    <w:lsdException w:name="Signature" w:semiHidden="1" w:unhideWhenUsed="1"/>
-    <w:lsdException w:name="Default Paragraph Font" w:semiHidden="1" w:uiPriority="1" w:unhideWhenUsed="1"/>
-    <w:lsdException w:name="Body Text" w:semiHidden="1" w:unhideWhenUsed="1"/>
-    <w:lsdException w:name="Body Text Indent" w:semiHidden="1" w:unhideWhenUsed="1"/>
-    <w:lsdException w:name="List Continue" w:semiHidden="1" w:unhideWhenUsed="1"/>
-    <w:lsdException w:name="List Continue 2" w:semiHidden="1" w:unhideWhenUsed="1"/>
-    <w:lsdException w:name="List Continue 3" w:semiHidden="1" w:unhideWhenUsed="1"/>
-    <w:lsdException w:name="List Continue 4" w:semiHidden="1" w:unhideWhenUsed="1"/>
-    <w:lsdException w:name="List Continue 5" w:semiHidden="1" w:unhideWhenUsed="1"/>
-    <w:lsdException w:name="Message Header" w:semiHidden="1" w:unhideWhenUsed="1"/>
-    <w:lsdException w:name="Subtitle" w:uiPriority="11" w:qFormat="1"/>
-    <w:lsdException w:name="Salutation" w:semiHidden="1" w:unhideWhenUsed="1"/>
-    <w:lsdException w:name="Date" w:semiHidden="1" w:unhideWhenUsed="1"/>
-    <w:lsdException w:name="Body Text First Indent" w:semiHidden="1" w:unhideWhenUsed="1"/>
-    <w:lsdException w:name="Body Text First Indent 2" w:semiHidden="1" w:unhideWhenUsed="1"/>
-    <w:lsdException w:name="Note Heading" w:semiHidden="1" w:unhideWhenUsed="1"/>
-    <w:lsdException w:name="Body Text 2" w:semiHidden="1" w:unhideWhenUsed="1"/>
-    <w:lsdException w:name="Body Text 3" w:semiHidden="1" w:unhideWhenUsed="1"/>
-    <w:lsdException w:name="Body Text Indent 2" w:semiHidden="1" w:unhideWhenUsed="1"/>
-    <w:lsdException w:name="Body Text Indent 3" w:semiHidden="1" w:unhideWhenUsed="1"/>
-    <w:lsdException w:name="Block Text" w:semiHidden="1" w:unhideWhenUsed="1"/>
-    <w:lsdException w:name="Hyperlink" w:semiHidden="1" w:unhideWhenUsed="1"/>
-    <w:lsdException w:name="FollowedHyperlink" w:semiHidden="1" w:unhideWhenUsed="1"/>
-    <w:lsdException w:name="Strong" w:uiPriority="22" w:qFormat="1"/>
-    <w:lsdException w:name="Emphasis" w:uiPriority="20" w:qFormat="1"/>
-    <w:lsdException w:name="Document Map" w:semiHidden="1" w:unhideWhenUsed="1"/>
-    <w:lsdException w:name="Plain Text" w:semiHidden="1" w:unhideWhenUsed="1"/>
-    <w:lsdException w:name="E-mail Signature" w:semiHidden="1" w:unhideWhenUsed="1"/>
-    <w:lsdException w:name="HTML Top of Form" w:semiHidden="1" w:unhideWhenUsed="1"/>
-    <w:lsdException w:name="HTML Bottom of Form" w:semiHidden="1" w:unhideWhenUsed="1"/>
-    <w:lsdException w:name="Normal (Web)" w:semiHidden="1" w:unhideWhenUsed="1"/>
-    <w:lsdException w:name="HTML Acronym" w:semiHidden="1" w:unhideWhenUsed="1"/>
-    <w:lsdException w:name="HTML Address" w:semiHidden="1" w:unhideWhenUsed="1"/>
-    <w:lsdException w:name="HTML Cite" w:semiHidden="1" w:unhideWhenUsed="1"/>
-    <w:lsdException w:name="HTML Code" w:semiHidden="1" w:unhideWhenUsed="1"/>
-    <w:lsdException w:name="HTML Definition" w:semiHidden="1" w:unhideWhenUsed="1"/>
-    <w:lsdException w:name="HTML Keyboard" w:semiHidden="1" w:unhideWhenUsed="1"/>
-    <w:lsdException w:name="HTML Preformatted" w:semiHidden="1" w:unhideWhenUsed="1"/>
-    <w:lsdException w:name="HTML Sample" w:semiHidden="1" w:unhideWhenUsed="1"/>
-    <w:lsdException w:name="HTML Typewriter" w:semiHidden="1" w:unhideWhenUsed="1"/>
-    <w:lsdException w:name="HTML Variable" w:semiHidden="1" w:unhideWhenUsed="1"/>
-    <w:lsdException w:name="Normal Table" w:semiHidden="1" w:unhideWhenUsed="1"/>
-    <w:lsdException w:name="annotation subject" w:semiHidden="1" w:unhideWhenUsed="1"/>
-    <w:lsdException w:name="No List" w:semiHidden="1" w:unhideWhenUsed="1"/>
-    <w:lsdException w:name="Outline List 1" w:semiHidden="1" w:unhideWhenUsed="1"/>
-    <w:lsdException w:name="Outline List 2" w:semiHidden="1" w:unhideWhenUsed="1"/>
-    <w:lsdException w:name="Outline List 3" w:semiHidden="1" w:unhideWhenUsed="1"/>
-    <w:lsdException w:name="Table Simple 1" w:semiHidden="1" w:unhideWhenUsed="1"/>
-    <w:lsdException w:name="Table Simple 2" w:semiHidden="1" w:unhideWhenUsed="1"/>
-    <w:lsdException w:name="Table Simple 3" w:semiHidden="1" w:unhideWhenUsed="1"/>
-    <w:lsdException w:name="Table Classic 1" w:semiHidden="1" w:unhideWhenUsed="1"/>
-    <w:lsdException w:name="Table Classic 2" w:semiHidden="1" w:unhideWhenUsed="1"/>
-    <w:lsdException w:name="Table Classic 3" w:semiHidden="1" w:unhideWhenUsed="1"/>
-    <w:lsdException w:name="Table Classic 4" w:semiHidden="1" w:unhideWhenUsed="1"/>
-    <w:lsdException w:name="Table Colorful 1" w:semiHidden="1" w:unhideWhenUsed="1"/>
-    <w:lsdException w:name="Table Colorful 2" w:semiHidden="1" w:unhideWhenUsed="1"/>
-    <w:lsdException w:name="Table Colorful 3" w:semiHidden="1" w:unhideWhenUsed="1"/>
-    <w:lsdException w:name="Table Columns 1" w:semiHidden="1" w:unhideWhenUsed="1"/>
-    <w:lsdException w:name="Table Columns 2" w:semiHidden="1" w:unhideWhenUsed="1"/>
-    <w:lsdException w:name="Table Columns 3" w:semiHidden="1" w:unhideWhenUsed="1"/>
-    <w:lsdException w:name="Table Columns 4" w:semiHidden="1" w:unhideWhenUsed="1"/>
-    <w:lsdException w:name="Table Columns 5" w:semiHidden="1" w:unhideWhenUsed="1"/>
-    <w:lsdException w:name="Table Grid 1" w:semiHidden="1" w:unhideWhenUsed="1"/>
-    <w:lsdException w:name="Table Grid 2" w:semiHidden="1" w:unhideWhenUsed="1"/>
-    <w:lsdException w:name="Table Grid 3" w:semiHidden="1" w:unhideWhenUsed="1"/>
-    <w:lsdException w:name="Table Grid 4" w:semiHidden="1" w:unhideWhenUsed="1"/>
-    <w:lsdException w:name="Table Grid 5" w:semiHidden="1" w:unhideWhenUsed="1"/>
-    <w:lsdException w:name="Table Grid 6" w:semiHidden="1" w:unhideWhenUsed="1"/>
-    <w:lsdException w:name="Table Grid 7" w:semiHidden="1" w:unhideWhenUsed="1"/>
-    <w:lsdException w:name="Table Grid 8" w:semiHidden="1" w:unhideWhenUsed="1"/>
-    <w:lsdException w:name="Table List 1" w:semiHidden="1" w:unhideWhenUsed="1"/>
-    <w:lsdException w:name="Table List 2" w:semiHidden="1" w:unhideWhenUsed="1"/>
-    <w:lsdException w:name="Table List 3" w:semiHidden="1" w:unhideWhenUsed="1"/>
-    <w:lsdException w:name="Table List 4" w:semiHidden="1" w:unhideWhenUsed="1"/>
-    <w:lsdException w:name="Table List 5" w:semiHidden="1" w:unhideWhenUsed="1"/>
-    <w:lsdException w:name="Table List 6" w:semiHidden="1" w:unhideWhenUsed="1"/>
-    <w:lsdException w:name="Table List 7" w:semiHidden="1" w:unhideWhenUsed="1"/>
-    <w:lsdException w:name="Table List 8" w:semiHidden="1" w:unhideWhenUsed="1"/>
-    <w:lsdException w:name="Table 3D effects 1" w:semiHidden="1" w:unhideWhenUsed="1"/>
-    <w:lsdException w:name="Table 3D effects 2" w:semiHidden="1" w:unhideWhenUsed="1"/>
-    <w:lsdException w:name="Table 3D effects 3" w:semiHidden="1" w:unhideWhenUsed="1"/>
-    <w:lsdException w:name="Table Contemporary" w:semiHidden="1" w:unhideWhenUsed="1"/>
-    <w:lsdException w:name="Table Elegant" w:semiHidden="1" w:unhideWhenUsed="1"/>
-    <w:lsdException w:name="Table Professional" w:semiHidden="1" w:unhideWhenUsed="1"/>
-    <w:lsdException w:name="Table Subtle 1" w:semiHidden="1" w:unhideWhenUsed="1"/>
-    <w:lsdException w:name="Table Subtle 2" w:semiHidden="1" w:unhideWhenUsed="1"/>
-    <w:lsdException w:name="Table Web 1" w:semiHidden="1" w:unhideWhenUsed="1"/>
-    <w:lsdException w:name="Table Web 2" w:semiHidden="1" w:unhideWhenUsed="1"/>
-    <w:lsdException w:name="Table Web 3" w:semiHidden="1" w:unhideWhenUsed="1"/>
-    <w:lsdException w:name="Balloon Text" w:semiHidden="1" w:unhideWhenUsed="1"/>
-    <w:lsdException w:name="Table Grid" w:uiPriority="1"/>
-    <w:lsdException w:name="Table Theme" w:semiHidden="1" w:unhideWhenUsed="1"/>
-    <w:lsdException w:name="Placeholder Text" w:semiHidden="1"/>
-    <w:lsdException w:name="No Spacing" w:uiPriority="1" w:qFormat="1"/>
-    <w:lsdException w:name="Light Shading" w:uiPriority="40"/>
-    <w:lsdException w:name="Light List" w:uiPriority="40"/>
-    <w:lsdException w:name="Light Grid" w:uiPriority="40"/>
-    <w:lsdException w:name="Medium Shading 1" w:uiPriority="40"/>
-    <w:lsdException w:name="Medium Shading 2" w:uiPriority="40"/>
-    <w:lsdException w:name="Medium List 1" w:uiPriority="40"/>
-    <w:lsdException w:name="Medium List 2" w:uiPriority="40"/>
-    <w:lsdException w:name="Medium Grid 1" w:uiPriority="40"/>
-    <w:lsdException w:name="Medium Grid 2" w:uiPriority="40"/>
-    <w:lsdException w:name="Medium Grid 3" w:uiPriority="40"/>
-    <w:lsdException w:name="Dark List" w:uiPriority="40"/>
-    <w:lsdException w:name="Colorful Shading" w:uiPriority="40"/>
-    <w:lsdException w:name="Colorful List" w:uiPriority="40"/>
-    <w:lsdException w:name="Colorful Grid" w:uiPriority="40"/>
-    <w:lsdException w:name="Light Shading Accent 1" w:uiPriority="41"/>
-    <w:lsdException w:name="Light List Accent 1" w:uiPriority="41"/>
-    <w:lsdException w:name="Light Grid Accent 1" w:uiPriority="41"/>
-    <w:lsdException w:name="Medium Shading 1 Accent 1" w:uiPriority="41"/>
-    <w:lsdException w:name="Medium Shading 2 Accent 1" w:uiPriority="41"/>
-    <w:lsdException w:name="Medium List 1 Accent 1" w:uiPriority="41"/>
-    <w:lsdException w:name="Revision" w:semiHidden="1"/>
-    <w:lsdException w:name="List Paragraph" w:uiPriority="36" w:qFormat="1"/>
-    <w:lsdException w:name="Quote" w:uiPriority="29" w:qFormat="1"/>
-    <w:lsdException w:name="Intense Quote" w:uiPriority="30" w:qFormat="1"/>
-    <w:lsdException w:name="Medium List 2 Accent 1" w:uiPriority="41"/>
-    <w:lsdException w:name="Medium Grid 1 Accent 1" w:uiPriority="41"/>
-    <w:lsdException w:name="Medium Grid 2 Accent 1" w:uiPriority="41"/>
-    <w:lsdException w:name="Medium Grid 3 Accent 1" w:uiPriority="41"/>
-    <w:lsdException w:name="Dark List Accent 1" w:uiPriority="41"/>
-    <w:lsdException w:name="Colorful Shading Accent 1" w:uiPriority="41"/>
-    <w:lsdException w:name="Colorful List Accent 1" w:uiPriority="41"/>
-    <w:lsdException w:name="Colorful Grid Accent 1" w:uiPriority="41"/>
-    <w:lsdException w:name="Light Shading Accent 2" w:uiPriority="42"/>
-    <w:lsdException w:name="Light List Accent 2" w:uiPriority="42"/>
-    <w:lsdException w:name="Light Grid Accent 2" w:uiPriority="42"/>
-    <w:lsdException w:name="Medium Shading 1 Accent 2" w:uiPriority="42"/>
-    <w:lsdException w:name="Medium Shading 2 Accent 2" w:uiPriority="42"/>
-    <w:lsdException w:name="Medium List 1 Accent 2" w:uiPriority="42"/>
-    <w:lsdException w:name="Medium List 2 Accent 2" w:uiPriority="42"/>
-    <w:lsdException w:name="Medium Grid 1 Accent 2" w:uiPriority="42"/>
-    <w:lsdException w:name="Medium Grid 2 Accent 2" w:uiPriority="42"/>
-    <w:lsdException w:name="Medium Grid 3 Accent 2" w:uiPriority="42"/>
-    <w:lsdException w:name="Dark List Accent 2" w:uiPriority="42"/>
-    <w:lsdException w:name="Colorful Shading Accent 2" w:uiPriority="42"/>
-    <w:lsdException w:name="Colorful List Accent 2" w:uiPriority="42"/>
-    <w:lsdException w:name="Colorful Grid Accent 2" w:uiPriority="42"/>
-    <w:lsdException w:name="Light Shading Accent 3" w:uiPriority="43"/>
-    <w:lsdException w:name="Light List Accent 3" w:uiPriority="43"/>
-    <w:lsdException w:name="Light Grid Accent 3" w:uiPriority="43"/>
-    <w:lsdException w:name="Medium Shading 1 Accent 3" w:uiPriority="43"/>
-    <w:lsdException w:name="Medium Shading 2 Accent 3" w:uiPriority="43"/>
-    <w:lsdException w:name="Medium List 1 Accent 3" w:uiPriority="43"/>
-    <w:lsdException w:name="Medium List 2 Accent 3" w:uiPriority="43"/>
-    <w:lsdException w:name="Medium Grid 1 Accent 3" w:uiPriority="43"/>
-    <w:lsdException w:name="Medium Grid 2 Accent 3" w:uiPriority="43"/>
-    <w:lsdException w:name="Medium Grid 3 Accent 3" w:uiPriority="43"/>
-    <w:lsdException w:name="Dark List Accent 3" w:uiPriority="43"/>
-    <w:lsdException w:name="Colorful Shading Accent 3" w:uiPriority="43"/>
-    <w:lsdException w:name="Colorful List Accent 3" w:uiPriority="43"/>
-    <w:lsdException w:name="Colorful Grid Accent 3" w:uiPriority="43"/>
-    <w:lsdException w:name="Light Shading Accent 4" w:uiPriority="44"/>
-    <w:lsdException w:name="Light List Accent 4" w:uiPriority="44"/>
-    <w:lsdException w:name="Light Grid Accent 4" w:uiPriority="44"/>
-    <w:lsdException w:name="Medium Shading 1 Accent 4" w:uiPriority="44"/>
-    <w:lsdException w:name="Medium Shading 2 Accent 4" w:uiPriority="44"/>
-    <w:lsdException w:name="Medium List 1 Accent 4" w:uiPriority="44"/>
-    <w:lsdException w:name="Medium List 2 Accent 4" w:uiPriority="44"/>
-    <w:lsdException w:name="Medium Grid 1 Accent 4" w:uiPriority="44"/>
-    <w:lsdException w:name="Medium Grid 2 Accent 4" w:uiPriority="44"/>
-    <w:lsdException w:name="Medium Grid 3 Accent 4" w:uiPriority="44"/>
-    <w:lsdException w:name="Dark List Accent 4" w:uiPriority="44"/>
-    <w:lsdException w:name="Colorful Shading Accent 4" w:uiPriority="44"/>
-    <w:lsdException w:name="Colorful List Accent 4" w:uiPriority="44"/>
-    <w:lsdException w:name="Colorful Grid Accent 4" w:uiPriority="44"/>
-    <w:lsdException w:name="Light Shading Accent 5" w:uiPriority="45"/>
-    <w:lsdException w:name="Light List Accent 5" w:uiPriority="45"/>
-    <w:lsdException w:name="Light Grid Accent 5" w:uiPriority="45"/>
-    <w:lsdException w:name="Medium Shading 1 Accent 5" w:uiPriority="45"/>
-    <w:lsdException w:name="Medium Shading 2 Accent 5" w:uiPriority="45"/>
-    <w:lsdException w:name="Medium List 1 Accent 5" w:uiPriority="45"/>
-    <w:lsdException w:name="Medium List 2 Accent 5" w:uiPriority="45"/>
-    <w:lsdException w:name="Medium Grid 1 Accent 5" w:uiPriority="45"/>
-    <w:lsdException w:name="Medium Grid 2 Accent 5" w:uiPriority="45"/>
-    <w:lsdException w:name="Medium Grid 3 Accent 5" w:uiPriority="45"/>
-    <w:lsdException w:name="Dark List Accent 5" w:uiPriority="45"/>
-    <w:lsdException w:name="Colorful Shading Accent 5" w:uiPriority="45"/>
-    <w:lsdException w:name="Colorful List Accent 5" w:uiPriority="45"/>
-    <w:lsdException w:name="Colorful Grid Accent 5" w:uiPriority="45"/>
-    <w:lsdException w:name="Light Shading Accent 6" w:uiPriority="46"/>
-    <w:lsdException w:name="Light List Accent 6" w:uiPriority="46"/>
-    <w:lsdException w:name="Light Grid Accent 6" w:uiPriority="46"/>
-    <w:lsdException w:name="Medium Shading 1 Accent 6" w:uiPriority="46"/>
-    <w:lsdException w:name="Medium Shading 2 Accent 6" w:uiPriority="46"/>
-    <w:lsdException w:name="Medium List 1 Accent 6" w:uiPriority="46"/>
-    <w:lsdException w:name="Medium List 2 Accent 6" w:uiPriority="46"/>
-    <w:lsdException w:name="Medium Grid 1 Accent 6" w:uiPriority="46"/>
-    <w:lsdException w:name="Medium Grid 2 Accent 6" w:uiPriority="46"/>
-    <w:lsdException w:name="Medium Grid 3 Accent 6" w:uiPriority="46"/>
-    <w:lsdException w:name="Dark List Accent 6" w:uiPriority="46"/>
-    <w:lsdException w:name="Colorful Shading Accent 6" w:uiPriority="46"/>
-    <w:lsdException w:name="Colorful List Accent 6" w:uiPriority="46"/>
-    <w:lsdException w:name="Colorful Grid Accent 6" w:uiPriority="46"/>
-    <w:lsdException w:name="Subtle Emphasis" w:uiPriority="19" w:qFormat="1"/>
-    <w:lsdException w:name="Intense Emphasis" w:uiPriority="21" w:qFormat="1"/>
-    <w:lsdException w:name="Subtle Reference" w:uiPriority="31" w:qFormat="1"/>
-    <w:lsdException w:name="Intense Reference" w:uiPriority="32" w:qFormat="1"/>
-    <w:lsdException w:name="Book Title" w:uiPriority="33" w:qFormat="1"/>
-    <w:lsdException w:name="Bibliography" w:semiHidden="1" w:uiPriority="37" w:unhideWhenUsed="1"/>
-    <w:lsdException w:name="TOC Heading" w:semiHidden="1" w:uiPriority="39" w:unhideWhenUsed="1" w:qFormat="1"/>
-    <w:lsdException w:name="Plain Table 1" w:uiPriority="41"/>
-    <w:lsdException w:name="Plain Table 2" w:uiPriority="42"/>
-    <w:lsdException w:name="Plain Table 3" w:uiPriority="43"/>
-    <w:lsdException w:name="Plain Table 4" w:uiPriority="44"/>
-    <w:lsdException w:name="Plain Table 5" w:uiPriority="45"/>
-    <w:lsdException w:name="Grid Table Light" w:uiPriority="40"/>
-    <w:lsdException w:name="Grid Table 1 Light" w:uiPriority="46"/>
-    <w:lsdException w:name="Grid Table 2" w:uiPriority="47"/>
-    <w:lsdException w:name="Grid Table 3" w:uiPriority="48"/>
-    <w:lsdException w:name="Grid Table 4" w:uiPriority="49"/>
-    <w:lsdException w:name="Grid Table 5 Dark" w:uiPriority="50"/>
-    <w:lsdException w:name="Grid Table 6 Colorful" w:uiPriority="51"/>
-    <w:lsdException w:name="Grid Table 7 Colorful" w:uiPriority="52"/>
-    <w:lsdException w:name="Grid Table 1 Light Accent 1" w:uiPriority="46"/>
-    <w:lsdException w:name="Grid Table 2 Accent 1" w:uiPriority="47"/>
-    <w:lsdException w:name="Grid Table 3 Accent 1" w:uiPriority="48"/>
-    <w:lsdException w:name="Grid Table 4 Accent 1" w:uiPriority="49"/>
-    <w:lsdException w:name="Grid Table 5 Dark Accent 1" w:uiPriority="50"/>
-    <w:lsdException w:name="Grid Table 6 Colorful Accent 1" w:uiPriority="51"/>
-    <w:lsdException w:name="Grid Table 7 Colorful Accent 1" w:uiPriority="52"/>
-    <w:lsdException w:name="Grid Table 1 Light Accent 2" w:uiPriority="46"/>
-    <w:lsdException w:name="Grid Table 2 Accent 2" w:uiPriority="47"/>
-    <w:lsdException w:name="Grid Table 3 Accent 2" w:uiPriority="48"/>
-    <w:lsdException w:name="Grid Table 4 Accent 2" w:uiPriority="49"/>
-    <w:lsdException w:name="Grid Table 5 Dark Accent 2" w:uiPriority="50"/>
-    <w:lsdException w:name="Grid Table 6 Colorful Accent 2" w:uiPriority="51"/>
-    <w:lsdException w:name="Grid Table 7 Colorful Accent 2" w:uiPriority="52"/>
-    <w:lsdException w:name="Grid Table 1 Light Accent 3" w:uiPriority="46"/>
-    <w:lsdException w:name="Grid Table 2 Accent 3" w:uiPriority="47"/>
-    <w:lsdException w:name="Grid Table 3 Accent 3" w:uiPriority="48"/>
-    <w:lsdException w:name="Grid Table 4 Accent 3" w:uiPriority="49"/>
-    <w:lsdException w:name="Grid Table 5 Dark Accent 3" w:uiPriority="50"/>
-    <w:lsdException w:name="Grid Table 6 Colorful Accent 3" w:uiPriority="51"/>
-    <w:lsdException w:name="Grid Table 7 Colorful Accent 3" w:uiPriority="52"/>
-    <w:lsdException w:name="Grid Table 1 Light Accent 4" w:uiPriority="46"/>
-    <w:lsdException w:name="Grid Table 2 Accent 4" w:uiPriority="47"/>
-    <w:lsdException w:name="Grid Table 3 Accent 4" w:uiPriority="48"/>
-    <w:lsdException w:name="Grid Table 4 Accent 4" w:uiPriority="49"/>
-    <w:lsdException w:name="Grid Table 5 Dark Accent 4" w:uiPriority="50"/>
-    <w:lsdException w:name="Grid Table 6 Colorful Accent 4" w:uiPriority="51"/>
-    <w:lsdException w:name="Grid Table 7 Colorful Accent 4" w:uiPriority="52"/>
-    <w:lsdException w:name="Grid Table 1 Light Accent 5" w:uiPriority="46"/>
-    <w:lsdException w:name="Grid Table 2 Accent 5" w:uiPriority="47"/>
-    <w:lsdException w:name="Grid Table 3 Accent 5" w:uiPriority="48"/>
-    <w:lsdException w:name="Grid Table 4 Accent 5" w:uiPriority="49"/>
-    <w:lsdException w:name="Grid Table 5 Dark Accent 5" w:uiPriority="50"/>
-    <w:lsdException w:name="Grid Table 6 Colorful Accent 5" w:uiPriority="51"/>
-    <w:lsdException w:name="Grid Table 7 Colorful Accent 5" w:uiPriority="52"/>
-    <w:lsdException w:name="Grid Table 1 Light Accent 6" w:uiPriority="46"/>
-    <w:lsdException w:name="Grid Table 2 Accent 6" w:uiPriority="47"/>
-    <w:lsdException w:name="Grid Table 3 Accent 6" w:uiPriority="48"/>
-    <w:lsdException w:name="Grid Table 4 Accent 6" w:uiPriority="49"/>
-    <w:lsdException w:name="Grid Table 5 Dark Accent 6" w:uiPriority="50"/>
-    <w:lsdException w:name="Grid Table 6 Colorful Accent 6" w:uiPriority="51"/>
-    <w:lsdException w:name="Grid Table 7 Colorful Accent 6" w:uiPriority="52"/>
-    <w:lsdException w:name="List Table 1 Light" w:uiPriority="46"/>
-    <w:lsdException w:name="List Table 2" w:uiPriority="47"/>
-    <w:lsdException w:name="List Table 3" w:uiPriority="48"/>
-    <w:lsdException w:name="List Table 4" w:uiPriority="49"/>
-    <w:lsdException w:name="List Table 5 Dark" w:uiPriority="50"/>
-    <w:lsdException w:name="List Table 6 Colorful" w:uiPriority="51"/>
-    <w:lsdException w:name="List Table 7 Colorful" w:uiPriority="52"/>
-    <w:lsdException w:name="List Table 1 Light Accent 1" w:uiPriority="46"/>
-    <w:lsdException w:name="List Table 2 Accent 1" w:uiPriority="47"/>
-    <w:lsdException w:name="List Table 3 Accent 1" w:uiPriority="48"/>
-    <w:lsdException w:name="List Table 4 Accent 1" w:uiPriority="49"/>
-    <w:lsdException w:name="List Table 5 Dark Accent 1" w:uiPriority="50"/>
-    <w:lsdException w:name="List Table 6 Colorful Accent 1" w:uiPriority="51"/>
-    <w:lsdException w:name="List Table 7 Colorful Accent 1" w:uiPriority="52"/>
-    <w:lsdException w:name="List Table 1 Light Accent 2" w:uiPriority="46"/>
-    <w:lsdException w:name="List Table 2 Accent 2" w:uiPriority="47"/>
-    <w:lsdException w:name="List Table 3 Accent 2" w:uiPriority="48"/>
-    <w:lsdException w:name="List Table 4 Accent 2" w:uiPriority="49"/>
-    <w:lsdException w:name="List Table 5 Dark Accent 2" w:uiPriority="50"/>
-    <w:lsdException w:name="List Table 6 Colorful Accent 2" w:uiPriority="51"/>
-    <w:lsdException w:name="List Table 7 Colorful Accent 2" w:uiPriority="52"/>
-    <w:lsdException w:name="List Table 1 Light Accent 3" w:uiPriority="46"/>
-    <w:lsdException w:name="List Table 2 Accent 3" w:uiPriority="47"/>
-    <w:lsdException w:name="List Table 3 Accent 3" w:uiPriority="48"/>
-    <w:lsdException w:name="List Table 4 Accent 3" w:uiPriority="49"/>
-    <w:lsdException w:name="List Table 5 Dark Accent 3" w:uiPriority="50"/>
-    <w:lsdException w:name="List Table 6 Colorful Accent 3" w:uiPriority="51"/>
-    <w:lsdException w:name="List Table 7 Colorful Accent 3" w:uiPriority="52"/>
-    <w:lsdException w:name="List Table 1 Light Accent 4" w:uiPriority="46"/>
-    <w:lsdException w:name="List Table 2 Accent 4" w:uiPriority="47"/>
-    <w:lsdException w:name="List Table 3 Accent 4" w:uiPriority="48"/>
-    <w:lsdException w:name="List Table 4 Accent 4" w:uiPriority="49"/>
-    <w:lsdException w:name="List Table 5 Dark Accent 4" w:uiPriority="50"/>
-    <w:lsdException w:name="List Table 6 Colorful Accent 4" w:uiPriority="51"/>
-    <w:lsdException w:name="List Table 7 Colorful Accent 4" w:uiPriority="52"/>
-    <w:lsdException w:name="List Table 1 Light Accent 5" w:uiPriority="46"/>
-    <w:lsdException w:name="List Table 2 Accent 5" w:uiPriority="47"/>
-    <w:lsdException w:name="List Table 3 Accent 5" w:uiPriority="48"/>
-    <w:lsdException w:name="List Table 4 Accent 5" w:uiPriority="49"/>
-    <w:lsdException w:name="List Table 5 Dark Accent 5" w:uiPriority="50"/>
-    <w:lsdException w:name="List Table 6 Colorful Accent 5" w:uiPriority="51"/>
-    <w:lsdException w:name="List Table 7 Colorful Accent 5" w:uiPriority="52"/>
-    <w:lsdException w:name="List Table 1 Light Accent 6" w:uiPriority="46"/>
-    <w:lsdException w:name="List Table 2 Accent 6" w:uiPriority="47"/>
-    <w:lsdException w:name="List Table 3 Accent 6" w:uiPriority="48"/>
-    <w:lsdException w:name="List Table 4 Accent 6" w:uiPriority="49"/>
-    <w:lsdException w:name="List Table 5 Dark Accent 6" w:uiPriority="50"/>
-    <w:lsdException w:name="List Table 6 Colorful Accent 6" w:uiPriority="51"/>
-    <w:lsdException w:name="List Table 7 Colorful Accent 6" w:uiPriority="52"/>
+  <w:latentStyles w:defLockedState="0" w:defUIPriority="99" w:defSemiHidden="1" w:defUnhideWhenUsed="1" w:defQFormat="0" w:count="267">
+    <w:lsdException w:name="Normal" w:semiHidden="0" w:uiPriority="0" w:unhideWhenUsed="0" w:qFormat="1"/>
+    <w:lsdException w:name="heading 1" w:semiHidden="0" w:uiPriority="9" w:unhideWhenUsed="0" w:qFormat="1"/>
+    <w:lsdException w:name="heading 2" w:semiHidden="0" w:uiPriority="9" w:unhideWhenUsed="0" w:qFormat="1"/>
+    <w:lsdException w:name="heading 3" w:semiHidden="0" w:uiPriority="9" w:unhideWhenUsed="0" w:qFormat="1"/>
+    <w:lsdException w:name="heading 4" w:uiPriority="9" w:qFormat="1"/>
+    <w:lsdException w:name="heading 5" w:uiPriority="9" w:qFormat="1"/>
+    <w:lsdException w:name="heading 6" w:uiPriority="9" w:qFormat="1"/>
+    <w:lsdException w:name="heading 7" w:uiPriority="9" w:qFormat="1"/>
+    <w:lsdException w:name="heading 8" w:uiPriority="9" w:qFormat="1"/>
+    <w:lsdException w:name="heading 9" w:uiPriority="9" w:qFormat="1"/>
+    <w:lsdException w:name="toc 1" w:uiPriority="39" w:qFormat="1"/>
+    <w:lsdException w:name="toc 2" w:uiPriority="39" w:qFormat="1"/>
+    <w:lsdException w:name="toc 3" w:uiPriority="39" w:qFormat="1"/>
+    <w:lsdException w:name="toc 4" w:uiPriority="39" w:qFormat="1"/>
+    <w:lsdException w:name="toc 5" w:uiPriority="39" w:qFormat="1"/>
+    <w:lsdException w:name="toc 6" w:uiPriority="39" w:qFormat="1"/>
+    <w:lsdException w:name="toc 7" w:uiPriority="39" w:qFormat="1"/>
+    <w:lsdException w:name="toc 8" w:uiPriority="39" w:qFormat="1"/>
+    <w:lsdException w:name="toc 9" w:uiPriority="39" w:qFormat="1"/>
+    <w:lsdException w:name="caption" w:semiHidden="0" w:unhideWhenUsed="0" w:qFormat="1"/>
+    <w:lsdException w:name="Title" w:semiHidden="0" w:uiPriority="10" w:unhideWhenUsed="0" w:qFormat="1"/>
+    <w:lsdException w:name="Default Paragraph Font" w:uiPriority="1"/>
+    <w:lsdException w:name="Subtitle" w:semiHidden="0" w:uiPriority="11" w:unhideWhenUsed="0" w:qFormat="1"/>
+    <w:lsdException w:name="Strong" w:semiHidden="0" w:uiPriority="22" w:unhideWhenUsed="0" w:qFormat="1"/>
+    <w:lsdException w:name="Emphasis" w:semiHidden="0" w:uiPriority="20" w:unhideWhenUsed="0" w:qFormat="1"/>
+    <w:lsdException w:name="Table Grid" w:semiHidden="0" w:uiPriority="1" w:unhideWhenUsed="0"/>
+    <w:lsdException w:name="Placeholder Text" w:unhideWhenUsed="0"/>
+    <w:lsdException w:name="No Spacing" w:semiHidden="0" w:uiPriority="1" w:unhideWhenUsed="0" w:qFormat="1"/>
+    <w:lsdException w:name="Light Shading" w:semiHidden="0" w:uiPriority="40" w:unhideWhenUsed="0"/>
+    <w:lsdException w:name="Light List" w:semiHidden="0" w:uiPriority="40" w:unhideWhenUsed="0"/>
+    <w:lsdException w:name="Light Grid" w:semiHidden="0" w:uiPriority="40" w:unhideWhenUsed="0"/>
+    <w:lsdException w:name="Medium Shading 1" w:semiHidden="0" w:uiPriority="40" w:unhideWhenUsed="0"/>
+    <w:lsdException w:name="Medium Shading 2" w:semiHidden="0" w:uiPriority="40" w:unhideWhenUsed="0"/>
+    <w:lsdException w:name="Medium List 1" w:semiHidden="0" w:uiPriority="40" w:unhideWhenUsed="0"/>
+    <w:lsdException w:name="Medium List 2" w:semiHidden="0" w:uiPriority="40" w:unhideWhenUsed="0"/>
+    <w:lsdException w:name="Medium Grid 1" w:semiHidden="0" w:uiPriority="40" w:unhideWhenUsed="0"/>
+    <w:lsdException w:name="Medium Grid 2" w:semiHidden="0" w:uiPriority="40" w:unhideWhenUsed="0"/>
+    <w:lsdException w:name="Medium Grid 3" w:semiHidden="0" w:uiPriority="40" w:unhideWhenUsed="0"/>
+    <w:lsdException w:name="Dark List" w:semiHidden="0" w:uiPriority="40" w:unhideWhenUsed="0"/>
+    <w:lsdException w:name="Colorful Shading" w:semiHidden="0" w:uiPriority="40" w:unhideWhenUsed="0"/>
+    <w:lsdException w:name="Colorful List" w:semiHidden="0" w:uiPriority="40" w:unhideWhenUsed="0"/>
+    <w:lsdException w:name="Colorful Grid" w:semiHidden="0" w:uiPriority="40" w:unhideWhenUsed="0"/>
+    <w:lsdException w:name="Light Shading Accent 1" w:semiHidden="0" w:uiPriority="41" w:unhideWhenUsed="0"/>
+    <w:lsdException w:name="Light List Accent 1" w:semiHidden="0" w:uiPriority="41" w:unhideWhenUsed="0"/>
+    <w:lsdException w:name="Light Grid Accent 1" w:semiHidden="0" w:uiPriority="41" w:unhideWhenUsed="0"/>
+    <w:lsdException w:name="Medium Shading 1 Accent 1" w:semiHidden="0" w:uiPriority="41" w:unhideWhenUsed="0"/>
+    <w:lsdException w:name="Medium Shading 2 Accent 1" w:semiHidden="0" w:uiPriority="41" w:unhideWhenUsed="0"/>
+    <w:lsdException w:name="Medium List 1 Accent 1" w:semiHidden="0" w:uiPriority="41" w:unhideWhenUsed="0"/>
+    <w:lsdException w:name="Revision" w:unhideWhenUsed="0"/>
+    <w:lsdException w:name="List Paragraph" w:semiHidden="0" w:uiPriority="36" w:unhideWhenUsed="0" w:qFormat="1"/>
+    <w:lsdException w:name="Quote" w:semiHidden="0" w:uiPriority="29" w:unhideWhenUsed="0" w:qFormat="1"/>
+    <w:lsdException w:name="Intense Quote" w:semiHidden="0" w:uiPriority="30" w:unhideWhenUsed="0" w:qFormat="1"/>
+    <w:lsdException w:name="Medium List 2 Accent 1" w:semiHidden="0" w:uiPriority="41" w:unhideWhenUsed="0"/>
+    <w:lsdException w:name="Medium Grid 1 Accent 1" w:semiHidden="0" w:uiPriority="41" w:unhideWhenUsed="0"/>
+    <w:lsdException w:name="Medium Grid 2 Accent 1" w:semiHidden="0" w:uiPriority="41" w:unhideWhenUsed="0"/>
+    <w:lsdException w:name="Medium Grid 3 Accent 1" w:semiHidden="0" w:uiPriority="41" w:unhideWhenUsed="0"/>
+    <w:lsdException w:name="Dark List Accent 1" w:semiHidden="0" w:uiPriority="41" w:unhideWhenUsed="0"/>
+    <w:lsdException w:name="Colorful Shading Accent 1" w:semiHidden="0" w:uiPriority="41" w:unhideWhenUsed="0"/>
+    <w:lsdException w:name="Colorful List Accent 1" w:semiHidden="0" w:uiPriority="41" w:unhideWhenUsed="0"/>
+    <w:lsdException w:name="Colorful Grid Accent 1" w:semiHidden="0" w:uiPriority="41" w:unhideWhenUsed="0"/>
+    <w:lsdException w:name="Light Shading Accent 2" w:semiHidden="0" w:uiPriority="42" w:unhideWhenUsed="0"/>
+    <w:lsdException w:name="Light List Accent 2" w:semiHidden="0" w:uiPriority="42" w:unhideWhenUsed="0"/>
+    <w:lsdException w:name="Light Grid Accent 2" w:semiHidden="0" w:uiPriority="42" w:unhideWhenUsed="0"/>
+    <w:lsdException w:name="Medium Shading 1 Accent 2" w:semiHidden="0" w:uiPriority="42" w:unhideWhenUsed="0"/>
+    <w:lsdException w:name="Medium Shading 2 Accent 2" w:semiHidden="0" w:uiPriority="42" w:unhideWhenUsed="0"/>
+    <w:lsdException w:name="Medium List 1 Accent 2" w:semiHidden="0" w:uiPriority="42" w:unhideWhenUsed="0"/>
+    <w:lsdException w:name="Medium List 2 Accent 2" w:semiHidden="0" w:uiPriority="42" w:unhideWhenUsed="0"/>
+    <w:lsdException w:name="Medium Grid 1 Accent 2" w:semiHidden="0" w:uiPriority="42" w:unhideWhenUsed="0"/>
+    <w:lsdException w:name="Medium Grid 2 Accent 2" w:semiHidden="0" w:uiPriority="42" w:unhideWhenUsed="0"/>
+    <w:lsdException w:name="Medium Grid 3 Accent 2" w:semiHidden="0" w:uiPriority="42" w:unhideWhenUsed="0"/>
+    <w:lsdException w:name="Dark List Accent 2" w:semiHidden="0" w:uiPriority="42" w:unhideWhenUsed="0"/>
+    <w:lsdException w:name="Colorful Shading Accent 2" w:semiHidden="0" w:uiPriority="42" w:unhideWhenUsed="0"/>
+    <w:lsdException w:name="Colorful List Accent 2" w:semiHidden="0" w:uiPriority="42" w:unhideWhenUsed="0"/>
+    <w:lsdException w:name="Colorful Grid Accent 2" w:semiHidden="0" w:uiPriority="42" w:unhideWhenUsed="0"/>
+    <w:lsdException w:name="Light Shading Accent 3" w:semiHidden="0" w:uiPriority="43" w:unhideWhenUsed="0"/>
+    <w:lsdException w:name="Light List Accent 3" w:semiHidden="0" w:uiPriority="43" w:unhideWhenUsed="0"/>
+    <w:lsdException w:name="Light Grid Accent 3" w:semiHidden="0" w:uiPriority="43" w:unhideWhenUsed="0"/>
+    <w:lsdException w:name="Medium Shading 1 Accent 3" w:semiHidden="0" w:uiPriority="43" w:unhideWhenUsed="0"/>
+    <w:lsdException w:name="Medium Shading 2 Accent 3" w:semiHidden="0" w:uiPriority="43" w:unhideWhenUsed="0"/>
+    <w:lsdException w:name="Medium List 1 Accent 3" w:semiHidden="0" w:uiPriority="43" w:unhideWhenUsed="0"/>
+    <w:lsdException w:name="Medium List 2 Accent 3" w:semiHidden="0" w:uiPriority="43" w:unhideWhenUsed="0"/>
+    <w:lsdException w:name="Medium Grid 1 Accent 3" w:semiHidden="0" w:uiPriority="43" w:unhideWhenUsed="0"/>
+    <w:lsdException w:name="Medium Grid 2 Accent 3" w:semiHidden="0" w:uiPriority="43" w:unhideWhenUsed="0"/>
+    <w:lsdException w:name="Medium Grid 3 Accent 3" w:semiHidden="0" w:uiPriority="43" w:unhideWhenUsed="0"/>
+    <w:lsdException w:name="Dark List Accent 3" w:semiHidden="0" w:uiPriority="43" w:unhideWhenUsed="0"/>
+    <w:lsdException w:name="Colorful Shading Accent 3" w:semiHidden="0" w:uiPriority="43" w:unhideWhenUsed="0"/>
+    <w:lsdException w:name="Colorful List Accent 3" w:semiHidden="0" w:uiPriority="43" w:unhideWhenUsed="0"/>
+    <w:lsdException w:name="Colorful Grid Accent 3" w:semiHidden="0" w:uiPriority="43" w:unhideWhenUsed="0"/>
+    <w:lsdException w:name="Light Shading Accent 4" w:semiHidden="0" w:uiPriority="44" w:unhideWhenUsed="0"/>
+    <w:lsdException w:name="Light List Accent 4" w:semiHidden="0" w:uiPriority="44" w:unhideWhenUsed="0"/>
+    <w:lsdException w:name="Light Grid Accent 4" w:semiHidden="0" w:uiPriority="44" w:unhideWhenUsed="0"/>
+    <w:lsdException w:name="Medium Shading 1 Accent 4" w:semiHidden="0" w:uiPriority="44" w:unhideWhenUsed="0"/>
+    <w:lsdException w:name="Medium Shading 2 Accent 4" w:semiHidden="0" w:uiPriority="44" w:unhideWhenUsed="0"/>
+    <w:lsdException w:name="Medium List 1 Accent 4" w:semiHidden="0" w:uiPriority="44" w:unhideWhenUsed="0"/>
+    <w:lsdException w:name="Medium List 2 Accent 4" w:semiHidden="0" w:uiPriority="44" w:unhideWhenUsed="0"/>
+    <w:lsdException w:name="Medium Grid 1 Accent 4" w:semiHidden="0" w:uiPriority="44" w:unhideWhenUsed="0"/>
+    <w:lsdException w:name="Medium Grid 2 Accent 4" w:semiHidden="0" w:uiPriority="44" w:unhideWhenUsed="0"/>
+    <w:lsdException w:name="Medium Grid 3 Accent 4" w:semiHidden="0" w:uiPriority="44" w:unhideWhenUsed="0"/>
+    <w:lsdException w:name="Dark List Accent 4" w:semiHidden="0" w:uiPriority="44" w:unhideWhenUsed="0"/>
+    <w:lsdException w:name="Colorful Shading Accent 4" w:semiHidden="0" w:uiPriority="44" w:unhideWhenUsed="0"/>
+    <w:lsdException w:name="Colorful List Accent 4" w:semiHidden="0" w:uiPriority="44" w:unhideWhenUsed="0"/>
+    <w:lsdException w:name="Colorful Grid Accent 4" w:semiHidden="0" w:uiPriority="44" w:unhideWhenUsed="0"/>
+    <w:lsdException w:name="Light Shading Accent 5" w:semiHidden="0" w:uiPriority="45" w:unhideWhenUsed="0"/>
+    <w:lsdException w:name="Light List Accent 5" w:semiHidden="0" w:uiPriority="45" w:unhideWhenUsed="0"/>
+    <w:lsdException w:name="Light Grid Accent 5" w:semiHidden="0" w:uiPriority="45" w:unhideWhenUsed="0"/>
+    <w:lsdException w:name="Medium Shading 1 Accent 5" w:semiHidden="0" w:uiPriority="45" w:unhideWhenUsed="0"/>
+    <w:lsdException w:name="Medium Shading 2 Accent 5" w:semiHidden="0" w:uiPriority="45" w:unhideWhenUsed="0"/>
+    <w:lsdException w:name="Medium List 1 Accent 5" w:semiHidden="0" w:uiPriority="45" w:unhideWhenUsed="0"/>
+    <w:lsdException w:name="Medium List 2 Accent 5" w:semiHidden="0" w:uiPriority="45" w:unhideWhenUsed="0"/>
+    <w:lsdException w:name="Medium Grid 1 Accent 5" w:semiHidden="0" w:uiPriority="45" w:unhideWhenUsed="0"/>
+    <w:lsdException w:name="Medium Grid 2 Accent 5" w:semiHidden="0" w:uiPriority="45" w:unhideWhenUsed="0"/>
+    <w:lsdException w:name="Medium Grid 3 Accent 5" w:semiHidden="0" w:uiPriority="45" w:unhideWhenUsed="0"/>
+    <w:lsdException w:name="Dark List Accent 5" w:semiHidden="0" w:uiPriority="45" w:unhideWhenUsed="0"/>
+    <w:lsdException w:name="Colorful Shading Accent 5" w:semiHidden="0" w:uiPriority="45" w:unhideWhenUsed="0"/>
+    <w:lsdException w:name="Colorful List Accent 5" w:semiHidden="0" w:uiPriority="45" w:unhideWhenUsed="0"/>
+    <w:lsdException w:name="Colorful Grid Accent 5" w:semiHidden="0" w:uiPriority="45" w:unhideWhenUsed="0"/>
+    <w:lsdException w:name="Light Shading Accent 6" w:semiHidden="0" w:uiPriority="46" w:unhideWhenUsed="0"/>
+    <w:lsdException w:name="Light List Accent 6" w:semiHidden="0" w:uiPriority="46" w:unhideWhenUsed="0"/>
+    <w:lsdException w:name="Light Grid Accent 6" w:semiHidden="0" w:uiPriority="46" w:unhideWhenUsed="0"/>
+    <w:lsdException w:name="Medium Shading 1 Accent 6" w:semiHidden="0" w:uiPriority="46" w:unhideWhenUsed="0"/>
+    <w:lsdException w:name="Medium Shading 2 Accent 6" w:semiHidden="0" w:uiPriority="46" w:unhideWhenUsed="0"/>
+    <w:lsdException w:name="Medium List 1 Accent 6" w:semiHidden="0" w:uiPriority="46" w:unhideWhenUsed="0"/>
+    <w:lsdException w:name="Medium List 2 Accent 6" w:semiHidden="0" w:uiPriority="46" w:unhideWhenUsed="0"/>
+    <w:lsdException w:name="Medium Grid 1 Accent 6" w:semiHidden="0" w:uiPriority="46" w:unhideWhenUsed="0"/>
+    <w:lsdException w:name="Medium Grid 2 Accent 6" w:semiHidden="0" w:uiPriority="46" w:unhideWhenUsed="0"/>
+    <w:lsdException w:name="Medium Grid 3 Accent 6" w:semiHidden="0" w:uiPriority="46" w:unhideWhenUsed="0"/>
+    <w:lsdException w:name="Dark List Accent 6" w:semiHidden="0" w:uiPriority="46" w:unhideWhenUsed="0"/>
+    <w:lsdException w:name="Colorful Shading Accent 6" w:semiHidden="0" w:uiPriority="46" w:unhideWhenUsed="0"/>
+    <w:lsdException w:name="Colorful List Accent 6" w:semiHidden="0" w:uiPriority="46" w:unhideWhenUsed="0"/>
+    <w:lsdException w:name="Colorful Grid Accent 6" w:semiHidden="0" w:uiPriority="46" w:unhideWhenUsed="0"/>
+    <w:lsdException w:name="Subtle Emphasis" w:semiHidden="0" w:uiPriority="19" w:unhideWhenUsed="0" w:qFormat="1"/>
+    <w:lsdException w:name="Intense Emphasis" w:semiHidden="0" w:uiPriority="21" w:unhideWhenUsed="0" w:qFormat="1"/>
+    <w:lsdException w:name="Subtle Reference" w:semiHidden="0" w:uiPriority="31" w:unhideWhenUsed="0" w:qFormat="1"/>
+    <w:lsdException w:name="Intense Reference" w:semiHidden="0" w:uiPriority="32" w:unhideWhenUsed="0" w:qFormat="1"/>
+    <w:lsdException w:name="Book Title" w:semiHidden="0" w:uiPriority="33" w:unhideWhenUsed="0" w:qFormat="1"/>
+    <w:lsdException w:name="Bibliography" w:uiPriority="37"/>
+    <w:lsdException w:name="TOC Heading" w:uiPriority="39" w:qFormat="1"/>
   </w:latentStyles>
   <w:style w:type="paragraph" w:default="1" w:styleId="Normal">
     <w:name w:val="Normal"/>
@@ -6371,6 +6437,7 @@
       <w:spacing w:after="0" w:line="240" w:lineRule="auto"/>
     </w:pPr>
     <w:tblPr>
+      <w:tblInd w:w="0" w:type="dxa"/>
       <w:tblBorders>
         <w:top w:val="single" w:sz="4" w:space="0" w:color="000000" w:themeColor="text1"/>
         <w:left w:val="single" w:sz="4" w:space="0" w:color="000000" w:themeColor="text1"/>
@@ -6379,6 +6446,12 @@
         <w:insideH w:val="single" w:sz="4" w:space="0" w:color="000000" w:themeColor="text1"/>
         <w:insideV w:val="single" w:sz="4" w:space="0" w:color="000000" w:themeColor="text1"/>
       </w:tblBorders>
+      <w:tblCellMar>
+        <w:top w:w="0" w:type="dxa"/>
+        <w:left w:w="108" w:type="dxa"/>
+        <w:bottom w:w="0" w:type="dxa"/>
+        <w:right w:w="108" w:type="dxa"/>
+      </w:tblCellMar>
     </w:tblPr>
   </w:style>
   <w:style w:type="paragraph" w:styleId="En-ttedetabledesmatires">
@@ -6514,7 +6587,7 @@
     <w:basedOn w:val="Policepardfaut"/>
     <w:rsid w:val="00031578"/>
   </w:style>
-  <w:style w:type="table" w:styleId="TableauGrille4-Accentuation3">
+  <w:style w:type="table" w:customStyle="1" w:styleId="GridTable4Accent3">
     <w:name w:val="Grid Table 4 Accent 3"/>
     <w:basedOn w:val="TableauNormal"/>
     <w:uiPriority w:val="49"/>
@@ -6525,6 +6598,7 @@
     <w:tblPr>
       <w:tblStyleRowBandSize w:val="1"/>
       <w:tblStyleColBandSize w:val="1"/>
+      <w:tblInd w:w="0" w:type="dxa"/>
       <w:tblBorders>
         <w:top w:val="single" w:sz="4" w:space="0" w:color="C990CB" w:themeColor="accent3" w:themeTint="99"/>
         <w:left w:val="single" w:sz="4" w:space="0" w:color="C990CB" w:themeColor="accent3" w:themeTint="99"/>
@@ -6533,6 +6607,12 @@
         <w:insideH w:val="single" w:sz="4" w:space="0" w:color="C990CB" w:themeColor="accent3" w:themeTint="99"/>
         <w:insideV w:val="single" w:sz="4" w:space="0" w:color="C990CB" w:themeColor="accent3" w:themeTint="99"/>
       </w:tblBorders>
+      <w:tblCellMar>
+        <w:top w:w="0" w:type="dxa"/>
+        <w:left w:w="108" w:type="dxa"/>
+        <w:bottom w:w="0" w:type="dxa"/>
+        <w:right w:w="108" w:type="dxa"/>
+      </w:tblCellMar>
     </w:tblPr>
     <w:tblStylePr w:type="firstRow">
       <w:rPr>
@@ -6619,12 +6699,1121 @@
 </w:styles>
 </file>
 
+<file path=word/stylesWithEffects.xml><?xml version="1.0" encoding="utf-8"?>
+<w:styles xmlns:wpc="http://schemas.microsoft.com/office/word/2010/wordprocessingCanvas" xmlns:mc="http://schemas.openxmlformats.org/markup-compatibility/2006" xmlns:o="urn:schemas-microsoft-com:office:office" xmlns:r="http://schemas.openxmlformats.org/officeDocument/2006/relationships" xmlns:m="http://schemas.openxmlformats.org/officeDocument/2006/math" xmlns:v="urn:schemas-microsoft-com:vml" xmlns:wp14="http://schemas.microsoft.com/office/word/2010/wordprocessingDrawing" xmlns:wp="http://schemas.openxmlformats.org/drawingml/2006/wordprocessingDrawing" xmlns:w10="urn:schemas-microsoft-com:office:word" xmlns:w="http://schemas.openxmlformats.org/wordprocessingml/2006/main" xmlns:w14="http://schemas.microsoft.com/office/word/2010/wordml" xmlns:wpg="http://schemas.microsoft.com/office/word/2010/wordprocessingGroup" xmlns:wpi="http://schemas.microsoft.com/office/word/2010/wordprocessingInk" xmlns:wne="http://schemas.microsoft.com/office/word/2006/wordml" xmlns:wps="http://schemas.microsoft.com/office/word/2010/wordprocessingShape" mc:Ignorable="w14 wp14">
+  <w:docDefaults>
+    <w:rPrDefault>
+      <w:rPr>
+        <w:rFonts w:asciiTheme="minorHAnsi" w:eastAsiaTheme="minorHAnsi" w:hAnsiTheme="minorHAnsi" w:cstheme="minorBidi"/>
+        <w:sz w:val="22"/>
+        <w:szCs w:val="22"/>
+        <w:lang w:val="fr-FR" w:eastAsia="fr-FR" w:bidi="ar-SA"/>
+      </w:rPr>
+    </w:rPrDefault>
+    <w:pPrDefault>
+      <w:pPr>
+        <w:spacing w:after="200" w:line="276" w:lineRule="auto"/>
+      </w:pPr>
+    </w:pPrDefault>
+  </w:docDefaults>
+  <w:latentStyles w:defLockedState="0" w:defUIPriority="99" w:defSemiHidden="1" w:defUnhideWhenUsed="1" w:defQFormat="0" w:count="267">
+    <w:lsdException w:name="Normal" w:semiHidden="0" w:uiPriority="0" w:unhideWhenUsed="0" w:qFormat="1"/>
+    <w:lsdException w:name="heading 1" w:semiHidden="0" w:uiPriority="9" w:unhideWhenUsed="0" w:qFormat="1"/>
+    <w:lsdException w:name="heading 2" w:semiHidden="0" w:uiPriority="9" w:unhideWhenUsed="0" w:qFormat="1"/>
+    <w:lsdException w:name="heading 3" w:semiHidden="0" w:uiPriority="9" w:unhideWhenUsed="0" w:qFormat="1"/>
+    <w:lsdException w:name="heading 4" w:uiPriority="9" w:qFormat="1"/>
+    <w:lsdException w:name="heading 5" w:uiPriority="9" w:qFormat="1"/>
+    <w:lsdException w:name="heading 6" w:uiPriority="9" w:qFormat="1"/>
+    <w:lsdException w:name="heading 7" w:uiPriority="9" w:qFormat="1"/>
+    <w:lsdException w:name="heading 8" w:uiPriority="9" w:qFormat="1"/>
+    <w:lsdException w:name="heading 9" w:uiPriority="9" w:qFormat="1"/>
+    <w:lsdException w:name="toc 1" w:uiPriority="39" w:qFormat="1"/>
+    <w:lsdException w:name="toc 2" w:uiPriority="39" w:qFormat="1"/>
+    <w:lsdException w:name="toc 3" w:uiPriority="39" w:qFormat="1"/>
+    <w:lsdException w:name="toc 4" w:uiPriority="39" w:qFormat="1"/>
+    <w:lsdException w:name="toc 5" w:uiPriority="39" w:qFormat="1"/>
+    <w:lsdException w:name="toc 6" w:uiPriority="39" w:qFormat="1"/>
+    <w:lsdException w:name="toc 7" w:uiPriority="39" w:qFormat="1"/>
+    <w:lsdException w:name="toc 8" w:uiPriority="39" w:qFormat="1"/>
+    <w:lsdException w:name="toc 9" w:uiPriority="39" w:qFormat="1"/>
+    <w:lsdException w:name="caption" w:semiHidden="0" w:unhideWhenUsed="0" w:qFormat="1"/>
+    <w:lsdException w:name="Title" w:semiHidden="0" w:uiPriority="10" w:unhideWhenUsed="0" w:qFormat="1"/>
+    <w:lsdException w:name="Default Paragraph Font" w:uiPriority="1"/>
+    <w:lsdException w:name="Subtitle" w:semiHidden="0" w:uiPriority="11" w:unhideWhenUsed="0" w:qFormat="1"/>
+    <w:lsdException w:name="Strong" w:semiHidden="0" w:uiPriority="22" w:unhideWhenUsed="0" w:qFormat="1"/>
+    <w:lsdException w:name="Emphasis" w:semiHidden="0" w:uiPriority="20" w:unhideWhenUsed="0" w:qFormat="1"/>
+    <w:lsdException w:name="Table Grid" w:semiHidden="0" w:uiPriority="1" w:unhideWhenUsed="0"/>
+    <w:lsdException w:name="Placeholder Text" w:unhideWhenUsed="0"/>
+    <w:lsdException w:name="No Spacing" w:semiHidden="0" w:uiPriority="1" w:unhideWhenUsed="0" w:qFormat="1"/>
+    <w:lsdException w:name="Light Shading" w:semiHidden="0" w:uiPriority="40" w:unhideWhenUsed="0"/>
+    <w:lsdException w:name="Light List" w:semiHidden="0" w:uiPriority="40" w:unhideWhenUsed="0"/>
+    <w:lsdException w:name="Light Grid" w:semiHidden="0" w:uiPriority="40" w:unhideWhenUsed="0"/>
+    <w:lsdException w:name="Medium Shading 1" w:semiHidden="0" w:uiPriority="40" w:unhideWhenUsed="0"/>
+    <w:lsdException w:name="Medium Shading 2" w:semiHidden="0" w:uiPriority="40" w:unhideWhenUsed="0"/>
+    <w:lsdException w:name="Medium List 1" w:semiHidden="0" w:uiPriority="40" w:unhideWhenUsed="0"/>
+    <w:lsdException w:name="Medium List 2" w:semiHidden="0" w:uiPriority="40" w:unhideWhenUsed="0"/>
+    <w:lsdException w:name="Medium Grid 1" w:semiHidden="0" w:uiPriority="40" w:unhideWhenUsed="0"/>
+    <w:lsdException w:name="Medium Grid 2" w:semiHidden="0" w:uiPriority="40" w:unhideWhenUsed="0"/>
+    <w:lsdException w:name="Medium Grid 3" w:semiHidden="0" w:uiPriority="40" w:unhideWhenUsed="0"/>
+    <w:lsdException w:name="Dark List" w:semiHidden="0" w:uiPriority="40" w:unhideWhenUsed="0"/>
+    <w:lsdException w:name="Colorful Shading" w:semiHidden="0" w:uiPriority="40" w:unhideWhenUsed="0"/>
+    <w:lsdException w:name="Colorful List" w:semiHidden="0" w:uiPriority="40" w:unhideWhenUsed="0"/>
+    <w:lsdException w:name="Colorful Grid" w:semiHidden="0" w:uiPriority="40" w:unhideWhenUsed="0"/>
+    <w:lsdException w:name="Light Shading Accent 1" w:semiHidden="0" w:uiPriority="41" w:unhideWhenUsed="0"/>
+    <w:lsdException w:name="Light List Accent 1" w:semiHidden="0" w:uiPriority="41" w:unhideWhenUsed="0"/>
+    <w:lsdException w:name="Light Grid Accent 1" w:semiHidden="0" w:uiPriority="41" w:unhideWhenUsed="0"/>
+    <w:lsdException w:name="Medium Shading 1 Accent 1" w:semiHidden="0" w:uiPriority="41" w:unhideWhenUsed="0"/>
+    <w:lsdException w:name="Medium Shading 2 Accent 1" w:semiHidden="0" w:uiPriority="41" w:unhideWhenUsed="0"/>
+    <w:lsdException w:name="Medium List 1 Accent 1" w:semiHidden="0" w:uiPriority="41" w:unhideWhenUsed="0"/>
+    <w:lsdException w:name="Revision" w:unhideWhenUsed="0"/>
+    <w:lsdException w:name="List Paragraph" w:semiHidden="0" w:uiPriority="36" w:unhideWhenUsed="0" w:qFormat="1"/>
+    <w:lsdException w:name="Quote" w:semiHidden="0" w:uiPriority="29" w:unhideWhenUsed="0" w:qFormat="1"/>
+    <w:lsdException w:name="Intense Quote" w:semiHidden="0" w:uiPriority="30" w:unhideWhenUsed="0" w:qFormat="1"/>
+    <w:lsdException w:name="Medium List 2 Accent 1" w:semiHidden="0" w:uiPriority="41" w:unhideWhenUsed="0"/>
+    <w:lsdException w:name="Medium Grid 1 Accent 1" w:semiHidden="0" w:uiPriority="41" w:unhideWhenUsed="0"/>
+    <w:lsdException w:name="Medium Grid 2 Accent 1" w:semiHidden="0" w:uiPriority="41" w:unhideWhenUsed="0"/>
+    <w:lsdException w:name="Medium Grid 3 Accent 1" w:semiHidden="0" w:uiPriority="41" w:unhideWhenUsed="0"/>
+    <w:lsdException w:name="Dark List Accent 1" w:semiHidden="0" w:uiPriority="41" w:unhideWhenUsed="0"/>
+    <w:lsdException w:name="Colorful Shading Accent 1" w:semiHidden="0" w:uiPriority="41" w:unhideWhenUsed="0"/>
+    <w:lsdException w:name="Colorful List Accent 1" w:semiHidden="0" w:uiPriority="41" w:unhideWhenUsed="0"/>
+    <w:lsdException w:name="Colorful Grid Accent 1" w:semiHidden="0" w:uiPriority="41" w:unhideWhenUsed="0"/>
+    <w:lsdException w:name="Light Shading Accent 2" w:semiHidden="0" w:uiPriority="42" w:unhideWhenUsed="0"/>
+    <w:lsdException w:name="Light List Accent 2" w:semiHidden="0" w:uiPriority="42" w:unhideWhenUsed="0"/>
+    <w:lsdException w:name="Light Grid Accent 2" w:semiHidden="0" w:uiPriority="42" w:unhideWhenUsed="0"/>
+    <w:lsdException w:name="Medium Shading 1 Accent 2" w:semiHidden="0" w:uiPriority="42" w:unhideWhenUsed="0"/>
+    <w:lsdException w:name="Medium Shading 2 Accent 2" w:semiHidden="0" w:uiPriority="42" w:unhideWhenUsed="0"/>
+    <w:lsdException w:name="Medium List 1 Accent 2" w:semiHidden="0" w:uiPriority="42" w:unhideWhenUsed="0"/>
+    <w:lsdException w:name="Medium List 2 Accent 2" w:semiHidden="0" w:uiPriority="42" w:unhideWhenUsed="0"/>
+    <w:lsdException w:name="Medium Grid 1 Accent 2" w:semiHidden="0" w:uiPriority="42" w:unhideWhenUsed="0"/>
+    <w:lsdException w:name="Medium Grid 2 Accent 2" w:semiHidden="0" w:uiPriority="42" w:unhideWhenUsed="0"/>
+    <w:lsdException w:name="Medium Grid 3 Accent 2" w:semiHidden="0" w:uiPriority="42" w:unhideWhenUsed="0"/>
+    <w:lsdException w:name="Dark List Accent 2" w:semiHidden="0" w:uiPriority="42" w:unhideWhenUsed="0"/>
+    <w:lsdException w:name="Colorful Shading Accent 2" w:semiHidden="0" w:uiPriority="42" w:unhideWhenUsed="0"/>
+    <w:lsdException w:name="Colorful List Accent 2" w:semiHidden="0" w:uiPriority="42" w:unhideWhenUsed="0"/>
+    <w:lsdException w:name="Colorful Grid Accent 2" w:semiHidden="0" w:uiPriority="42" w:unhideWhenUsed="0"/>
+    <w:lsdException w:name="Light Shading Accent 3" w:semiHidden="0" w:uiPriority="43" w:unhideWhenUsed="0"/>
+    <w:lsdException w:name="Light List Accent 3" w:semiHidden="0" w:uiPriority="43" w:unhideWhenUsed="0"/>
+    <w:lsdException w:name="Light Grid Accent 3" w:semiHidden="0" w:uiPriority="43" w:unhideWhenUsed="0"/>
+    <w:lsdException w:name="Medium Shading 1 Accent 3" w:semiHidden="0" w:uiPriority="43" w:unhideWhenUsed="0"/>
+    <w:lsdException w:name="Medium Shading 2 Accent 3" w:semiHidden="0" w:uiPriority="43" w:unhideWhenUsed="0"/>
+    <w:lsdException w:name="Medium List 1 Accent 3" w:semiHidden="0" w:uiPriority="43" w:unhideWhenUsed="0"/>
+    <w:lsdException w:name="Medium List 2 Accent 3" w:semiHidden="0" w:uiPriority="43" w:unhideWhenUsed="0"/>
+    <w:lsdException w:name="Medium Grid 1 Accent 3" w:semiHidden="0" w:uiPriority="43" w:unhideWhenUsed="0"/>
+    <w:lsdException w:name="Medium Grid 2 Accent 3" w:semiHidden="0" w:uiPriority="43" w:unhideWhenUsed="0"/>
+    <w:lsdException w:name="Medium Grid 3 Accent 3" w:semiHidden="0" w:uiPriority="43" w:unhideWhenUsed="0"/>
+    <w:lsdException w:name="Dark List Accent 3" w:semiHidden="0" w:uiPriority="43" w:unhideWhenUsed="0"/>
+    <w:lsdException w:name="Colorful Shading Accent 3" w:semiHidden="0" w:uiPriority="43" w:unhideWhenUsed="0"/>
+    <w:lsdException w:name="Colorful List Accent 3" w:semiHidden="0" w:uiPriority="43" w:unhideWhenUsed="0"/>
+    <w:lsdException w:name="Colorful Grid Accent 3" w:semiHidden="0" w:uiPriority="43" w:unhideWhenUsed="0"/>
+    <w:lsdException w:name="Light Shading Accent 4" w:semiHidden="0" w:uiPriority="44" w:unhideWhenUsed="0"/>
+    <w:lsdException w:name="Light List Accent 4" w:semiHidden="0" w:uiPriority="44" w:unhideWhenUsed="0"/>
+    <w:lsdException w:name="Light Grid Accent 4" w:semiHidden="0" w:uiPriority="44" w:unhideWhenUsed="0"/>
+    <w:lsdException w:name="Medium Shading 1 Accent 4" w:semiHidden="0" w:uiPriority="44" w:unhideWhenUsed="0"/>
+    <w:lsdException w:name="Medium Shading 2 Accent 4" w:semiHidden="0" w:uiPriority="44" w:unhideWhenUsed="0"/>
+    <w:lsdException w:name="Medium List 1 Accent 4" w:semiHidden="0" w:uiPriority="44" w:unhideWhenUsed="0"/>
+    <w:lsdException w:name="Medium List 2 Accent 4" w:semiHidden="0" w:uiPriority="44" w:unhideWhenUsed="0"/>
+    <w:lsdException w:name="Medium Grid 1 Accent 4" w:semiHidden="0" w:uiPriority="44" w:unhideWhenUsed="0"/>
+    <w:lsdException w:name="Medium Grid 2 Accent 4" w:semiHidden="0" w:uiPriority="44" w:unhideWhenUsed="0"/>
+    <w:lsdException w:name="Medium Grid 3 Accent 4" w:semiHidden="0" w:uiPriority="44" w:unhideWhenUsed="0"/>
+    <w:lsdException w:name="Dark List Accent 4" w:semiHidden="0" w:uiPriority="44" w:unhideWhenUsed="0"/>
+    <w:lsdException w:name="Colorful Shading Accent 4" w:semiHidden="0" w:uiPriority="44" w:unhideWhenUsed="0"/>
+    <w:lsdException w:name="Colorful List Accent 4" w:semiHidden="0" w:uiPriority="44" w:unhideWhenUsed="0"/>
+    <w:lsdException w:name="Colorful Grid Accent 4" w:semiHidden="0" w:uiPriority="44" w:unhideWhenUsed="0"/>
+    <w:lsdException w:name="Light Shading Accent 5" w:semiHidden="0" w:uiPriority="45" w:unhideWhenUsed="0"/>
+    <w:lsdException w:name="Light List Accent 5" w:semiHidden="0" w:uiPriority="45" w:unhideWhenUsed="0"/>
+    <w:lsdException w:name="Light Grid Accent 5" w:semiHidden="0" w:uiPriority="45" w:unhideWhenUsed="0"/>
+    <w:lsdException w:name="Medium Shading 1 Accent 5" w:semiHidden="0" w:uiPriority="45" w:unhideWhenUsed="0"/>
+    <w:lsdException w:name="Medium Shading 2 Accent 5" w:semiHidden="0" w:uiPriority="45" w:unhideWhenUsed="0"/>
+    <w:lsdException w:name="Medium List 1 Accent 5" w:semiHidden="0" w:uiPriority="45" w:unhideWhenUsed="0"/>
+    <w:lsdException w:name="Medium List 2 Accent 5" w:semiHidden="0" w:uiPriority="45" w:unhideWhenUsed="0"/>
+    <w:lsdException w:name="Medium Grid 1 Accent 5" w:semiHidden="0" w:uiPriority="45" w:unhideWhenUsed="0"/>
+    <w:lsdException w:name="Medium Grid 2 Accent 5" w:semiHidden="0" w:uiPriority="45" w:unhideWhenUsed="0"/>
+    <w:lsdException w:name="Medium Grid 3 Accent 5" w:semiHidden="0" w:uiPriority="45" w:unhideWhenUsed="0"/>
+    <w:lsdException w:name="Dark List Accent 5" w:semiHidden="0" w:uiPriority="45" w:unhideWhenUsed="0"/>
+    <w:lsdException w:name="Colorful Shading Accent 5" w:semiHidden="0" w:uiPriority="45" w:unhideWhenUsed="0"/>
+    <w:lsdException w:name="Colorful List Accent 5" w:semiHidden="0" w:uiPriority="45" w:unhideWhenUsed="0"/>
+    <w:lsdException w:name="Colorful Grid Accent 5" w:semiHidden="0" w:uiPriority="45" w:unhideWhenUsed="0"/>
+    <w:lsdException w:name="Light Shading Accent 6" w:semiHidden="0" w:uiPriority="46" w:unhideWhenUsed="0"/>
+    <w:lsdException w:name="Light List Accent 6" w:semiHidden="0" w:uiPriority="46" w:unhideWhenUsed="0"/>
+    <w:lsdException w:name="Light Grid Accent 6" w:semiHidden="0" w:uiPriority="46" w:unhideWhenUsed="0"/>
+    <w:lsdException w:name="Medium Shading 1 Accent 6" w:semiHidden="0" w:uiPriority="46" w:unhideWhenUsed="0"/>
+    <w:lsdException w:name="Medium Shading 2 Accent 6" w:semiHidden="0" w:uiPriority="46" w:unhideWhenUsed="0"/>
+    <w:lsdException w:name="Medium List 1 Accent 6" w:semiHidden="0" w:uiPriority="46" w:unhideWhenUsed="0"/>
+    <w:lsdException w:name="Medium List 2 Accent 6" w:semiHidden="0" w:uiPriority="46" w:unhideWhenUsed="0"/>
+    <w:lsdException w:name="Medium Grid 1 Accent 6" w:semiHidden="0" w:uiPriority="46" w:unhideWhenUsed="0"/>
+    <w:lsdException w:name="Medium Grid 2 Accent 6" w:semiHidden="0" w:uiPriority="46" w:unhideWhenUsed="0"/>
+    <w:lsdException w:name="Medium Grid 3 Accent 6" w:semiHidden="0" w:uiPriority="46" w:unhideWhenUsed="0"/>
+    <w:lsdException w:name="Dark List Accent 6" w:semiHidden="0" w:uiPriority="46" w:unhideWhenUsed="0"/>
+    <w:lsdException w:name="Colorful Shading Accent 6" w:semiHidden="0" w:uiPriority="46" w:unhideWhenUsed="0"/>
+    <w:lsdException w:name="Colorful List Accent 6" w:semiHidden="0" w:uiPriority="46" w:unhideWhenUsed="0"/>
+    <w:lsdException w:name="Colorful Grid Accent 6" w:semiHidden="0" w:uiPriority="46" w:unhideWhenUsed="0"/>
+    <w:lsdException w:name="Subtle Emphasis" w:semiHidden="0" w:uiPriority="19" w:unhideWhenUsed="0" w:qFormat="1"/>
+    <w:lsdException w:name="Intense Emphasis" w:semiHidden="0" w:uiPriority="21" w:unhideWhenUsed="0" w:qFormat="1"/>
+    <w:lsdException w:name="Subtle Reference" w:semiHidden="0" w:uiPriority="31" w:unhideWhenUsed="0" w:qFormat="1"/>
+    <w:lsdException w:name="Intense Reference" w:semiHidden="0" w:uiPriority="32" w:unhideWhenUsed="0" w:qFormat="1"/>
+    <w:lsdException w:name="Book Title" w:semiHidden="0" w:uiPriority="33" w:unhideWhenUsed="0" w:qFormat="1"/>
+    <w:lsdException w:name="Bibliography" w:uiPriority="37"/>
+    <w:lsdException w:name="TOC Heading" w:uiPriority="39" w:qFormat="1"/>
+  </w:latentStyles>
+  <w:style w:type="paragraph" w:default="1" w:styleId="Normal">
+    <w:name w:val="Normal"/>
+    <w:qFormat/>
+    <w:rsid w:val="00CB2783"/>
+    <w:pPr>
+      <w:jc w:val="both"/>
+    </w:pPr>
+    <w:rPr>
+      <w:color w:val="313240" w:themeColor="text2" w:themeShade="BF"/>
+      <w:szCs w:val="20"/>
+    </w:rPr>
+  </w:style>
+  <w:style w:type="paragraph" w:styleId="Titre1">
+    <w:name w:val="heading 1"/>
+    <w:basedOn w:val="Normal"/>
+    <w:next w:val="Normal"/>
+    <w:link w:val="Titre1Car"/>
+    <w:uiPriority w:val="9"/>
+    <w:unhideWhenUsed/>
+    <w:qFormat/>
+    <w:rsid w:val="005F71AE"/>
+    <w:pPr>
+      <w:pageBreakBefore/>
+      <w:spacing w:before="360" w:after="40"/>
+      <w:outlineLvl w:val="0"/>
+    </w:pPr>
+    <w:rPr>
+      <w:rFonts w:asciiTheme="majorHAnsi" w:hAnsiTheme="majorHAnsi"/>
+      <w:smallCaps/>
+      <w:spacing w:val="5"/>
+      <w:sz w:val="36"/>
+      <w:szCs w:val="32"/>
+    </w:rPr>
+  </w:style>
+  <w:style w:type="paragraph" w:styleId="Titre2">
+    <w:name w:val="heading 2"/>
+    <w:basedOn w:val="Normal"/>
+    <w:next w:val="Normal"/>
+    <w:link w:val="Titre2Car"/>
+    <w:uiPriority w:val="9"/>
+    <w:unhideWhenUsed/>
+    <w:qFormat/>
+    <w:rsid w:val="00CB2783"/>
+    <w:pPr>
+      <w:spacing w:after="0"/>
+      <w:ind w:left="720"/>
+      <w:outlineLvl w:val="1"/>
+    </w:pPr>
+    <w:rPr>
+      <w:rFonts w:asciiTheme="majorHAnsi" w:hAnsiTheme="majorHAnsi"/>
+      <w:sz w:val="28"/>
+      <w:szCs w:val="28"/>
+    </w:rPr>
+  </w:style>
+  <w:style w:type="paragraph" w:styleId="Titre3">
+    <w:name w:val="heading 3"/>
+    <w:basedOn w:val="Normal"/>
+    <w:next w:val="Normal"/>
+    <w:link w:val="Titre3Car"/>
+    <w:uiPriority w:val="9"/>
+    <w:unhideWhenUsed/>
+    <w:qFormat/>
+    <w:rsid w:val="00801477"/>
+    <w:pPr>
+      <w:spacing w:after="0"/>
+      <w:ind w:left="1440"/>
+      <w:outlineLvl w:val="2"/>
+    </w:pPr>
+    <w:rPr>
+      <w:rFonts w:asciiTheme="majorHAnsi" w:hAnsiTheme="majorHAnsi"/>
+      <w:b/>
+      <w:spacing w:val="5"/>
+      <w:sz w:val="24"/>
+      <w:szCs w:val="24"/>
+    </w:rPr>
+  </w:style>
+  <w:style w:type="paragraph" w:styleId="Titre4">
+    <w:name w:val="heading 4"/>
+    <w:basedOn w:val="Normal"/>
+    <w:next w:val="Normal"/>
+    <w:link w:val="Titre4Car"/>
+    <w:uiPriority w:val="9"/>
+    <w:unhideWhenUsed/>
+    <w:qFormat/>
+    <w:pPr>
+      <w:spacing w:after="0"/>
+      <w:outlineLvl w:val="3"/>
+    </w:pPr>
+    <w:rPr>
+      <w:rFonts w:asciiTheme="majorHAnsi" w:hAnsiTheme="majorHAnsi"/>
+      <w:color w:val="3E3E67" w:themeColor="accent1" w:themeShade="BF"/>
+      <w:szCs w:val="22"/>
+    </w:rPr>
+  </w:style>
+  <w:style w:type="paragraph" w:styleId="Titre5">
+    <w:name w:val="heading 5"/>
+    <w:basedOn w:val="Normal"/>
+    <w:next w:val="Normal"/>
+    <w:link w:val="Titre5Car"/>
+    <w:uiPriority w:val="9"/>
+    <w:semiHidden/>
+    <w:unhideWhenUsed/>
+    <w:qFormat/>
+    <w:pPr>
+      <w:spacing w:after="0"/>
+      <w:outlineLvl w:val="4"/>
+    </w:pPr>
+    <w:rPr>
+      <w:i/>
+      <w:color w:val="3E3E67" w:themeColor="accent1" w:themeShade="BF"/>
+      <w:szCs w:val="22"/>
+    </w:rPr>
+  </w:style>
+  <w:style w:type="paragraph" w:styleId="Titre6">
+    <w:name w:val="heading 6"/>
+    <w:basedOn w:val="Normal"/>
+    <w:next w:val="Normal"/>
+    <w:link w:val="Titre6Car"/>
+    <w:uiPriority w:val="9"/>
+    <w:semiHidden/>
+    <w:unhideWhenUsed/>
+    <w:qFormat/>
+    <w:pPr>
+      <w:spacing w:after="0"/>
+      <w:outlineLvl w:val="5"/>
+    </w:pPr>
+    <w:rPr>
+      <w:b/>
+      <w:color w:val="3E3E67" w:themeColor="accent1" w:themeShade="BF"/>
+    </w:rPr>
+  </w:style>
+  <w:style w:type="paragraph" w:styleId="Titre7">
+    <w:name w:val="heading 7"/>
+    <w:basedOn w:val="Normal"/>
+    <w:next w:val="Normal"/>
+    <w:link w:val="Titre7Car"/>
+    <w:uiPriority w:val="9"/>
+    <w:semiHidden/>
+    <w:unhideWhenUsed/>
+    <w:qFormat/>
+    <w:pPr>
+      <w:spacing w:after="0"/>
+      <w:outlineLvl w:val="6"/>
+    </w:pPr>
+    <w:rPr>
+      <w:b/>
+      <w:i/>
+      <w:color w:val="3E3E67" w:themeColor="accent1" w:themeShade="BF"/>
+    </w:rPr>
+  </w:style>
+  <w:style w:type="paragraph" w:styleId="Titre8">
+    <w:name w:val="heading 8"/>
+    <w:basedOn w:val="Normal"/>
+    <w:next w:val="Normal"/>
+    <w:link w:val="Titre8Car"/>
+    <w:uiPriority w:val="9"/>
+    <w:semiHidden/>
+    <w:unhideWhenUsed/>
+    <w:qFormat/>
+    <w:pPr>
+      <w:spacing w:after="0"/>
+      <w:outlineLvl w:val="7"/>
+    </w:pPr>
+    <w:rPr>
+      <w:b/>
+      <w:color w:val="325F64" w:themeColor="accent2" w:themeShade="BF"/>
+    </w:rPr>
+  </w:style>
+  <w:style w:type="paragraph" w:styleId="Titre9">
+    <w:name w:val="heading 9"/>
+    <w:basedOn w:val="Normal"/>
+    <w:next w:val="Normal"/>
+    <w:link w:val="Titre9Car"/>
+    <w:uiPriority w:val="9"/>
+    <w:semiHidden/>
+    <w:unhideWhenUsed/>
+    <w:qFormat/>
+    <w:pPr>
+      <w:spacing w:after="0"/>
+      <w:outlineLvl w:val="8"/>
+    </w:pPr>
+    <w:rPr>
+      <w:b/>
+      <w:i/>
+      <w:color w:val="325F64" w:themeColor="accent2" w:themeShade="BF"/>
+      <w:sz w:val="18"/>
+      <w:szCs w:val="18"/>
+    </w:rPr>
+  </w:style>
+  <w:style w:type="character" w:default="1" w:styleId="Policepardfaut">
+    <w:name w:val="Default Paragraph Font"/>
+    <w:uiPriority w:val="1"/>
+    <w:semiHidden/>
+    <w:unhideWhenUsed/>
+  </w:style>
+  <w:style w:type="table" w:default="1" w:styleId="TableauNormal">
+    <w:name w:val="Normal Table"/>
+    <w:uiPriority w:val="99"/>
+    <w:semiHidden/>
+    <w:unhideWhenUsed/>
+    <w:tblPr>
+      <w:tblInd w:w="0" w:type="dxa"/>
+      <w:tblCellMar>
+        <w:top w:w="0" w:type="dxa"/>
+        <w:left w:w="108" w:type="dxa"/>
+        <w:bottom w:w="0" w:type="dxa"/>
+        <w:right w:w="108" w:type="dxa"/>
+      </w:tblCellMar>
+    </w:tblPr>
+  </w:style>
+  <w:style w:type="numbering" w:default="1" w:styleId="Aucuneliste">
+    <w:name w:val="No List"/>
+    <w:uiPriority w:val="99"/>
+    <w:semiHidden/>
+    <w:unhideWhenUsed/>
+  </w:style>
+  <w:style w:type="character" w:customStyle="1" w:styleId="Titre1Car">
+    <w:name w:val="Titre 1 Car"/>
+    <w:basedOn w:val="Policepardfaut"/>
+    <w:link w:val="Titre1"/>
+    <w:uiPriority w:val="9"/>
+    <w:rsid w:val="005F71AE"/>
+    <w:rPr>
+      <w:rFonts w:asciiTheme="majorHAnsi" w:hAnsiTheme="majorHAnsi"/>
+      <w:smallCaps/>
+      <w:color w:val="313240" w:themeColor="text2" w:themeShade="BF"/>
+      <w:spacing w:val="5"/>
+      <w:sz w:val="36"/>
+      <w:szCs w:val="32"/>
+    </w:rPr>
+  </w:style>
+  <w:style w:type="character" w:customStyle="1" w:styleId="Titre2Car">
+    <w:name w:val="Titre 2 Car"/>
+    <w:basedOn w:val="Policepardfaut"/>
+    <w:link w:val="Titre2"/>
+    <w:uiPriority w:val="9"/>
+    <w:rsid w:val="00CB2783"/>
+    <w:rPr>
+      <w:rFonts w:asciiTheme="majorHAnsi" w:hAnsiTheme="majorHAnsi"/>
+      <w:color w:val="313240" w:themeColor="text2" w:themeShade="BF"/>
+      <w:sz w:val="28"/>
+      <w:szCs w:val="28"/>
+    </w:rPr>
+  </w:style>
+  <w:style w:type="paragraph" w:styleId="Titre">
+    <w:name w:val="Title"/>
+    <w:basedOn w:val="Normal"/>
+    <w:link w:val="TitreCar"/>
+    <w:uiPriority w:val="10"/>
+    <w:qFormat/>
+    <w:rPr>
+      <w:rFonts w:asciiTheme="majorHAnsi" w:hAnsiTheme="majorHAnsi"/>
+      <w:smallCaps/>
+      <w:color w:val="53548A" w:themeColor="accent1"/>
+      <w:spacing w:val="10"/>
+      <w:sz w:val="48"/>
+      <w:szCs w:val="48"/>
+    </w:rPr>
+  </w:style>
+  <w:style w:type="character" w:customStyle="1" w:styleId="TitreCar">
+    <w:name w:val="Titre Car"/>
+    <w:basedOn w:val="Policepardfaut"/>
+    <w:link w:val="Titre"/>
+    <w:uiPriority w:val="10"/>
+    <w:rPr>
+      <w:rFonts w:asciiTheme="majorHAnsi" w:hAnsiTheme="majorHAnsi" w:cstheme="minorBidi"/>
+      <w:smallCaps/>
+      <w:color w:val="53548A" w:themeColor="accent1"/>
+      <w:spacing w:val="10"/>
+      <w:sz w:val="48"/>
+      <w:szCs w:val="48"/>
+    </w:rPr>
+  </w:style>
+  <w:style w:type="paragraph" w:styleId="Sous-titre">
+    <w:name w:val="Subtitle"/>
+    <w:basedOn w:val="Normal"/>
+    <w:link w:val="Sous-titreCar"/>
+    <w:uiPriority w:val="11"/>
+    <w:qFormat/>
+    <w:rPr>
+      <w:i/>
+      <w:color w:val="424456" w:themeColor="text2"/>
+      <w:spacing w:val="5"/>
+      <w:sz w:val="24"/>
+      <w:szCs w:val="24"/>
+    </w:rPr>
+  </w:style>
+  <w:style w:type="character" w:customStyle="1" w:styleId="Sous-titreCar">
+    <w:name w:val="Sous-titre Car"/>
+    <w:basedOn w:val="Policepardfaut"/>
+    <w:link w:val="Sous-titre"/>
+    <w:uiPriority w:val="11"/>
+    <w:rPr>
+      <w:rFonts w:cstheme="minorBidi"/>
+      <w:i/>
+      <w:color w:val="424456" w:themeColor="text2"/>
+      <w:spacing w:val="5"/>
+      <w:sz w:val="24"/>
+      <w:szCs w:val="24"/>
+    </w:rPr>
+  </w:style>
+  <w:style w:type="paragraph" w:styleId="Textedebulles">
+    <w:name w:val="Balloon Text"/>
+    <w:basedOn w:val="Normal"/>
+    <w:link w:val="TextedebullesCar"/>
+    <w:uiPriority w:val="99"/>
+    <w:semiHidden/>
+    <w:unhideWhenUsed/>
+    <w:pPr>
+      <w:spacing w:after="0" w:line="240" w:lineRule="auto"/>
+    </w:pPr>
+    <w:rPr>
+      <w:rFonts w:ascii="Tahoma" w:hAnsi="Tahoma" w:cs="Tahoma"/>
+      <w:sz w:val="16"/>
+      <w:szCs w:val="16"/>
+    </w:rPr>
+  </w:style>
+  <w:style w:type="character" w:customStyle="1" w:styleId="TextedebullesCar">
+    <w:name w:val="Texte de bulles Car"/>
+    <w:basedOn w:val="Policepardfaut"/>
+    <w:link w:val="Textedebulles"/>
+    <w:uiPriority w:val="99"/>
+    <w:semiHidden/>
+    <w:rPr>
+      <w:rFonts w:ascii="Tahoma" w:hAnsi="Tahoma" w:cs="Tahoma"/>
+      <w:color w:val="313240" w:themeColor="text2" w:themeShade="BF"/>
+      <w:sz w:val="16"/>
+      <w:szCs w:val="16"/>
+    </w:rPr>
+  </w:style>
+  <w:style w:type="character" w:styleId="Titredulivre">
+    <w:name w:val="Book Title"/>
+    <w:basedOn w:val="Policepardfaut"/>
+    <w:uiPriority w:val="33"/>
+    <w:qFormat/>
+    <w:rPr>
+      <w:rFonts w:cs="Times New Roman"/>
+      <w:smallCaps/>
+      <w:color w:val="000000"/>
+      <w:spacing w:val="10"/>
+    </w:rPr>
+  </w:style>
+  <w:style w:type="numbering" w:customStyle="1" w:styleId="Listepuces1">
+    <w:name w:val="Liste à puces1"/>
+    <w:uiPriority w:val="99"/>
+    <w:pPr>
+      <w:numPr>
+        <w:numId w:val="1"/>
+      </w:numPr>
+    </w:pPr>
+  </w:style>
+  <w:style w:type="paragraph" w:styleId="Lgende">
+    <w:name w:val="caption"/>
+    <w:basedOn w:val="Normal"/>
+    <w:next w:val="Normal"/>
+    <w:uiPriority w:val="99"/>
+    <w:unhideWhenUsed/>
+    <w:rsid w:val="00120C8C"/>
+    <w:pPr>
+      <w:spacing w:before="100" w:line="240" w:lineRule="auto"/>
+      <w:jc w:val="center"/>
+    </w:pPr>
+    <w:rPr>
+      <w:b/>
+      <w:bCs/>
+      <w:color w:val="3E3E67" w:themeColor="accent1" w:themeShade="BF"/>
+      <w:sz w:val="16"/>
+      <w:szCs w:val="16"/>
+    </w:rPr>
+  </w:style>
+  <w:style w:type="character" w:styleId="Accentuation">
+    <w:name w:val="Emphasis"/>
+    <w:uiPriority w:val="20"/>
+    <w:qFormat/>
+    <w:rPr>
+      <w:b/>
+      <w:i/>
+      <w:color w:val="21222A" w:themeColor="text2" w:themeShade="80"/>
+      <w:spacing w:val="10"/>
+      <w:sz w:val="18"/>
+      <w:szCs w:val="18"/>
+    </w:rPr>
+  </w:style>
+  <w:style w:type="paragraph" w:styleId="Pieddepage">
+    <w:name w:val="footer"/>
+    <w:basedOn w:val="Normal"/>
+    <w:link w:val="PieddepageCar"/>
+    <w:uiPriority w:val="99"/>
+    <w:unhideWhenUsed/>
+    <w:pPr>
+      <w:tabs>
+        <w:tab w:val="center" w:pos="4680"/>
+        <w:tab w:val="right" w:pos="9360"/>
+      </w:tabs>
+      <w:spacing w:after="0" w:line="240" w:lineRule="auto"/>
+    </w:pPr>
+  </w:style>
+  <w:style w:type="character" w:customStyle="1" w:styleId="PieddepageCar">
+    <w:name w:val="Pied de page Car"/>
+    <w:basedOn w:val="Policepardfaut"/>
+    <w:link w:val="Pieddepage"/>
+    <w:uiPriority w:val="99"/>
+    <w:rPr>
+      <w:rFonts w:cstheme="minorBidi"/>
+      <w:color w:val="313240" w:themeColor="text2" w:themeShade="BF"/>
+      <w:sz w:val="20"/>
+      <w:szCs w:val="20"/>
+    </w:rPr>
+  </w:style>
+  <w:style w:type="paragraph" w:styleId="En-tte">
+    <w:name w:val="header"/>
+    <w:basedOn w:val="Normal"/>
+    <w:link w:val="En-tteCar"/>
+    <w:uiPriority w:val="99"/>
+    <w:unhideWhenUsed/>
+    <w:pPr>
+      <w:tabs>
+        <w:tab w:val="center" w:pos="4680"/>
+        <w:tab w:val="right" w:pos="9360"/>
+      </w:tabs>
+      <w:spacing w:after="0" w:line="240" w:lineRule="auto"/>
+    </w:pPr>
+  </w:style>
+  <w:style w:type="character" w:customStyle="1" w:styleId="En-tteCar">
+    <w:name w:val="En-tête Car"/>
+    <w:basedOn w:val="Policepardfaut"/>
+    <w:link w:val="En-tte"/>
+    <w:uiPriority w:val="99"/>
+    <w:rPr>
+      <w:rFonts w:cstheme="minorBidi"/>
+      <w:color w:val="313240" w:themeColor="text2" w:themeShade="BF"/>
+      <w:sz w:val="20"/>
+      <w:szCs w:val="20"/>
+    </w:rPr>
+  </w:style>
+  <w:style w:type="character" w:customStyle="1" w:styleId="Titre3Car">
+    <w:name w:val="Titre 3 Car"/>
+    <w:basedOn w:val="Policepardfaut"/>
+    <w:link w:val="Titre3"/>
+    <w:uiPriority w:val="9"/>
+    <w:rsid w:val="00801477"/>
+    <w:rPr>
+      <w:rFonts w:asciiTheme="majorHAnsi" w:hAnsiTheme="majorHAnsi"/>
+      <w:b/>
+      <w:color w:val="313240" w:themeColor="text2" w:themeShade="BF"/>
+      <w:spacing w:val="5"/>
+      <w:sz w:val="24"/>
+      <w:szCs w:val="24"/>
+    </w:rPr>
+  </w:style>
+  <w:style w:type="character" w:customStyle="1" w:styleId="Titre4Car">
+    <w:name w:val="Titre 4 Car"/>
+    <w:basedOn w:val="Policepardfaut"/>
+    <w:link w:val="Titre4"/>
+    <w:uiPriority w:val="9"/>
+    <w:rPr>
+      <w:rFonts w:asciiTheme="majorHAnsi" w:hAnsiTheme="majorHAnsi" w:cstheme="minorBidi"/>
+      <w:color w:val="3E3E67" w:themeColor="accent1" w:themeShade="BF"/>
+    </w:rPr>
+  </w:style>
+  <w:style w:type="character" w:customStyle="1" w:styleId="Titre5Car">
+    <w:name w:val="Titre 5 Car"/>
+    <w:basedOn w:val="Policepardfaut"/>
+    <w:link w:val="Titre5"/>
+    <w:uiPriority w:val="9"/>
+    <w:semiHidden/>
+    <w:rPr>
+      <w:rFonts w:cstheme="minorBidi"/>
+      <w:i/>
+      <w:color w:val="3E3E67" w:themeColor="accent1" w:themeShade="BF"/>
+    </w:rPr>
+  </w:style>
+  <w:style w:type="character" w:customStyle="1" w:styleId="Titre6Car">
+    <w:name w:val="Titre 6 Car"/>
+    <w:basedOn w:val="Policepardfaut"/>
+    <w:link w:val="Titre6"/>
+    <w:uiPriority w:val="9"/>
+    <w:semiHidden/>
+    <w:rPr>
+      <w:rFonts w:cstheme="minorBidi"/>
+      <w:b/>
+      <w:color w:val="3E3E67" w:themeColor="accent1" w:themeShade="BF"/>
+      <w:sz w:val="20"/>
+      <w:szCs w:val="20"/>
+    </w:rPr>
+  </w:style>
+  <w:style w:type="character" w:customStyle="1" w:styleId="Titre7Car">
+    <w:name w:val="Titre 7 Car"/>
+    <w:basedOn w:val="Policepardfaut"/>
+    <w:link w:val="Titre7"/>
+    <w:uiPriority w:val="9"/>
+    <w:semiHidden/>
+    <w:rPr>
+      <w:rFonts w:cstheme="minorBidi"/>
+      <w:b/>
+      <w:i/>
+      <w:color w:val="3E3E67" w:themeColor="accent1" w:themeShade="BF"/>
+      <w:sz w:val="20"/>
+      <w:szCs w:val="20"/>
+    </w:rPr>
+  </w:style>
+  <w:style w:type="character" w:customStyle="1" w:styleId="Titre8Car">
+    <w:name w:val="Titre 8 Car"/>
+    <w:basedOn w:val="Policepardfaut"/>
+    <w:link w:val="Titre8"/>
+    <w:uiPriority w:val="9"/>
+    <w:semiHidden/>
+    <w:rPr>
+      <w:rFonts w:cstheme="minorBidi"/>
+      <w:b/>
+      <w:color w:val="325F64" w:themeColor="accent2" w:themeShade="BF"/>
+      <w:sz w:val="20"/>
+      <w:szCs w:val="20"/>
+    </w:rPr>
+  </w:style>
+  <w:style w:type="character" w:customStyle="1" w:styleId="Titre9Car">
+    <w:name w:val="Titre 9 Car"/>
+    <w:basedOn w:val="Policepardfaut"/>
+    <w:link w:val="Titre9"/>
+    <w:uiPriority w:val="9"/>
+    <w:semiHidden/>
+    <w:rPr>
+      <w:rFonts w:cstheme="minorBidi"/>
+      <w:b/>
+      <w:i/>
+      <w:color w:val="325F64" w:themeColor="accent2" w:themeShade="BF"/>
+      <w:sz w:val="18"/>
+      <w:szCs w:val="18"/>
+    </w:rPr>
+  </w:style>
+  <w:style w:type="character" w:styleId="Emphaseintense">
+    <w:name w:val="Intense Emphasis"/>
+    <w:basedOn w:val="Policepardfaut"/>
+    <w:uiPriority w:val="21"/>
+    <w:qFormat/>
+    <w:rPr>
+      <w:i/>
+      <w:caps/>
+      <w:color w:val="3E3E67" w:themeColor="accent1" w:themeShade="BF"/>
+      <w:spacing w:val="10"/>
+      <w:sz w:val="18"/>
+      <w:szCs w:val="18"/>
+    </w:rPr>
+  </w:style>
+  <w:style w:type="paragraph" w:styleId="Citation">
+    <w:name w:val="Quote"/>
+    <w:basedOn w:val="Normal"/>
+    <w:link w:val="CitationCar"/>
+    <w:uiPriority w:val="29"/>
+    <w:qFormat/>
+    <w:rPr>
+      <w:i/>
+    </w:rPr>
+  </w:style>
+  <w:style w:type="character" w:customStyle="1" w:styleId="CitationCar">
+    <w:name w:val="Citation Car"/>
+    <w:basedOn w:val="Policepardfaut"/>
+    <w:link w:val="Citation"/>
+    <w:uiPriority w:val="29"/>
+    <w:rPr>
+      <w:rFonts w:cstheme="minorBidi"/>
+      <w:i/>
+      <w:color w:val="313240" w:themeColor="text2" w:themeShade="BF"/>
+      <w:sz w:val="20"/>
+      <w:szCs w:val="20"/>
+    </w:rPr>
+  </w:style>
+  <w:style w:type="paragraph" w:styleId="Citationintense">
+    <w:name w:val="Intense Quote"/>
+    <w:basedOn w:val="Citation"/>
+    <w:link w:val="CitationintenseCar"/>
+    <w:uiPriority w:val="30"/>
+    <w:qFormat/>
+    <w:pPr>
+      <w:pBdr>
+        <w:bottom w:val="double" w:sz="4" w:space="4" w:color="53548A" w:themeColor="accent1"/>
+      </w:pBdr>
+      <w:spacing w:line="300" w:lineRule="auto"/>
+      <w:ind w:left="936" w:right="936"/>
+    </w:pPr>
+    <w:rPr>
+      <w:i w:val="0"/>
+      <w:color w:val="3E3E67" w:themeColor="accent1" w:themeShade="BF"/>
+    </w:rPr>
+  </w:style>
+  <w:style w:type="character" w:customStyle="1" w:styleId="CitationintenseCar">
+    <w:name w:val="Citation intense Car"/>
+    <w:basedOn w:val="Policepardfaut"/>
+    <w:link w:val="Citationintense"/>
+    <w:uiPriority w:val="30"/>
+    <w:rPr>
+      <w:rFonts w:cstheme="minorBidi"/>
+      <w:color w:val="3E3E67" w:themeColor="accent1" w:themeShade="BF"/>
+      <w:sz w:val="20"/>
+      <w:szCs w:val="20"/>
+    </w:rPr>
+  </w:style>
+  <w:style w:type="character" w:styleId="Rfrenceintense">
+    <w:name w:val="Intense Reference"/>
+    <w:basedOn w:val="Policepardfaut"/>
+    <w:uiPriority w:val="32"/>
+    <w:qFormat/>
+    <w:rPr>
+      <w:rFonts w:cs="Times New Roman"/>
+      <w:b/>
+      <w:caps/>
+      <w:color w:val="325F64" w:themeColor="accent2" w:themeShade="BF"/>
+      <w:spacing w:val="5"/>
+      <w:sz w:val="18"/>
+      <w:szCs w:val="18"/>
+    </w:rPr>
+  </w:style>
+  <w:style w:type="paragraph" w:styleId="Paragraphedeliste">
+    <w:name w:val="List Paragraph"/>
+    <w:basedOn w:val="Normal"/>
+    <w:uiPriority w:val="36"/>
+    <w:unhideWhenUsed/>
+    <w:qFormat/>
+    <w:pPr>
+      <w:ind w:left="720"/>
+      <w:contextualSpacing/>
+    </w:pPr>
+  </w:style>
+  <w:style w:type="paragraph" w:styleId="Retraitnormal">
+    <w:name w:val="Normal Indent"/>
+    <w:basedOn w:val="Normal"/>
+    <w:uiPriority w:val="99"/>
+    <w:unhideWhenUsed/>
+    <w:pPr>
+      <w:ind w:left="720"/>
+      <w:contextualSpacing/>
+    </w:pPr>
+  </w:style>
+  <w:style w:type="numbering" w:customStyle="1" w:styleId="Listenumrote">
+    <w:name w:val="Liste numérotée"/>
+    <w:uiPriority w:val="99"/>
+    <w:pPr>
+      <w:numPr>
+        <w:numId w:val="2"/>
+      </w:numPr>
+    </w:pPr>
+  </w:style>
+  <w:style w:type="character" w:styleId="Textedelespacerserv">
+    <w:name w:val="Placeholder Text"/>
+    <w:basedOn w:val="Policepardfaut"/>
+    <w:uiPriority w:val="99"/>
+    <w:unhideWhenUsed/>
+    <w:rPr>
+      <w:color w:val="808080"/>
+    </w:rPr>
+  </w:style>
+  <w:style w:type="character" w:styleId="lev">
+    <w:name w:val="Strong"/>
+    <w:basedOn w:val="Policepardfaut"/>
+    <w:uiPriority w:val="22"/>
+    <w:qFormat/>
+    <w:rPr>
+      <w:b/>
+      <w:bCs/>
+    </w:rPr>
+  </w:style>
+  <w:style w:type="character" w:styleId="Emphaseple">
+    <w:name w:val="Subtle Emphasis"/>
+    <w:basedOn w:val="Policepardfaut"/>
+    <w:uiPriority w:val="19"/>
+    <w:qFormat/>
+    <w:rPr>
+      <w:i/>
+      <w:color w:val="3E3E67" w:themeColor="accent1" w:themeShade="BF"/>
+    </w:rPr>
+  </w:style>
+  <w:style w:type="character" w:styleId="Rfrenceple">
+    <w:name w:val="Subtle Reference"/>
+    <w:basedOn w:val="Policepardfaut"/>
+    <w:uiPriority w:val="31"/>
+    <w:qFormat/>
+    <w:rPr>
+      <w:rFonts w:cs="Times New Roman"/>
+      <w:b/>
+      <w:i/>
+      <w:color w:val="325F64" w:themeColor="accent2" w:themeShade="BF"/>
+    </w:rPr>
+  </w:style>
+  <w:style w:type="table" w:styleId="Grilledutableau">
+    <w:name w:val="Table Grid"/>
+    <w:basedOn w:val="TableauNormal"/>
+    <w:uiPriority w:val="1"/>
+    <w:pPr>
+      <w:spacing w:after="0" w:line="240" w:lineRule="auto"/>
+    </w:pPr>
+    <w:tblPr>
+      <w:tblInd w:w="0" w:type="dxa"/>
+      <w:tblBorders>
+        <w:top w:val="single" w:sz="4" w:space="0" w:color="000000" w:themeColor="text1"/>
+        <w:left w:val="single" w:sz="4" w:space="0" w:color="000000" w:themeColor="text1"/>
+        <w:bottom w:val="single" w:sz="4" w:space="0" w:color="000000" w:themeColor="text1"/>
+        <w:right w:val="single" w:sz="4" w:space="0" w:color="000000" w:themeColor="text1"/>
+        <w:insideH w:val="single" w:sz="4" w:space="0" w:color="000000" w:themeColor="text1"/>
+        <w:insideV w:val="single" w:sz="4" w:space="0" w:color="000000" w:themeColor="text1"/>
+      </w:tblBorders>
+      <w:tblCellMar>
+        <w:top w:w="0" w:type="dxa"/>
+        <w:left w:w="108" w:type="dxa"/>
+        <w:bottom w:w="0" w:type="dxa"/>
+        <w:right w:w="108" w:type="dxa"/>
+      </w:tblCellMar>
+    </w:tblPr>
+  </w:style>
+  <w:style w:type="paragraph" w:styleId="En-ttedetabledesmatires">
+    <w:name w:val="TOC Heading"/>
+    <w:basedOn w:val="Titre1"/>
+    <w:next w:val="Normal"/>
+    <w:uiPriority w:val="39"/>
+    <w:semiHidden/>
+    <w:unhideWhenUsed/>
+    <w:qFormat/>
+    <w:rsid w:val="00C042CF"/>
+    <w:pPr>
+      <w:keepNext/>
+      <w:keepLines/>
+      <w:spacing w:before="480" w:after="0"/>
+      <w:outlineLvl w:val="9"/>
+    </w:pPr>
+    <w:rPr>
+      <w:rFonts w:eastAsiaTheme="majorEastAsia" w:cstheme="majorBidi"/>
+      <w:b/>
+      <w:bCs/>
+      <w:smallCaps w:val="0"/>
+      <w:color w:val="3E3E67" w:themeColor="accent1" w:themeShade="BF"/>
+      <w:spacing w:val="0"/>
+      <w:sz w:val="28"/>
+      <w:szCs w:val="28"/>
+    </w:rPr>
+  </w:style>
+  <w:style w:type="paragraph" w:styleId="TM1">
+    <w:name w:val="toc 1"/>
+    <w:basedOn w:val="Normal"/>
+    <w:next w:val="Normal"/>
+    <w:autoRedefine/>
+    <w:uiPriority w:val="39"/>
+    <w:unhideWhenUsed/>
+    <w:qFormat/>
+    <w:rsid w:val="0081096C"/>
+    <w:pPr>
+      <w:spacing w:after="100"/>
+    </w:pPr>
+  </w:style>
+  <w:style w:type="paragraph" w:styleId="TM2">
+    <w:name w:val="toc 2"/>
+    <w:basedOn w:val="Normal"/>
+    <w:next w:val="Normal"/>
+    <w:autoRedefine/>
+    <w:uiPriority w:val="39"/>
+    <w:unhideWhenUsed/>
+    <w:qFormat/>
+    <w:rsid w:val="0081096C"/>
+    <w:pPr>
+      <w:spacing w:after="100"/>
+      <w:ind w:left="200"/>
+    </w:pPr>
+  </w:style>
+  <w:style w:type="paragraph" w:styleId="TM3">
+    <w:name w:val="toc 3"/>
+    <w:basedOn w:val="Normal"/>
+    <w:next w:val="Normal"/>
+    <w:autoRedefine/>
+    <w:uiPriority w:val="39"/>
+    <w:unhideWhenUsed/>
+    <w:qFormat/>
+    <w:rsid w:val="0081096C"/>
+    <w:pPr>
+      <w:spacing w:after="100"/>
+      <w:ind w:left="400"/>
+    </w:pPr>
+  </w:style>
+  <w:style w:type="character" w:styleId="Lienhypertexte">
+    <w:name w:val="Hyperlink"/>
+    <w:basedOn w:val="Policepardfaut"/>
+    <w:uiPriority w:val="99"/>
+    <w:unhideWhenUsed/>
+    <w:rsid w:val="0081096C"/>
+    <w:rPr>
+      <w:color w:val="67AFBD" w:themeColor="hyperlink"/>
+      <w:u w:val="single"/>
+    </w:rPr>
+  </w:style>
+  <w:style w:type="paragraph" w:styleId="Sansinterligne">
+    <w:name w:val="No Spacing"/>
+    <w:uiPriority w:val="1"/>
+    <w:qFormat/>
+    <w:rsid w:val="00150A22"/>
+    <w:pPr>
+      <w:spacing w:line="240" w:lineRule="auto"/>
+      <w:jc w:val="both"/>
+    </w:pPr>
+    <w:rPr>
+      <w:color w:val="313240" w:themeColor="text2" w:themeShade="BF"/>
+      <w:szCs w:val="20"/>
+    </w:rPr>
+  </w:style>
+  <w:style w:type="paragraph" w:customStyle="1" w:styleId="paragraph">
+    <w:name w:val="paragraph"/>
+    <w:basedOn w:val="Normal"/>
+    <w:rsid w:val="00226EA5"/>
+    <w:pPr>
+      <w:spacing w:before="100" w:beforeAutospacing="1" w:after="100" w:afterAutospacing="1" w:line="240" w:lineRule="auto"/>
+      <w:jc w:val="left"/>
+    </w:pPr>
+    <w:rPr>
+      <w:rFonts w:ascii="Times New Roman" w:eastAsia="Times New Roman" w:hAnsi="Times New Roman" w:cs="Times New Roman"/>
+      <w:color w:val="auto"/>
+      <w:sz w:val="24"/>
+      <w:szCs w:val="24"/>
+    </w:rPr>
+  </w:style>
+  <w:style w:type="character" w:customStyle="1" w:styleId="normaltextrun">
+    <w:name w:val="normaltextrun"/>
+    <w:basedOn w:val="Policepardfaut"/>
+    <w:rsid w:val="00226EA5"/>
+  </w:style>
+  <w:style w:type="character" w:customStyle="1" w:styleId="eop">
+    <w:name w:val="eop"/>
+    <w:basedOn w:val="Policepardfaut"/>
+    <w:rsid w:val="00226EA5"/>
+  </w:style>
+  <w:style w:type="paragraph" w:styleId="Tabledesillustrations">
+    <w:name w:val="table of figures"/>
+    <w:basedOn w:val="Normal"/>
+    <w:next w:val="Normal"/>
+    <w:uiPriority w:val="99"/>
+    <w:unhideWhenUsed/>
+    <w:rsid w:val="009864A9"/>
+    <w:pPr>
+      <w:spacing w:after="0"/>
+    </w:pPr>
+  </w:style>
+  <w:style w:type="character" w:customStyle="1" w:styleId="apple-converted-space">
+    <w:name w:val="apple-converted-space"/>
+    <w:basedOn w:val="Policepardfaut"/>
+    <w:rsid w:val="00031578"/>
+  </w:style>
+  <w:style w:type="table" w:customStyle="1" w:styleId="GridTable4Accent3">
+    <w:name w:val="Grid Table 4 Accent 3"/>
+    <w:basedOn w:val="TableauNormal"/>
+    <w:uiPriority w:val="49"/>
+    <w:rsid w:val="002F2CB9"/>
+    <w:pPr>
+      <w:spacing w:after="0" w:line="240" w:lineRule="auto"/>
+    </w:pPr>
+    <w:tblPr>
+      <w:tblStyleRowBandSize w:val="1"/>
+      <w:tblStyleColBandSize w:val="1"/>
+      <w:tblInd w:w="0" w:type="dxa"/>
+      <w:tblBorders>
+        <w:top w:val="single" w:sz="4" w:space="0" w:color="C990CB" w:themeColor="accent3" w:themeTint="99"/>
+        <w:left w:val="single" w:sz="4" w:space="0" w:color="C990CB" w:themeColor="accent3" w:themeTint="99"/>
+        <w:bottom w:val="single" w:sz="4" w:space="0" w:color="C990CB" w:themeColor="accent3" w:themeTint="99"/>
+        <w:right w:val="single" w:sz="4" w:space="0" w:color="C990CB" w:themeColor="accent3" w:themeTint="99"/>
+        <w:insideH w:val="single" w:sz="4" w:space="0" w:color="C990CB" w:themeColor="accent3" w:themeTint="99"/>
+        <w:insideV w:val="single" w:sz="4" w:space="0" w:color="C990CB" w:themeColor="accent3" w:themeTint="99"/>
+      </w:tblBorders>
+      <w:tblCellMar>
+        <w:top w:w="0" w:type="dxa"/>
+        <w:left w:w="108" w:type="dxa"/>
+        <w:bottom w:w="0" w:type="dxa"/>
+        <w:right w:w="108" w:type="dxa"/>
+      </w:tblCellMar>
+    </w:tblPr>
+    <w:tblStylePr w:type="firstRow">
+      <w:rPr>
+        <w:b/>
+        <w:bCs/>
+        <w:color w:val="FFFFFF" w:themeColor="background1"/>
+      </w:rPr>
+      <w:tblPr/>
+      <w:tcPr>
+        <w:tcBorders>
+          <w:top w:val="single" w:sz="4" w:space="0" w:color="A04DA3" w:themeColor="accent3"/>
+          <w:left w:val="single" w:sz="4" w:space="0" w:color="A04DA3" w:themeColor="accent3"/>
+          <w:bottom w:val="single" w:sz="4" w:space="0" w:color="A04DA3" w:themeColor="accent3"/>
+          <w:right w:val="single" w:sz="4" w:space="0" w:color="A04DA3" w:themeColor="accent3"/>
+          <w:insideH w:val="nil"/>
+          <w:insideV w:val="nil"/>
+        </w:tcBorders>
+        <w:shd w:val="clear" w:color="auto" w:fill="A04DA3" w:themeFill="accent3"/>
+      </w:tcPr>
+    </w:tblStylePr>
+    <w:tblStylePr w:type="lastRow">
+      <w:rPr>
+        <w:b/>
+        <w:bCs/>
+      </w:rPr>
+      <w:tblPr/>
+      <w:tcPr>
+        <w:tcBorders>
+          <w:top w:val="double" w:sz="4" w:space="0" w:color="A04DA3" w:themeColor="accent3"/>
+        </w:tcBorders>
+      </w:tcPr>
+    </w:tblStylePr>
+    <w:tblStylePr w:type="firstCol">
+      <w:rPr>
+        <w:b/>
+        <w:bCs/>
+      </w:rPr>
+    </w:tblStylePr>
+    <w:tblStylePr w:type="lastCol">
+      <w:rPr>
+        <w:b/>
+        <w:bCs/>
+      </w:rPr>
+    </w:tblStylePr>
+    <w:tblStylePr w:type="band1Vert">
+      <w:tblPr/>
+      <w:tcPr>
+        <w:shd w:val="clear" w:color="auto" w:fill="EDDAED" w:themeFill="accent3" w:themeFillTint="33"/>
+      </w:tcPr>
+    </w:tblStylePr>
+    <w:tblStylePr w:type="band1Horz">
+      <w:tblPr/>
+      <w:tcPr>
+        <w:shd w:val="clear" w:color="auto" w:fill="EDDAED" w:themeFill="accent3" w:themeFillTint="33"/>
+      </w:tcPr>
+    </w:tblStylePr>
+  </w:style>
+  <w:style w:type="paragraph" w:customStyle="1" w:styleId="Standard">
+    <w:name w:val="Standard"/>
+    <w:rsid w:val="00257469"/>
+    <w:pPr>
+      <w:widowControl w:val="0"/>
+      <w:suppressAutoHyphens/>
+      <w:autoSpaceDN w:val="0"/>
+      <w:spacing w:after="0" w:line="240" w:lineRule="auto"/>
+      <w:textAlignment w:val="baseline"/>
+    </w:pPr>
+    <w:rPr>
+      <w:rFonts w:ascii="Liberation Serif" w:eastAsia="WenQuanYi Zen Hei" w:hAnsi="Liberation Serif" w:cs="FreeSans"/>
+      <w:kern w:val="3"/>
+      <w:sz w:val="24"/>
+      <w:szCs w:val="24"/>
+      <w:lang w:val="en-US" w:eastAsia="zh-CN" w:bidi="hi-IN"/>
+    </w:rPr>
+  </w:style>
+  <w:style w:type="paragraph" w:customStyle="1" w:styleId="Textbody">
+    <w:name w:val="Text body"/>
+    <w:basedOn w:val="Standard"/>
+    <w:rsid w:val="00257469"/>
+    <w:pPr>
+      <w:spacing w:after="140" w:line="288" w:lineRule="auto"/>
+    </w:pPr>
+  </w:style>
+</w:styles>
+</file>
+
 <file path=word/glossary/document.xml><?xml version="1.0" encoding="utf-8"?>
-<w:glossaryDocument xmlns:wpc="http://schemas.microsoft.com/office/word/2010/wordprocessingCanvas" xmlns:cx="http://schemas.microsoft.com/office/drawing/2014/chartex" xmlns:cx1="http://schemas.microsoft.com/office/drawing/2015/9/8/chartex" xmlns:mc="http://schemas.openxmlformats.org/markup-compatibility/2006" xmlns:o="urn:schemas-microsoft-com:office:office" xmlns:r="http://schemas.openxmlformats.org/officeDocument/2006/relationships" xmlns:m="http://schemas.openxmlformats.org/officeDocument/2006/math" xmlns:v="urn:schemas-microsoft-com:vml" xmlns:wp14="http://schemas.microsoft.com/office/word/2010/wordprocessingDrawing" xmlns:wp="http://schemas.openxmlformats.org/drawingml/2006/wordprocessingDrawing" xmlns:w10="urn:schemas-microsoft-com:office:word" xmlns:w="http://schemas.openxmlformats.org/wordprocessingml/2006/main" xmlns:w14="http://schemas.microsoft.com/office/word/2010/wordml" xmlns:w15="http://schemas.microsoft.com/office/word/2012/wordml" xmlns:w16se="http://schemas.microsoft.com/office/word/2015/wordml/symex" xmlns:wpg="http://schemas.microsoft.com/office/word/2010/wordprocessingGroup" xmlns:wpi="http://schemas.microsoft.com/office/word/2010/wordprocessingInk" xmlns:wne="http://schemas.microsoft.com/office/word/2006/wordml" xmlns:wps="http://schemas.microsoft.com/office/word/2010/wordprocessingShape" mc:Ignorable="w14 w15 w16se wp14"/>
+<w:glossaryDocument xmlns:wpc="http://schemas.microsoft.com/office/word/2010/wordprocessingCanvas" xmlns:mc="http://schemas.openxmlformats.org/markup-compatibility/2006" xmlns:o="urn:schemas-microsoft-com:office:office" xmlns:r="http://schemas.openxmlformats.org/officeDocument/2006/relationships" xmlns:m="http://schemas.openxmlformats.org/officeDocument/2006/math" xmlns:v="urn:schemas-microsoft-com:vml" xmlns:wp14="http://schemas.microsoft.com/office/word/2010/wordprocessingDrawing" xmlns:wp="http://schemas.openxmlformats.org/drawingml/2006/wordprocessingDrawing" xmlns:w10="urn:schemas-microsoft-com:office:word" xmlns:w="http://schemas.openxmlformats.org/wordprocessingml/2006/main" xmlns:w14="http://schemas.microsoft.com/office/word/2010/wordml" xmlns:wpg="http://schemas.microsoft.com/office/word/2010/wordprocessingGroup" xmlns:wpi="http://schemas.microsoft.com/office/word/2010/wordprocessingInk" xmlns:wne="http://schemas.microsoft.com/office/word/2006/wordml" xmlns:wps="http://schemas.microsoft.com/office/word/2010/wordprocessingShape" mc:Ignorable="w14 wp14"/>
 </file>
 
 <file path=word/glossary/fontTable.xml><?xml version="1.0" encoding="utf-8"?>
-<w:fonts xmlns:mc="http://schemas.openxmlformats.org/markup-compatibility/2006" xmlns:r="http://schemas.openxmlformats.org/officeDocument/2006/relationships" xmlns:w="http://schemas.openxmlformats.org/wordprocessingml/2006/main" xmlns:w14="http://schemas.microsoft.com/office/word/2010/wordml" xmlns:w15="http://schemas.microsoft.com/office/word/2012/wordml" xmlns:w16se="http://schemas.microsoft.com/office/word/2015/wordml/symex" mc:Ignorable="w14 w15 w16se">
+<w:fonts xmlns:mc="http://schemas.openxmlformats.org/markup-compatibility/2006" xmlns:r="http://schemas.openxmlformats.org/officeDocument/2006/relationships" xmlns:w="http://schemas.openxmlformats.org/wordprocessingml/2006/main" xmlns:w14="http://schemas.microsoft.com/office/word/2010/wordml" mc:Ignorable="w14">
   <w:font w:name="Wingdings 2">
     <w:panose1 w:val="05020102010507070707"/>
     <w:charset w:val="02"/>
@@ -6719,33 +7908,34 @@
     <w:pitch w:val="variable"/>
     <w:sig w:usb0="E00002FF" w:usb1="4000ACFF" w:usb2="00000001" w:usb3="00000000" w:csb0="0000019F" w:csb1="00000000"/>
   </w:font>
-  <w:font w:name="Calibri Light">
-    <w:panose1 w:val="020F0302020204030204"/>
+  <w:font w:name="Cambria">
+    <w:panose1 w:val="02040503050406030204"/>
     <w:charset w:val="00"/>
-    <w:family w:val="swiss"/>
+    <w:family w:val="roman"/>
     <w:pitch w:val="variable"/>
-    <w:sig w:usb0="A00002EF" w:usb1="4000207B" w:usb2="00000000" w:usb3="00000000" w:csb0="0000019F" w:csb1="00000000"/>
+    <w:sig w:usb0="E00002FF" w:usb1="400004FF" w:usb2="00000000" w:usb3="00000000" w:csb0="0000019F" w:csb1="00000000"/>
   </w:font>
 </w:fonts>
 </file>
 
 <file path=word/glossary/settings.xml><?xml version="1.0" encoding="utf-8"?>
-<w:settings xmlns:mc="http://schemas.openxmlformats.org/markup-compatibility/2006" xmlns:o="urn:schemas-microsoft-com:office:office" xmlns:r="http://schemas.openxmlformats.org/officeDocument/2006/relationships" xmlns:m="http://schemas.openxmlformats.org/officeDocument/2006/math" xmlns:v="urn:schemas-microsoft-com:vml" xmlns:w10="urn:schemas-microsoft-com:office:word" xmlns:w="http://schemas.openxmlformats.org/wordprocessingml/2006/main" xmlns:w14="http://schemas.microsoft.com/office/word/2010/wordml" xmlns:w15="http://schemas.microsoft.com/office/word/2012/wordml" xmlns:w16se="http://schemas.microsoft.com/office/word/2015/wordml/symex" xmlns:sl="http://schemas.openxmlformats.org/schemaLibrary/2006/main" mc:Ignorable="w14 w15 w16se">
+<w:settings xmlns:mc="http://schemas.openxmlformats.org/markup-compatibility/2006" xmlns:o="urn:schemas-microsoft-com:office:office" xmlns:r="http://schemas.openxmlformats.org/officeDocument/2006/relationships" xmlns:m="http://schemas.openxmlformats.org/officeDocument/2006/math" xmlns:v="urn:schemas-microsoft-com:vml" xmlns:w10="urn:schemas-microsoft-com:office:word" xmlns:w="http://schemas.openxmlformats.org/wordprocessingml/2006/main" xmlns:w14="http://schemas.microsoft.com/office/word/2010/wordml" xmlns:sl="http://schemas.openxmlformats.org/schemaLibrary/2006/main" mc:Ignorable="w14">
   <w:view w:val="normal"/>
   <w:defaultTabStop w:val="708"/>
   <w:hyphenationZone w:val="425"/>
   <w:characterSpacingControl w:val="doNotCompress"/>
   <w:compat>
     <w:useFELayout/>
-    <w:compatSetting w:name="compatibilityMode" w:uri="http://schemas.microsoft.com/office/word" w:val="15"/>
+    <w:compatSetting w:name="compatibilityMode" w:uri="http://schemas.microsoft.com/office/word" w:val="14"/>
     <w:compatSetting w:name="overrideTableStyleFontSizeAndJustification" w:uri="http://schemas.microsoft.com/office/word" w:val="1"/>
     <w:compatSetting w:name="enableOpenTypeFeatures" w:uri="http://schemas.microsoft.com/office/word" w:val="1"/>
     <w:compatSetting w:name="doNotFlipMirrorIndents" w:uri="http://schemas.microsoft.com/office/word" w:val="1"/>
-    <w:compatSetting w:name="differentiateMultirowTableHeaders" w:uri="http://schemas.microsoft.com/office/word" w:val="1"/>
   </w:compat>
   <w:rsids>
     <w:rsidRoot w:val="00915D49"/>
+    <w:rsid w:val="00323033"/>
     <w:rsid w:val="00915D49"/>
+    <w:rsid w:val="00FD6249"/>
   </w:rsids>
   <m:mathPr>
     <m:mathFont m:val="Cambria Math"/>
@@ -6764,12 +7954,11 @@
   <w:clrSchemeMapping w:bg1="light1" w:t1="dark1" w:bg2="light2" w:t2="dark2" w:accent1="accent1" w:accent2="accent2" w:accent3="accent3" w:accent4="accent4" w:accent5="accent5" w:accent6="accent6" w:hyperlink="hyperlink" w:followedHyperlink="followedHyperlink"/>
   <w:decimalSymbol w:val=","/>
   <w:listSeparator w:val=";"/>
-  <w15:chartTrackingRefBased/>
 </w:settings>
 </file>
 
 <file path=word/glossary/styles.xml><?xml version="1.0" encoding="utf-8"?>
-<w:styles xmlns:mc="http://schemas.openxmlformats.org/markup-compatibility/2006" xmlns:r="http://schemas.openxmlformats.org/officeDocument/2006/relationships" xmlns:w="http://schemas.openxmlformats.org/wordprocessingml/2006/main" xmlns:w14="http://schemas.microsoft.com/office/word/2010/wordml" xmlns:w15="http://schemas.microsoft.com/office/word/2012/wordml" xmlns:w16se="http://schemas.microsoft.com/office/word/2015/wordml/symex" mc:Ignorable="w14 w15 w16se">
+<w:styles xmlns:mc="http://schemas.openxmlformats.org/markup-compatibility/2006" xmlns:r="http://schemas.openxmlformats.org/officeDocument/2006/relationships" xmlns:w="http://schemas.openxmlformats.org/wordprocessingml/2006/main" xmlns:w14="http://schemas.microsoft.com/office/word/2010/wordml" mc:Ignorable="w14">
   <w:docDefaults>
     <w:rPrDefault>
       <w:rPr>
@@ -6785,378 +7974,144 @@
       </w:pPr>
     </w:pPrDefault>
   </w:docDefaults>
-  <w:latentStyles w:defLockedState="0" w:defUIPriority="99" w:defSemiHidden="0" w:defUnhideWhenUsed="0" w:defQFormat="0" w:count="371">
-    <w:lsdException w:name="Normal" w:uiPriority="0" w:qFormat="1"/>
-    <w:lsdException w:name="heading 1" w:uiPriority="9" w:qFormat="1"/>
-    <w:lsdException w:name="heading 2" w:semiHidden="1" w:uiPriority="9" w:unhideWhenUsed="1" w:qFormat="1"/>
-    <w:lsdException w:name="heading 3" w:semiHidden="1" w:uiPriority="9" w:unhideWhenUsed="1" w:qFormat="1"/>
-    <w:lsdException w:name="heading 4" w:semiHidden="1" w:uiPriority="9" w:unhideWhenUsed="1" w:qFormat="1"/>
-    <w:lsdException w:name="heading 5" w:semiHidden="1" w:uiPriority="9" w:unhideWhenUsed="1" w:qFormat="1"/>
-    <w:lsdException w:name="heading 6" w:semiHidden="1" w:uiPriority="9" w:unhideWhenUsed="1" w:qFormat="1"/>
-    <w:lsdException w:name="heading 7" w:semiHidden="1" w:uiPriority="9" w:unhideWhenUsed="1" w:qFormat="1"/>
-    <w:lsdException w:name="heading 8" w:semiHidden="1" w:uiPriority="9" w:unhideWhenUsed="1" w:qFormat="1"/>
-    <w:lsdException w:name="heading 9" w:semiHidden="1" w:uiPriority="9" w:unhideWhenUsed="1" w:qFormat="1"/>
-    <w:lsdException w:name="index 1" w:semiHidden="1" w:unhideWhenUsed="1"/>
-    <w:lsdException w:name="index 2" w:semiHidden="1" w:unhideWhenUsed="1"/>
-    <w:lsdException w:name="index 3" w:semiHidden="1" w:unhideWhenUsed="1"/>
-    <w:lsdException w:name="index 4" w:semiHidden="1" w:unhideWhenUsed="1"/>
-    <w:lsdException w:name="index 5" w:semiHidden="1" w:unhideWhenUsed="1"/>
-    <w:lsdException w:name="index 6" w:semiHidden="1" w:unhideWhenUsed="1"/>
-    <w:lsdException w:name="index 7" w:semiHidden="1" w:unhideWhenUsed="1"/>
-    <w:lsdException w:name="index 8" w:semiHidden="1" w:unhideWhenUsed="1"/>
-    <w:lsdException w:name="index 9" w:semiHidden="1" w:unhideWhenUsed="1"/>
-    <w:lsdException w:name="toc 1" w:semiHidden="1" w:uiPriority="39" w:unhideWhenUsed="1"/>
-    <w:lsdException w:name="toc 2" w:semiHidden="1" w:uiPriority="39" w:unhideWhenUsed="1"/>
-    <w:lsdException w:name="toc 3" w:semiHidden="1" w:uiPriority="39" w:unhideWhenUsed="1"/>
-    <w:lsdException w:name="toc 4" w:semiHidden="1" w:uiPriority="39" w:unhideWhenUsed="1"/>
-    <w:lsdException w:name="toc 5" w:semiHidden="1" w:uiPriority="39" w:unhideWhenUsed="1"/>
-    <w:lsdException w:name="toc 6" w:semiHidden="1" w:uiPriority="39" w:unhideWhenUsed="1"/>
-    <w:lsdException w:name="toc 7" w:semiHidden="1" w:uiPriority="39" w:unhideWhenUsed="1"/>
-    <w:lsdException w:name="toc 8" w:semiHidden="1" w:uiPriority="39" w:unhideWhenUsed="1"/>
-    <w:lsdException w:name="toc 9" w:semiHidden="1" w:uiPriority="39" w:unhideWhenUsed="1"/>
-    <w:lsdException w:name="Normal Indent" w:semiHidden="1" w:unhideWhenUsed="1"/>
-    <w:lsdException w:name="footnote text" w:semiHidden="1" w:unhideWhenUsed="1"/>
-    <w:lsdException w:name="annotation text" w:semiHidden="1" w:unhideWhenUsed="1"/>
-    <w:lsdException w:name="header" w:semiHidden="1" w:unhideWhenUsed="1"/>
-    <w:lsdException w:name="footer" w:semiHidden="1" w:unhideWhenUsed="1"/>
-    <w:lsdException w:name="index heading" w:semiHidden="1" w:unhideWhenUsed="1"/>
-    <w:lsdException w:name="caption" w:semiHidden="1" w:uiPriority="35" w:unhideWhenUsed="1" w:qFormat="1"/>
-    <w:lsdException w:name="table of figures" w:semiHidden="1" w:unhideWhenUsed="1"/>
-    <w:lsdException w:name="envelope address" w:semiHidden="1" w:unhideWhenUsed="1"/>
-    <w:lsdException w:name="envelope return" w:semiHidden="1" w:unhideWhenUsed="1"/>
-    <w:lsdException w:name="footnote reference" w:semiHidden="1" w:unhideWhenUsed="1"/>
-    <w:lsdException w:name="annotation reference" w:semiHidden="1" w:unhideWhenUsed="1"/>
-    <w:lsdException w:name="line number" w:semiHidden="1" w:unhideWhenUsed="1"/>
-    <w:lsdException w:name="page number" w:semiHidden="1" w:unhideWhenUsed="1"/>
-    <w:lsdException w:name="endnote reference" w:semiHidden="1" w:unhideWhenUsed="1"/>
-    <w:lsdException w:name="endnote text" w:semiHidden="1" w:unhideWhenUsed="1"/>
-    <w:lsdException w:name="table of authorities" w:semiHidden="1" w:unhideWhenUsed="1"/>
-    <w:lsdException w:name="macro" w:semiHidden="1" w:unhideWhenUsed="1"/>
-    <w:lsdException w:name="toa heading" w:semiHidden="1" w:unhideWhenUsed="1"/>
-    <w:lsdException w:name="List" w:semiHidden="1" w:unhideWhenUsed="1"/>
-    <w:lsdException w:name="List Bullet" w:semiHidden="1" w:unhideWhenUsed="1"/>
-    <w:lsdException w:name="List Number" w:semiHidden="1" w:unhideWhenUsed="1"/>
-    <w:lsdException w:name="List 2" w:semiHidden="1" w:unhideWhenUsed="1"/>
-    <w:lsdException w:name="List 3" w:semiHidden="1" w:unhideWhenUsed="1"/>
-    <w:lsdException w:name="List 4" w:semiHidden="1" w:unhideWhenUsed="1"/>
-    <w:lsdException w:name="List 5" w:semiHidden="1" w:unhideWhenUsed="1"/>
-    <w:lsdException w:name="List Bullet 2" w:semiHidden="1" w:unhideWhenUsed="1"/>
-    <w:lsdException w:name="List Bullet 3" w:semiHidden="1" w:unhideWhenUsed="1"/>
-    <w:lsdException w:name="List Bullet 4" w:semiHidden="1" w:unhideWhenUsed="1"/>
-    <w:lsdException w:name="List Bullet 5" w:semiHidden="1" w:unhideWhenUsed="1"/>
-    <w:lsdException w:name="List Number 2" w:semiHidden="1" w:unhideWhenUsed="1"/>
-    <w:lsdException w:name="List Number 3" w:semiHidden="1" w:unhideWhenUsed="1"/>
-    <w:lsdException w:name="List Number 4" w:semiHidden="1" w:unhideWhenUsed="1"/>
-    <w:lsdException w:name="List Number 5" w:semiHidden="1" w:unhideWhenUsed="1"/>
-    <w:lsdException w:name="Title" w:uiPriority="10" w:qFormat="1"/>
-    <w:lsdException w:name="Closing" w:semiHidden="1" w:unhideWhenUsed="1"/>
-    <w:lsdException w:name="Signature" w:semiHidden="1" w:unhideWhenUsed="1"/>
-    <w:lsdException w:name="Default Paragraph Font" w:semiHidden="1" w:uiPriority="1" w:unhideWhenUsed="1"/>
-    <w:lsdException w:name="Body Text" w:semiHidden="1" w:unhideWhenUsed="1"/>
-    <w:lsdException w:name="Body Text Indent" w:semiHidden="1" w:unhideWhenUsed="1"/>
-    <w:lsdException w:name="List Continue" w:semiHidden="1" w:unhideWhenUsed="1"/>
-    <w:lsdException w:name="List Continue 2" w:semiHidden="1" w:unhideWhenUsed="1"/>
-    <w:lsdException w:name="List Continue 3" w:semiHidden="1" w:unhideWhenUsed="1"/>
-    <w:lsdException w:name="List Continue 4" w:semiHidden="1" w:unhideWhenUsed="1"/>
-    <w:lsdException w:name="List Continue 5" w:semiHidden="1" w:unhideWhenUsed="1"/>
-    <w:lsdException w:name="Message Header" w:semiHidden="1" w:unhideWhenUsed="1"/>
-    <w:lsdException w:name="Subtitle" w:uiPriority="11" w:qFormat="1"/>
-    <w:lsdException w:name="Salutation" w:semiHidden="1" w:unhideWhenUsed="1"/>
-    <w:lsdException w:name="Date" w:semiHidden="1" w:unhideWhenUsed="1"/>
-    <w:lsdException w:name="Body Text First Indent" w:semiHidden="1" w:unhideWhenUsed="1"/>
-    <w:lsdException w:name="Body Text First Indent 2" w:semiHidden="1" w:unhideWhenUsed="1"/>
-    <w:lsdException w:name="Note Heading" w:semiHidden="1" w:unhideWhenUsed="1"/>
-    <w:lsdException w:name="Body Text 2" w:semiHidden="1" w:unhideWhenUsed="1"/>
-    <w:lsdException w:name="Body Text 3" w:semiHidden="1" w:unhideWhenUsed="1"/>
-    <w:lsdException w:name="Body Text Indent 2" w:semiHidden="1" w:unhideWhenUsed="1"/>
-    <w:lsdException w:name="Body Text Indent 3" w:semiHidden="1" w:unhideWhenUsed="1"/>
-    <w:lsdException w:name="Block Text" w:semiHidden="1" w:unhideWhenUsed="1"/>
-    <w:lsdException w:name="Hyperlink" w:semiHidden="1" w:unhideWhenUsed="1"/>
-    <w:lsdException w:name="FollowedHyperlink" w:semiHidden="1" w:unhideWhenUsed="1"/>
-    <w:lsdException w:name="Strong" w:uiPriority="22" w:qFormat="1"/>
-    <w:lsdException w:name="Emphasis" w:uiPriority="20" w:qFormat="1"/>
-    <w:lsdException w:name="Document Map" w:semiHidden="1" w:unhideWhenUsed="1"/>
-    <w:lsdException w:name="Plain Text" w:semiHidden="1" w:unhideWhenUsed="1"/>
-    <w:lsdException w:name="E-mail Signature" w:semiHidden="1" w:unhideWhenUsed="1"/>
-    <w:lsdException w:name="HTML Top of Form" w:semiHidden="1" w:unhideWhenUsed="1"/>
-    <w:lsdException w:name="HTML Bottom of Form" w:semiHidden="1" w:unhideWhenUsed="1"/>
-    <w:lsdException w:name="Normal (Web)" w:semiHidden="1" w:unhideWhenUsed="1"/>
-    <w:lsdException w:name="HTML Acronym" w:semiHidden="1" w:unhideWhenUsed="1"/>
-    <w:lsdException w:name="HTML Address" w:semiHidden="1" w:unhideWhenUsed="1"/>
-    <w:lsdException w:name="HTML Cite" w:semiHidden="1" w:unhideWhenUsed="1"/>
-    <w:lsdException w:name="HTML Code" w:semiHidden="1" w:unhideWhenUsed="1"/>
-    <w:lsdException w:name="HTML Definition" w:semiHidden="1" w:unhideWhenUsed="1"/>
-    <w:lsdException w:name="HTML Keyboard" w:semiHidden="1" w:unhideWhenUsed="1"/>
-    <w:lsdException w:name="HTML Preformatted" w:semiHidden="1" w:unhideWhenUsed="1"/>
-    <w:lsdException w:name="HTML Sample" w:semiHidden="1" w:unhideWhenUsed="1"/>
-    <w:lsdException w:name="HTML Typewriter" w:semiHidden="1" w:unhideWhenUsed="1"/>
-    <w:lsdException w:name="HTML Variable" w:semiHidden="1" w:unhideWhenUsed="1"/>
-    <w:lsdException w:name="Normal Table" w:semiHidden="1" w:unhideWhenUsed="1"/>
-    <w:lsdException w:name="annotation subject" w:semiHidden="1" w:unhideWhenUsed="1"/>
-    <w:lsdException w:name="No List" w:semiHidden="1" w:unhideWhenUsed="1"/>
-    <w:lsdException w:name="Outline List 1" w:semiHidden="1" w:unhideWhenUsed="1"/>
-    <w:lsdException w:name="Outline List 2" w:semiHidden="1" w:unhideWhenUsed="1"/>
-    <w:lsdException w:name="Outline List 3" w:semiHidden="1" w:unhideWhenUsed="1"/>
-    <w:lsdException w:name="Table Simple 1" w:semiHidden="1" w:unhideWhenUsed="1"/>
-    <w:lsdException w:name="Table Simple 2" w:semiHidden="1" w:unhideWhenUsed="1"/>
-    <w:lsdException w:name="Table Simple 3" w:semiHidden="1" w:unhideWhenUsed="1"/>
-    <w:lsdException w:name="Table Classic 1" w:semiHidden="1" w:unhideWhenUsed="1"/>
-    <w:lsdException w:name="Table Classic 2" w:semiHidden="1" w:unhideWhenUsed="1"/>
-    <w:lsdException w:name="Table Classic 3" w:semiHidden="1" w:unhideWhenUsed="1"/>
-    <w:lsdException w:name="Table Classic 4" w:semiHidden="1" w:unhideWhenUsed="1"/>
-    <w:lsdException w:name="Table Colorful 1" w:semiHidden="1" w:unhideWhenUsed="1"/>
-    <w:lsdException w:name="Table Colorful 2" w:semiHidden="1" w:unhideWhenUsed="1"/>
-    <w:lsdException w:name="Table Colorful 3" w:semiHidden="1" w:unhideWhenUsed="1"/>
-    <w:lsdException w:name="Table Columns 1" w:semiHidden="1" w:unhideWhenUsed="1"/>
-    <w:lsdException w:name="Table Columns 2" w:semiHidden="1" w:unhideWhenUsed="1"/>
-    <w:lsdException w:name="Table Columns 3" w:semiHidden="1" w:unhideWhenUsed="1"/>
-    <w:lsdException w:name="Table Columns 4" w:semiHidden="1" w:unhideWhenUsed="1"/>
-    <w:lsdException w:name="Table Columns 5" w:semiHidden="1" w:unhideWhenUsed="1"/>
-    <w:lsdException w:name="Table Grid 1" w:semiHidden="1" w:unhideWhenUsed="1"/>
-    <w:lsdException w:name="Table Grid 2" w:semiHidden="1" w:unhideWhenUsed="1"/>
-    <w:lsdException w:name="Table Grid 3" w:semiHidden="1" w:unhideWhenUsed="1"/>
-    <w:lsdException w:name="Table Grid 4" w:semiHidden="1" w:unhideWhenUsed="1"/>
-    <w:lsdException w:name="Table Grid 5" w:semiHidden="1" w:unhideWhenUsed="1"/>
-    <w:lsdException w:name="Table Grid 6" w:semiHidden="1" w:unhideWhenUsed="1"/>
-    <w:lsdException w:name="Table Grid 7" w:semiHidden="1" w:unhideWhenUsed="1"/>
-    <w:lsdException w:name="Table Grid 8" w:semiHidden="1" w:unhideWhenUsed="1"/>
-    <w:lsdException w:name="Table List 1" w:semiHidden="1" w:unhideWhenUsed="1"/>
-    <w:lsdException w:name="Table List 2" w:semiHidden="1" w:unhideWhenUsed="1"/>
-    <w:lsdException w:name="Table List 3" w:semiHidden="1" w:unhideWhenUsed="1"/>
-    <w:lsdException w:name="Table List 4" w:semiHidden="1" w:unhideWhenUsed="1"/>
-    <w:lsdException w:name="Table List 5" w:semiHidden="1" w:unhideWhenUsed="1"/>
-    <w:lsdException w:name="Table List 6" w:semiHidden="1" w:unhideWhenUsed="1"/>
-    <w:lsdException w:name="Table List 7" w:semiHidden="1" w:unhideWhenUsed="1"/>
-    <w:lsdException w:name="Table List 8" w:semiHidden="1" w:unhideWhenUsed="1"/>
-    <w:lsdException w:name="Table 3D effects 1" w:semiHidden="1" w:unhideWhenUsed="1"/>
-    <w:lsdException w:name="Table 3D effects 2" w:semiHidden="1" w:unhideWhenUsed="1"/>
-    <w:lsdException w:name="Table 3D effects 3" w:semiHidden="1" w:unhideWhenUsed="1"/>
-    <w:lsdException w:name="Table Contemporary" w:semiHidden="1" w:unhideWhenUsed="1"/>
-    <w:lsdException w:name="Table Elegant" w:semiHidden="1" w:unhideWhenUsed="1"/>
-    <w:lsdException w:name="Table Professional" w:semiHidden="1" w:unhideWhenUsed="1"/>
-    <w:lsdException w:name="Table Subtle 1" w:semiHidden="1" w:unhideWhenUsed="1"/>
-    <w:lsdException w:name="Table Subtle 2" w:semiHidden="1" w:unhideWhenUsed="1"/>
-    <w:lsdException w:name="Table Web 1" w:semiHidden="1" w:unhideWhenUsed="1"/>
-    <w:lsdException w:name="Table Web 2" w:semiHidden="1" w:unhideWhenUsed="1"/>
-    <w:lsdException w:name="Table Web 3" w:semiHidden="1" w:unhideWhenUsed="1"/>
-    <w:lsdException w:name="Balloon Text" w:semiHidden="1" w:unhideWhenUsed="1"/>
-    <w:lsdException w:name="Table Grid" w:uiPriority="39"/>
-    <w:lsdException w:name="Table Theme" w:semiHidden="1" w:unhideWhenUsed="1"/>
-    <w:lsdException w:name="Placeholder Text" w:semiHidden="1"/>
-    <w:lsdException w:name="No Spacing" w:uiPriority="1" w:qFormat="1"/>
-    <w:lsdException w:name="Light Shading" w:uiPriority="60"/>
-    <w:lsdException w:name="Light List" w:uiPriority="61"/>
-    <w:lsdException w:name="Light Grid" w:uiPriority="62"/>
-    <w:lsdException w:name="Medium Shading 1" w:uiPriority="63"/>
-    <w:lsdException w:name="Medium Shading 2" w:uiPriority="64"/>
-    <w:lsdException w:name="Medium List 1" w:uiPriority="65"/>
-    <w:lsdException w:name="Medium List 2" w:uiPriority="66"/>
-    <w:lsdException w:name="Medium Grid 1" w:uiPriority="67"/>
-    <w:lsdException w:name="Medium Grid 2" w:uiPriority="68"/>
-    <w:lsdException w:name="Medium Grid 3" w:uiPriority="69"/>
-    <w:lsdException w:name="Dark List" w:uiPriority="70"/>
-    <w:lsdException w:name="Colorful Shading" w:uiPriority="71"/>
-    <w:lsdException w:name="Colorful List" w:uiPriority="72"/>
-    <w:lsdException w:name="Colorful Grid" w:uiPriority="73"/>
-    <w:lsdException w:name="Light Shading Accent 1" w:uiPriority="60"/>
-    <w:lsdException w:name="Light List Accent 1" w:uiPriority="61"/>
-    <w:lsdException w:name="Light Grid Accent 1" w:uiPriority="62"/>
-    <w:lsdException w:name="Medium Shading 1 Accent 1" w:uiPriority="63"/>
-    <w:lsdException w:name="Medium Shading 2 Accent 1" w:uiPriority="64"/>
-    <w:lsdException w:name="Medium List 1 Accent 1" w:uiPriority="65"/>
-    <w:lsdException w:name="Revision" w:semiHidden="1"/>
-    <w:lsdException w:name="List Paragraph" w:uiPriority="34" w:qFormat="1"/>
-    <w:lsdException w:name="Quote" w:uiPriority="29" w:qFormat="1"/>
-    <w:lsdException w:name="Intense Quote" w:uiPriority="30" w:qFormat="1"/>
-    <w:lsdException w:name="Medium List 2 Accent 1" w:uiPriority="66"/>
-    <w:lsdException w:name="Medium Grid 1 Accent 1" w:uiPriority="67"/>
-    <w:lsdException w:name="Medium Grid 2 Accent 1" w:uiPriority="68"/>
-    <w:lsdException w:name="Medium Grid 3 Accent 1" w:uiPriority="69"/>
-    <w:lsdException w:name="Dark List Accent 1" w:uiPriority="70"/>
-    <w:lsdException w:name="Colorful Shading Accent 1" w:uiPriority="71"/>
-    <w:lsdException w:name="Colorful List Accent 1" w:uiPriority="72"/>
-    <w:lsdException w:name="Colorful Grid Accent 1" w:uiPriority="73"/>
-    <w:lsdException w:name="Light Shading Accent 2" w:uiPriority="60"/>
-    <w:lsdException w:name="Light List Accent 2" w:uiPriority="61"/>
-    <w:lsdException w:name="Light Grid Accent 2" w:uiPriority="62"/>
-    <w:lsdException w:name="Medium Shading 1 Accent 2" w:uiPriority="63"/>
-    <w:lsdException w:name="Medium Shading 2 Accent 2" w:uiPriority="64"/>
-    <w:lsdException w:name="Medium List 1 Accent 2" w:uiPriority="65"/>
-    <w:lsdException w:name="Medium List 2 Accent 2" w:uiPriority="66"/>
-    <w:lsdException w:name="Medium Grid 1 Accent 2" w:uiPriority="67"/>
-    <w:lsdException w:name="Medium Grid 2 Accent 2" w:uiPriority="68"/>
-    <w:lsdException w:name="Medium Grid 3 Accent 2" w:uiPriority="69"/>
-    <w:lsdException w:name="Dark List Accent 2" w:uiPriority="70"/>
-    <w:lsdException w:name="Colorful Shading Accent 2" w:uiPriority="71"/>
-    <w:lsdException w:name="Colorful List Accent 2" w:uiPriority="72"/>
-    <w:lsdException w:name="Colorful Grid Accent 2" w:uiPriority="73"/>
-    <w:lsdException w:name="Light Shading Accent 3" w:uiPriority="60"/>
-    <w:lsdException w:name="Light List Accent 3" w:uiPriority="61"/>
-    <w:lsdException w:name="Light Grid Accent 3" w:uiPriority="62"/>
-    <w:lsdException w:name="Medium Shading 1 Accent 3" w:uiPriority="63"/>
-    <w:lsdException w:name="Medium Shading 2 Accent 3" w:uiPriority="64"/>
-    <w:lsdException w:name="Medium List 1 Accent 3" w:uiPriority="65"/>
-    <w:lsdException w:name="Medium List 2 Accent 3" w:uiPriority="66"/>
-    <w:lsdException w:name="Medium Grid 1 Accent 3" w:uiPriority="67"/>
-    <w:lsdException w:name="Medium Grid 2 Accent 3" w:uiPriority="68"/>
-    <w:lsdException w:name="Medium Grid 3 Accent 3" w:uiPriority="69"/>
-    <w:lsdException w:name="Dark List Accent 3" w:uiPriority="70"/>
-    <w:lsdException w:name="Colorful Shading Accent 3" w:uiPriority="71"/>
-    <w:lsdException w:name="Colorful List Accent 3" w:uiPriority="72"/>
-    <w:lsdException w:name="Colorful Grid Accent 3" w:uiPriority="73"/>
-    <w:lsdException w:name="Light Shading Accent 4" w:uiPriority="60"/>
-    <w:lsdException w:name="Light List Accent 4" w:uiPriority="61"/>
-    <w:lsdException w:name="Light Grid Accent 4" w:uiPriority="62"/>
-    <w:lsdException w:name="Medium Shading 1 Accent 4" w:uiPriority="63"/>
-    <w:lsdException w:name="Medium Shading 2 Accent 4" w:uiPriority="64"/>
-    <w:lsdException w:name="Medium List 1 Accent 4" w:uiPriority="65"/>
-    <w:lsdException w:name="Medium List 2 Accent 4" w:uiPriority="66"/>
-    <w:lsdException w:name="Medium Grid 1 Accent 4" w:uiPriority="67"/>
-    <w:lsdException w:name="Medium Grid 2 Accent 4" w:uiPriority="68"/>
-    <w:lsdException w:name="Medium Grid 3 Accent 4" w:uiPriority="69"/>
-    <w:lsdException w:name="Dark List Accent 4" w:uiPriority="70"/>
-    <w:lsdException w:name="Colorful Shading Accent 4" w:uiPriority="71"/>
-    <w:lsdException w:name="Colorful List Accent 4" w:uiPriority="72"/>
-    <w:lsdException w:name="Colorful Grid Accent 4" w:uiPriority="73"/>
-    <w:lsdException w:name="Light Shading Accent 5" w:uiPriority="60"/>
-    <w:lsdException w:name="Light List Accent 5" w:uiPriority="61"/>
-    <w:lsdException w:name="Light Grid Accent 5" w:uiPriority="62"/>
-    <w:lsdException w:name="Medium Shading 1 Accent 5" w:uiPriority="63"/>
-    <w:lsdException w:name="Medium Shading 2 Accent 5" w:uiPriority="64"/>
-    <w:lsdException w:name="Medium List 1 Accent 5" w:uiPriority="65"/>
-    <w:lsdException w:name="Medium List 2 Accent 5" w:uiPriority="66"/>
-    <w:lsdException w:name="Medium Grid 1 Accent 5" w:uiPriority="67"/>
-    <w:lsdException w:name="Medium Grid 2 Accent 5" w:uiPriority="68"/>
-    <w:lsdException w:name="Medium Grid 3 Accent 5" w:uiPriority="69"/>
-    <w:lsdException w:name="Dark List Accent 5" w:uiPriority="70"/>
-    <w:lsdException w:name="Colorful Shading Accent 5" w:uiPriority="71"/>
-    <w:lsdException w:name="Colorful List Accent 5" w:uiPriority="72"/>
-    <w:lsdException w:name="Colorful Grid Accent 5" w:uiPriority="73"/>
-    <w:lsdException w:name="Light Shading Accent 6" w:uiPriority="60"/>
-    <w:lsdException w:name="Light List Accent 6" w:uiPriority="61"/>
-    <w:lsdException w:name="Light Grid Accent 6" w:uiPriority="62"/>
-    <w:lsdException w:name="Medium Shading 1 Accent 6" w:uiPriority="63"/>
-    <w:lsdException w:name="Medium Shading 2 Accent 6" w:uiPriority="64"/>
-    <w:lsdException w:name="Medium List 1 Accent 6" w:uiPriority="65"/>
-    <w:lsdException w:name="Medium List 2 Accent 6" w:uiPriority="66"/>
-    <w:lsdException w:name="Medium Grid 1 Accent 6" w:uiPriority="67"/>
-    <w:lsdException w:name="Medium Grid 2 Accent 6" w:uiPriority="68"/>
-    <w:lsdException w:name="Medium Grid 3 Accent 6" w:uiPriority="69"/>
-    <w:lsdException w:name="Dark List Accent 6" w:uiPriority="70"/>
-    <w:lsdException w:name="Colorful Shading Accent 6" w:uiPriority="71"/>
-    <w:lsdException w:name="Colorful List Accent 6" w:uiPriority="72"/>
-    <w:lsdException w:name="Colorful Grid Accent 6" w:uiPriority="73"/>
-    <w:lsdException w:name="Subtle Emphasis" w:uiPriority="19" w:qFormat="1"/>
-    <w:lsdException w:name="Intense Emphasis" w:uiPriority="21" w:qFormat="1"/>
-    <w:lsdException w:name="Subtle Reference" w:uiPriority="31" w:qFormat="1"/>
-    <w:lsdException w:name="Intense Reference" w:uiPriority="32" w:qFormat="1"/>
-    <w:lsdException w:name="Book Title" w:uiPriority="33" w:qFormat="1"/>
-    <w:lsdException w:name="Bibliography" w:semiHidden="1" w:uiPriority="37" w:unhideWhenUsed="1"/>
-    <w:lsdException w:name="TOC Heading" w:semiHidden="1" w:uiPriority="39" w:unhideWhenUsed="1" w:qFormat="1"/>
-    <w:lsdException w:name="Plain Table 1" w:uiPriority="41"/>
-    <w:lsdException w:name="Plain Table 2" w:uiPriority="42"/>
-    <w:lsdException w:name="Plain Table 3" w:uiPriority="43"/>
-    <w:lsdException w:name="Plain Table 4" w:uiPriority="44"/>
-    <w:lsdException w:name="Plain Table 5" w:uiPriority="45"/>
-    <w:lsdException w:name="Grid Table Light" w:uiPriority="40"/>
-    <w:lsdException w:name="Grid Table 1 Light" w:uiPriority="46"/>
-    <w:lsdException w:name="Grid Table 2" w:uiPriority="47"/>
-    <w:lsdException w:name="Grid Table 3" w:uiPriority="48"/>
-    <w:lsdException w:name="Grid Table 4" w:uiPriority="49"/>
-    <w:lsdException w:name="Grid Table 5 Dark" w:uiPriority="50"/>
-    <w:lsdException w:name="Grid Table 6 Colorful" w:uiPriority="51"/>
-    <w:lsdException w:name="Grid Table 7 Colorful" w:uiPriority="52"/>
-    <w:lsdException w:name="Grid Table 1 Light Accent 1" w:uiPriority="46"/>
-    <w:lsdException w:name="Grid Table 2 Accent 1" w:uiPriority="47"/>
-    <w:lsdException w:name="Grid Table 3 Accent 1" w:uiPriority="48"/>
-    <w:lsdException w:name="Grid Table 4 Accent 1" w:uiPriority="49"/>
-    <w:lsdException w:name="Grid Table 5 Dark Accent 1" w:uiPriority="50"/>
-    <w:lsdException w:name="Grid Table 6 Colorful Accent 1" w:uiPriority="51"/>
-    <w:lsdException w:name="Grid Table 7 Colorful Accent 1" w:uiPriority="52"/>
-    <w:lsdException w:name="Grid Table 1 Light Accent 2" w:uiPriority="46"/>
-    <w:lsdException w:name="Grid Table 2 Accent 2" w:uiPriority="47"/>
-    <w:lsdException w:name="Grid Table 3 Accent 2" w:uiPriority="48"/>
-    <w:lsdException w:name="Grid Table 4 Accent 2" w:uiPriority="49"/>
-    <w:lsdException w:name="Grid Table 5 Dark Accent 2" w:uiPriority="50"/>
-    <w:lsdException w:name="Grid Table 6 Colorful Accent 2" w:uiPriority="51"/>
-    <w:lsdException w:name="Grid Table 7 Colorful Accent 2" w:uiPriority="52"/>
-    <w:lsdException w:name="Grid Table 1 Light Accent 3" w:uiPriority="46"/>
-    <w:lsdException w:name="Grid Table 2 Accent 3" w:uiPriority="47"/>
-    <w:lsdException w:name="Grid Table 3 Accent 3" w:uiPriority="48"/>
-    <w:lsdException w:name="Grid Table 4 Accent 3" w:uiPriority="49"/>
-    <w:lsdException w:name="Grid Table 5 Dark Accent 3" w:uiPriority="50"/>
-    <w:lsdException w:name="Grid Table 6 Colorful Accent 3" w:uiPriority="51"/>
-    <w:lsdException w:name="Grid Table 7 Colorful Accent 3" w:uiPriority="52"/>
-    <w:lsdException w:name="Grid Table 1 Light Accent 4" w:uiPriority="46"/>
-    <w:lsdException w:name="Grid Table 2 Accent 4" w:uiPriority="47"/>
-    <w:lsdException w:name="Grid Table 3 Accent 4" w:uiPriority="48"/>
-    <w:lsdException w:name="Grid Table 4 Accent 4" w:uiPriority="49"/>
-    <w:lsdException w:name="Grid Table 5 Dark Accent 4" w:uiPriority="50"/>
-    <w:lsdException w:name="Grid Table 6 Colorful Accent 4" w:uiPriority="51"/>
-    <w:lsdException w:name="Grid Table 7 Colorful Accent 4" w:uiPriority="52"/>
-    <w:lsdException w:name="Grid Table 1 Light Accent 5" w:uiPriority="46"/>
-    <w:lsdException w:name="Grid Table 2 Accent 5" w:uiPriority="47"/>
-    <w:lsdException w:name="Grid Table 3 Accent 5" w:uiPriority="48"/>
-    <w:lsdException w:name="Grid Table 4 Accent 5" w:uiPriority="49"/>
-    <w:lsdException w:name="Grid Table 5 Dark Accent 5" w:uiPriority="50"/>
-    <w:lsdException w:name="Grid Table 6 Colorful Accent 5" w:uiPriority="51"/>
-    <w:lsdException w:name="Grid Table 7 Colorful Accent 5" w:uiPriority="52"/>
-    <w:lsdException w:name="Grid Table 1 Light Accent 6" w:uiPriority="46"/>
-    <w:lsdException w:name="Grid Table 2 Accent 6" w:uiPriority="47"/>
-    <w:lsdException w:name="Grid Table 3 Accent 6" w:uiPriority="48"/>
-    <w:lsdException w:name="Grid Table 4 Accent 6" w:uiPriority="49"/>
-    <w:lsdException w:name="Grid Table 5 Dark Accent 6" w:uiPriority="50"/>
-    <w:lsdException w:name="Grid Table 6 Colorful Accent 6" w:uiPriority="51"/>
-    <w:lsdException w:name="Grid Table 7 Colorful Accent 6" w:uiPriority="52"/>
-    <w:lsdException w:name="List Table 1 Light" w:uiPriority="46"/>
-    <w:lsdException w:name="List Table 2" w:uiPriority="47"/>
-    <w:lsdException w:name="List Table 3" w:uiPriority="48"/>
-    <w:lsdException w:name="List Table 4" w:uiPriority="49"/>
-    <w:lsdException w:name="List Table 5 Dark" w:uiPriority="50"/>
-    <w:lsdException w:name="List Table 6 Colorful" w:uiPriority="51"/>
-    <w:lsdException w:name="List Table 7 Colorful" w:uiPriority="52"/>
-    <w:lsdException w:name="List Table 1 Light Accent 1" w:uiPriority="46"/>
-    <w:lsdException w:name="List Table 2 Accent 1" w:uiPriority="47"/>
-    <w:lsdException w:name="List Table 3 Accent 1" w:uiPriority="48"/>
-    <w:lsdException w:name="List Table 4 Accent 1" w:uiPriority="49"/>
-    <w:lsdException w:name="List Table 5 Dark Accent 1" w:uiPriority="50"/>
-    <w:lsdException w:name="List Table 6 Colorful Accent 1" w:uiPriority="51"/>
-    <w:lsdException w:name="List Table 7 Colorful Accent 1" w:uiPriority="52"/>
-    <w:lsdException w:name="List Table 1 Light Accent 2" w:uiPriority="46"/>
-    <w:lsdException w:name="List Table 2 Accent 2" w:uiPriority="47"/>
-    <w:lsdException w:name="List Table 3 Accent 2" w:uiPriority="48"/>
-    <w:lsdException w:name="List Table 4 Accent 2" w:uiPriority="49"/>
-    <w:lsdException w:name="List Table 5 Dark Accent 2" w:uiPriority="50"/>
-    <w:lsdException w:name="List Table 6 Colorful Accent 2" w:uiPriority="51"/>
-    <w:lsdException w:name="List Table 7 Colorful Accent 2" w:uiPriority="52"/>
-    <w:lsdException w:name="List Table 1 Light Accent 3" w:uiPriority="46"/>
-    <w:lsdException w:name="List Table 2 Accent 3" w:uiPriority="47"/>
-    <w:lsdException w:name="List Table 3 Accent 3" w:uiPriority="48"/>
-    <w:lsdException w:name="List Table 4 Accent 3" w:uiPriority="49"/>
-    <w:lsdException w:name="List Table 5 Dark Accent 3" w:uiPriority="50"/>
-    <w:lsdException w:name="List Table 6 Colorful Accent 3" w:uiPriority="51"/>
-    <w:lsdException w:name="List Table 7 Colorful Accent 3" w:uiPriority="52"/>
-    <w:lsdException w:name="List Table 1 Light Accent 4" w:uiPriority="46"/>
-    <w:lsdException w:name="List Table 2 Accent 4" w:uiPriority="47"/>
-    <w:lsdException w:name="List Table 3 Accent 4" w:uiPriority="48"/>
-    <w:lsdException w:name="List Table 4 Accent 4" w:uiPriority="49"/>
-    <w:lsdException w:name="List Table 5 Dark Accent 4" w:uiPriority="50"/>
-    <w:lsdException w:name="List Table 6 Colorful Accent 4" w:uiPriority="51"/>
-    <w:lsdException w:name="List Table 7 Colorful Accent 4" w:uiPriority="52"/>
-    <w:lsdException w:name="List Table 1 Light Accent 5" w:uiPriority="46"/>
-    <w:lsdException w:name="List Table 2 Accent 5" w:uiPriority="47"/>
-    <w:lsdException w:name="List Table 3 Accent 5" w:uiPriority="48"/>
-    <w:lsdException w:name="List Table 4 Accent 5" w:uiPriority="49"/>
-    <w:lsdException w:name="List Table 5 Dark Accent 5" w:uiPriority="50"/>
-    <w:lsdException w:name="List Table 6 Colorful Accent 5" w:uiPriority="51"/>
-    <w:lsdException w:name="List Table 7 Colorful Accent 5" w:uiPriority="52"/>
-    <w:lsdException w:name="List Table 1 Light Accent 6" w:uiPriority="46"/>
-    <w:lsdException w:name="List Table 2 Accent 6" w:uiPriority="47"/>
-    <w:lsdException w:name="List Table 3 Accent 6" w:uiPriority="48"/>
-    <w:lsdException w:name="List Table 4 Accent 6" w:uiPriority="49"/>
-    <w:lsdException w:name="List Table 5 Dark Accent 6" w:uiPriority="50"/>
-    <w:lsdException w:name="List Table 6 Colorful Accent 6" w:uiPriority="51"/>
-    <w:lsdException w:name="List Table 7 Colorful Accent 6" w:uiPriority="52"/>
+  <w:latentStyles w:defLockedState="0" w:defUIPriority="99" w:defSemiHidden="1" w:defUnhideWhenUsed="1" w:defQFormat="0" w:count="267">
+    <w:lsdException w:name="Normal" w:semiHidden="0" w:uiPriority="0" w:unhideWhenUsed="0" w:qFormat="1"/>
+    <w:lsdException w:name="heading 1" w:semiHidden="0" w:uiPriority="9" w:unhideWhenUsed="0" w:qFormat="1"/>
+    <w:lsdException w:name="heading 2" w:uiPriority="9" w:qFormat="1"/>
+    <w:lsdException w:name="heading 3" w:uiPriority="9" w:qFormat="1"/>
+    <w:lsdException w:name="heading 4" w:uiPriority="9" w:qFormat="1"/>
+    <w:lsdException w:name="heading 5" w:uiPriority="9" w:qFormat="1"/>
+    <w:lsdException w:name="heading 6" w:uiPriority="9" w:qFormat="1"/>
+    <w:lsdException w:name="heading 7" w:uiPriority="9" w:qFormat="1"/>
+    <w:lsdException w:name="heading 8" w:uiPriority="9" w:qFormat="1"/>
+    <w:lsdException w:name="heading 9" w:uiPriority="9" w:qFormat="1"/>
+    <w:lsdException w:name="toc 1" w:uiPriority="39"/>
+    <w:lsdException w:name="toc 2" w:uiPriority="39"/>
+    <w:lsdException w:name="toc 3" w:uiPriority="39"/>
+    <w:lsdException w:name="toc 4" w:uiPriority="39"/>
+    <w:lsdException w:name="toc 5" w:uiPriority="39"/>
+    <w:lsdException w:name="toc 6" w:uiPriority="39"/>
+    <w:lsdException w:name="toc 7" w:uiPriority="39"/>
+    <w:lsdException w:name="toc 8" w:uiPriority="39"/>
+    <w:lsdException w:name="toc 9" w:uiPriority="39"/>
+    <w:lsdException w:name="caption" w:uiPriority="35" w:qFormat="1"/>
+    <w:lsdException w:name="Title" w:semiHidden="0" w:uiPriority="10" w:unhideWhenUsed="0" w:qFormat="1"/>
+    <w:lsdException w:name="Default Paragraph Font" w:uiPriority="1"/>
+    <w:lsdException w:name="Subtitle" w:semiHidden="0" w:uiPriority="11" w:unhideWhenUsed="0" w:qFormat="1"/>
+    <w:lsdException w:name="Strong" w:semiHidden="0" w:uiPriority="22" w:unhideWhenUsed="0" w:qFormat="1"/>
+    <w:lsdException w:name="Emphasis" w:semiHidden="0" w:uiPriority="20" w:unhideWhenUsed="0" w:qFormat="1"/>
+    <w:lsdException w:name="Table Grid" w:semiHidden="0" w:uiPriority="39" w:unhideWhenUsed="0"/>
+    <w:lsdException w:name="Placeholder Text" w:unhideWhenUsed="0"/>
+    <w:lsdException w:name="No Spacing" w:semiHidden="0" w:uiPriority="1" w:unhideWhenUsed="0" w:qFormat="1"/>
+    <w:lsdException w:name="Light Shading" w:semiHidden="0" w:uiPriority="60" w:unhideWhenUsed="0"/>
+    <w:lsdException w:name="Light List" w:semiHidden="0" w:uiPriority="61" w:unhideWhenUsed="0"/>
+    <w:lsdException w:name="Light Grid" w:semiHidden="0" w:uiPriority="62" w:unhideWhenUsed="0"/>
+    <w:lsdException w:name="Medium Shading 1" w:semiHidden="0" w:uiPriority="63" w:unhideWhenUsed="0"/>
+    <w:lsdException w:name="Medium Shading 2" w:semiHidden="0" w:uiPriority="64" w:unhideWhenUsed="0"/>
+    <w:lsdException w:name="Medium List 1" w:semiHidden="0" w:uiPriority="65" w:unhideWhenUsed="0"/>
+    <w:lsdException w:name="Medium List 2" w:semiHidden="0" w:uiPriority="66" w:unhideWhenUsed="0"/>
+    <w:lsdException w:name="Medium Grid 1" w:semiHidden="0" w:uiPriority="67" w:unhideWhenUsed="0"/>
+    <w:lsdException w:name="Medium Grid 2" w:semiHidden="0" w:uiPriority="68" w:unhideWhenUsed="0"/>
+    <w:lsdException w:name="Medium Grid 3" w:semiHidden="0" w:uiPriority="69" w:unhideWhenUsed="0"/>
+    <w:lsdException w:name="Dark List" w:semiHidden="0" w:uiPriority="70" w:unhideWhenUsed="0"/>
+    <w:lsdException w:name="Colorful Shading" w:semiHidden="0" w:uiPriority="71" w:unhideWhenUsed="0"/>
+    <w:lsdException w:name="Colorful List" w:semiHidden="0" w:uiPriority="72" w:unhideWhenUsed="0"/>
+    <w:lsdException w:name="Colorful Grid" w:semiHidden="0" w:uiPriority="73" w:unhideWhenUsed="0"/>
+    <w:lsdException w:name="Light Shading Accent 1" w:semiHidden="0" w:uiPriority="60" w:unhideWhenUsed="0"/>
+    <w:lsdException w:name="Light List Accent 1" w:semiHidden="0" w:uiPriority="61" w:unhideWhenUsed="0"/>
+    <w:lsdException w:name="Light Grid Accent 1" w:semiHidden="0" w:uiPriority="62" w:unhideWhenUsed="0"/>
+    <w:lsdException w:name="Medium Shading 1 Accent 1" w:semiHidden="0" w:uiPriority="63" w:unhideWhenUsed="0"/>
+    <w:lsdException w:name="Medium Shading 2 Accent 1" w:semiHidden="0" w:uiPriority="64" w:unhideWhenUsed="0"/>
+    <w:lsdException w:name="Medium List 1 Accent 1" w:semiHidden="0" w:uiPriority="65" w:unhideWhenUsed="0"/>
+    <w:lsdException w:name="Revision" w:unhideWhenUsed="0"/>
+    <w:lsdException w:name="List Paragraph" w:semiHidden="0" w:uiPriority="34" w:unhideWhenUsed="0" w:qFormat="1"/>
+    <w:lsdException w:name="Quote" w:semiHidden="0" w:uiPriority="29" w:unhideWhenUsed="0" w:qFormat="1"/>
+    <w:lsdException w:name="Intense Quote" w:semiHidden="0" w:uiPriority="30" w:unhideWhenUsed="0" w:qFormat="1"/>
+    <w:lsdException w:name="Medium List 2 Accent 1" w:semiHidden="0" w:uiPriority="66" w:unhideWhenUsed="0"/>
+    <w:lsdException w:name="Medium Grid 1 Accent 1" w:semiHidden="0" w:uiPriority="67" w:unhideWhenUsed="0"/>
+    <w:lsdException w:name="Medium Grid 2 Accent 1" w:semiHidden="0" w:uiPriority="68" w:unhideWhenUsed="0"/>
+    <w:lsdException w:name="Medium Grid 3 Accent 1" w:semiHidden="0" w:uiPriority="69" w:unhideWhenUsed="0"/>
+    <w:lsdException w:name="Dark List Accent 1" w:semiHidden="0" w:uiPriority="70" w:unhideWhenUsed="0"/>
+    <w:lsdException w:name="Colorful Shading Accent 1" w:semiHidden="0" w:uiPriority="71" w:unhideWhenUsed="0"/>
+    <w:lsdException w:name="Colorful List Accent 1" w:semiHidden="0" w:uiPriority="72" w:unhideWhenUsed="0"/>
+    <w:lsdException w:name="Colorful Grid Accent 1" w:semiHidden="0" w:uiPriority="73" w:unhideWhenUsed="0"/>
+    <w:lsdException w:name="Light Shading Accent 2" w:semiHidden="0" w:uiPriority="60" w:unhideWhenUsed="0"/>
+    <w:lsdException w:name="Light List Accent 2" w:semiHidden="0" w:uiPriority="61" w:unhideWhenUsed="0"/>
+    <w:lsdException w:name="Light Grid Accent 2" w:semiHidden="0" w:uiPriority="62" w:unhideWhenUsed="0"/>
+    <w:lsdException w:name="Medium Shading 1 Accent 2" w:semiHidden="0" w:uiPriority="63" w:unhideWhenUsed="0"/>
+    <w:lsdException w:name="Medium Shading 2 Accent 2" w:semiHidden="0" w:uiPriority="64" w:unhideWhenUsed="0"/>
+    <w:lsdException w:name="Medium List 1 Accent 2" w:semiHidden="0" w:uiPriority="65" w:unhideWhenUsed="0"/>
+    <w:lsdException w:name="Medium List 2 Accent 2" w:semiHidden="0" w:uiPriority="66" w:unhideWhenUsed="0"/>
+    <w:lsdException w:name="Medium Grid 1 Accent 2" w:semiHidden="0" w:uiPriority="67" w:unhideWhenUsed="0"/>
+    <w:lsdException w:name="Medium Grid 2 Accent 2" w:semiHidden="0" w:uiPriority="68" w:unhideWhenUsed="0"/>
+    <w:lsdException w:name="Medium Grid 3 Accent 2" w:semiHidden="0" w:uiPriority="69" w:unhideWhenUsed="0"/>
+    <w:lsdException w:name="Dark List Accent 2" w:semiHidden="0" w:uiPriority="70" w:unhideWhenUsed="0"/>
+    <w:lsdException w:name="Colorful Shading Accent 2" w:semiHidden="0" w:uiPriority="71" w:unhideWhenUsed="0"/>
+    <w:lsdException w:name="Colorful List Accent 2" w:semiHidden="0" w:uiPriority="72" w:unhideWhenUsed="0"/>
+    <w:lsdException w:name="Colorful Grid Accent 2" w:semiHidden="0" w:uiPriority="73" w:unhideWhenUsed="0"/>
+    <w:lsdException w:name="Light Shading Accent 3" w:semiHidden="0" w:uiPriority="60" w:unhideWhenUsed="0"/>
+    <w:lsdException w:name="Light List Accent 3" w:semiHidden="0" w:uiPriority="61" w:unhideWhenUsed="0"/>
+    <w:lsdException w:name="Light Grid Accent 3" w:semiHidden="0" w:uiPriority="62" w:unhideWhenUsed="0"/>
+    <w:lsdException w:name="Medium Shading 1 Accent 3" w:semiHidden="0" w:uiPriority="63" w:unhideWhenUsed="0"/>
+    <w:lsdException w:name="Medium Shading 2 Accent 3" w:semiHidden="0" w:uiPriority="64" w:unhideWhenUsed="0"/>
+    <w:lsdException w:name="Medium List 1 Accent 3" w:semiHidden="0" w:uiPriority="65" w:unhideWhenUsed="0"/>
+    <w:lsdException w:name="Medium List 2 Accent 3" w:semiHidden="0" w:uiPriority="66" w:unhideWhenUsed="0"/>
+    <w:lsdException w:name="Medium Grid 1 Accent 3" w:semiHidden="0" w:uiPriority="67" w:unhideWhenUsed="0"/>
+    <w:lsdException w:name="Medium Grid 2 Accent 3" w:semiHidden="0" w:uiPriority="68" w:unhideWhenUsed="0"/>
+    <w:lsdException w:name="Medium Grid 3 Accent 3" w:semiHidden="0" w:uiPriority="69" w:unhideWhenUsed="0"/>
+    <w:lsdException w:name="Dark List Accent 3" w:semiHidden="0" w:uiPriority="70" w:unhideWhenUsed="0"/>
+    <w:lsdException w:name="Colorful Shading Accent 3" w:semiHidden="0" w:uiPriority="71" w:unhideWhenUsed="0"/>
+    <w:lsdException w:name="Colorful List Accent 3" w:semiHidden="0" w:uiPriority="72" w:unhideWhenUsed="0"/>
+    <w:lsdException w:name="Colorful Grid Accent 3" w:semiHidden="0" w:uiPriority="73" w:unhideWhenUsed="0"/>
+    <w:lsdException w:name="Light Shading Accent 4" w:semiHidden="0" w:uiPriority="60" w:unhideWhenUsed="0"/>
+    <w:lsdException w:name="Light List Accent 4" w:semiHidden="0" w:uiPriority="61" w:unhideWhenUsed="0"/>
+    <w:lsdException w:name="Light Grid Accent 4" w:semiHidden="0" w:uiPriority="62" w:unhideWhenUsed="0"/>
+    <w:lsdException w:name="Medium Shading 1 Accent 4" w:semiHidden="0" w:uiPriority="63" w:unhideWhenUsed="0"/>
+    <w:lsdException w:name="Medium Shading 2 Accent 4" w:semiHidden="0" w:uiPriority="64" w:unhideWhenUsed="0"/>
+    <w:lsdException w:name="Medium List 1 Accent 4" w:semiHidden="0" w:uiPriority="65" w:unhideWhenUsed="0"/>
+    <w:lsdException w:name="Medium List 2 Accent 4" w:semiHidden="0" w:uiPriority="66" w:unhideWhenUsed="0"/>
+    <w:lsdException w:name="Medium Grid 1 Accent 4" w:semiHidden="0" w:uiPriority="67" w:unhideWhenUsed="0"/>
+    <w:lsdException w:name="Medium Grid 2 Accent 4" w:semiHidden="0" w:uiPriority="68" w:unhideWhenUsed="0"/>
+    <w:lsdException w:name="Medium Grid 3 Accent 4" w:semiHidden="0" w:uiPriority="69" w:unhideWhenUsed="0"/>
+    <w:lsdException w:name="Dark List Accent 4" w:semiHidden="0" w:uiPriority="70" w:unhideWhenUsed="0"/>
+    <w:lsdException w:name="Colorful Shading Accent 4" w:semiHidden="0" w:uiPriority="71" w:unhideWhenUsed="0"/>
+    <w:lsdException w:name="Colorful List Accent 4" w:semiHidden="0" w:uiPriority="72" w:unhideWhenUsed="0"/>
+    <w:lsdException w:name="Colorful Grid Accent 4" w:semiHidden="0" w:uiPriority="73" w:unhideWhenUsed="0"/>
+    <w:lsdException w:name="Light Shading Accent 5" w:semiHidden="0" w:uiPriority="60" w:unhideWhenUsed="0"/>
+    <w:lsdException w:name="Light List Accent 5" w:semiHidden="0" w:uiPriority="61" w:unhideWhenUsed="0"/>
+    <w:lsdException w:name="Light Grid Accent 5" w:semiHidden="0" w:uiPriority="62" w:unhideWhenUsed="0"/>
+    <w:lsdException w:name="Medium Shading 1 Accent 5" w:semiHidden="0" w:uiPriority="63" w:unhideWhenUsed="0"/>
+    <w:lsdException w:name="Medium Shading 2 Accent 5" w:semiHidden="0" w:uiPriority="64" w:unhideWhenUsed="0"/>
+    <w:lsdException w:name="Medium List 1 Accent 5" w:semiHidden="0" w:uiPriority="65" w:unhideWhenUsed="0"/>
+    <w:lsdException w:name="Medium List 2 Accent 5" w:semiHidden="0" w:uiPriority="66" w:unhideWhenUsed="0"/>
+    <w:lsdException w:name="Medium Grid 1 Accent 5" w:semiHidden="0" w:uiPriority="67" w:unhideWhenUsed="0"/>
+    <w:lsdException w:name="Medium Grid 2 Accent 5" w:semiHidden="0" w:uiPriority="68" w:unhideWhenUsed="0"/>
+    <w:lsdException w:name="Medium Grid 3 Accent 5" w:semiHidden="0" w:uiPriority="69" w:unhideWhenUsed="0"/>
+    <w:lsdException w:name="Dark List Accent 5" w:semiHidden="0" w:uiPriority="70" w:unhideWhenUsed="0"/>
+    <w:lsdException w:name="Colorful Shading Accent 5" w:semiHidden="0" w:uiPriority="71" w:unhideWhenUsed="0"/>
+    <w:lsdException w:name="Colorful List Accent 5" w:semiHidden="0" w:uiPriority="72" w:unhideWhenUsed="0"/>
+    <w:lsdException w:name="Colorful Grid Accent 5" w:semiHidden="0" w:uiPriority="73" w:unhideWhenUsed="0"/>
+    <w:lsdException w:name="Light Shading Accent 6" w:semiHidden="0" w:uiPriority="60" w:unhideWhenUsed="0"/>
+    <w:lsdException w:name="Light List Accent 6" w:semiHidden="0" w:uiPriority="61" w:unhideWhenUsed="0"/>
+    <w:lsdException w:name="Light Grid Accent 6" w:semiHidden="0" w:uiPriority="62" w:unhideWhenUsed="0"/>
+    <w:lsdException w:name="Medium Shading 1 Accent 6" w:semiHidden="0" w:uiPriority="63" w:unhideWhenUsed="0"/>
+    <w:lsdException w:name="Medium Shading 2 Accent 6" w:semiHidden="0" w:uiPriority="64" w:unhideWhenUsed="0"/>
+    <w:lsdException w:name="Medium List 1 Accent 6" w:semiHidden="0" w:uiPriority="65" w:unhideWhenUsed="0"/>
+    <w:lsdException w:name="Medium List 2 Accent 6" w:semiHidden="0" w:uiPriority="66" w:unhideWhenUsed="0"/>
+    <w:lsdException w:name="Medium Grid 1 Accent 6" w:semiHidden="0" w:uiPriority="67" w:unhideWhenUsed="0"/>
+    <w:lsdException w:name="Medium Grid 2 Accent 6" w:semiHidden="0" w:uiPriority="68" w:unhideWhenUsed="0"/>
+    <w:lsdException w:name="Medium Grid 3 Accent 6" w:semiHidden="0" w:uiPriority="69" w:unhideWhenUsed="0"/>
+    <w:lsdException w:name="Dark List Accent 6" w:semiHidden="0" w:uiPriority="70" w:unhideWhenUsed="0"/>
+    <w:lsdException w:name="Colorful Shading Accent 6" w:semiHidden="0" w:uiPriority="71" w:unhideWhenUsed="0"/>
+    <w:lsdException w:name="Colorful List Accent 6" w:semiHidden="0" w:uiPriority="72" w:unhideWhenUsed="0"/>
+    <w:lsdException w:name="Colorful Grid Accent 6" w:semiHidden="0" w:uiPriority="73" w:unhideWhenUsed="0"/>
+    <w:lsdException w:name="Subtle Emphasis" w:semiHidden="0" w:uiPriority="19" w:unhideWhenUsed="0" w:qFormat="1"/>
+    <w:lsdException w:name="Intense Emphasis" w:semiHidden="0" w:uiPriority="21" w:unhideWhenUsed="0" w:qFormat="1"/>
+    <w:lsdException w:name="Subtle Reference" w:semiHidden="0" w:uiPriority="31" w:unhideWhenUsed="0" w:qFormat="1"/>
+    <w:lsdException w:name="Intense Reference" w:semiHidden="0" w:uiPriority="32" w:unhideWhenUsed="0" w:qFormat="1"/>
+    <w:lsdException w:name="Book Title" w:semiHidden="0" w:uiPriority="33" w:unhideWhenUsed="0" w:qFormat="1"/>
+    <w:lsdException w:name="Bibliography" w:uiPriority="37"/>
+    <w:lsdException w:name="TOC Heading" w:uiPriority="39" w:qFormat="1"/>
   </w:latentStyles>
   <w:style w:type="paragraph" w:default="1" w:styleId="Normal">
     <w:name w:val="Normal"/>
@@ -7194,7 +8149,207 @@
     <w:basedOn w:val="Policepardfaut"/>
     <w:uiPriority w:val="99"/>
     <w:unhideWhenUsed/>
-    <w:rsid w:val="00915D49"/>
+    <w:rsid w:val="00323033"/>
+    <w:rPr>
+      <w:color w:val="808080"/>
+    </w:rPr>
+  </w:style>
+</w:styles>
+</file>
+
+<file path=word/glossary/stylesWithEffects.xml><?xml version="1.0" encoding="utf-8"?>
+<w:styles xmlns:wpc="http://schemas.microsoft.com/office/word/2010/wordprocessingCanvas" xmlns:mc="http://schemas.openxmlformats.org/markup-compatibility/2006" xmlns:o="urn:schemas-microsoft-com:office:office" xmlns:r="http://schemas.openxmlformats.org/officeDocument/2006/relationships" xmlns:m="http://schemas.openxmlformats.org/officeDocument/2006/math" xmlns:v="urn:schemas-microsoft-com:vml" xmlns:wp14="http://schemas.microsoft.com/office/word/2010/wordprocessingDrawing" xmlns:wp="http://schemas.openxmlformats.org/drawingml/2006/wordprocessingDrawing" xmlns:w10="urn:schemas-microsoft-com:office:word" xmlns:w="http://schemas.openxmlformats.org/wordprocessingml/2006/main" xmlns:w14="http://schemas.microsoft.com/office/word/2010/wordml" xmlns:wpg="http://schemas.microsoft.com/office/word/2010/wordprocessingGroup" xmlns:wpi="http://schemas.microsoft.com/office/word/2010/wordprocessingInk" xmlns:wne="http://schemas.microsoft.com/office/word/2006/wordml" xmlns:wps="http://schemas.microsoft.com/office/word/2010/wordprocessingShape" mc:Ignorable="w14 wp14">
+  <w:docDefaults>
+    <w:rPrDefault>
+      <w:rPr>
+        <w:rFonts w:asciiTheme="minorHAnsi" w:eastAsiaTheme="minorEastAsia" w:hAnsiTheme="minorHAnsi" w:cstheme="minorBidi"/>
+        <w:sz w:val="22"/>
+        <w:szCs w:val="22"/>
+        <w:lang w:val="fr-FR" w:eastAsia="fr-FR" w:bidi="ar-SA"/>
+      </w:rPr>
+    </w:rPrDefault>
+    <w:pPrDefault>
+      <w:pPr>
+        <w:spacing w:after="160" w:line="259" w:lineRule="auto"/>
+      </w:pPr>
+    </w:pPrDefault>
+  </w:docDefaults>
+  <w:latentStyles w:defLockedState="0" w:defUIPriority="99" w:defSemiHidden="1" w:defUnhideWhenUsed="1" w:defQFormat="0" w:count="267">
+    <w:lsdException w:name="Normal" w:semiHidden="0" w:uiPriority="0" w:unhideWhenUsed="0" w:qFormat="1"/>
+    <w:lsdException w:name="heading 1" w:semiHidden="0" w:uiPriority="9" w:unhideWhenUsed="0" w:qFormat="1"/>
+    <w:lsdException w:name="heading 2" w:uiPriority="9" w:qFormat="1"/>
+    <w:lsdException w:name="heading 3" w:uiPriority="9" w:qFormat="1"/>
+    <w:lsdException w:name="heading 4" w:uiPriority="9" w:qFormat="1"/>
+    <w:lsdException w:name="heading 5" w:uiPriority="9" w:qFormat="1"/>
+    <w:lsdException w:name="heading 6" w:uiPriority="9" w:qFormat="1"/>
+    <w:lsdException w:name="heading 7" w:uiPriority="9" w:qFormat="1"/>
+    <w:lsdException w:name="heading 8" w:uiPriority="9" w:qFormat="1"/>
+    <w:lsdException w:name="heading 9" w:uiPriority="9" w:qFormat="1"/>
+    <w:lsdException w:name="toc 1" w:uiPriority="39"/>
+    <w:lsdException w:name="toc 2" w:uiPriority="39"/>
+    <w:lsdException w:name="toc 3" w:uiPriority="39"/>
+    <w:lsdException w:name="toc 4" w:uiPriority="39"/>
+    <w:lsdException w:name="toc 5" w:uiPriority="39"/>
+    <w:lsdException w:name="toc 6" w:uiPriority="39"/>
+    <w:lsdException w:name="toc 7" w:uiPriority="39"/>
+    <w:lsdException w:name="toc 8" w:uiPriority="39"/>
+    <w:lsdException w:name="toc 9" w:uiPriority="39"/>
+    <w:lsdException w:name="caption" w:uiPriority="35" w:qFormat="1"/>
+    <w:lsdException w:name="Title" w:semiHidden="0" w:uiPriority="10" w:unhideWhenUsed="0" w:qFormat="1"/>
+    <w:lsdException w:name="Default Paragraph Font" w:uiPriority="1"/>
+    <w:lsdException w:name="Subtitle" w:semiHidden="0" w:uiPriority="11" w:unhideWhenUsed="0" w:qFormat="1"/>
+    <w:lsdException w:name="Strong" w:semiHidden="0" w:uiPriority="22" w:unhideWhenUsed="0" w:qFormat="1"/>
+    <w:lsdException w:name="Emphasis" w:semiHidden="0" w:uiPriority="20" w:unhideWhenUsed="0" w:qFormat="1"/>
+    <w:lsdException w:name="Table Grid" w:semiHidden="0" w:uiPriority="39" w:unhideWhenUsed="0"/>
+    <w:lsdException w:name="Placeholder Text" w:unhideWhenUsed="0"/>
+    <w:lsdException w:name="No Spacing" w:semiHidden="0" w:uiPriority="1" w:unhideWhenUsed="0" w:qFormat="1"/>
+    <w:lsdException w:name="Light Shading" w:semiHidden="0" w:uiPriority="60" w:unhideWhenUsed="0"/>
+    <w:lsdException w:name="Light List" w:semiHidden="0" w:uiPriority="61" w:unhideWhenUsed="0"/>
+    <w:lsdException w:name="Light Grid" w:semiHidden="0" w:uiPriority="62" w:unhideWhenUsed="0"/>
+    <w:lsdException w:name="Medium Shading 1" w:semiHidden="0" w:uiPriority="63" w:unhideWhenUsed="0"/>
+    <w:lsdException w:name="Medium Shading 2" w:semiHidden="0" w:uiPriority="64" w:unhideWhenUsed="0"/>
+    <w:lsdException w:name="Medium List 1" w:semiHidden="0" w:uiPriority="65" w:unhideWhenUsed="0"/>
+    <w:lsdException w:name="Medium List 2" w:semiHidden="0" w:uiPriority="66" w:unhideWhenUsed="0"/>
+    <w:lsdException w:name="Medium Grid 1" w:semiHidden="0" w:uiPriority="67" w:unhideWhenUsed="0"/>
+    <w:lsdException w:name="Medium Grid 2" w:semiHidden="0" w:uiPriority="68" w:unhideWhenUsed="0"/>
+    <w:lsdException w:name="Medium Grid 3" w:semiHidden="0" w:uiPriority="69" w:unhideWhenUsed="0"/>
+    <w:lsdException w:name="Dark List" w:semiHidden="0" w:uiPriority="70" w:unhideWhenUsed="0"/>
+    <w:lsdException w:name="Colorful Shading" w:semiHidden="0" w:uiPriority="71" w:unhideWhenUsed="0"/>
+    <w:lsdException w:name="Colorful List" w:semiHidden="0" w:uiPriority="72" w:unhideWhenUsed="0"/>
+    <w:lsdException w:name="Colorful Grid" w:semiHidden="0" w:uiPriority="73" w:unhideWhenUsed="0"/>
+    <w:lsdException w:name="Light Shading Accent 1" w:semiHidden="0" w:uiPriority="60" w:unhideWhenUsed="0"/>
+    <w:lsdException w:name="Light List Accent 1" w:semiHidden="0" w:uiPriority="61" w:unhideWhenUsed="0"/>
+    <w:lsdException w:name="Light Grid Accent 1" w:semiHidden="0" w:uiPriority="62" w:unhideWhenUsed="0"/>
+    <w:lsdException w:name="Medium Shading 1 Accent 1" w:semiHidden="0" w:uiPriority="63" w:unhideWhenUsed="0"/>
+    <w:lsdException w:name="Medium Shading 2 Accent 1" w:semiHidden="0" w:uiPriority="64" w:unhideWhenUsed="0"/>
+    <w:lsdException w:name="Medium List 1 Accent 1" w:semiHidden="0" w:uiPriority="65" w:unhideWhenUsed="0"/>
+    <w:lsdException w:name="Revision" w:unhideWhenUsed="0"/>
+    <w:lsdException w:name="List Paragraph" w:semiHidden="0" w:uiPriority="34" w:unhideWhenUsed="0" w:qFormat="1"/>
+    <w:lsdException w:name="Quote" w:semiHidden="0" w:uiPriority="29" w:unhideWhenUsed="0" w:qFormat="1"/>
+    <w:lsdException w:name="Intense Quote" w:semiHidden="0" w:uiPriority="30" w:unhideWhenUsed="0" w:qFormat="1"/>
+    <w:lsdException w:name="Medium List 2 Accent 1" w:semiHidden="0" w:uiPriority="66" w:unhideWhenUsed="0"/>
+    <w:lsdException w:name="Medium Grid 1 Accent 1" w:semiHidden="0" w:uiPriority="67" w:unhideWhenUsed="0"/>
+    <w:lsdException w:name="Medium Grid 2 Accent 1" w:semiHidden="0" w:uiPriority="68" w:unhideWhenUsed="0"/>
+    <w:lsdException w:name="Medium Grid 3 Accent 1" w:semiHidden="0" w:uiPriority="69" w:unhideWhenUsed="0"/>
+    <w:lsdException w:name="Dark List Accent 1" w:semiHidden="0" w:uiPriority="70" w:unhideWhenUsed="0"/>
+    <w:lsdException w:name="Colorful Shading Accent 1" w:semiHidden="0" w:uiPriority="71" w:unhideWhenUsed="0"/>
+    <w:lsdException w:name="Colorful List Accent 1" w:semiHidden="0" w:uiPriority="72" w:unhideWhenUsed="0"/>
+    <w:lsdException w:name="Colorful Grid Accent 1" w:semiHidden="0" w:uiPriority="73" w:unhideWhenUsed="0"/>
+    <w:lsdException w:name="Light Shading Accent 2" w:semiHidden="0" w:uiPriority="60" w:unhideWhenUsed="0"/>
+    <w:lsdException w:name="Light List Accent 2" w:semiHidden="0" w:uiPriority="61" w:unhideWhenUsed="0"/>
+    <w:lsdException w:name="Light Grid Accent 2" w:semiHidden="0" w:uiPriority="62" w:unhideWhenUsed="0"/>
+    <w:lsdException w:name="Medium Shading 1 Accent 2" w:semiHidden="0" w:uiPriority="63" w:unhideWhenUsed="0"/>
+    <w:lsdException w:name="Medium Shading 2 Accent 2" w:semiHidden="0" w:uiPriority="64" w:unhideWhenUsed="0"/>
+    <w:lsdException w:name="Medium List 1 Accent 2" w:semiHidden="0" w:uiPriority="65" w:unhideWhenUsed="0"/>
+    <w:lsdException w:name="Medium List 2 Accent 2" w:semiHidden="0" w:uiPriority="66" w:unhideWhenUsed="0"/>
+    <w:lsdException w:name="Medium Grid 1 Accent 2" w:semiHidden="0" w:uiPriority="67" w:unhideWhenUsed="0"/>
+    <w:lsdException w:name="Medium Grid 2 Accent 2" w:semiHidden="0" w:uiPriority="68" w:unhideWhenUsed="0"/>
+    <w:lsdException w:name="Medium Grid 3 Accent 2" w:semiHidden="0" w:uiPriority="69" w:unhideWhenUsed="0"/>
+    <w:lsdException w:name="Dark List Accent 2" w:semiHidden="0" w:uiPriority="70" w:unhideWhenUsed="0"/>
+    <w:lsdException w:name="Colorful Shading Accent 2" w:semiHidden="0" w:uiPriority="71" w:unhideWhenUsed="0"/>
+    <w:lsdException w:name="Colorful List Accent 2" w:semiHidden="0" w:uiPriority="72" w:unhideWhenUsed="0"/>
+    <w:lsdException w:name="Colorful Grid Accent 2" w:semiHidden="0" w:uiPriority="73" w:unhideWhenUsed="0"/>
+    <w:lsdException w:name="Light Shading Accent 3" w:semiHidden="0" w:uiPriority="60" w:unhideWhenUsed="0"/>
+    <w:lsdException w:name="Light List Accent 3" w:semiHidden="0" w:uiPriority="61" w:unhideWhenUsed="0"/>
+    <w:lsdException w:name="Light Grid Accent 3" w:semiHidden="0" w:uiPriority="62" w:unhideWhenUsed="0"/>
+    <w:lsdException w:name="Medium Shading 1 Accent 3" w:semiHidden="0" w:uiPriority="63" w:unhideWhenUsed="0"/>
+    <w:lsdException w:name="Medium Shading 2 Accent 3" w:semiHidden="0" w:uiPriority="64" w:unhideWhenUsed="0"/>
+    <w:lsdException w:name="Medium List 1 Accent 3" w:semiHidden="0" w:uiPriority="65" w:unhideWhenUsed="0"/>
+    <w:lsdException w:name="Medium List 2 Accent 3" w:semiHidden="0" w:uiPriority="66" w:unhideWhenUsed="0"/>
+    <w:lsdException w:name="Medium Grid 1 Accent 3" w:semiHidden="0" w:uiPriority="67" w:unhideWhenUsed="0"/>
+    <w:lsdException w:name="Medium Grid 2 Accent 3" w:semiHidden="0" w:uiPriority="68" w:unhideWhenUsed="0"/>
+    <w:lsdException w:name="Medium Grid 3 Accent 3" w:semiHidden="0" w:uiPriority="69" w:unhideWhenUsed="0"/>
+    <w:lsdException w:name="Dark List Accent 3" w:semiHidden="0" w:uiPriority="70" w:unhideWhenUsed="0"/>
+    <w:lsdException w:name="Colorful Shading Accent 3" w:semiHidden="0" w:uiPriority="71" w:unhideWhenUsed="0"/>
+    <w:lsdException w:name="Colorful List Accent 3" w:semiHidden="0" w:uiPriority="72" w:unhideWhenUsed="0"/>
+    <w:lsdException w:name="Colorful Grid Accent 3" w:semiHidden="0" w:uiPriority="73" w:unhideWhenUsed="0"/>
+    <w:lsdException w:name="Light Shading Accent 4" w:semiHidden="0" w:uiPriority="60" w:unhideWhenUsed="0"/>
+    <w:lsdException w:name="Light List Accent 4" w:semiHidden="0" w:uiPriority="61" w:unhideWhenUsed="0"/>
+    <w:lsdException w:name="Light Grid Accent 4" w:semiHidden="0" w:uiPriority="62" w:unhideWhenUsed="0"/>
+    <w:lsdException w:name="Medium Shading 1 Accent 4" w:semiHidden="0" w:uiPriority="63" w:unhideWhenUsed="0"/>
+    <w:lsdException w:name="Medium Shading 2 Accent 4" w:semiHidden="0" w:uiPriority="64" w:unhideWhenUsed="0"/>
+    <w:lsdException w:name="Medium List 1 Accent 4" w:semiHidden="0" w:uiPriority="65" w:unhideWhenUsed="0"/>
+    <w:lsdException w:name="Medium List 2 Accent 4" w:semiHidden="0" w:uiPriority="66" w:unhideWhenUsed="0"/>
+    <w:lsdException w:name="Medium Grid 1 Accent 4" w:semiHidden="0" w:uiPriority="67" w:unhideWhenUsed="0"/>
+    <w:lsdException w:name="Medium Grid 2 Accent 4" w:semiHidden="0" w:uiPriority="68" w:unhideWhenUsed="0"/>
+    <w:lsdException w:name="Medium Grid 3 Accent 4" w:semiHidden="0" w:uiPriority="69" w:unhideWhenUsed="0"/>
+    <w:lsdException w:name="Dark List Accent 4" w:semiHidden="0" w:uiPriority="70" w:unhideWhenUsed="0"/>
+    <w:lsdException w:name="Colorful Shading Accent 4" w:semiHidden="0" w:uiPriority="71" w:unhideWhenUsed="0"/>
+    <w:lsdException w:name="Colorful List Accent 4" w:semiHidden="0" w:uiPriority="72" w:unhideWhenUsed="0"/>
+    <w:lsdException w:name="Colorful Grid Accent 4" w:semiHidden="0" w:uiPriority="73" w:unhideWhenUsed="0"/>
+    <w:lsdException w:name="Light Shading Accent 5" w:semiHidden="0" w:uiPriority="60" w:unhideWhenUsed="0"/>
+    <w:lsdException w:name="Light List Accent 5" w:semiHidden="0" w:uiPriority="61" w:unhideWhenUsed="0"/>
+    <w:lsdException w:name="Light Grid Accent 5" w:semiHidden="0" w:uiPriority="62" w:unhideWhenUsed="0"/>
+    <w:lsdException w:name="Medium Shading 1 Accent 5" w:semiHidden="0" w:uiPriority="63" w:unhideWhenUsed="0"/>
+    <w:lsdException w:name="Medium Shading 2 Accent 5" w:semiHidden="0" w:uiPriority="64" w:unhideWhenUsed="0"/>
+    <w:lsdException w:name="Medium List 1 Accent 5" w:semiHidden="0" w:uiPriority="65" w:unhideWhenUsed="0"/>
+    <w:lsdException w:name="Medium List 2 Accent 5" w:semiHidden="0" w:uiPriority="66" w:unhideWhenUsed="0"/>
+    <w:lsdException w:name="Medium Grid 1 Accent 5" w:semiHidden="0" w:uiPriority="67" w:unhideWhenUsed="0"/>
+    <w:lsdException w:name="Medium Grid 2 Accent 5" w:semiHidden="0" w:uiPriority="68" w:unhideWhenUsed="0"/>
+    <w:lsdException w:name="Medium Grid 3 Accent 5" w:semiHidden="0" w:uiPriority="69" w:unhideWhenUsed="0"/>
+    <w:lsdException w:name="Dark List Accent 5" w:semiHidden="0" w:uiPriority="70" w:unhideWhenUsed="0"/>
+    <w:lsdException w:name="Colorful Shading Accent 5" w:semiHidden="0" w:uiPriority="71" w:unhideWhenUsed="0"/>
+    <w:lsdException w:name="Colorful List Accent 5" w:semiHidden="0" w:uiPriority="72" w:unhideWhenUsed="0"/>
+    <w:lsdException w:name="Colorful Grid Accent 5" w:semiHidden="0" w:uiPriority="73" w:unhideWhenUsed="0"/>
+    <w:lsdException w:name="Light Shading Accent 6" w:semiHidden="0" w:uiPriority="60" w:unhideWhenUsed="0"/>
+    <w:lsdException w:name="Light List Accent 6" w:semiHidden="0" w:uiPriority="61" w:unhideWhenUsed="0"/>
+    <w:lsdException w:name="Light Grid Accent 6" w:semiHidden="0" w:uiPriority="62" w:unhideWhenUsed="0"/>
+    <w:lsdException w:name="Medium Shading 1 Accent 6" w:semiHidden="0" w:uiPriority="63" w:unhideWhenUsed="0"/>
+    <w:lsdException w:name="Medium Shading 2 Accent 6" w:semiHidden="0" w:uiPriority="64" w:unhideWhenUsed="0"/>
+    <w:lsdException w:name="Medium List 1 Accent 6" w:semiHidden="0" w:uiPriority="65" w:unhideWhenUsed="0"/>
+    <w:lsdException w:name="Medium List 2 Accent 6" w:semiHidden="0" w:uiPriority="66" w:unhideWhenUsed="0"/>
+    <w:lsdException w:name="Medium Grid 1 Accent 6" w:semiHidden="0" w:uiPriority="67" w:unhideWhenUsed="0"/>
+    <w:lsdException w:name="Medium Grid 2 Accent 6" w:semiHidden="0" w:uiPriority="68" w:unhideWhenUsed="0"/>
+    <w:lsdException w:name="Medium Grid 3 Accent 6" w:semiHidden="0" w:uiPriority="69" w:unhideWhenUsed="0"/>
+    <w:lsdException w:name="Dark List Accent 6" w:semiHidden="0" w:uiPriority="70" w:unhideWhenUsed="0"/>
+    <w:lsdException w:name="Colorful Shading Accent 6" w:semiHidden="0" w:uiPriority="71" w:unhideWhenUsed="0"/>
+    <w:lsdException w:name="Colorful List Accent 6" w:semiHidden="0" w:uiPriority="72" w:unhideWhenUsed="0"/>
+    <w:lsdException w:name="Colorful Grid Accent 6" w:semiHidden="0" w:uiPriority="73" w:unhideWhenUsed="0"/>
+    <w:lsdException w:name="Subtle Emphasis" w:semiHidden="0" w:uiPriority="19" w:unhideWhenUsed="0" w:qFormat="1"/>
+    <w:lsdException w:name="Intense Emphasis" w:semiHidden="0" w:uiPriority="21" w:unhideWhenUsed="0" w:qFormat="1"/>
+    <w:lsdException w:name="Subtle Reference" w:semiHidden="0" w:uiPriority="31" w:unhideWhenUsed="0" w:qFormat="1"/>
+    <w:lsdException w:name="Intense Reference" w:semiHidden="0" w:uiPriority="32" w:unhideWhenUsed="0" w:qFormat="1"/>
+    <w:lsdException w:name="Book Title" w:semiHidden="0" w:uiPriority="33" w:unhideWhenUsed="0" w:qFormat="1"/>
+    <w:lsdException w:name="Bibliography" w:uiPriority="37"/>
+    <w:lsdException w:name="TOC Heading" w:uiPriority="39" w:qFormat="1"/>
+  </w:latentStyles>
+  <w:style w:type="paragraph" w:default="1" w:styleId="Normal">
+    <w:name w:val="Normal"/>
+    <w:qFormat/>
+  </w:style>
+  <w:style w:type="character" w:default="1" w:styleId="Policepardfaut">
+    <w:name w:val="Default Paragraph Font"/>
+    <w:uiPriority w:val="1"/>
+    <w:semiHidden/>
+    <w:unhideWhenUsed/>
+  </w:style>
+  <w:style w:type="table" w:default="1" w:styleId="TableauNormal">
+    <w:name w:val="Normal Table"/>
+    <w:uiPriority w:val="99"/>
+    <w:semiHidden/>
+    <w:unhideWhenUsed/>
+    <w:tblPr>
+      <w:tblInd w:w="0" w:type="dxa"/>
+      <w:tblCellMar>
+        <w:top w:w="0" w:type="dxa"/>
+        <w:left w:w="108" w:type="dxa"/>
+        <w:bottom w:w="0" w:type="dxa"/>
+        <w:right w:w="108" w:type="dxa"/>
+      </w:tblCellMar>
+    </w:tblPr>
+  </w:style>
+  <w:style w:type="numbering" w:default="1" w:styleId="Aucuneliste">
+    <w:name w:val="No List"/>
+    <w:uiPriority w:val="99"/>
+    <w:semiHidden/>
+    <w:unhideWhenUsed/>
+  </w:style>
+  <w:style w:type="character" w:styleId="Textedelespacerserv">
+    <w:name w:val="Placeholder Text"/>
+    <w:basedOn w:val="Policepardfaut"/>
+    <w:uiPriority w:val="99"/>
+    <w:unhideWhenUsed/>
+    <w:rsid w:val="00323033"/>
     <w:rPr>
       <w:color w:val="808080"/>
     </w:rPr>
@@ -7203,7 +8358,7 @@
 </file>
 
 <file path=word/glossary/webSettings.xml><?xml version="1.0" encoding="utf-8"?>
-<w:webSettings xmlns:mc="http://schemas.openxmlformats.org/markup-compatibility/2006" xmlns:r="http://schemas.openxmlformats.org/officeDocument/2006/relationships" xmlns:w="http://schemas.openxmlformats.org/wordprocessingml/2006/main" xmlns:w14="http://schemas.microsoft.com/office/word/2010/wordml" xmlns:w15="http://schemas.microsoft.com/office/word/2012/wordml" xmlns:w16se="http://schemas.microsoft.com/office/word/2015/wordml/symex" mc:Ignorable="w14 w15 w16se">
+<w:webSettings xmlns:mc="http://schemas.openxmlformats.org/markup-compatibility/2006" xmlns:r="http://schemas.openxmlformats.org/officeDocument/2006/relationships" xmlns:w="http://schemas.openxmlformats.org/wordprocessingml/2006/main" xmlns:w14="http://schemas.microsoft.com/office/word/2010/wordml" mc:Ignorable="w14">
   <w:optimizeForBrowser/>
   <w:allowPNG/>
 </w:webSettings>
@@ -7494,7 +8649,7 @@
 <file path=customXml/item1.xml><?xml version="1.0" encoding="utf-8"?>
 <CoverPageProperties xmlns="http://schemas.microsoft.com/office/2006/coverPageProps">
   <PublishDate>2015-11-29T00:00:00</PublishDate>
-  <Abstract>Mise en place d’un cahier des charges pour le développement d’une simulation multi agent de superhéros.</Abstract>
+  <Abstract>Mise en place d’un cahier des charges pour le développement d’une simulation multi agent de Superhéros.</Abstract>
   <CompanyAddress/>
   <CompanyPhone/>
   <CompanyFax/>
@@ -7532,7 +8687,7 @@
 </file>
 
 <file path=customXml/itemProps3.xml><?xml version="1.0" encoding="utf-8"?>
-<ds:datastoreItem xmlns:ds="http://schemas.openxmlformats.org/officeDocument/2006/customXml" ds:itemID="{A5E93FDC-5FA3-4FA6-AD3C-F98F4C4AA2DA}">
+<ds:datastoreItem xmlns:ds="http://schemas.openxmlformats.org/officeDocument/2006/customXml" ds:itemID="{6C5DBE76-559A-4A2B-AEBB-7FEE2C05BA0E}">
   <ds:schemaRefs>
     <ds:schemaRef ds:uri="http://schemas.openxmlformats.org/officeDocument/2006/bibliography"/>
   </ds:schemaRefs>

</xml_diff>

<commit_message>
gantt dans le rapport
</commit_message>
<xml_diff>
--- a/sma/SMA - Rapport d'analyse.docx
+++ b/sma/SMA - Rapport d'analyse.docx
@@ -1,6 +1,6 @@
 
 <file path=word/document.xml><?xml version="1.0" encoding="utf-8"?>
-<w:document xmlns:wpc="http://schemas.microsoft.com/office/word/2010/wordprocessingCanvas" xmlns:cx="http://schemas.microsoft.com/office/drawing/2014/chartex" xmlns:cx1="http://schemas.microsoft.com/office/drawing/2015/9/8/chartex" xmlns:mc="http://schemas.openxmlformats.org/markup-compatibility/2006" xmlns:o="urn:schemas-microsoft-com:office:office" xmlns:r="http://schemas.openxmlformats.org/officeDocument/2006/relationships" xmlns:m="http://schemas.openxmlformats.org/officeDocument/2006/math" xmlns:v="urn:schemas-microsoft-com:vml" xmlns:wp14="http://schemas.microsoft.com/office/word/2010/wordprocessingDrawing" xmlns:wp="http://schemas.openxmlformats.org/drawingml/2006/wordprocessingDrawing" xmlns:w10="urn:schemas-microsoft-com:office:word" xmlns:w="http://schemas.openxmlformats.org/wordprocessingml/2006/main" xmlns:w14="http://schemas.microsoft.com/office/word/2010/wordml" xmlns:w15="http://schemas.microsoft.com/office/word/2012/wordml" xmlns:w16se="http://schemas.microsoft.com/office/word/2015/wordml/symex" xmlns:wpg="http://schemas.microsoft.com/office/word/2010/wordprocessingGroup" xmlns:wpi="http://schemas.microsoft.com/office/word/2010/wordprocessingInk" xmlns:wne="http://schemas.microsoft.com/office/word/2006/wordml" xmlns:wps="http://schemas.microsoft.com/office/word/2010/wordprocessingShape" mc:Ignorable="w14 w15 w16se wp14">
+<w:document xmlns:wpc="http://schemas.microsoft.com/office/word/2010/wordprocessingCanvas" xmlns:mc="http://schemas.openxmlformats.org/markup-compatibility/2006" xmlns:o="urn:schemas-microsoft-com:office:office" xmlns:r="http://schemas.openxmlformats.org/officeDocument/2006/relationships" xmlns:m="http://schemas.openxmlformats.org/officeDocument/2006/math" xmlns:v="urn:schemas-microsoft-com:vml" xmlns:wp14="http://schemas.microsoft.com/office/word/2010/wordprocessingDrawing" xmlns:wp="http://schemas.openxmlformats.org/drawingml/2006/wordprocessingDrawing" xmlns:w10="urn:schemas-microsoft-com:office:word" xmlns:w="http://schemas.openxmlformats.org/wordprocessingml/2006/main" xmlns:w14="http://schemas.microsoft.com/office/word/2010/wordml" xmlns:wpg="http://schemas.microsoft.com/office/word/2010/wordprocessingGroup" xmlns:wpi="http://schemas.microsoft.com/office/word/2010/wordprocessingInk" xmlns:wne="http://schemas.microsoft.com/office/word/2006/wordml" xmlns:wps="http://schemas.microsoft.com/office/word/2010/wordprocessingShape" mc:Ignorable="w14 wp14">
   <w:body>
     <w:p>
       <w:pPr>
@@ -307,7 +307,7 @@
               </wp:anchor>
             </w:drawing>
           </mc:Choice>
-          <mc:Fallback>
+          <mc:Fallback xmlns:w16se="http://schemas.microsoft.com/office/word/2015/wordml/symex" xmlns:w15="http://schemas.microsoft.com/office/word/2012/wordml" xmlns:cx1="http://schemas.microsoft.com/office/drawing/2015/9/8/chartex" xmlns:cx="http://schemas.microsoft.com/office/drawing/2014/chartex">
             <w:pict>
               <v:group w14:anchorId="03982401" id="Groupe 3" o:spid="_x0000_s1026" style="position:absolute;margin-left:0;margin-top:-.5pt;width:139.65pt;height:842.4pt;z-index:251660288;mso-left-percent:750;mso-position-horizontal-relative:page;mso-position-vertical-relative:page;mso-left-percent:750;mso-width-relative:margin" coordsize="17742,106984" o:gfxdata="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">
                 <v:group id="Group 77" o:spid="_x0000_s1027" style="position:absolute;left:3089;width:14653;height:106984" coordorigin="6022,8835" coordsize="2310,16114" o:gfxdata="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">
@@ -380,7 +380,7 @@
                         <pic:cNvPicPr/>
                       </pic:nvPicPr>
                       <pic:blipFill>
-                        <a:blip r:embed="rId10" cstate="print">
+                        <a:blip r:embed="rId11" cstate="print">
                           <a:extLst>
                             <a:ext uri="{28A0092B-C50C-407E-A947-70E740481C1C}">
                               <a14:useLocalDpi xmlns:a14="http://schemas.microsoft.com/office/drawing/2010/main" val="0"/>
@@ -609,7 +609,7 @@
                   </wp:anchor>
                 </w:drawing>
               </mc:Choice>
-              <mc:Fallback>
+              <mc:Fallback xmlns:w16se="http://schemas.microsoft.com/office/word/2015/wordml/symex" xmlns:w15="http://schemas.microsoft.com/office/word/2012/wordml" xmlns:cx1="http://schemas.microsoft.com/office/drawing/2015/9/8/chartex" xmlns:cx="http://schemas.microsoft.com/office/drawing/2014/chartex">
                 <w:pict>
                   <v:rect w14:anchorId="326E36ED" id="Rectangle 89" o:spid="_x0000_s1026" style="position:absolute;left:0;text-align:left;margin-left:0;margin-top:0;width:367.2pt;height:395.9pt;z-index:251656192;visibility:visible;mso-wrap-style:square;mso-width-percent:600;mso-height-percent:500;mso-wrap-distance-left:9pt;mso-wrap-distance-top:0;mso-wrap-distance-right:9pt;mso-wrap-distance-bottom:0;mso-position-horizontal:left;mso-position-horizontal-relative:margin;mso-position-vertical:center;mso-position-vertical-relative:page;mso-width-percent:600;mso-height-percent:500;mso-width-relative:page;mso-height-relative:page;v-text-anchor:middle" o:gfxdata="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" o:allowincell="f" filled="f" stroked="f">
                     <v:textbox>
@@ -915,7 +915,7 @@
                   </wp:anchor>
                 </w:drawing>
               </mc:Choice>
-              <mc:Fallback>
+              <mc:Fallback xmlns:w16se="http://schemas.microsoft.com/office/word/2015/wordml/symex" xmlns:w15="http://schemas.microsoft.com/office/word/2012/wordml" xmlns:cx1="http://schemas.microsoft.com/office/drawing/2015/9/8/chartex" xmlns:cx="http://schemas.microsoft.com/office/drawing/2014/chartex">
                 <w:pict>
                   <v:rect w14:anchorId="326E36EF" id="Rectangle 54" o:spid="_x0000_s1027" style="position:absolute;left:0;text-align:left;margin-left:0;margin-top:0;width:367pt;height:64.25pt;z-index:251652096;visibility:visible;mso-wrap-style:square;mso-width-percent:600;mso-height-percent:0;mso-wrap-distance-left:9pt;mso-wrap-distance-top:0;mso-wrap-distance-right:9pt;mso-wrap-distance-bottom:0;mso-position-horizontal:left;mso-position-horizontal-relative:margin;mso-position-vertical:bottom;mso-position-vertical-relative:margin;mso-width-percent:600;mso-height-percent:0;mso-width-relative:page;mso-height-relative:page;v-text-anchor:top" o:gfxdata="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" o:allowincell="f" stroked="f">
                     <v:textbox>
@@ -2086,8 +2086,6 @@
         <w:pStyle w:val="Titre1"/>
       </w:pPr>
       <w:bookmarkStart w:id="0" w:name="_Toc436762264"/>
-      <w:bookmarkStart w:id="1" w:name="_GoBack"/>
-      <w:bookmarkEnd w:id="1"/>
       <w:r>
         <w:lastRenderedPageBreak/>
         <w:t>Présentation générale</w:t>
@@ -2134,88 +2132,88 @@
       <w:pPr>
         <w:pStyle w:val="Titre1"/>
       </w:pPr>
-      <w:bookmarkStart w:id="2" w:name="_Toc436762265"/>
+      <w:bookmarkStart w:id="1" w:name="_Toc436762265"/>
       <w:r>
         <w:lastRenderedPageBreak/>
         <w:t>I – Cahier des charges</w:t>
       </w:r>
+      <w:bookmarkEnd w:id="1"/>
+    </w:p>
+    <w:p>
+      <w:pPr>
+        <w:pStyle w:val="Titre2"/>
+      </w:pPr>
+      <w:bookmarkStart w:id="2" w:name="_Toc436762266"/>
+      <w:r>
+        <w:t>Présentation de la simulation</w:t>
+      </w:r>
       <w:bookmarkEnd w:id="2"/>
     </w:p>
     <w:p>
       <w:pPr>
-        <w:pStyle w:val="Titre2"/>
-      </w:pPr>
-      <w:bookmarkStart w:id="3" w:name="_Toc436762266"/>
-      <w:r>
-        <w:t>Présentation de la simulation</w:t>
+        <w:pStyle w:val="Titre3"/>
+      </w:pPr>
+      <w:bookmarkStart w:id="3" w:name="_Toc436762267"/>
+      <w:r>
+        <w:t>Contexte de la simulation</w:t>
       </w:r>
       <w:bookmarkEnd w:id="3"/>
     </w:p>
     <w:p>
+      <w:r>
+        <w:t xml:space="preserve">Cette simulation décrit le combat incessant entre les </w:t>
+      </w:r>
+      <w:r>
+        <w:t>Superhéros</w:t>
+      </w:r>
+      <w:r>
+        <w:t xml:space="preserve"> et les </w:t>
+      </w:r>
+      <w:r>
+        <w:t>Supervilains</w:t>
+      </w:r>
+      <w:r>
+        <w:t xml:space="preserve"> pour une ville</w:t>
+      </w:r>
+      <w:r>
+        <w:t xml:space="preserve">. Les </w:t>
+      </w:r>
+      <w:r>
+        <w:t>Supervilains</w:t>
+      </w:r>
+      <w:r>
+        <w:t xml:space="preserve"> vont chercher à amasser un maximum d’argent par des actes criminels alors que les </w:t>
+      </w:r>
+      <w:r>
+        <w:t>Superhéros</w:t>
+      </w:r>
+      <w:r>
+        <w:t xml:space="preserve"> vont tenter d’arrêter les </w:t>
+      </w:r>
+      <w:r>
+        <w:t>Supervilains</w:t>
+      </w:r>
+      <w:r>
+        <w:t>. Lors d’une confrontation entre ces deux groupes, les héros s’interdiront de tuer alors que les vilains le pourront. Les héros ne peuvent qu’enfermer les vilains (à vie soit dit en passant).</w:t>
+      </w:r>
+    </w:p>
+    <w:p>
+      <w:r>
+        <w:t>L’objectif de cette simulation est d’observer l’évolution du conflit afin de confirmer ou infirmer l’assertion suivante : « le crime ne paie pas ».</w:t>
+      </w:r>
+      <w:r>
+        <w:t xml:space="preserve"> Pour ce faire nous prendrons comme critère le nombre de crimes, l’argent dérobé, l’argent sauvé et la taille des populations surhumaines.</w:t>
+      </w:r>
+    </w:p>
+    <w:p>
       <w:pPr>
         <w:pStyle w:val="Titre3"/>
       </w:pPr>
-      <w:bookmarkStart w:id="4" w:name="_Toc436762267"/>
-      <w:r>
-        <w:t>Contexte de la simulation</w:t>
+      <w:bookmarkStart w:id="4" w:name="_Toc436762268"/>
+      <w:r>
+        <w:t>Les agents</w:t>
       </w:r>
       <w:bookmarkEnd w:id="4"/>
-    </w:p>
-    <w:p>
-      <w:r>
-        <w:t xml:space="preserve">Cette simulation décrit le combat incessant entre les </w:t>
-      </w:r>
-      <w:r>
-        <w:t>Superhéros</w:t>
-      </w:r>
-      <w:r>
-        <w:t xml:space="preserve"> et les </w:t>
-      </w:r>
-      <w:r>
-        <w:t>Supervilains</w:t>
-      </w:r>
-      <w:r>
-        <w:t xml:space="preserve"> pour une ville</w:t>
-      </w:r>
-      <w:r>
-        <w:t xml:space="preserve">. Les </w:t>
-      </w:r>
-      <w:r>
-        <w:t>Supervilains</w:t>
-      </w:r>
-      <w:r>
-        <w:t xml:space="preserve"> vont chercher à amasser un maximum d’argent par des actes criminels alors que les </w:t>
-      </w:r>
-      <w:r>
-        <w:t>Superhéros</w:t>
-      </w:r>
-      <w:r>
-        <w:t xml:space="preserve"> vont tenter d’arrêter les </w:t>
-      </w:r>
-      <w:r>
-        <w:t>Supervilains</w:t>
-      </w:r>
-      <w:r>
-        <w:t>. Lors d’une confrontation entre ces deux groupes, les héros s’interdiront de tuer alors que les vilains le pourront. Les héros ne peuvent qu’enfermer les vilains (à vie soit dit en passant).</w:t>
-      </w:r>
-    </w:p>
-    <w:p>
-      <w:r>
-        <w:t>L’objectif de cette simulation est d’observer l’évolution du conflit afin de confirmer ou infirmer l’assertion suivante : « le crime ne paie pas ».</w:t>
-      </w:r>
-      <w:r>
-        <w:t xml:space="preserve"> Pour ce faire nous prendrons comme critère le nombre de crimes, l’argent dérobé, l’argent sauvé et la taille des populations surhumaines.</w:t>
-      </w:r>
-    </w:p>
-    <w:p>
-      <w:pPr>
-        <w:pStyle w:val="Titre3"/>
-      </w:pPr>
-      <w:bookmarkStart w:id="5" w:name="_Toc436762268"/>
-      <w:r>
-        <w:t>Les agents</w:t>
-      </w:r>
-      <w:bookmarkEnd w:id="5"/>
     </w:p>
     <w:p>
       <w:r>
@@ -2318,11 +2316,11 @@
       <w:pPr>
         <w:pStyle w:val="Titre3"/>
       </w:pPr>
-      <w:bookmarkStart w:id="6" w:name="_Toc436762269"/>
+      <w:bookmarkStart w:id="5" w:name="_Toc436762269"/>
       <w:r>
         <w:t>Environnement de simulation</w:t>
       </w:r>
-      <w:bookmarkEnd w:id="6"/>
+      <w:bookmarkEnd w:id="5"/>
     </w:p>
     <w:p>
       <w:r>
@@ -2457,22 +2455,22 @@
       <w:pPr>
         <w:pStyle w:val="Titre2"/>
       </w:pPr>
-      <w:bookmarkStart w:id="7" w:name="_Toc436762270"/>
+      <w:bookmarkStart w:id="6" w:name="_Toc436762270"/>
       <w:r>
         <w:lastRenderedPageBreak/>
         <w:t>Règles de la simulation</w:t>
       </w:r>
+      <w:bookmarkEnd w:id="6"/>
+    </w:p>
+    <w:p>
+      <w:pPr>
+        <w:pStyle w:val="Titre3"/>
+      </w:pPr>
+      <w:bookmarkStart w:id="7" w:name="_Toc436762271"/>
+      <w:r>
+        <w:t>Règles de déplacement</w:t>
+      </w:r>
       <w:bookmarkEnd w:id="7"/>
-    </w:p>
-    <w:p>
-      <w:pPr>
-        <w:pStyle w:val="Titre3"/>
-      </w:pPr>
-      <w:bookmarkStart w:id="8" w:name="_Toc436762271"/>
-      <w:r>
-        <w:t>Règles de déplacement</w:t>
-      </w:r>
-      <w:bookmarkEnd w:id="8"/>
     </w:p>
     <w:p>
       <w:r>
@@ -2549,98 +2547,98 @@
       <w:pPr>
         <w:pStyle w:val="Titre3"/>
       </w:pPr>
-      <w:bookmarkStart w:id="9" w:name="_Toc436762272"/>
+      <w:bookmarkStart w:id="8" w:name="_Toc436762272"/>
       <w:r>
         <w:t>Règles de naissances</w:t>
       </w:r>
+      <w:bookmarkEnd w:id="8"/>
+    </w:p>
+    <w:p>
+      <w:pPr>
+        <w:pStyle w:val="Titre4"/>
+      </w:pPr>
+      <w:r>
+        <w:t>Naissances des ordinaires</w:t>
+      </w:r>
+    </w:p>
+    <w:p>
+      <w:r>
+        <w:t>Personne ne peut devenir humain. Les humains sont générés de façon naturelle : chaque nuit, les habitants d’un immeuble auront une probabilité de se reproduire. A l’approche des neuf mois de gestation le moment exact des accouchements dépend d’une distribution normale.</w:t>
+      </w:r>
+    </w:p>
+    <w:p>
+      <w:pPr>
+        <w:pStyle w:val="Titre4"/>
+      </w:pPr>
+      <w:r>
+        <w:t>Naissance des supers</w:t>
+      </w:r>
+    </w:p>
+    <w:p>
+      <w:r>
+        <w:t>Les agents naissent</w:t>
+      </w:r>
+      <w:r>
+        <w:t xml:space="preserve"> humain</w:t>
+      </w:r>
+      <w:r>
+        <w:t>s</w:t>
+      </w:r>
+      <w:r>
+        <w:t xml:space="preserve"> pour devenir super, ou reste</w:t>
+      </w:r>
+      <w:r>
+        <w:t>nt</w:t>
+      </w:r>
+      <w:r>
+        <w:t xml:space="preserve"> humain. Mais un super ne peut pas redevenir h</w:t>
+      </w:r>
+      <w:r>
+        <w:t>umain.</w:t>
+      </w:r>
+    </w:p>
+    <w:p>
+      <w:r>
+        <w:t>A sa naissance un humain hérite équiprobablement d’un des deux allèles du gène Super de son père et d’un des deux gènes Super de son père. Si l’enfant a un allèle Super actif alors à</w:t>
+      </w:r>
+      <w:r>
+        <w:t xml:space="preserve"> 18 ans </w:t>
+      </w:r>
+      <w:r>
+        <w:t>il aura 20% de chances de devenir un super</w:t>
+      </w:r>
+      <w:r>
+        <w:t>.</w:t>
+      </w:r>
+      <w:r>
+        <w:t xml:space="preserve"> Si l’enfant en a deux il deviendra super avec une probabilité de 50%.</w:t>
+      </w:r>
+    </w:p>
+    <w:p>
+      <w:r>
+        <w:t xml:space="preserve">Dès lors selon la popularité des héros et des vilains, le nouveau </w:t>
+      </w:r>
+      <w:r>
+        <w:t>super</w:t>
+      </w:r>
+      <w:r>
+        <w:t xml:space="preserve"> a un certain pourcentage de chance de devenir héro ou méchant.</w:t>
+      </w:r>
+    </w:p>
+    <w:p>
+      <w:r>
+        <w:t>La fréquence d’apparition d’un allèle Super actif dans la population est de 1 pour 1000.</w:t>
+      </w:r>
+    </w:p>
+    <w:p>
+      <w:pPr>
+        <w:pStyle w:val="Titre3"/>
+      </w:pPr>
+      <w:bookmarkStart w:id="9" w:name="_Toc436762273"/>
+      <w:r>
+        <w:t>Règles de mort</w:t>
+      </w:r>
       <w:bookmarkEnd w:id="9"/>
-    </w:p>
-    <w:p>
-      <w:pPr>
-        <w:pStyle w:val="Titre4"/>
-      </w:pPr>
-      <w:r>
-        <w:t>Naissances des ordinaires</w:t>
-      </w:r>
-    </w:p>
-    <w:p>
-      <w:r>
-        <w:t>Personne ne peut devenir humain. Les humains sont générés de façon naturelle : chaque nuit, les habitants d’un immeuble auront une probabilité de se reproduire. A l’approche des neuf mois de gestation le moment exact des accouchements dépend d’une distribution normale.</w:t>
-      </w:r>
-    </w:p>
-    <w:p>
-      <w:pPr>
-        <w:pStyle w:val="Titre4"/>
-      </w:pPr>
-      <w:r>
-        <w:t>Naissance des supers</w:t>
-      </w:r>
-    </w:p>
-    <w:p>
-      <w:r>
-        <w:t>Les agents naissent</w:t>
-      </w:r>
-      <w:r>
-        <w:t xml:space="preserve"> humain</w:t>
-      </w:r>
-      <w:r>
-        <w:t>s</w:t>
-      </w:r>
-      <w:r>
-        <w:t xml:space="preserve"> pour devenir super, ou reste</w:t>
-      </w:r>
-      <w:r>
-        <w:t>nt</w:t>
-      </w:r>
-      <w:r>
-        <w:t xml:space="preserve"> humain. Mais un super ne peut pas redevenir h</w:t>
-      </w:r>
-      <w:r>
-        <w:t>umain.</w:t>
-      </w:r>
-    </w:p>
-    <w:p>
-      <w:r>
-        <w:t>A sa naissance un humain hérite équiprobablement d’un des deux allèles du gène Super de son père et d’un des deux gènes Super de son père. Si l’enfant a un allèle Super actif alors à</w:t>
-      </w:r>
-      <w:r>
-        <w:t xml:space="preserve"> 18 ans </w:t>
-      </w:r>
-      <w:r>
-        <w:t>il aura 20% de chances de devenir un super</w:t>
-      </w:r>
-      <w:r>
-        <w:t>.</w:t>
-      </w:r>
-      <w:r>
-        <w:t xml:space="preserve"> Si l’enfant en a deux il deviendra super avec une probabilité de 50%.</w:t>
-      </w:r>
-    </w:p>
-    <w:p>
-      <w:r>
-        <w:t xml:space="preserve">Dès lors selon la popularité des héros et des vilains, le nouveau </w:t>
-      </w:r>
-      <w:r>
-        <w:t>super</w:t>
-      </w:r>
-      <w:r>
-        <w:t xml:space="preserve"> a un certain pourcentage de chance de devenir héro ou méchant.</w:t>
-      </w:r>
-    </w:p>
-    <w:p>
-      <w:r>
-        <w:t>La fréquence d’apparition d’un allèle Super actif dans la population est de 1 pour 1000.</w:t>
-      </w:r>
-    </w:p>
-    <w:p>
-      <w:pPr>
-        <w:pStyle w:val="Titre3"/>
-      </w:pPr>
-      <w:bookmarkStart w:id="10" w:name="_Toc436762273"/>
-      <w:r>
-        <w:t>Règles de mort</w:t>
-      </w:r>
-      <w:bookmarkEnd w:id="10"/>
     </w:p>
     <w:p>
       <w:r>
@@ -2696,11 +2694,11 @@
       <w:pPr>
         <w:pStyle w:val="Titre3"/>
       </w:pPr>
-      <w:bookmarkStart w:id="11" w:name="_Toc436762274"/>
+      <w:bookmarkStart w:id="10" w:name="_Toc436762274"/>
       <w:r>
         <w:t>Règle comportementale</w:t>
       </w:r>
-      <w:bookmarkEnd w:id="11"/>
+      <w:bookmarkEnd w:id="10"/>
     </w:p>
     <w:p>
       <w:pPr>
@@ -2749,7 +2747,13 @@
           <w:rPr>
             <w:rFonts w:ascii="Cambria Math" w:hAnsi="Cambria Math"/>
           </w:rPr>
-          <m:t>(nb vilains dans secteur-nb héros dans secteur)/(2/nb vilains dans secteur)</m:t>
+          <m:t>(nb vilains dans secteur-nb héros dans secteu</m:t>
+        </m:r>
+        <m:r>
+          <w:rPr>
+            <w:rFonts w:ascii="Cambria Math" w:hAnsi="Cambria Math"/>
+          </w:rPr>
+          <m:t>r)/(2/nb vilains dans secteur)</m:t>
         </m:r>
       </m:oMath>
       <w:r>
@@ -2893,11 +2897,11 @@
       <w:pPr>
         <w:pStyle w:val="Titre3"/>
       </w:pPr>
-      <w:bookmarkStart w:id="12" w:name="_Toc436762275"/>
+      <w:bookmarkStart w:id="11" w:name="_Toc436762275"/>
       <w:r>
         <w:t>Evènements</w:t>
       </w:r>
-      <w:bookmarkEnd w:id="12"/>
+      <w:bookmarkEnd w:id="11"/>
     </w:p>
     <w:p>
       <w:pPr>
@@ -3010,7 +3014,7 @@
       <w:pPr>
         <w:pStyle w:val="Titre2"/>
       </w:pPr>
-      <w:bookmarkStart w:id="13" w:name="_Toc436762276"/>
+      <w:bookmarkStart w:id="12" w:name="_Toc436762276"/>
       <w:r>
         <w:rPr>
           <w:noProof/>
@@ -3042,7 +3046,7 @@
                     </pic:cNvPicPr>
                   </pic:nvPicPr>
                   <pic:blipFill>
-                    <a:blip r:embed="rId11" cstate="print">
+                    <a:blip r:embed="rId12" cstate="print">
                       <a:extLst>
                         <a:ext uri="{28A0092B-C50C-407E-A947-70E740481C1C}">
                           <a14:useLocalDpi xmlns:a14="http://schemas.microsoft.com/office/drawing/2010/main" val="0"/>
@@ -3082,24 +3086,140 @@
       <w:r>
         <w:t>Diagramme de classes</w:t>
       </w:r>
-      <w:bookmarkEnd w:id="13"/>
+      <w:bookmarkEnd w:id="12"/>
     </w:p>
     <w:p/>
     <w:p>
       <w:pPr>
         <w:pStyle w:val="Titre1"/>
       </w:pPr>
-      <w:bookmarkStart w:id="14" w:name="_Toc436762277"/>
+      <w:bookmarkStart w:id="13" w:name="_Toc436762277"/>
       <w:r>
         <w:lastRenderedPageBreak/>
         <w:t>II – Planification</w:t>
       </w:r>
+      <w:bookmarkEnd w:id="13"/>
+    </w:p>
+    <w:p>
+      <w:r>
+        <w:t>Voici la planification du projet. L'interface graphique étant totalement optionnelle, nous ne lui avons pas attribuée de temps ; celle-ci se fera dans le temps libre.</w:t>
+      </w:r>
+      <w:bookmarkStart w:id="14" w:name="_GoBack"/>
       <w:bookmarkEnd w:id="14"/>
     </w:p>
-    <w:p/>
+    <w:p>
+      <w:r>
+        <w:rPr>
+          <w:noProof/>
+        </w:rPr>
+        <w:drawing>
+          <wp:inline distT="0" distB="0" distL="0" distR="0" wp14:anchorId="757CAE70" wp14:editId="491DAEC2">
+            <wp:extent cx="4994694" cy="2156604"/>
+            <wp:effectExtent l="0" t="0" r="0" b="0"/>
+            <wp:docPr id="2" name="Image 2"/>
+            <wp:cNvGraphicFramePr>
+              <a:graphicFrameLocks xmlns:a="http://schemas.openxmlformats.org/drawingml/2006/main" noChangeAspect="1"/>
+            </wp:cNvGraphicFramePr>
+            <a:graphic xmlns:a="http://schemas.openxmlformats.org/drawingml/2006/main">
+              <a:graphicData uri="http://schemas.openxmlformats.org/drawingml/2006/picture">
+                <pic:pic xmlns:pic="http://schemas.openxmlformats.org/drawingml/2006/picture">
+                  <pic:nvPicPr>
+                    <pic:cNvPr id="0" name="gantt.png"/>
+                    <pic:cNvPicPr/>
+                  </pic:nvPicPr>
+                  <pic:blipFill rotWithShape="1">
+                    <a:blip r:embed="rId13">
+                      <a:extLst>
+                        <a:ext uri="{28A0092B-C50C-407E-A947-70E740481C1C}">
+                          <a14:useLocalDpi xmlns:a14="http://schemas.microsoft.com/office/drawing/2010/main" val="0"/>
+                        </a:ext>
+                      </a:extLst>
+                    </a:blip>
+                    <a:srcRect r="50980"/>
+                    <a:stretch/>
+                  </pic:blipFill>
+                  <pic:spPr bwMode="auto">
+                    <a:xfrm>
+                      <a:off x="0" y="0"/>
+                      <a:ext cx="5002559" cy="2160000"/>
+                    </a:xfrm>
+                    <a:prstGeom prst="rect">
+                      <a:avLst/>
+                    </a:prstGeom>
+                    <a:ln>
+                      <a:noFill/>
+                    </a:ln>
+                    <a:extLst>
+                      <a:ext uri="{53640926-AAD7-44D8-BBD7-CCE9431645EC}">
+                        <a14:shadowObscured xmlns:a14="http://schemas.microsoft.com/office/drawing/2010/main"/>
+                      </a:ext>
+                    </a:extLst>
+                  </pic:spPr>
+                </pic:pic>
+              </a:graphicData>
+            </a:graphic>
+          </wp:inline>
+        </w:drawing>
+      </w:r>
+    </w:p>
+    <w:p>
+      <w:r>
+        <w:rPr>
+          <w:noProof/>
+        </w:rPr>
+        <w:drawing>
+          <wp:inline distT="0" distB="0" distL="0" distR="0" wp14:anchorId="65BB9545" wp14:editId="4B4906BD">
+            <wp:extent cx="5046452" cy="2154502"/>
+            <wp:effectExtent l="0" t="0" r="1905" b="0"/>
+            <wp:docPr id="12" name="Image 12"/>
+            <wp:cNvGraphicFramePr>
+              <a:graphicFrameLocks xmlns:a="http://schemas.openxmlformats.org/drawingml/2006/main" noChangeAspect="1"/>
+            </wp:cNvGraphicFramePr>
+            <a:graphic xmlns:a="http://schemas.openxmlformats.org/drawingml/2006/main">
+              <a:graphicData uri="http://schemas.openxmlformats.org/drawingml/2006/picture">
+                <pic:pic xmlns:pic="http://schemas.openxmlformats.org/drawingml/2006/picture">
+                  <pic:nvPicPr>
+                    <pic:cNvPr id="0" name="gantt.png"/>
+                    <pic:cNvPicPr/>
+                  </pic:nvPicPr>
+                  <pic:blipFill rotWithShape="1">
+                    <a:blip r:embed="rId13">
+                      <a:extLst>
+                        <a:ext uri="{28A0092B-C50C-407E-A947-70E740481C1C}">
+                          <a14:useLocalDpi xmlns:a14="http://schemas.microsoft.com/office/drawing/2010/main" val="0"/>
+                        </a:ext>
+                      </a:extLst>
+                    </a:blip>
+                    <a:srcRect l="48751" r="1673"/>
+                    <a:stretch/>
+                  </pic:blipFill>
+                  <pic:spPr bwMode="auto">
+                    <a:xfrm>
+                      <a:off x="0" y="0"/>
+                      <a:ext cx="5059331" cy="2160000"/>
+                    </a:xfrm>
+                    <a:prstGeom prst="rect">
+                      <a:avLst/>
+                    </a:prstGeom>
+                    <a:ln>
+                      <a:noFill/>
+                    </a:ln>
+                    <a:extLst>
+                      <a:ext uri="{53640926-AAD7-44D8-BBD7-CCE9431645EC}">
+                        <a14:shadowObscured xmlns:a14="http://schemas.microsoft.com/office/drawing/2010/main"/>
+                      </a:ext>
+                    </a:extLst>
+                  </pic:spPr>
+                </pic:pic>
+              </a:graphicData>
+            </a:graphic>
+          </wp:inline>
+        </w:drawing>
+      </w:r>
+    </w:p>
     <w:sectPr>
-      <w:headerReference w:type="default" r:id="rId12"/>
-      <w:footerReference w:type="default" r:id="rId13"/>
+      <w:headerReference w:type="default" r:id="rId14"/>
+      <w:footerReference w:type="default" r:id="rId15"/>
       <w:pgSz w:w="11907" w:h="16839"/>
       <w:pgMar w:top="1440" w:right="1751" w:bottom="1440" w:left="1751" w:header="709" w:footer="459" w:gutter="0"/>
       <w:pgNumType w:start="0"/>
@@ -3112,7 +3232,7 @@
 </file>
 
 <file path=word/endnotes.xml><?xml version="1.0" encoding="utf-8"?>
-<w:endnotes xmlns:wpc="http://schemas.microsoft.com/office/word/2010/wordprocessingCanvas" xmlns:cx="http://schemas.microsoft.com/office/drawing/2014/chartex" xmlns:cx1="http://schemas.microsoft.com/office/drawing/2015/9/8/chartex" xmlns:mc="http://schemas.openxmlformats.org/markup-compatibility/2006" xmlns:o="urn:schemas-microsoft-com:office:office" xmlns:r="http://schemas.openxmlformats.org/officeDocument/2006/relationships" xmlns:m="http://schemas.openxmlformats.org/officeDocument/2006/math" xmlns:v="urn:schemas-microsoft-com:vml" xmlns:wp14="http://schemas.microsoft.com/office/word/2010/wordprocessingDrawing" xmlns:wp="http://schemas.openxmlformats.org/drawingml/2006/wordprocessingDrawing" xmlns:w10="urn:schemas-microsoft-com:office:word" xmlns:w="http://schemas.openxmlformats.org/wordprocessingml/2006/main" xmlns:w14="http://schemas.microsoft.com/office/word/2010/wordml" xmlns:w15="http://schemas.microsoft.com/office/word/2012/wordml" xmlns:w16se="http://schemas.microsoft.com/office/word/2015/wordml/symex" xmlns:wpg="http://schemas.microsoft.com/office/word/2010/wordprocessingGroup" xmlns:wpi="http://schemas.microsoft.com/office/word/2010/wordprocessingInk" xmlns:wne="http://schemas.microsoft.com/office/word/2006/wordml" xmlns:wps="http://schemas.microsoft.com/office/word/2010/wordprocessingShape" mc:Ignorable="w14 w15 w16se wp14">
+<w:endnotes xmlns:wpc="http://schemas.microsoft.com/office/word/2010/wordprocessingCanvas" xmlns:mc="http://schemas.openxmlformats.org/markup-compatibility/2006" xmlns:o="urn:schemas-microsoft-com:office:office" xmlns:r="http://schemas.openxmlformats.org/officeDocument/2006/relationships" xmlns:m="http://schemas.openxmlformats.org/officeDocument/2006/math" xmlns:v="urn:schemas-microsoft-com:vml" xmlns:wp14="http://schemas.microsoft.com/office/word/2010/wordprocessingDrawing" xmlns:wp="http://schemas.openxmlformats.org/drawingml/2006/wordprocessingDrawing" xmlns:w10="urn:schemas-microsoft-com:office:word" xmlns:w="http://schemas.openxmlformats.org/wordprocessingml/2006/main" xmlns:w14="http://schemas.microsoft.com/office/word/2010/wordml" xmlns:wpg="http://schemas.microsoft.com/office/word/2010/wordprocessingGroup" xmlns:wpi="http://schemas.microsoft.com/office/word/2010/wordprocessingInk" xmlns:wne="http://schemas.microsoft.com/office/word/2006/wordml" xmlns:wps="http://schemas.microsoft.com/office/word/2010/wordprocessingShape" mc:Ignorable="w14 wp14">
   <w:endnote w:type="separator" w:id="-1">
     <w:p>
       <w:pPr>
@@ -3137,7 +3257,7 @@
 </file>
 
 <file path=word/footer1.xml><?xml version="1.0" encoding="utf-8"?>
-<w:ftr xmlns:wpc="http://schemas.microsoft.com/office/word/2010/wordprocessingCanvas" xmlns:cx="http://schemas.microsoft.com/office/drawing/2014/chartex" xmlns:cx1="http://schemas.microsoft.com/office/drawing/2015/9/8/chartex" xmlns:mc="http://schemas.openxmlformats.org/markup-compatibility/2006" xmlns:o="urn:schemas-microsoft-com:office:office" xmlns:r="http://schemas.openxmlformats.org/officeDocument/2006/relationships" xmlns:m="http://schemas.openxmlformats.org/officeDocument/2006/math" xmlns:v="urn:schemas-microsoft-com:vml" xmlns:wp14="http://schemas.microsoft.com/office/word/2010/wordprocessingDrawing" xmlns:wp="http://schemas.openxmlformats.org/drawingml/2006/wordprocessingDrawing" xmlns:w10="urn:schemas-microsoft-com:office:word" xmlns:w="http://schemas.openxmlformats.org/wordprocessingml/2006/main" xmlns:w14="http://schemas.microsoft.com/office/word/2010/wordml" xmlns:w15="http://schemas.microsoft.com/office/word/2012/wordml" xmlns:w16se="http://schemas.microsoft.com/office/word/2015/wordml/symex" xmlns:wpg="http://schemas.microsoft.com/office/word/2010/wordprocessingGroup" xmlns:wpi="http://schemas.microsoft.com/office/word/2010/wordprocessingInk" xmlns:wne="http://schemas.microsoft.com/office/word/2006/wordml" xmlns:wps="http://schemas.microsoft.com/office/word/2010/wordprocessingShape" mc:Ignorable="w14 w15 w16se wp14">
+<w:ftr xmlns:wpc="http://schemas.microsoft.com/office/word/2010/wordprocessingCanvas" xmlns:mc="http://schemas.openxmlformats.org/markup-compatibility/2006" xmlns:o="urn:schemas-microsoft-com:office:office" xmlns:r="http://schemas.openxmlformats.org/officeDocument/2006/relationships" xmlns:m="http://schemas.openxmlformats.org/officeDocument/2006/math" xmlns:v="urn:schemas-microsoft-com:vml" xmlns:wp14="http://schemas.microsoft.com/office/word/2010/wordprocessingDrawing" xmlns:wp="http://schemas.openxmlformats.org/drawingml/2006/wordprocessingDrawing" xmlns:w10="urn:schemas-microsoft-com:office:word" xmlns:w="http://schemas.openxmlformats.org/wordprocessingml/2006/main" xmlns:w14="http://schemas.microsoft.com/office/word/2010/wordml" xmlns:wpg="http://schemas.microsoft.com/office/word/2010/wordprocessingGroup" xmlns:wpi="http://schemas.microsoft.com/office/word/2010/wordprocessingInk" xmlns:wne="http://schemas.microsoft.com/office/word/2006/wordml" xmlns:wps="http://schemas.microsoft.com/office/word/2010/wordprocessingShape" mc:Ignorable="w14 wp14">
   <w:p>
     <w:pPr>
       <w:pStyle w:val="Pieddepage"/>
@@ -3158,7 +3278,7 @@
       <w:rPr>
         <w:noProof/>
       </w:rPr>
-      <w:t>6</w:t>
+      <w:t>8</w:t>
     </w:r>
     <w:r>
       <w:fldChar w:fldCharType="end"/>
@@ -3237,7 +3357,7 @@
             </wp:inline>
           </w:drawing>
         </mc:Choice>
-        <mc:Fallback>
+        <mc:Fallback xmlns:w16se="http://schemas.microsoft.com/office/word/2015/wordml/symex" xmlns:w15="http://schemas.microsoft.com/office/word/2012/wordml" xmlns:cx1="http://schemas.microsoft.com/office/drawing/2015/9/8/chartex" xmlns:cx="http://schemas.microsoft.com/office/drawing/2014/chartex">
           <w:pict>
             <v:oval w14:anchorId="49C87C94" id="Ellipse 12" o:spid="_x0000_s1026" style="width:7.2pt;height:7.2pt;flip:x;visibility:visible;mso-wrap-style:square;mso-left-percent:-10001;mso-top-percent:-10001;mso-position-horizontal:absolute;mso-position-horizontal-relative:char;mso-position-vertical:absolute;mso-position-vertical-relative:line;mso-left-percent:-10001;mso-top-percent:-10001;v-text-anchor:top" o:gfxdata="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" filled="f" fillcolor="#ff7d26" strokecolor="#53548a [3204]" strokeweight="3pt">
               <v:stroke linestyle="thinThin"/>
@@ -3253,7 +3373,7 @@
 </file>
 
 <file path=word/footnotes.xml><?xml version="1.0" encoding="utf-8"?>
-<w:footnotes xmlns:wpc="http://schemas.microsoft.com/office/word/2010/wordprocessingCanvas" xmlns:cx="http://schemas.microsoft.com/office/drawing/2014/chartex" xmlns:cx1="http://schemas.microsoft.com/office/drawing/2015/9/8/chartex" xmlns:mc="http://schemas.openxmlformats.org/markup-compatibility/2006" xmlns:o="urn:schemas-microsoft-com:office:office" xmlns:r="http://schemas.openxmlformats.org/officeDocument/2006/relationships" xmlns:m="http://schemas.openxmlformats.org/officeDocument/2006/math" xmlns:v="urn:schemas-microsoft-com:vml" xmlns:wp14="http://schemas.microsoft.com/office/word/2010/wordprocessingDrawing" xmlns:wp="http://schemas.openxmlformats.org/drawingml/2006/wordprocessingDrawing" xmlns:w10="urn:schemas-microsoft-com:office:word" xmlns:w="http://schemas.openxmlformats.org/wordprocessingml/2006/main" xmlns:w14="http://schemas.microsoft.com/office/word/2010/wordml" xmlns:w15="http://schemas.microsoft.com/office/word/2012/wordml" xmlns:w16se="http://schemas.microsoft.com/office/word/2015/wordml/symex" xmlns:wpg="http://schemas.microsoft.com/office/word/2010/wordprocessingGroup" xmlns:wpi="http://schemas.microsoft.com/office/word/2010/wordprocessingInk" xmlns:wne="http://schemas.microsoft.com/office/word/2006/wordml" xmlns:wps="http://schemas.microsoft.com/office/word/2010/wordprocessingShape" mc:Ignorable="w14 w15 w16se wp14">
+<w:footnotes xmlns:wpc="http://schemas.microsoft.com/office/word/2010/wordprocessingCanvas" xmlns:mc="http://schemas.openxmlformats.org/markup-compatibility/2006" xmlns:o="urn:schemas-microsoft-com:office:office" xmlns:r="http://schemas.openxmlformats.org/officeDocument/2006/relationships" xmlns:m="http://schemas.openxmlformats.org/officeDocument/2006/math" xmlns:v="urn:schemas-microsoft-com:vml" xmlns:wp14="http://schemas.microsoft.com/office/word/2010/wordprocessingDrawing" xmlns:wp="http://schemas.openxmlformats.org/drawingml/2006/wordprocessingDrawing" xmlns:w10="urn:schemas-microsoft-com:office:word" xmlns:w="http://schemas.openxmlformats.org/wordprocessingml/2006/main" xmlns:w14="http://schemas.microsoft.com/office/word/2010/wordml" xmlns:wpg="http://schemas.microsoft.com/office/word/2010/wordprocessingGroup" xmlns:wpi="http://schemas.microsoft.com/office/word/2010/wordprocessingInk" xmlns:wne="http://schemas.microsoft.com/office/word/2006/wordml" xmlns:wps="http://schemas.microsoft.com/office/word/2010/wordprocessingShape" mc:Ignorable="w14 wp14">
   <w:footnote w:type="separator" w:id="-1">
     <w:p>
       <w:pPr>
@@ -3278,7 +3398,7 @@
 </file>
 
 <file path=word/header1.xml><?xml version="1.0" encoding="utf-8"?>
-<w:hdr xmlns:wpc="http://schemas.microsoft.com/office/word/2010/wordprocessingCanvas" xmlns:cx="http://schemas.microsoft.com/office/drawing/2014/chartex" xmlns:cx1="http://schemas.microsoft.com/office/drawing/2015/9/8/chartex" xmlns:mc="http://schemas.openxmlformats.org/markup-compatibility/2006" xmlns:o="urn:schemas-microsoft-com:office:office" xmlns:r="http://schemas.openxmlformats.org/officeDocument/2006/relationships" xmlns:m="http://schemas.openxmlformats.org/officeDocument/2006/math" xmlns:v="urn:schemas-microsoft-com:vml" xmlns:wp14="http://schemas.microsoft.com/office/word/2010/wordprocessingDrawing" xmlns:wp="http://schemas.openxmlformats.org/drawingml/2006/wordprocessingDrawing" xmlns:w10="urn:schemas-microsoft-com:office:word" xmlns:w="http://schemas.openxmlformats.org/wordprocessingml/2006/main" xmlns:w14="http://schemas.microsoft.com/office/word/2010/wordml" xmlns:w15="http://schemas.microsoft.com/office/word/2012/wordml" xmlns:w16se="http://schemas.microsoft.com/office/word/2015/wordml/symex" xmlns:wpg="http://schemas.microsoft.com/office/word/2010/wordprocessingGroup" xmlns:wpi="http://schemas.microsoft.com/office/word/2010/wordprocessingInk" xmlns:wne="http://schemas.microsoft.com/office/word/2006/wordml" xmlns:wps="http://schemas.microsoft.com/office/word/2010/wordprocessingShape" mc:Ignorable="w14 w15 w16se wp14">
+<w:hdr xmlns:wpc="http://schemas.microsoft.com/office/word/2010/wordprocessingCanvas" xmlns:mc="http://schemas.openxmlformats.org/markup-compatibility/2006" xmlns:o="urn:schemas-microsoft-com:office:office" xmlns:r="http://schemas.openxmlformats.org/officeDocument/2006/relationships" xmlns:m="http://schemas.openxmlformats.org/officeDocument/2006/math" xmlns:v="urn:schemas-microsoft-com:vml" xmlns:wp14="http://schemas.microsoft.com/office/word/2010/wordprocessingDrawing" xmlns:wp="http://schemas.openxmlformats.org/drawingml/2006/wordprocessingDrawing" xmlns:w10="urn:schemas-microsoft-com:office:word" xmlns:w="http://schemas.openxmlformats.org/wordprocessingml/2006/main" xmlns:w14="http://schemas.microsoft.com/office/word/2010/wordml" xmlns:wpg="http://schemas.microsoft.com/office/word/2010/wordprocessingGroup" xmlns:wpi="http://schemas.microsoft.com/office/word/2010/wordprocessingInk" xmlns:wne="http://schemas.microsoft.com/office/word/2006/wordml" xmlns:wps="http://schemas.microsoft.com/office/word/2010/wordprocessingShape" mc:Ignorable="w14 wp14">
   <w:p>
     <w:pPr>
       <w:pStyle w:val="En-tte"/>
@@ -3379,7 +3499,7 @@
             </wp:anchor>
           </w:drawing>
         </mc:Choice>
-        <mc:Fallback>
+        <mc:Fallback xmlns:w16se="http://schemas.microsoft.com/office/word/2015/wordml/symex" xmlns:w15="http://schemas.microsoft.com/office/word/2012/wordml" xmlns:cx1="http://schemas.microsoft.com/office/drawing/2015/9/8/chartex" xmlns:cx="http://schemas.microsoft.com/office/drawing/2014/chartex">
           <w:pict>
             <v:shapetype w14:anchorId="1D2C4FC4" id="_x0000_t32" coordsize="21600,21600" o:spt="32" o:oned="t" path="m,l21600,21600e" filled="f">
               <v:path arrowok="t" fillok="f" o:connecttype="none"/>
@@ -3418,8 +3538,8 @@
 </file>
 
 <file path=word/numbering.xml><?xml version="1.0" encoding="utf-8"?>
-<w:numbering xmlns:wpc="http://schemas.microsoft.com/office/word/2010/wordprocessingCanvas" xmlns:cx="http://schemas.microsoft.com/office/drawing/2014/chartex" xmlns:cx1="http://schemas.microsoft.com/office/drawing/2015/9/8/chartex" xmlns:mc="http://schemas.openxmlformats.org/markup-compatibility/2006" xmlns:o="urn:schemas-microsoft-com:office:office" xmlns:r="http://schemas.openxmlformats.org/officeDocument/2006/relationships" xmlns:m="http://schemas.openxmlformats.org/officeDocument/2006/math" xmlns:v="urn:schemas-microsoft-com:vml" xmlns:wp14="http://schemas.microsoft.com/office/word/2010/wordprocessingDrawing" xmlns:wp="http://schemas.openxmlformats.org/drawingml/2006/wordprocessingDrawing" xmlns:w10="urn:schemas-microsoft-com:office:word" xmlns:w="http://schemas.openxmlformats.org/wordprocessingml/2006/main" xmlns:w14="http://schemas.microsoft.com/office/word/2010/wordml" xmlns:w15="http://schemas.microsoft.com/office/word/2012/wordml" xmlns:w16se="http://schemas.microsoft.com/office/word/2015/wordml/symex" xmlns:wpg="http://schemas.microsoft.com/office/word/2010/wordprocessingGroup" xmlns:wpi="http://schemas.microsoft.com/office/word/2010/wordprocessingInk" xmlns:wne="http://schemas.microsoft.com/office/word/2006/wordml" xmlns:wps="http://schemas.microsoft.com/office/word/2010/wordprocessingShape" mc:Ignorable="w14 w15 w16se wp14">
-  <w:abstractNum w:abstractNumId="0" w15:restartNumberingAfterBreak="0">
+<w:numbering xmlns:wpc="http://schemas.microsoft.com/office/word/2010/wordprocessingCanvas" xmlns:mc="http://schemas.openxmlformats.org/markup-compatibility/2006" xmlns:o="urn:schemas-microsoft-com:office:office" xmlns:r="http://schemas.openxmlformats.org/officeDocument/2006/relationships" xmlns:m="http://schemas.openxmlformats.org/officeDocument/2006/math" xmlns:v="urn:schemas-microsoft-com:vml" xmlns:wp14="http://schemas.microsoft.com/office/word/2010/wordprocessingDrawing" xmlns:wp="http://schemas.openxmlformats.org/drawingml/2006/wordprocessingDrawing" xmlns:w10="urn:schemas-microsoft-com:office:word" xmlns:w="http://schemas.openxmlformats.org/wordprocessingml/2006/main" xmlns:w14="http://schemas.microsoft.com/office/word/2010/wordml" xmlns:wpg="http://schemas.microsoft.com/office/word/2010/wordprocessingGroup" xmlns:wpi="http://schemas.microsoft.com/office/word/2010/wordprocessingInk" xmlns:wne="http://schemas.microsoft.com/office/word/2006/wordml" xmlns:wps="http://schemas.microsoft.com/office/word/2010/wordprocessingShape" mc:Ignorable="w14 wp14">
+  <w:abstractNum w:abstractNumId="0">
     <w:nsid w:val="0C3F09ED"/>
     <w:multiLevelType w:val="multilevel"/>
     <w:tmpl w:val="CD40BF9A"/>
@@ -3551,7 +3671,7 @@
       </w:rPr>
     </w:lvl>
   </w:abstractNum>
-  <w:abstractNum w:abstractNumId="1" w15:restartNumberingAfterBreak="0">
+  <w:abstractNum w:abstractNumId="1">
     <w:nsid w:val="0E8B1ACA"/>
     <w:multiLevelType w:val="multilevel"/>
     <w:tmpl w:val="FBD4B5A8"/>
@@ -3700,7 +3820,7 @@
       </w:rPr>
     </w:lvl>
   </w:abstractNum>
-  <w:abstractNum w:abstractNumId="2" w15:restartNumberingAfterBreak="0">
+  <w:abstractNum w:abstractNumId="2">
     <w:nsid w:val="170A17A9"/>
     <w:multiLevelType w:val="hybridMultilevel"/>
     <w:tmpl w:val="ED567EBE"/>
@@ -3812,7 +3932,7 @@
       </w:rPr>
     </w:lvl>
   </w:abstractNum>
-  <w:abstractNum w:abstractNumId="3" w15:restartNumberingAfterBreak="0">
+  <w:abstractNum w:abstractNumId="3">
     <w:nsid w:val="197E3499"/>
     <w:multiLevelType w:val="multilevel"/>
     <w:tmpl w:val="85C08436"/>
@@ -3934,7 +4054,7 @@
       </w:rPr>
     </w:lvl>
   </w:abstractNum>
-  <w:abstractNum w:abstractNumId="4" w15:restartNumberingAfterBreak="0">
+  <w:abstractNum w:abstractNumId="4">
     <w:nsid w:val="1C1F7F0B"/>
     <w:multiLevelType w:val="multilevel"/>
     <w:tmpl w:val="163E8E86"/>
@@ -4083,7 +4203,7 @@
       </w:rPr>
     </w:lvl>
   </w:abstractNum>
-  <w:abstractNum w:abstractNumId="5" w15:restartNumberingAfterBreak="0">
+  <w:abstractNum w:abstractNumId="5">
     <w:nsid w:val="22530395"/>
     <w:multiLevelType w:val="hybridMultilevel"/>
     <w:tmpl w:val="8444A612"/>
@@ -4195,7 +4315,7 @@
       </w:rPr>
     </w:lvl>
   </w:abstractNum>
-  <w:abstractNum w:abstractNumId="6" w15:restartNumberingAfterBreak="0">
+  <w:abstractNum w:abstractNumId="6">
     <w:nsid w:val="24AA5954"/>
     <w:multiLevelType w:val="hybridMultilevel"/>
     <w:tmpl w:val="4E2EA57E"/>
@@ -4308,7 +4428,7 @@
       </w:rPr>
     </w:lvl>
   </w:abstractNum>
-  <w:abstractNum w:abstractNumId="7" w15:restartNumberingAfterBreak="0">
+  <w:abstractNum w:abstractNumId="7">
     <w:nsid w:val="2A105A02"/>
     <w:multiLevelType w:val="multilevel"/>
     <w:tmpl w:val="6D40C984"/>
@@ -4457,7 +4577,7 @@
       </w:rPr>
     </w:lvl>
   </w:abstractNum>
-  <w:abstractNum w:abstractNumId="8" w15:restartNumberingAfterBreak="0">
+  <w:abstractNum w:abstractNumId="8">
     <w:nsid w:val="314D0818"/>
     <w:multiLevelType w:val="hybridMultilevel"/>
     <w:tmpl w:val="6E92339A"/>
@@ -4569,7 +4689,7 @@
       </w:rPr>
     </w:lvl>
   </w:abstractNum>
-  <w:abstractNum w:abstractNumId="9" w15:restartNumberingAfterBreak="0">
+  <w:abstractNum w:abstractNumId="9">
     <w:nsid w:val="41423940"/>
     <w:multiLevelType w:val="hybridMultilevel"/>
     <w:tmpl w:val="9246EFF2"/>
@@ -4681,7 +4801,7 @@
       </w:rPr>
     </w:lvl>
   </w:abstractNum>
-  <w:abstractNum w:abstractNumId="10" w15:restartNumberingAfterBreak="0">
+  <w:abstractNum w:abstractNumId="10">
     <w:nsid w:val="42335810"/>
     <w:multiLevelType w:val="hybridMultilevel"/>
     <w:tmpl w:val="53C88BCC"/>
@@ -4794,7 +4914,7 @@
       </w:rPr>
     </w:lvl>
   </w:abstractNum>
-  <w:abstractNum w:abstractNumId="11" w15:restartNumberingAfterBreak="0">
+  <w:abstractNum w:abstractNumId="11">
     <w:nsid w:val="51992683"/>
     <w:multiLevelType w:val="hybridMultilevel"/>
     <w:tmpl w:val="2E143260"/>
@@ -4907,7 +5027,7 @@
       </w:rPr>
     </w:lvl>
   </w:abstractNum>
-  <w:abstractNum w:abstractNumId="12" w15:restartNumberingAfterBreak="0">
+  <w:abstractNum w:abstractNumId="12">
     <w:nsid w:val="57A81863"/>
     <w:multiLevelType w:val="multilevel"/>
     <w:tmpl w:val="969E926E"/>
@@ -5011,7 +5131,7 @@
       </w:rPr>
     </w:lvl>
   </w:abstractNum>
-  <w:abstractNum w:abstractNumId="13" w15:restartNumberingAfterBreak="0">
+  <w:abstractNum w:abstractNumId="13">
     <w:nsid w:val="59683A49"/>
     <w:multiLevelType w:val="hybridMultilevel"/>
     <w:tmpl w:val="8500C36A"/>
@@ -5124,7 +5244,7 @@
       </w:rPr>
     </w:lvl>
   </w:abstractNum>
-  <w:abstractNum w:abstractNumId="14" w15:restartNumberingAfterBreak="0">
+  <w:abstractNum w:abstractNumId="14">
     <w:nsid w:val="65095852"/>
     <w:multiLevelType w:val="multilevel"/>
     <w:tmpl w:val="1652BBF2"/>
@@ -5228,7 +5348,7 @@
       </w:rPr>
     </w:lvl>
   </w:abstractNum>
-  <w:abstractNum w:abstractNumId="15" w15:restartNumberingAfterBreak="0">
+  <w:abstractNum w:abstractNumId="15">
     <w:nsid w:val="68584666"/>
     <w:multiLevelType w:val="multilevel"/>
     <w:tmpl w:val="E6D06A44"/>
@@ -5377,7 +5497,7 @@
       </w:rPr>
     </w:lvl>
   </w:abstractNum>
-  <w:abstractNum w:abstractNumId="16" w15:restartNumberingAfterBreak="0">
+  <w:abstractNum w:abstractNumId="16">
     <w:nsid w:val="7C54711A"/>
     <w:multiLevelType w:val="hybridMultilevel"/>
     <w:tmpl w:val="95CEA2D4"/>
@@ -5556,7 +5676,7 @@
 </file>
 
 <file path=word/styles.xml><?xml version="1.0" encoding="utf-8"?>
-<w:styles xmlns:mc="http://schemas.openxmlformats.org/markup-compatibility/2006" xmlns:r="http://schemas.openxmlformats.org/officeDocument/2006/relationships" xmlns:w="http://schemas.openxmlformats.org/wordprocessingml/2006/main" xmlns:w14="http://schemas.microsoft.com/office/word/2010/wordml" xmlns:w15="http://schemas.microsoft.com/office/word/2012/wordml" xmlns:w16se="http://schemas.microsoft.com/office/word/2015/wordml/symex" mc:Ignorable="w14 w15 w16se">
+<w:styles xmlns:mc="http://schemas.openxmlformats.org/markup-compatibility/2006" xmlns:r="http://schemas.openxmlformats.org/officeDocument/2006/relationships" xmlns:w="http://schemas.openxmlformats.org/wordprocessingml/2006/main" xmlns:w14="http://schemas.microsoft.com/office/word/2010/wordml" mc:Ignorable="w14">
   <w:docDefaults>
     <w:rPrDefault>
       <w:rPr>
@@ -5572,378 +5692,144 @@
       </w:pPr>
     </w:pPrDefault>
   </w:docDefaults>
-  <w:latentStyles w:defLockedState="0" w:defUIPriority="99" w:defSemiHidden="0" w:defUnhideWhenUsed="0" w:defQFormat="0" w:count="371">
-    <w:lsdException w:name="Normal" w:uiPriority="0" w:qFormat="1"/>
-    <w:lsdException w:name="heading 1" w:uiPriority="9" w:qFormat="1"/>
-    <w:lsdException w:name="heading 2" w:uiPriority="9" w:qFormat="1"/>
-    <w:lsdException w:name="heading 3" w:uiPriority="9" w:qFormat="1"/>
-    <w:lsdException w:name="heading 4" w:semiHidden="1" w:uiPriority="9" w:unhideWhenUsed="1" w:qFormat="1"/>
-    <w:lsdException w:name="heading 5" w:semiHidden="1" w:uiPriority="9" w:unhideWhenUsed="1" w:qFormat="1"/>
-    <w:lsdException w:name="heading 6" w:semiHidden="1" w:uiPriority="9" w:unhideWhenUsed="1" w:qFormat="1"/>
-    <w:lsdException w:name="heading 7" w:semiHidden="1" w:uiPriority="9" w:unhideWhenUsed="1" w:qFormat="1"/>
-    <w:lsdException w:name="heading 8" w:semiHidden="1" w:uiPriority="9" w:unhideWhenUsed="1" w:qFormat="1"/>
-    <w:lsdException w:name="heading 9" w:semiHidden="1" w:uiPriority="9" w:unhideWhenUsed="1" w:qFormat="1"/>
-    <w:lsdException w:name="index 1" w:semiHidden="1" w:unhideWhenUsed="1"/>
-    <w:lsdException w:name="index 2" w:semiHidden="1" w:unhideWhenUsed="1"/>
-    <w:lsdException w:name="index 3" w:semiHidden="1" w:unhideWhenUsed="1"/>
-    <w:lsdException w:name="index 4" w:semiHidden="1" w:unhideWhenUsed="1"/>
-    <w:lsdException w:name="index 5" w:semiHidden="1" w:unhideWhenUsed="1"/>
-    <w:lsdException w:name="index 6" w:semiHidden="1" w:unhideWhenUsed="1"/>
-    <w:lsdException w:name="index 7" w:semiHidden="1" w:unhideWhenUsed="1"/>
-    <w:lsdException w:name="index 8" w:semiHidden="1" w:unhideWhenUsed="1"/>
-    <w:lsdException w:name="index 9" w:semiHidden="1" w:unhideWhenUsed="1"/>
-    <w:lsdException w:name="toc 1" w:semiHidden="1" w:uiPriority="39" w:unhideWhenUsed="1" w:qFormat="1"/>
-    <w:lsdException w:name="toc 2" w:semiHidden="1" w:uiPriority="39" w:unhideWhenUsed="1" w:qFormat="1"/>
-    <w:lsdException w:name="toc 3" w:semiHidden="1" w:uiPriority="39" w:unhideWhenUsed="1" w:qFormat="1"/>
-    <w:lsdException w:name="toc 4" w:semiHidden="1" w:uiPriority="39" w:unhideWhenUsed="1" w:qFormat="1"/>
-    <w:lsdException w:name="toc 5" w:semiHidden="1" w:uiPriority="39" w:unhideWhenUsed="1" w:qFormat="1"/>
-    <w:lsdException w:name="toc 6" w:semiHidden="1" w:uiPriority="39" w:unhideWhenUsed="1" w:qFormat="1"/>
-    <w:lsdException w:name="toc 7" w:semiHidden="1" w:uiPriority="39" w:unhideWhenUsed="1" w:qFormat="1"/>
-    <w:lsdException w:name="toc 8" w:semiHidden="1" w:uiPriority="39" w:unhideWhenUsed="1" w:qFormat="1"/>
-    <w:lsdException w:name="toc 9" w:semiHidden="1" w:uiPriority="39" w:unhideWhenUsed="1" w:qFormat="1"/>
-    <w:lsdException w:name="Normal Indent" w:semiHidden="1" w:unhideWhenUsed="1"/>
-    <w:lsdException w:name="footnote text" w:semiHidden="1" w:unhideWhenUsed="1"/>
-    <w:lsdException w:name="annotation text" w:semiHidden="1" w:unhideWhenUsed="1"/>
-    <w:lsdException w:name="header" w:semiHidden="1" w:unhideWhenUsed="1"/>
-    <w:lsdException w:name="footer" w:semiHidden="1" w:unhideWhenUsed="1"/>
-    <w:lsdException w:name="index heading" w:semiHidden="1" w:unhideWhenUsed="1"/>
-    <w:lsdException w:name="caption" w:qFormat="1"/>
-    <w:lsdException w:name="table of figures" w:semiHidden="1" w:unhideWhenUsed="1"/>
-    <w:lsdException w:name="envelope address" w:semiHidden="1" w:unhideWhenUsed="1"/>
-    <w:lsdException w:name="envelope return" w:semiHidden="1" w:unhideWhenUsed="1"/>
-    <w:lsdException w:name="footnote reference" w:semiHidden="1" w:unhideWhenUsed="1"/>
-    <w:lsdException w:name="annotation reference" w:semiHidden="1" w:unhideWhenUsed="1"/>
-    <w:lsdException w:name="line number" w:semiHidden="1" w:unhideWhenUsed="1"/>
-    <w:lsdException w:name="page number" w:semiHidden="1" w:unhideWhenUsed="1"/>
-    <w:lsdException w:name="endnote reference" w:semiHidden="1" w:unhideWhenUsed="1"/>
-    <w:lsdException w:name="endnote text" w:semiHidden="1" w:unhideWhenUsed="1"/>
-    <w:lsdException w:name="table of authorities" w:semiHidden="1" w:unhideWhenUsed="1"/>
-    <w:lsdException w:name="macro" w:semiHidden="1" w:unhideWhenUsed="1"/>
-    <w:lsdException w:name="toa heading" w:semiHidden="1" w:unhideWhenUsed="1"/>
-    <w:lsdException w:name="List" w:semiHidden="1" w:unhideWhenUsed="1"/>
-    <w:lsdException w:name="List Bullet" w:semiHidden="1" w:unhideWhenUsed="1"/>
-    <w:lsdException w:name="List Number" w:semiHidden="1" w:unhideWhenUsed="1"/>
-    <w:lsdException w:name="List 2" w:semiHidden="1" w:unhideWhenUsed="1"/>
-    <w:lsdException w:name="List 3" w:semiHidden="1" w:unhideWhenUsed="1"/>
-    <w:lsdException w:name="List 4" w:semiHidden="1" w:unhideWhenUsed="1"/>
-    <w:lsdException w:name="List 5" w:semiHidden="1" w:unhideWhenUsed="1"/>
-    <w:lsdException w:name="List Bullet 2" w:semiHidden="1" w:unhideWhenUsed="1"/>
-    <w:lsdException w:name="List Bullet 3" w:semiHidden="1" w:unhideWhenUsed="1"/>
-    <w:lsdException w:name="List Bullet 4" w:semiHidden="1" w:unhideWhenUsed="1"/>
-    <w:lsdException w:name="List Bullet 5" w:semiHidden="1" w:unhideWhenUsed="1"/>
-    <w:lsdException w:name="List Number 2" w:semiHidden="1" w:unhideWhenUsed="1"/>
-    <w:lsdException w:name="List Number 3" w:semiHidden="1" w:unhideWhenUsed="1"/>
-    <w:lsdException w:name="List Number 4" w:semiHidden="1" w:unhideWhenUsed="1"/>
-    <w:lsdException w:name="List Number 5" w:semiHidden="1" w:unhideWhenUsed="1"/>
-    <w:lsdException w:name="Title" w:uiPriority="10" w:qFormat="1"/>
-    <w:lsdException w:name="Closing" w:semiHidden="1" w:unhideWhenUsed="1"/>
-    <w:lsdException w:name="Signature" w:semiHidden="1" w:unhideWhenUsed="1"/>
-    <w:lsdException w:name="Default Paragraph Font" w:semiHidden="1" w:uiPriority="1" w:unhideWhenUsed="1"/>
-    <w:lsdException w:name="Body Text" w:semiHidden="1" w:unhideWhenUsed="1"/>
-    <w:lsdException w:name="Body Text Indent" w:semiHidden="1" w:unhideWhenUsed="1"/>
-    <w:lsdException w:name="List Continue" w:semiHidden="1" w:unhideWhenUsed="1"/>
-    <w:lsdException w:name="List Continue 2" w:semiHidden="1" w:unhideWhenUsed="1"/>
-    <w:lsdException w:name="List Continue 3" w:semiHidden="1" w:unhideWhenUsed="1"/>
-    <w:lsdException w:name="List Continue 4" w:semiHidden="1" w:unhideWhenUsed="1"/>
-    <w:lsdException w:name="List Continue 5" w:semiHidden="1" w:unhideWhenUsed="1"/>
-    <w:lsdException w:name="Message Header" w:semiHidden="1" w:unhideWhenUsed="1"/>
-    <w:lsdException w:name="Subtitle" w:uiPriority="11" w:qFormat="1"/>
-    <w:lsdException w:name="Salutation" w:semiHidden="1" w:unhideWhenUsed="1"/>
-    <w:lsdException w:name="Date" w:semiHidden="1" w:unhideWhenUsed="1"/>
-    <w:lsdException w:name="Body Text First Indent" w:semiHidden="1" w:unhideWhenUsed="1"/>
-    <w:lsdException w:name="Body Text First Indent 2" w:semiHidden="1" w:unhideWhenUsed="1"/>
-    <w:lsdException w:name="Note Heading" w:semiHidden="1" w:unhideWhenUsed="1"/>
-    <w:lsdException w:name="Body Text 2" w:semiHidden="1" w:unhideWhenUsed="1"/>
-    <w:lsdException w:name="Body Text 3" w:semiHidden="1" w:unhideWhenUsed="1"/>
-    <w:lsdException w:name="Body Text Indent 2" w:semiHidden="1" w:unhideWhenUsed="1"/>
-    <w:lsdException w:name="Body Text Indent 3" w:semiHidden="1" w:unhideWhenUsed="1"/>
-    <w:lsdException w:name="Block Text" w:semiHidden="1" w:unhideWhenUsed="1"/>
-    <w:lsdException w:name="Hyperlink" w:semiHidden="1" w:unhideWhenUsed="1"/>
-    <w:lsdException w:name="FollowedHyperlink" w:semiHidden="1" w:unhideWhenUsed="1"/>
-    <w:lsdException w:name="Strong" w:uiPriority="22" w:qFormat="1"/>
-    <w:lsdException w:name="Emphasis" w:uiPriority="20" w:qFormat="1"/>
-    <w:lsdException w:name="Document Map" w:semiHidden="1" w:unhideWhenUsed="1"/>
-    <w:lsdException w:name="Plain Text" w:semiHidden="1" w:unhideWhenUsed="1"/>
-    <w:lsdException w:name="E-mail Signature" w:semiHidden="1" w:unhideWhenUsed="1"/>
-    <w:lsdException w:name="HTML Top of Form" w:semiHidden="1" w:unhideWhenUsed="1"/>
-    <w:lsdException w:name="HTML Bottom of Form" w:semiHidden="1" w:unhideWhenUsed="1"/>
-    <w:lsdException w:name="Normal (Web)" w:semiHidden="1" w:unhideWhenUsed="1"/>
-    <w:lsdException w:name="HTML Acronym" w:semiHidden="1" w:unhideWhenUsed="1"/>
-    <w:lsdException w:name="HTML Address" w:semiHidden="1" w:unhideWhenUsed="1"/>
-    <w:lsdException w:name="HTML Cite" w:semiHidden="1" w:unhideWhenUsed="1"/>
-    <w:lsdException w:name="HTML Code" w:semiHidden="1" w:unhideWhenUsed="1"/>
-    <w:lsdException w:name="HTML Definition" w:semiHidden="1" w:unhideWhenUsed="1"/>
-    <w:lsdException w:name="HTML Keyboard" w:semiHidden="1" w:unhideWhenUsed="1"/>
-    <w:lsdException w:name="HTML Preformatted" w:semiHidden="1" w:unhideWhenUsed="1"/>
-    <w:lsdException w:name="HTML Sample" w:semiHidden="1" w:unhideWhenUsed="1"/>
-    <w:lsdException w:name="HTML Typewriter" w:semiHidden="1" w:unhideWhenUsed="1"/>
-    <w:lsdException w:name="HTML Variable" w:semiHidden="1" w:unhideWhenUsed="1"/>
-    <w:lsdException w:name="Normal Table" w:semiHidden="1" w:unhideWhenUsed="1"/>
-    <w:lsdException w:name="annotation subject" w:semiHidden="1" w:unhideWhenUsed="1"/>
-    <w:lsdException w:name="No List" w:semiHidden="1" w:unhideWhenUsed="1"/>
-    <w:lsdException w:name="Outline List 1" w:semiHidden="1" w:unhideWhenUsed="1"/>
-    <w:lsdException w:name="Outline List 2" w:semiHidden="1" w:unhideWhenUsed="1"/>
-    <w:lsdException w:name="Outline List 3" w:semiHidden="1" w:unhideWhenUsed="1"/>
-    <w:lsdException w:name="Table Simple 1" w:semiHidden="1" w:unhideWhenUsed="1"/>
-    <w:lsdException w:name="Table Simple 2" w:semiHidden="1" w:unhideWhenUsed="1"/>
-    <w:lsdException w:name="Table Simple 3" w:semiHidden="1" w:unhideWhenUsed="1"/>
-    <w:lsdException w:name="Table Classic 1" w:semiHidden="1" w:unhideWhenUsed="1"/>
-    <w:lsdException w:name="Table Classic 2" w:semiHidden="1" w:unhideWhenUsed="1"/>
-    <w:lsdException w:name="Table Classic 3" w:semiHidden="1" w:unhideWhenUsed="1"/>
-    <w:lsdException w:name="Table Classic 4" w:semiHidden="1" w:unhideWhenUsed="1"/>
-    <w:lsdException w:name="Table Colorful 1" w:semiHidden="1" w:unhideWhenUsed="1"/>
-    <w:lsdException w:name="Table Colorful 2" w:semiHidden="1" w:unhideWhenUsed="1"/>
-    <w:lsdException w:name="Table Colorful 3" w:semiHidden="1" w:unhideWhenUsed="1"/>
-    <w:lsdException w:name="Table Columns 1" w:semiHidden="1" w:unhideWhenUsed="1"/>
-    <w:lsdException w:name="Table Columns 2" w:semiHidden="1" w:unhideWhenUsed="1"/>
-    <w:lsdException w:name="Table Columns 3" w:semiHidden="1" w:unhideWhenUsed="1"/>
-    <w:lsdException w:name="Table Columns 4" w:semiHidden="1" w:unhideWhenUsed="1"/>
-    <w:lsdException w:name="Table Columns 5" w:semiHidden="1" w:unhideWhenUsed="1"/>
-    <w:lsdException w:name="Table Grid 1" w:semiHidden="1" w:unhideWhenUsed="1"/>
-    <w:lsdException w:name="Table Grid 2" w:semiHidden="1" w:unhideWhenUsed="1"/>
-    <w:lsdException w:name="Table Grid 3" w:semiHidden="1" w:unhideWhenUsed="1"/>
-    <w:lsdException w:name="Table Grid 4" w:semiHidden="1" w:unhideWhenUsed="1"/>
-    <w:lsdException w:name="Table Grid 5" w:semiHidden="1" w:unhideWhenUsed="1"/>
-    <w:lsdException w:name="Table Grid 6" w:semiHidden="1" w:unhideWhenUsed="1"/>
-    <w:lsdException w:name="Table Grid 7" w:semiHidden="1" w:unhideWhenUsed="1"/>
-    <w:lsdException w:name="Table Grid 8" w:semiHidden="1" w:unhideWhenUsed="1"/>
-    <w:lsdException w:name="Table List 1" w:semiHidden="1" w:unhideWhenUsed="1"/>
-    <w:lsdException w:name="Table List 2" w:semiHidden="1" w:unhideWhenUsed="1"/>
-    <w:lsdException w:name="Table List 3" w:semiHidden="1" w:unhideWhenUsed="1"/>
-    <w:lsdException w:name="Table List 4" w:semiHidden="1" w:unhideWhenUsed="1"/>
-    <w:lsdException w:name="Table List 5" w:semiHidden="1" w:unhideWhenUsed="1"/>
-    <w:lsdException w:name="Table List 6" w:semiHidden="1" w:unhideWhenUsed="1"/>
-    <w:lsdException w:name="Table List 7" w:semiHidden="1" w:unhideWhenUsed="1"/>
-    <w:lsdException w:name="Table List 8" w:semiHidden="1" w:unhideWhenUsed="1"/>
-    <w:lsdException w:name="Table 3D effects 1" w:semiHidden="1" w:unhideWhenUsed="1"/>
-    <w:lsdException w:name="Table 3D effects 2" w:semiHidden="1" w:unhideWhenUsed="1"/>
-    <w:lsdException w:name="Table 3D effects 3" w:semiHidden="1" w:unhideWhenUsed="1"/>
-    <w:lsdException w:name="Table Contemporary" w:semiHidden="1" w:unhideWhenUsed="1"/>
-    <w:lsdException w:name="Table Elegant" w:semiHidden="1" w:unhideWhenUsed="1"/>
-    <w:lsdException w:name="Table Professional" w:semiHidden="1" w:unhideWhenUsed="1"/>
-    <w:lsdException w:name="Table Subtle 1" w:semiHidden="1" w:unhideWhenUsed="1"/>
-    <w:lsdException w:name="Table Subtle 2" w:semiHidden="1" w:unhideWhenUsed="1"/>
-    <w:lsdException w:name="Table Web 1" w:semiHidden="1" w:unhideWhenUsed="1"/>
-    <w:lsdException w:name="Table Web 2" w:semiHidden="1" w:unhideWhenUsed="1"/>
-    <w:lsdException w:name="Table Web 3" w:semiHidden="1" w:unhideWhenUsed="1"/>
-    <w:lsdException w:name="Balloon Text" w:semiHidden="1" w:unhideWhenUsed="1"/>
-    <w:lsdException w:name="Table Grid" w:uiPriority="1"/>
-    <w:lsdException w:name="Table Theme" w:semiHidden="1" w:unhideWhenUsed="1"/>
-    <w:lsdException w:name="Placeholder Text" w:semiHidden="1"/>
-    <w:lsdException w:name="No Spacing" w:uiPriority="1" w:qFormat="1"/>
-    <w:lsdException w:name="Light Shading" w:uiPriority="40"/>
-    <w:lsdException w:name="Light List" w:uiPriority="40"/>
-    <w:lsdException w:name="Light Grid" w:uiPriority="40"/>
-    <w:lsdException w:name="Medium Shading 1" w:uiPriority="40"/>
-    <w:lsdException w:name="Medium Shading 2" w:uiPriority="40"/>
-    <w:lsdException w:name="Medium List 1" w:uiPriority="40"/>
-    <w:lsdException w:name="Medium List 2" w:uiPriority="40"/>
-    <w:lsdException w:name="Medium Grid 1" w:uiPriority="40"/>
-    <w:lsdException w:name="Medium Grid 2" w:uiPriority="40"/>
-    <w:lsdException w:name="Medium Grid 3" w:uiPriority="40"/>
-    <w:lsdException w:name="Dark List" w:uiPriority="40"/>
-    <w:lsdException w:name="Colorful Shading" w:uiPriority="40"/>
-    <w:lsdException w:name="Colorful List" w:uiPriority="40"/>
-    <w:lsdException w:name="Colorful Grid" w:uiPriority="40"/>
-    <w:lsdException w:name="Light Shading Accent 1" w:uiPriority="41"/>
-    <w:lsdException w:name="Light List Accent 1" w:uiPriority="41"/>
-    <w:lsdException w:name="Light Grid Accent 1" w:uiPriority="41"/>
-    <w:lsdException w:name="Medium Shading 1 Accent 1" w:uiPriority="41"/>
-    <w:lsdException w:name="Medium Shading 2 Accent 1" w:uiPriority="41"/>
-    <w:lsdException w:name="Medium List 1 Accent 1" w:uiPriority="41"/>
-    <w:lsdException w:name="Revision" w:semiHidden="1"/>
-    <w:lsdException w:name="List Paragraph" w:uiPriority="36" w:qFormat="1"/>
-    <w:lsdException w:name="Quote" w:uiPriority="29" w:qFormat="1"/>
-    <w:lsdException w:name="Intense Quote" w:uiPriority="30" w:qFormat="1"/>
-    <w:lsdException w:name="Medium List 2 Accent 1" w:uiPriority="41"/>
-    <w:lsdException w:name="Medium Grid 1 Accent 1" w:uiPriority="41"/>
-    <w:lsdException w:name="Medium Grid 2 Accent 1" w:uiPriority="41"/>
-    <w:lsdException w:name="Medium Grid 3 Accent 1" w:uiPriority="41"/>
-    <w:lsdException w:name="Dark List Accent 1" w:uiPriority="41"/>
-    <w:lsdException w:name="Colorful Shading Accent 1" w:uiPriority="41"/>
-    <w:lsdException w:name="Colorful List Accent 1" w:uiPriority="41"/>
-    <w:lsdException w:name="Colorful Grid Accent 1" w:uiPriority="41"/>
-    <w:lsdException w:name="Light Shading Accent 2" w:uiPriority="42"/>
-    <w:lsdException w:name="Light List Accent 2" w:uiPriority="42"/>
-    <w:lsdException w:name="Light Grid Accent 2" w:uiPriority="42"/>
-    <w:lsdException w:name="Medium Shading 1 Accent 2" w:uiPriority="42"/>
-    <w:lsdException w:name="Medium Shading 2 Accent 2" w:uiPriority="42"/>
-    <w:lsdException w:name="Medium List 1 Accent 2" w:uiPriority="42"/>
-    <w:lsdException w:name="Medium List 2 Accent 2" w:uiPriority="42"/>
-    <w:lsdException w:name="Medium Grid 1 Accent 2" w:uiPriority="42"/>
-    <w:lsdException w:name="Medium Grid 2 Accent 2" w:uiPriority="42"/>
-    <w:lsdException w:name="Medium Grid 3 Accent 2" w:uiPriority="42"/>
-    <w:lsdException w:name="Dark List Accent 2" w:uiPriority="42"/>
-    <w:lsdException w:name="Colorful Shading Accent 2" w:uiPriority="42"/>
-    <w:lsdException w:name="Colorful List Accent 2" w:uiPriority="42"/>
-    <w:lsdException w:name="Colorful Grid Accent 2" w:uiPriority="42"/>
-    <w:lsdException w:name="Light Shading Accent 3" w:uiPriority="43"/>
-    <w:lsdException w:name="Light List Accent 3" w:uiPriority="43"/>
-    <w:lsdException w:name="Light Grid Accent 3" w:uiPriority="43"/>
-    <w:lsdException w:name="Medium Shading 1 Accent 3" w:uiPriority="43"/>
-    <w:lsdException w:name="Medium Shading 2 Accent 3" w:uiPriority="43"/>
-    <w:lsdException w:name="Medium List 1 Accent 3" w:uiPriority="43"/>
-    <w:lsdException w:name="Medium List 2 Accent 3" w:uiPriority="43"/>
-    <w:lsdException w:name="Medium Grid 1 Accent 3" w:uiPriority="43"/>
-    <w:lsdException w:name="Medium Grid 2 Accent 3" w:uiPriority="43"/>
-    <w:lsdException w:name="Medium Grid 3 Accent 3" w:uiPriority="43"/>
-    <w:lsdException w:name="Dark List Accent 3" w:uiPriority="43"/>
-    <w:lsdException w:name="Colorful Shading Accent 3" w:uiPriority="43"/>
-    <w:lsdException w:name="Colorful List Accent 3" w:uiPriority="43"/>
-    <w:lsdException w:name="Colorful Grid Accent 3" w:uiPriority="43"/>
-    <w:lsdException w:name="Light Shading Accent 4" w:uiPriority="44"/>
-    <w:lsdException w:name="Light List Accent 4" w:uiPriority="44"/>
-    <w:lsdException w:name="Light Grid Accent 4" w:uiPriority="44"/>
-    <w:lsdException w:name="Medium Shading 1 Accent 4" w:uiPriority="44"/>
-    <w:lsdException w:name="Medium Shading 2 Accent 4" w:uiPriority="44"/>
-    <w:lsdException w:name="Medium List 1 Accent 4" w:uiPriority="44"/>
-    <w:lsdException w:name="Medium List 2 Accent 4" w:uiPriority="44"/>
-    <w:lsdException w:name="Medium Grid 1 Accent 4" w:uiPriority="44"/>
-    <w:lsdException w:name="Medium Grid 2 Accent 4" w:uiPriority="44"/>
-    <w:lsdException w:name="Medium Grid 3 Accent 4" w:uiPriority="44"/>
-    <w:lsdException w:name="Dark List Accent 4" w:uiPriority="44"/>
-    <w:lsdException w:name="Colorful Shading Accent 4" w:uiPriority="44"/>
-    <w:lsdException w:name="Colorful List Accent 4" w:uiPriority="44"/>
-    <w:lsdException w:name="Colorful Grid Accent 4" w:uiPriority="44"/>
-    <w:lsdException w:name="Light Shading Accent 5" w:uiPriority="45"/>
-    <w:lsdException w:name="Light List Accent 5" w:uiPriority="45"/>
-    <w:lsdException w:name="Light Grid Accent 5" w:uiPriority="45"/>
-    <w:lsdException w:name="Medium Shading 1 Accent 5" w:uiPriority="45"/>
-    <w:lsdException w:name="Medium Shading 2 Accent 5" w:uiPriority="45"/>
-    <w:lsdException w:name="Medium List 1 Accent 5" w:uiPriority="45"/>
-    <w:lsdException w:name="Medium List 2 Accent 5" w:uiPriority="45"/>
-    <w:lsdException w:name="Medium Grid 1 Accent 5" w:uiPriority="45"/>
-    <w:lsdException w:name="Medium Grid 2 Accent 5" w:uiPriority="45"/>
-    <w:lsdException w:name="Medium Grid 3 Accent 5" w:uiPriority="45"/>
-    <w:lsdException w:name="Dark List Accent 5" w:uiPriority="45"/>
-    <w:lsdException w:name="Colorful Shading Accent 5" w:uiPriority="45"/>
-    <w:lsdException w:name="Colorful List Accent 5" w:uiPriority="45"/>
-    <w:lsdException w:name="Colorful Grid Accent 5" w:uiPriority="45"/>
-    <w:lsdException w:name="Light Shading Accent 6" w:uiPriority="46"/>
-    <w:lsdException w:name="Light List Accent 6" w:uiPriority="46"/>
-    <w:lsdException w:name="Light Grid Accent 6" w:uiPriority="46"/>
-    <w:lsdException w:name="Medium Shading 1 Accent 6" w:uiPriority="46"/>
-    <w:lsdException w:name="Medium Shading 2 Accent 6" w:uiPriority="46"/>
-    <w:lsdException w:name="Medium List 1 Accent 6" w:uiPriority="46"/>
-    <w:lsdException w:name="Medium List 2 Accent 6" w:uiPriority="46"/>
-    <w:lsdException w:name="Medium Grid 1 Accent 6" w:uiPriority="46"/>
-    <w:lsdException w:name="Medium Grid 2 Accent 6" w:uiPriority="46"/>
-    <w:lsdException w:name="Medium Grid 3 Accent 6" w:uiPriority="46"/>
-    <w:lsdException w:name="Dark List Accent 6" w:uiPriority="46"/>
-    <w:lsdException w:name="Colorful Shading Accent 6" w:uiPriority="46"/>
-    <w:lsdException w:name="Colorful List Accent 6" w:uiPriority="46"/>
-    <w:lsdException w:name="Colorful Grid Accent 6" w:uiPriority="46"/>
-    <w:lsdException w:name="Subtle Emphasis" w:uiPriority="19" w:qFormat="1"/>
-    <w:lsdException w:name="Intense Emphasis" w:uiPriority="21" w:qFormat="1"/>
-    <w:lsdException w:name="Subtle Reference" w:uiPriority="31" w:qFormat="1"/>
-    <w:lsdException w:name="Intense Reference" w:uiPriority="32" w:qFormat="1"/>
-    <w:lsdException w:name="Book Title" w:uiPriority="33" w:qFormat="1"/>
-    <w:lsdException w:name="Bibliography" w:semiHidden="1" w:uiPriority="37" w:unhideWhenUsed="1"/>
-    <w:lsdException w:name="TOC Heading" w:semiHidden="1" w:uiPriority="39" w:unhideWhenUsed="1" w:qFormat="1"/>
-    <w:lsdException w:name="Plain Table 1" w:uiPriority="41"/>
-    <w:lsdException w:name="Plain Table 2" w:uiPriority="42"/>
-    <w:lsdException w:name="Plain Table 3" w:uiPriority="43"/>
-    <w:lsdException w:name="Plain Table 4" w:uiPriority="44"/>
-    <w:lsdException w:name="Plain Table 5" w:uiPriority="45"/>
-    <w:lsdException w:name="Grid Table Light" w:uiPriority="40"/>
-    <w:lsdException w:name="Grid Table 1 Light" w:uiPriority="46"/>
-    <w:lsdException w:name="Grid Table 2" w:uiPriority="47"/>
-    <w:lsdException w:name="Grid Table 3" w:uiPriority="48"/>
-    <w:lsdException w:name="Grid Table 4" w:uiPriority="49"/>
-    <w:lsdException w:name="Grid Table 5 Dark" w:uiPriority="50"/>
-    <w:lsdException w:name="Grid Table 6 Colorful" w:uiPriority="51"/>
-    <w:lsdException w:name="Grid Table 7 Colorful" w:uiPriority="52"/>
-    <w:lsdException w:name="Grid Table 1 Light Accent 1" w:uiPriority="46"/>
-    <w:lsdException w:name="Grid Table 2 Accent 1" w:uiPriority="47"/>
-    <w:lsdException w:name="Grid Table 3 Accent 1" w:uiPriority="48"/>
-    <w:lsdException w:name="Grid Table 4 Accent 1" w:uiPriority="49"/>
-    <w:lsdException w:name="Grid Table 5 Dark Accent 1" w:uiPriority="50"/>
-    <w:lsdException w:name="Grid Table 6 Colorful Accent 1" w:uiPriority="51"/>
-    <w:lsdException w:name="Grid Table 7 Colorful Accent 1" w:uiPriority="52"/>
-    <w:lsdException w:name="Grid Table 1 Light Accent 2" w:uiPriority="46"/>
-    <w:lsdException w:name="Grid Table 2 Accent 2" w:uiPriority="47"/>
-    <w:lsdException w:name="Grid Table 3 Accent 2" w:uiPriority="48"/>
-    <w:lsdException w:name="Grid Table 4 Accent 2" w:uiPriority="49"/>
-    <w:lsdException w:name="Grid Table 5 Dark Accent 2" w:uiPriority="50"/>
-    <w:lsdException w:name="Grid Table 6 Colorful Accent 2" w:uiPriority="51"/>
-    <w:lsdException w:name="Grid Table 7 Colorful Accent 2" w:uiPriority="52"/>
-    <w:lsdException w:name="Grid Table 1 Light Accent 3" w:uiPriority="46"/>
-    <w:lsdException w:name="Grid Table 2 Accent 3" w:uiPriority="47"/>
-    <w:lsdException w:name="Grid Table 3 Accent 3" w:uiPriority="48"/>
-    <w:lsdException w:name="Grid Table 4 Accent 3" w:uiPriority="49"/>
-    <w:lsdException w:name="Grid Table 5 Dark Accent 3" w:uiPriority="50"/>
-    <w:lsdException w:name="Grid Table 6 Colorful Accent 3" w:uiPriority="51"/>
-    <w:lsdException w:name="Grid Table 7 Colorful Accent 3" w:uiPriority="52"/>
-    <w:lsdException w:name="Grid Table 1 Light Accent 4" w:uiPriority="46"/>
-    <w:lsdException w:name="Grid Table 2 Accent 4" w:uiPriority="47"/>
-    <w:lsdException w:name="Grid Table 3 Accent 4" w:uiPriority="48"/>
-    <w:lsdException w:name="Grid Table 4 Accent 4" w:uiPriority="49"/>
-    <w:lsdException w:name="Grid Table 5 Dark Accent 4" w:uiPriority="50"/>
-    <w:lsdException w:name="Grid Table 6 Colorful Accent 4" w:uiPriority="51"/>
-    <w:lsdException w:name="Grid Table 7 Colorful Accent 4" w:uiPriority="52"/>
-    <w:lsdException w:name="Grid Table 1 Light Accent 5" w:uiPriority="46"/>
-    <w:lsdException w:name="Grid Table 2 Accent 5" w:uiPriority="47"/>
-    <w:lsdException w:name="Grid Table 3 Accent 5" w:uiPriority="48"/>
-    <w:lsdException w:name="Grid Table 4 Accent 5" w:uiPriority="49"/>
-    <w:lsdException w:name="Grid Table 5 Dark Accent 5" w:uiPriority="50"/>
-    <w:lsdException w:name="Grid Table 6 Colorful Accent 5" w:uiPriority="51"/>
-    <w:lsdException w:name="Grid Table 7 Colorful Accent 5" w:uiPriority="52"/>
-    <w:lsdException w:name="Grid Table 1 Light Accent 6" w:uiPriority="46"/>
-    <w:lsdException w:name="Grid Table 2 Accent 6" w:uiPriority="47"/>
-    <w:lsdException w:name="Grid Table 3 Accent 6" w:uiPriority="48"/>
-    <w:lsdException w:name="Grid Table 4 Accent 6" w:uiPriority="49"/>
-    <w:lsdException w:name="Grid Table 5 Dark Accent 6" w:uiPriority="50"/>
-    <w:lsdException w:name="Grid Table 6 Colorful Accent 6" w:uiPriority="51"/>
-    <w:lsdException w:name="Grid Table 7 Colorful Accent 6" w:uiPriority="52"/>
-    <w:lsdException w:name="List Table 1 Light" w:uiPriority="46"/>
-    <w:lsdException w:name="List Table 2" w:uiPriority="47"/>
-    <w:lsdException w:name="List Table 3" w:uiPriority="48"/>
-    <w:lsdException w:name="List Table 4" w:uiPriority="49"/>
-    <w:lsdException w:name="List Table 5 Dark" w:uiPriority="50"/>
-    <w:lsdException w:name="List Table 6 Colorful" w:uiPriority="51"/>
-    <w:lsdException w:name="List Table 7 Colorful" w:uiPriority="52"/>
-    <w:lsdException w:name="List Table 1 Light Accent 1" w:uiPriority="46"/>
-    <w:lsdException w:name="List Table 2 Accent 1" w:uiPriority="47"/>
-    <w:lsdException w:name="List Table 3 Accent 1" w:uiPriority="48"/>
-    <w:lsdException w:name="List Table 4 Accent 1" w:uiPriority="49"/>
-    <w:lsdException w:name="List Table 5 Dark Accent 1" w:uiPriority="50"/>
-    <w:lsdException w:name="List Table 6 Colorful Accent 1" w:uiPriority="51"/>
-    <w:lsdException w:name="List Table 7 Colorful Accent 1" w:uiPriority="52"/>
-    <w:lsdException w:name="List Table 1 Light Accent 2" w:uiPriority="46"/>
-    <w:lsdException w:name="List Table 2 Accent 2" w:uiPriority="47"/>
-    <w:lsdException w:name="List Table 3 Accent 2" w:uiPriority="48"/>
-    <w:lsdException w:name="List Table 4 Accent 2" w:uiPriority="49"/>
-    <w:lsdException w:name="List Table 5 Dark Accent 2" w:uiPriority="50"/>
-    <w:lsdException w:name="List Table 6 Colorful Accent 2" w:uiPriority="51"/>
-    <w:lsdException w:name="List Table 7 Colorful Accent 2" w:uiPriority="52"/>
-    <w:lsdException w:name="List Table 1 Light Accent 3" w:uiPriority="46"/>
-    <w:lsdException w:name="List Table 2 Accent 3" w:uiPriority="47"/>
-    <w:lsdException w:name="List Table 3 Accent 3" w:uiPriority="48"/>
-    <w:lsdException w:name="List Table 4 Accent 3" w:uiPriority="49"/>
-    <w:lsdException w:name="List Table 5 Dark Accent 3" w:uiPriority="50"/>
-    <w:lsdException w:name="List Table 6 Colorful Accent 3" w:uiPriority="51"/>
-    <w:lsdException w:name="List Table 7 Colorful Accent 3" w:uiPriority="52"/>
-    <w:lsdException w:name="List Table 1 Light Accent 4" w:uiPriority="46"/>
-    <w:lsdException w:name="List Table 2 Accent 4" w:uiPriority="47"/>
-    <w:lsdException w:name="List Table 3 Accent 4" w:uiPriority="48"/>
-    <w:lsdException w:name="List Table 4 Accent 4" w:uiPriority="49"/>
-    <w:lsdException w:name="List Table 5 Dark Accent 4" w:uiPriority="50"/>
-    <w:lsdException w:name="List Table 6 Colorful Accent 4" w:uiPriority="51"/>
-    <w:lsdException w:name="List Table 7 Colorful Accent 4" w:uiPriority="52"/>
-    <w:lsdException w:name="List Table 1 Light Accent 5" w:uiPriority="46"/>
-    <w:lsdException w:name="List Table 2 Accent 5" w:uiPriority="47"/>
-    <w:lsdException w:name="List Table 3 Accent 5" w:uiPriority="48"/>
-    <w:lsdException w:name="List Table 4 Accent 5" w:uiPriority="49"/>
-    <w:lsdException w:name="List Table 5 Dark Accent 5" w:uiPriority="50"/>
-    <w:lsdException w:name="List Table 6 Colorful Accent 5" w:uiPriority="51"/>
-    <w:lsdException w:name="List Table 7 Colorful Accent 5" w:uiPriority="52"/>
-    <w:lsdException w:name="List Table 1 Light Accent 6" w:uiPriority="46"/>
-    <w:lsdException w:name="List Table 2 Accent 6" w:uiPriority="47"/>
-    <w:lsdException w:name="List Table 3 Accent 6" w:uiPriority="48"/>
-    <w:lsdException w:name="List Table 4 Accent 6" w:uiPriority="49"/>
-    <w:lsdException w:name="List Table 5 Dark Accent 6" w:uiPriority="50"/>
-    <w:lsdException w:name="List Table 6 Colorful Accent 6" w:uiPriority="51"/>
-    <w:lsdException w:name="List Table 7 Colorful Accent 6" w:uiPriority="52"/>
+  <w:latentStyles w:defLockedState="0" w:defUIPriority="99" w:defSemiHidden="1" w:defUnhideWhenUsed="1" w:defQFormat="0" w:count="267">
+    <w:lsdException w:name="Normal" w:semiHidden="0" w:uiPriority="0" w:unhideWhenUsed="0" w:qFormat="1"/>
+    <w:lsdException w:name="heading 1" w:semiHidden="0" w:uiPriority="9" w:unhideWhenUsed="0" w:qFormat="1"/>
+    <w:lsdException w:name="heading 2" w:semiHidden="0" w:uiPriority="9" w:unhideWhenUsed="0" w:qFormat="1"/>
+    <w:lsdException w:name="heading 3" w:semiHidden="0" w:uiPriority="9" w:unhideWhenUsed="0" w:qFormat="1"/>
+    <w:lsdException w:name="heading 4" w:uiPriority="9" w:qFormat="1"/>
+    <w:lsdException w:name="heading 5" w:uiPriority="9" w:qFormat="1"/>
+    <w:lsdException w:name="heading 6" w:uiPriority="9" w:qFormat="1"/>
+    <w:lsdException w:name="heading 7" w:uiPriority="9" w:qFormat="1"/>
+    <w:lsdException w:name="heading 8" w:uiPriority="9" w:qFormat="1"/>
+    <w:lsdException w:name="heading 9" w:uiPriority="9" w:qFormat="1"/>
+    <w:lsdException w:name="toc 1" w:uiPriority="39" w:qFormat="1"/>
+    <w:lsdException w:name="toc 2" w:uiPriority="39" w:qFormat="1"/>
+    <w:lsdException w:name="toc 3" w:uiPriority="39" w:qFormat="1"/>
+    <w:lsdException w:name="toc 4" w:uiPriority="39" w:qFormat="1"/>
+    <w:lsdException w:name="toc 5" w:uiPriority="39" w:qFormat="1"/>
+    <w:lsdException w:name="toc 6" w:uiPriority="39" w:qFormat="1"/>
+    <w:lsdException w:name="toc 7" w:uiPriority="39" w:qFormat="1"/>
+    <w:lsdException w:name="toc 8" w:uiPriority="39" w:qFormat="1"/>
+    <w:lsdException w:name="toc 9" w:uiPriority="39" w:qFormat="1"/>
+    <w:lsdException w:name="caption" w:semiHidden="0" w:unhideWhenUsed="0" w:qFormat="1"/>
+    <w:lsdException w:name="Title" w:semiHidden="0" w:uiPriority="10" w:unhideWhenUsed="0" w:qFormat="1"/>
+    <w:lsdException w:name="Default Paragraph Font" w:uiPriority="1"/>
+    <w:lsdException w:name="Subtitle" w:semiHidden="0" w:uiPriority="11" w:unhideWhenUsed="0" w:qFormat="1"/>
+    <w:lsdException w:name="Strong" w:semiHidden="0" w:uiPriority="22" w:unhideWhenUsed="0" w:qFormat="1"/>
+    <w:lsdException w:name="Emphasis" w:semiHidden="0" w:uiPriority="20" w:unhideWhenUsed="0" w:qFormat="1"/>
+    <w:lsdException w:name="Table Grid" w:semiHidden="0" w:uiPriority="1" w:unhideWhenUsed="0"/>
+    <w:lsdException w:name="Placeholder Text" w:unhideWhenUsed="0"/>
+    <w:lsdException w:name="No Spacing" w:semiHidden="0" w:uiPriority="1" w:unhideWhenUsed="0" w:qFormat="1"/>
+    <w:lsdException w:name="Light Shading" w:semiHidden="0" w:uiPriority="40" w:unhideWhenUsed="0"/>
+    <w:lsdException w:name="Light List" w:semiHidden="0" w:uiPriority="40" w:unhideWhenUsed="0"/>
+    <w:lsdException w:name="Light Grid" w:semiHidden="0" w:uiPriority="40" w:unhideWhenUsed="0"/>
+    <w:lsdException w:name="Medium Shading 1" w:semiHidden="0" w:uiPriority="40" w:unhideWhenUsed="0"/>
+    <w:lsdException w:name="Medium Shading 2" w:semiHidden="0" w:uiPriority="40" w:unhideWhenUsed="0"/>
+    <w:lsdException w:name="Medium List 1" w:semiHidden="0" w:uiPriority="40" w:unhideWhenUsed="0"/>
+    <w:lsdException w:name="Medium List 2" w:semiHidden="0" w:uiPriority="40" w:unhideWhenUsed="0"/>
+    <w:lsdException w:name="Medium Grid 1" w:semiHidden="0" w:uiPriority="40" w:unhideWhenUsed="0"/>
+    <w:lsdException w:name="Medium Grid 2" w:semiHidden="0" w:uiPriority="40" w:unhideWhenUsed="0"/>
+    <w:lsdException w:name="Medium Grid 3" w:semiHidden="0" w:uiPriority="40" w:unhideWhenUsed="0"/>
+    <w:lsdException w:name="Dark List" w:semiHidden="0" w:uiPriority="40" w:unhideWhenUsed="0"/>
+    <w:lsdException w:name="Colorful Shading" w:semiHidden="0" w:uiPriority="40" w:unhideWhenUsed="0"/>
+    <w:lsdException w:name="Colorful List" w:semiHidden="0" w:uiPriority="40" w:unhideWhenUsed="0"/>
+    <w:lsdException w:name="Colorful Grid" w:semiHidden="0" w:uiPriority="40" w:unhideWhenUsed="0"/>
+    <w:lsdException w:name="Light Shading Accent 1" w:semiHidden="0" w:uiPriority="41" w:unhideWhenUsed="0"/>
+    <w:lsdException w:name="Light List Accent 1" w:semiHidden="0" w:uiPriority="41" w:unhideWhenUsed="0"/>
+    <w:lsdException w:name="Light Grid Accent 1" w:semiHidden="0" w:uiPriority="41" w:unhideWhenUsed="0"/>
+    <w:lsdException w:name="Medium Shading 1 Accent 1" w:semiHidden="0" w:uiPriority="41" w:unhideWhenUsed="0"/>
+    <w:lsdException w:name="Medium Shading 2 Accent 1" w:semiHidden="0" w:uiPriority="41" w:unhideWhenUsed="0"/>
+    <w:lsdException w:name="Medium List 1 Accent 1" w:semiHidden="0" w:uiPriority="41" w:unhideWhenUsed="0"/>
+    <w:lsdException w:name="Revision" w:unhideWhenUsed="0"/>
+    <w:lsdException w:name="List Paragraph" w:semiHidden="0" w:uiPriority="36" w:unhideWhenUsed="0" w:qFormat="1"/>
+    <w:lsdException w:name="Quote" w:semiHidden="0" w:uiPriority="29" w:unhideWhenUsed="0" w:qFormat="1"/>
+    <w:lsdException w:name="Intense Quote" w:semiHidden="0" w:uiPriority="30" w:unhideWhenUsed="0" w:qFormat="1"/>
+    <w:lsdException w:name="Medium List 2 Accent 1" w:semiHidden="0" w:uiPriority="41" w:unhideWhenUsed="0"/>
+    <w:lsdException w:name="Medium Grid 1 Accent 1" w:semiHidden="0" w:uiPriority="41" w:unhideWhenUsed="0"/>
+    <w:lsdException w:name="Medium Grid 2 Accent 1" w:semiHidden="0" w:uiPriority="41" w:unhideWhenUsed="0"/>
+    <w:lsdException w:name="Medium Grid 3 Accent 1" w:semiHidden="0" w:uiPriority="41" w:unhideWhenUsed="0"/>
+    <w:lsdException w:name="Dark List Accent 1" w:semiHidden="0" w:uiPriority="41" w:unhideWhenUsed="0"/>
+    <w:lsdException w:name="Colorful Shading Accent 1" w:semiHidden="0" w:uiPriority="41" w:unhideWhenUsed="0"/>
+    <w:lsdException w:name="Colorful List Accent 1" w:semiHidden="0" w:uiPriority="41" w:unhideWhenUsed="0"/>
+    <w:lsdException w:name="Colorful Grid Accent 1" w:semiHidden="0" w:uiPriority="41" w:unhideWhenUsed="0"/>
+    <w:lsdException w:name="Light Shading Accent 2" w:semiHidden="0" w:uiPriority="42" w:unhideWhenUsed="0"/>
+    <w:lsdException w:name="Light List Accent 2" w:semiHidden="0" w:uiPriority="42" w:unhideWhenUsed="0"/>
+    <w:lsdException w:name="Light Grid Accent 2" w:semiHidden="0" w:uiPriority="42" w:unhideWhenUsed="0"/>
+    <w:lsdException w:name="Medium Shading 1 Accent 2" w:semiHidden="0" w:uiPriority="42" w:unhideWhenUsed="0"/>
+    <w:lsdException w:name="Medium Shading 2 Accent 2" w:semiHidden="0" w:uiPriority="42" w:unhideWhenUsed="0"/>
+    <w:lsdException w:name="Medium List 1 Accent 2" w:semiHidden="0" w:uiPriority="42" w:unhideWhenUsed="0"/>
+    <w:lsdException w:name="Medium List 2 Accent 2" w:semiHidden="0" w:uiPriority="42" w:unhideWhenUsed="0"/>
+    <w:lsdException w:name="Medium Grid 1 Accent 2" w:semiHidden="0" w:uiPriority="42" w:unhideWhenUsed="0"/>
+    <w:lsdException w:name="Medium Grid 2 Accent 2" w:semiHidden="0" w:uiPriority="42" w:unhideWhenUsed="0"/>
+    <w:lsdException w:name="Medium Grid 3 Accent 2" w:semiHidden="0" w:uiPriority="42" w:unhideWhenUsed="0"/>
+    <w:lsdException w:name="Dark List Accent 2" w:semiHidden="0" w:uiPriority="42" w:unhideWhenUsed="0"/>
+    <w:lsdException w:name="Colorful Shading Accent 2" w:semiHidden="0" w:uiPriority="42" w:unhideWhenUsed="0"/>
+    <w:lsdException w:name="Colorful List Accent 2" w:semiHidden="0" w:uiPriority="42" w:unhideWhenUsed="0"/>
+    <w:lsdException w:name="Colorful Grid Accent 2" w:semiHidden="0" w:uiPriority="42" w:unhideWhenUsed="0"/>
+    <w:lsdException w:name="Light Shading Accent 3" w:semiHidden="0" w:uiPriority="43" w:unhideWhenUsed="0"/>
+    <w:lsdException w:name="Light List Accent 3" w:semiHidden="0" w:uiPriority="43" w:unhideWhenUsed="0"/>
+    <w:lsdException w:name="Light Grid Accent 3" w:semiHidden="0" w:uiPriority="43" w:unhideWhenUsed="0"/>
+    <w:lsdException w:name="Medium Shading 1 Accent 3" w:semiHidden="0" w:uiPriority="43" w:unhideWhenUsed="0"/>
+    <w:lsdException w:name="Medium Shading 2 Accent 3" w:semiHidden="0" w:uiPriority="43" w:unhideWhenUsed="0"/>
+    <w:lsdException w:name="Medium List 1 Accent 3" w:semiHidden="0" w:uiPriority="43" w:unhideWhenUsed="0"/>
+    <w:lsdException w:name="Medium List 2 Accent 3" w:semiHidden="0" w:uiPriority="43" w:unhideWhenUsed="0"/>
+    <w:lsdException w:name="Medium Grid 1 Accent 3" w:semiHidden="0" w:uiPriority="43" w:unhideWhenUsed="0"/>
+    <w:lsdException w:name="Medium Grid 2 Accent 3" w:semiHidden="0" w:uiPriority="43" w:unhideWhenUsed="0"/>
+    <w:lsdException w:name="Medium Grid 3 Accent 3" w:semiHidden="0" w:uiPriority="43" w:unhideWhenUsed="0"/>
+    <w:lsdException w:name="Dark List Accent 3" w:semiHidden="0" w:uiPriority="43" w:unhideWhenUsed="0"/>
+    <w:lsdException w:name="Colorful Shading Accent 3" w:semiHidden="0" w:uiPriority="43" w:unhideWhenUsed="0"/>
+    <w:lsdException w:name="Colorful List Accent 3" w:semiHidden="0" w:uiPriority="43" w:unhideWhenUsed="0"/>
+    <w:lsdException w:name="Colorful Grid Accent 3" w:semiHidden="0" w:uiPriority="43" w:unhideWhenUsed="0"/>
+    <w:lsdException w:name="Light Shading Accent 4" w:semiHidden="0" w:uiPriority="44" w:unhideWhenUsed="0"/>
+    <w:lsdException w:name="Light List Accent 4" w:semiHidden="0" w:uiPriority="44" w:unhideWhenUsed="0"/>
+    <w:lsdException w:name="Light Grid Accent 4" w:semiHidden="0" w:uiPriority="44" w:unhideWhenUsed="0"/>
+    <w:lsdException w:name="Medium Shading 1 Accent 4" w:semiHidden="0" w:uiPriority="44" w:unhideWhenUsed="0"/>
+    <w:lsdException w:name="Medium Shading 2 Accent 4" w:semiHidden="0" w:uiPriority="44" w:unhideWhenUsed="0"/>
+    <w:lsdException w:name="Medium List 1 Accent 4" w:semiHidden="0" w:uiPriority="44" w:unhideWhenUsed="0"/>
+    <w:lsdException w:name="Medium List 2 Accent 4" w:semiHidden="0" w:uiPriority="44" w:unhideWhenUsed="0"/>
+    <w:lsdException w:name="Medium Grid 1 Accent 4" w:semiHidden="0" w:uiPriority="44" w:unhideWhenUsed="0"/>
+    <w:lsdException w:name="Medium Grid 2 Accent 4" w:semiHidden="0" w:uiPriority="44" w:unhideWhenUsed="0"/>
+    <w:lsdException w:name="Medium Grid 3 Accent 4" w:semiHidden="0" w:uiPriority="44" w:unhideWhenUsed="0"/>
+    <w:lsdException w:name="Dark List Accent 4" w:semiHidden="0" w:uiPriority="44" w:unhideWhenUsed="0"/>
+    <w:lsdException w:name="Colorful Shading Accent 4" w:semiHidden="0" w:uiPriority="44" w:unhideWhenUsed="0"/>
+    <w:lsdException w:name="Colorful List Accent 4" w:semiHidden="0" w:uiPriority="44" w:unhideWhenUsed="0"/>
+    <w:lsdException w:name="Colorful Grid Accent 4" w:semiHidden="0" w:uiPriority="44" w:unhideWhenUsed="0"/>
+    <w:lsdException w:name="Light Shading Accent 5" w:semiHidden="0" w:uiPriority="45" w:unhideWhenUsed="0"/>
+    <w:lsdException w:name="Light List Accent 5" w:semiHidden="0" w:uiPriority="45" w:unhideWhenUsed="0"/>
+    <w:lsdException w:name="Light Grid Accent 5" w:semiHidden="0" w:uiPriority="45" w:unhideWhenUsed="0"/>
+    <w:lsdException w:name="Medium Shading 1 Accent 5" w:semiHidden="0" w:uiPriority="45" w:unhideWhenUsed="0"/>
+    <w:lsdException w:name="Medium Shading 2 Accent 5" w:semiHidden="0" w:uiPriority="45" w:unhideWhenUsed="0"/>
+    <w:lsdException w:name="Medium List 1 Accent 5" w:semiHidden="0" w:uiPriority="45" w:unhideWhenUsed="0"/>
+    <w:lsdException w:name="Medium List 2 Accent 5" w:semiHidden="0" w:uiPriority="45" w:unhideWhenUsed="0"/>
+    <w:lsdException w:name="Medium Grid 1 Accent 5" w:semiHidden="0" w:uiPriority="45" w:unhideWhenUsed="0"/>
+    <w:lsdException w:name="Medium Grid 2 Accent 5" w:semiHidden="0" w:uiPriority="45" w:unhideWhenUsed="0"/>
+    <w:lsdException w:name="Medium Grid 3 Accent 5" w:semiHidden="0" w:uiPriority="45" w:unhideWhenUsed="0"/>
+    <w:lsdException w:name="Dark List Accent 5" w:semiHidden="0" w:uiPriority="45" w:unhideWhenUsed="0"/>
+    <w:lsdException w:name="Colorful Shading Accent 5" w:semiHidden="0" w:uiPriority="45" w:unhideWhenUsed="0"/>
+    <w:lsdException w:name="Colorful List Accent 5" w:semiHidden="0" w:uiPriority="45" w:unhideWhenUsed="0"/>
+    <w:lsdException w:name="Colorful Grid Accent 5" w:semiHidden="0" w:uiPriority="45" w:unhideWhenUsed="0"/>
+    <w:lsdException w:name="Light Shading Accent 6" w:semiHidden="0" w:uiPriority="46" w:unhideWhenUsed="0"/>
+    <w:lsdException w:name="Light List Accent 6" w:semiHidden="0" w:uiPriority="46" w:unhideWhenUsed="0"/>
+    <w:lsdException w:name="Light Grid Accent 6" w:semiHidden="0" w:uiPriority="46" w:unhideWhenUsed="0"/>
+    <w:lsdException w:name="Medium Shading 1 Accent 6" w:semiHidden="0" w:uiPriority="46" w:unhideWhenUsed="0"/>
+    <w:lsdException w:name="Medium Shading 2 Accent 6" w:semiHidden="0" w:uiPriority="46" w:unhideWhenUsed="0"/>
+    <w:lsdException w:name="Medium List 1 Accent 6" w:semiHidden="0" w:uiPriority="46" w:unhideWhenUsed="0"/>
+    <w:lsdException w:name="Medium List 2 Accent 6" w:semiHidden="0" w:uiPriority="46" w:unhideWhenUsed="0"/>
+    <w:lsdException w:name="Medium Grid 1 Accent 6" w:semiHidden="0" w:uiPriority="46" w:unhideWhenUsed="0"/>
+    <w:lsdException w:name="Medium Grid 2 Accent 6" w:semiHidden="0" w:uiPriority="46" w:unhideWhenUsed="0"/>
+    <w:lsdException w:name="Medium Grid 3 Accent 6" w:semiHidden="0" w:uiPriority="46" w:unhideWhenUsed="0"/>
+    <w:lsdException w:name="Dark List Accent 6" w:semiHidden="0" w:uiPriority="46" w:unhideWhenUsed="0"/>
+    <w:lsdException w:name="Colorful Shading Accent 6" w:semiHidden="0" w:uiPriority="46" w:unhideWhenUsed="0"/>
+    <w:lsdException w:name="Colorful List Accent 6" w:semiHidden="0" w:uiPriority="46" w:unhideWhenUsed="0"/>
+    <w:lsdException w:name="Colorful Grid Accent 6" w:semiHidden="0" w:uiPriority="46" w:unhideWhenUsed="0"/>
+    <w:lsdException w:name="Subtle Emphasis" w:semiHidden="0" w:uiPriority="19" w:unhideWhenUsed="0" w:qFormat="1"/>
+    <w:lsdException w:name="Intense Emphasis" w:semiHidden="0" w:uiPriority="21" w:unhideWhenUsed="0" w:qFormat="1"/>
+    <w:lsdException w:name="Subtle Reference" w:semiHidden="0" w:uiPriority="31" w:unhideWhenUsed="0" w:qFormat="1"/>
+    <w:lsdException w:name="Intense Reference" w:semiHidden="0" w:uiPriority="32" w:unhideWhenUsed="0" w:qFormat="1"/>
+    <w:lsdException w:name="Book Title" w:semiHidden="0" w:uiPriority="33" w:unhideWhenUsed="0" w:qFormat="1"/>
+    <w:lsdException w:name="Bibliography" w:uiPriority="37"/>
+    <w:lsdException w:name="TOC Heading" w:uiPriority="39" w:qFormat="1"/>
   </w:latentStyles>
   <w:style w:type="paragraph" w:default="1" w:styleId="Normal">
     <w:name w:val="Normal"/>
@@ -6636,6 +6522,7 @@
       <w:spacing w:after="0" w:line="240" w:lineRule="auto"/>
     </w:pPr>
     <w:tblPr>
+      <w:tblInd w:w="0" w:type="dxa"/>
       <w:tblBorders>
         <w:top w:val="single" w:sz="4" w:space="0" w:color="000000" w:themeColor="text1"/>
         <w:left w:val="single" w:sz="4" w:space="0" w:color="000000" w:themeColor="text1"/>
@@ -6644,6 +6531,12 @@
         <w:insideH w:val="single" w:sz="4" w:space="0" w:color="000000" w:themeColor="text1"/>
         <w:insideV w:val="single" w:sz="4" w:space="0" w:color="000000" w:themeColor="text1"/>
       </w:tblBorders>
+      <w:tblCellMar>
+        <w:top w:w="0" w:type="dxa"/>
+        <w:left w:w="108" w:type="dxa"/>
+        <w:bottom w:w="0" w:type="dxa"/>
+        <w:right w:w="108" w:type="dxa"/>
+      </w:tblCellMar>
     </w:tblPr>
   </w:style>
   <w:style w:type="paragraph" w:styleId="En-ttedetabledesmatires">
@@ -6790,6 +6683,7 @@
     <w:tblPr>
       <w:tblStyleRowBandSize w:val="1"/>
       <w:tblStyleColBandSize w:val="1"/>
+      <w:tblInd w:w="0" w:type="dxa"/>
       <w:tblBorders>
         <w:top w:val="single" w:sz="4" w:space="0" w:color="C990CB" w:themeColor="accent3" w:themeTint="99"/>
         <w:left w:val="single" w:sz="4" w:space="0" w:color="C990CB" w:themeColor="accent3" w:themeTint="99"/>
@@ -6798,6 +6692,1121 @@
         <w:insideH w:val="single" w:sz="4" w:space="0" w:color="C990CB" w:themeColor="accent3" w:themeTint="99"/>
         <w:insideV w:val="single" w:sz="4" w:space="0" w:color="C990CB" w:themeColor="accent3" w:themeTint="99"/>
       </w:tblBorders>
+      <w:tblCellMar>
+        <w:top w:w="0" w:type="dxa"/>
+        <w:left w:w="108" w:type="dxa"/>
+        <w:bottom w:w="0" w:type="dxa"/>
+        <w:right w:w="108" w:type="dxa"/>
+      </w:tblCellMar>
+    </w:tblPr>
+    <w:tblStylePr w:type="firstRow">
+      <w:rPr>
+        <w:b/>
+        <w:bCs/>
+        <w:color w:val="FFFFFF" w:themeColor="background1"/>
+      </w:rPr>
+      <w:tblPr/>
+      <w:tcPr>
+        <w:tcBorders>
+          <w:top w:val="single" w:sz="4" w:space="0" w:color="A04DA3" w:themeColor="accent3"/>
+          <w:left w:val="single" w:sz="4" w:space="0" w:color="A04DA3" w:themeColor="accent3"/>
+          <w:bottom w:val="single" w:sz="4" w:space="0" w:color="A04DA3" w:themeColor="accent3"/>
+          <w:right w:val="single" w:sz="4" w:space="0" w:color="A04DA3" w:themeColor="accent3"/>
+          <w:insideH w:val="nil"/>
+          <w:insideV w:val="nil"/>
+        </w:tcBorders>
+        <w:shd w:val="clear" w:color="auto" w:fill="A04DA3" w:themeFill="accent3"/>
+      </w:tcPr>
+    </w:tblStylePr>
+    <w:tblStylePr w:type="lastRow">
+      <w:rPr>
+        <w:b/>
+        <w:bCs/>
+      </w:rPr>
+      <w:tblPr/>
+      <w:tcPr>
+        <w:tcBorders>
+          <w:top w:val="double" w:sz="4" w:space="0" w:color="A04DA3" w:themeColor="accent3"/>
+        </w:tcBorders>
+      </w:tcPr>
+    </w:tblStylePr>
+    <w:tblStylePr w:type="firstCol">
+      <w:rPr>
+        <w:b/>
+        <w:bCs/>
+      </w:rPr>
+    </w:tblStylePr>
+    <w:tblStylePr w:type="lastCol">
+      <w:rPr>
+        <w:b/>
+        <w:bCs/>
+      </w:rPr>
+    </w:tblStylePr>
+    <w:tblStylePr w:type="band1Vert">
+      <w:tblPr/>
+      <w:tcPr>
+        <w:shd w:val="clear" w:color="auto" w:fill="EDDAED" w:themeFill="accent3" w:themeFillTint="33"/>
+      </w:tcPr>
+    </w:tblStylePr>
+    <w:tblStylePr w:type="band1Horz">
+      <w:tblPr/>
+      <w:tcPr>
+        <w:shd w:val="clear" w:color="auto" w:fill="EDDAED" w:themeFill="accent3" w:themeFillTint="33"/>
+      </w:tcPr>
+    </w:tblStylePr>
+  </w:style>
+  <w:style w:type="paragraph" w:customStyle="1" w:styleId="Standard">
+    <w:name w:val="Standard"/>
+    <w:rsid w:val="00257469"/>
+    <w:pPr>
+      <w:widowControl w:val="0"/>
+      <w:suppressAutoHyphens/>
+      <w:autoSpaceDN w:val="0"/>
+      <w:spacing w:after="0" w:line="240" w:lineRule="auto"/>
+      <w:textAlignment w:val="baseline"/>
+    </w:pPr>
+    <w:rPr>
+      <w:rFonts w:ascii="Liberation Serif" w:eastAsia="WenQuanYi Zen Hei" w:hAnsi="Liberation Serif" w:cs="FreeSans"/>
+      <w:kern w:val="3"/>
+      <w:sz w:val="24"/>
+      <w:szCs w:val="24"/>
+      <w:lang w:val="en-US" w:eastAsia="zh-CN" w:bidi="hi-IN"/>
+    </w:rPr>
+  </w:style>
+  <w:style w:type="paragraph" w:customStyle="1" w:styleId="Textbody">
+    <w:name w:val="Text body"/>
+    <w:basedOn w:val="Standard"/>
+    <w:rsid w:val="00257469"/>
+    <w:pPr>
+      <w:spacing w:after="140" w:line="288" w:lineRule="auto"/>
+    </w:pPr>
+  </w:style>
+</w:styles>
+</file>
+
+<file path=word/stylesWithEffects.xml><?xml version="1.0" encoding="utf-8"?>
+<w:styles xmlns:wpc="http://schemas.microsoft.com/office/word/2010/wordprocessingCanvas" xmlns:mc="http://schemas.openxmlformats.org/markup-compatibility/2006" xmlns:o="urn:schemas-microsoft-com:office:office" xmlns:r="http://schemas.openxmlformats.org/officeDocument/2006/relationships" xmlns:m="http://schemas.openxmlformats.org/officeDocument/2006/math" xmlns:v="urn:schemas-microsoft-com:vml" xmlns:wp14="http://schemas.microsoft.com/office/word/2010/wordprocessingDrawing" xmlns:wp="http://schemas.openxmlformats.org/drawingml/2006/wordprocessingDrawing" xmlns:w10="urn:schemas-microsoft-com:office:word" xmlns:w="http://schemas.openxmlformats.org/wordprocessingml/2006/main" xmlns:w14="http://schemas.microsoft.com/office/word/2010/wordml" xmlns:wpg="http://schemas.microsoft.com/office/word/2010/wordprocessingGroup" xmlns:wpi="http://schemas.microsoft.com/office/word/2010/wordprocessingInk" xmlns:wne="http://schemas.microsoft.com/office/word/2006/wordml" xmlns:wps="http://schemas.microsoft.com/office/word/2010/wordprocessingShape" mc:Ignorable="w14 wp14">
+  <w:docDefaults>
+    <w:rPrDefault>
+      <w:rPr>
+        <w:rFonts w:asciiTheme="minorHAnsi" w:eastAsiaTheme="minorHAnsi" w:hAnsiTheme="minorHAnsi" w:cstheme="minorBidi"/>
+        <w:sz w:val="22"/>
+        <w:szCs w:val="22"/>
+        <w:lang w:val="fr-FR" w:eastAsia="fr-FR" w:bidi="ar-SA"/>
+      </w:rPr>
+    </w:rPrDefault>
+    <w:pPrDefault>
+      <w:pPr>
+        <w:spacing w:after="200" w:line="276" w:lineRule="auto"/>
+      </w:pPr>
+    </w:pPrDefault>
+  </w:docDefaults>
+  <w:latentStyles w:defLockedState="0" w:defUIPriority="99" w:defSemiHidden="1" w:defUnhideWhenUsed="1" w:defQFormat="0" w:count="267">
+    <w:lsdException w:name="Normal" w:semiHidden="0" w:uiPriority="0" w:unhideWhenUsed="0" w:qFormat="1"/>
+    <w:lsdException w:name="heading 1" w:semiHidden="0" w:uiPriority="9" w:unhideWhenUsed="0" w:qFormat="1"/>
+    <w:lsdException w:name="heading 2" w:semiHidden="0" w:uiPriority="9" w:unhideWhenUsed="0" w:qFormat="1"/>
+    <w:lsdException w:name="heading 3" w:semiHidden="0" w:uiPriority="9" w:unhideWhenUsed="0" w:qFormat="1"/>
+    <w:lsdException w:name="heading 4" w:uiPriority="9" w:qFormat="1"/>
+    <w:lsdException w:name="heading 5" w:uiPriority="9" w:qFormat="1"/>
+    <w:lsdException w:name="heading 6" w:uiPriority="9" w:qFormat="1"/>
+    <w:lsdException w:name="heading 7" w:uiPriority="9" w:qFormat="1"/>
+    <w:lsdException w:name="heading 8" w:uiPriority="9" w:qFormat="1"/>
+    <w:lsdException w:name="heading 9" w:uiPriority="9" w:qFormat="1"/>
+    <w:lsdException w:name="toc 1" w:uiPriority="39" w:qFormat="1"/>
+    <w:lsdException w:name="toc 2" w:uiPriority="39" w:qFormat="1"/>
+    <w:lsdException w:name="toc 3" w:uiPriority="39" w:qFormat="1"/>
+    <w:lsdException w:name="toc 4" w:uiPriority="39" w:qFormat="1"/>
+    <w:lsdException w:name="toc 5" w:uiPriority="39" w:qFormat="1"/>
+    <w:lsdException w:name="toc 6" w:uiPriority="39" w:qFormat="1"/>
+    <w:lsdException w:name="toc 7" w:uiPriority="39" w:qFormat="1"/>
+    <w:lsdException w:name="toc 8" w:uiPriority="39" w:qFormat="1"/>
+    <w:lsdException w:name="toc 9" w:uiPriority="39" w:qFormat="1"/>
+    <w:lsdException w:name="caption" w:semiHidden="0" w:unhideWhenUsed="0" w:qFormat="1"/>
+    <w:lsdException w:name="Title" w:semiHidden="0" w:uiPriority="10" w:unhideWhenUsed="0" w:qFormat="1"/>
+    <w:lsdException w:name="Default Paragraph Font" w:uiPriority="1"/>
+    <w:lsdException w:name="Subtitle" w:semiHidden="0" w:uiPriority="11" w:unhideWhenUsed="0" w:qFormat="1"/>
+    <w:lsdException w:name="Strong" w:semiHidden="0" w:uiPriority="22" w:unhideWhenUsed="0" w:qFormat="1"/>
+    <w:lsdException w:name="Emphasis" w:semiHidden="0" w:uiPriority="20" w:unhideWhenUsed="0" w:qFormat="1"/>
+    <w:lsdException w:name="Table Grid" w:semiHidden="0" w:uiPriority="1" w:unhideWhenUsed="0"/>
+    <w:lsdException w:name="Placeholder Text" w:unhideWhenUsed="0"/>
+    <w:lsdException w:name="No Spacing" w:semiHidden="0" w:uiPriority="1" w:unhideWhenUsed="0" w:qFormat="1"/>
+    <w:lsdException w:name="Light Shading" w:semiHidden="0" w:uiPriority="40" w:unhideWhenUsed="0"/>
+    <w:lsdException w:name="Light List" w:semiHidden="0" w:uiPriority="40" w:unhideWhenUsed="0"/>
+    <w:lsdException w:name="Light Grid" w:semiHidden="0" w:uiPriority="40" w:unhideWhenUsed="0"/>
+    <w:lsdException w:name="Medium Shading 1" w:semiHidden="0" w:uiPriority="40" w:unhideWhenUsed="0"/>
+    <w:lsdException w:name="Medium Shading 2" w:semiHidden="0" w:uiPriority="40" w:unhideWhenUsed="0"/>
+    <w:lsdException w:name="Medium List 1" w:semiHidden="0" w:uiPriority="40" w:unhideWhenUsed="0"/>
+    <w:lsdException w:name="Medium List 2" w:semiHidden="0" w:uiPriority="40" w:unhideWhenUsed="0"/>
+    <w:lsdException w:name="Medium Grid 1" w:semiHidden="0" w:uiPriority="40" w:unhideWhenUsed="0"/>
+    <w:lsdException w:name="Medium Grid 2" w:semiHidden="0" w:uiPriority="40" w:unhideWhenUsed="0"/>
+    <w:lsdException w:name="Medium Grid 3" w:semiHidden="0" w:uiPriority="40" w:unhideWhenUsed="0"/>
+    <w:lsdException w:name="Dark List" w:semiHidden="0" w:uiPriority="40" w:unhideWhenUsed="0"/>
+    <w:lsdException w:name="Colorful Shading" w:semiHidden="0" w:uiPriority="40" w:unhideWhenUsed="0"/>
+    <w:lsdException w:name="Colorful List" w:semiHidden="0" w:uiPriority="40" w:unhideWhenUsed="0"/>
+    <w:lsdException w:name="Colorful Grid" w:semiHidden="0" w:uiPriority="40" w:unhideWhenUsed="0"/>
+    <w:lsdException w:name="Light Shading Accent 1" w:semiHidden="0" w:uiPriority="41" w:unhideWhenUsed="0"/>
+    <w:lsdException w:name="Light List Accent 1" w:semiHidden="0" w:uiPriority="41" w:unhideWhenUsed="0"/>
+    <w:lsdException w:name="Light Grid Accent 1" w:semiHidden="0" w:uiPriority="41" w:unhideWhenUsed="0"/>
+    <w:lsdException w:name="Medium Shading 1 Accent 1" w:semiHidden="0" w:uiPriority="41" w:unhideWhenUsed="0"/>
+    <w:lsdException w:name="Medium Shading 2 Accent 1" w:semiHidden="0" w:uiPriority="41" w:unhideWhenUsed="0"/>
+    <w:lsdException w:name="Medium List 1 Accent 1" w:semiHidden="0" w:uiPriority="41" w:unhideWhenUsed="0"/>
+    <w:lsdException w:name="Revision" w:unhideWhenUsed="0"/>
+    <w:lsdException w:name="List Paragraph" w:semiHidden="0" w:uiPriority="36" w:unhideWhenUsed="0" w:qFormat="1"/>
+    <w:lsdException w:name="Quote" w:semiHidden="0" w:uiPriority="29" w:unhideWhenUsed="0" w:qFormat="1"/>
+    <w:lsdException w:name="Intense Quote" w:semiHidden="0" w:uiPriority="30" w:unhideWhenUsed="0" w:qFormat="1"/>
+    <w:lsdException w:name="Medium List 2 Accent 1" w:semiHidden="0" w:uiPriority="41" w:unhideWhenUsed="0"/>
+    <w:lsdException w:name="Medium Grid 1 Accent 1" w:semiHidden="0" w:uiPriority="41" w:unhideWhenUsed="0"/>
+    <w:lsdException w:name="Medium Grid 2 Accent 1" w:semiHidden="0" w:uiPriority="41" w:unhideWhenUsed="0"/>
+    <w:lsdException w:name="Medium Grid 3 Accent 1" w:semiHidden="0" w:uiPriority="41" w:unhideWhenUsed="0"/>
+    <w:lsdException w:name="Dark List Accent 1" w:semiHidden="0" w:uiPriority="41" w:unhideWhenUsed="0"/>
+    <w:lsdException w:name="Colorful Shading Accent 1" w:semiHidden="0" w:uiPriority="41" w:unhideWhenUsed="0"/>
+    <w:lsdException w:name="Colorful List Accent 1" w:semiHidden="0" w:uiPriority="41" w:unhideWhenUsed="0"/>
+    <w:lsdException w:name="Colorful Grid Accent 1" w:semiHidden="0" w:uiPriority="41" w:unhideWhenUsed="0"/>
+    <w:lsdException w:name="Light Shading Accent 2" w:semiHidden="0" w:uiPriority="42" w:unhideWhenUsed="0"/>
+    <w:lsdException w:name="Light List Accent 2" w:semiHidden="0" w:uiPriority="42" w:unhideWhenUsed="0"/>
+    <w:lsdException w:name="Light Grid Accent 2" w:semiHidden="0" w:uiPriority="42" w:unhideWhenUsed="0"/>
+    <w:lsdException w:name="Medium Shading 1 Accent 2" w:semiHidden="0" w:uiPriority="42" w:unhideWhenUsed="0"/>
+    <w:lsdException w:name="Medium Shading 2 Accent 2" w:semiHidden="0" w:uiPriority="42" w:unhideWhenUsed="0"/>
+    <w:lsdException w:name="Medium List 1 Accent 2" w:semiHidden="0" w:uiPriority="42" w:unhideWhenUsed="0"/>
+    <w:lsdException w:name="Medium List 2 Accent 2" w:semiHidden="0" w:uiPriority="42" w:unhideWhenUsed="0"/>
+    <w:lsdException w:name="Medium Grid 1 Accent 2" w:semiHidden="0" w:uiPriority="42" w:unhideWhenUsed="0"/>
+    <w:lsdException w:name="Medium Grid 2 Accent 2" w:semiHidden="0" w:uiPriority="42" w:unhideWhenUsed="0"/>
+    <w:lsdException w:name="Medium Grid 3 Accent 2" w:semiHidden="0" w:uiPriority="42" w:unhideWhenUsed="0"/>
+    <w:lsdException w:name="Dark List Accent 2" w:semiHidden="0" w:uiPriority="42" w:unhideWhenUsed="0"/>
+    <w:lsdException w:name="Colorful Shading Accent 2" w:semiHidden="0" w:uiPriority="42" w:unhideWhenUsed="0"/>
+    <w:lsdException w:name="Colorful List Accent 2" w:semiHidden="0" w:uiPriority="42" w:unhideWhenUsed="0"/>
+    <w:lsdException w:name="Colorful Grid Accent 2" w:semiHidden="0" w:uiPriority="42" w:unhideWhenUsed="0"/>
+    <w:lsdException w:name="Light Shading Accent 3" w:semiHidden="0" w:uiPriority="43" w:unhideWhenUsed="0"/>
+    <w:lsdException w:name="Light List Accent 3" w:semiHidden="0" w:uiPriority="43" w:unhideWhenUsed="0"/>
+    <w:lsdException w:name="Light Grid Accent 3" w:semiHidden="0" w:uiPriority="43" w:unhideWhenUsed="0"/>
+    <w:lsdException w:name="Medium Shading 1 Accent 3" w:semiHidden="0" w:uiPriority="43" w:unhideWhenUsed="0"/>
+    <w:lsdException w:name="Medium Shading 2 Accent 3" w:semiHidden="0" w:uiPriority="43" w:unhideWhenUsed="0"/>
+    <w:lsdException w:name="Medium List 1 Accent 3" w:semiHidden="0" w:uiPriority="43" w:unhideWhenUsed="0"/>
+    <w:lsdException w:name="Medium List 2 Accent 3" w:semiHidden="0" w:uiPriority="43" w:unhideWhenUsed="0"/>
+    <w:lsdException w:name="Medium Grid 1 Accent 3" w:semiHidden="0" w:uiPriority="43" w:unhideWhenUsed="0"/>
+    <w:lsdException w:name="Medium Grid 2 Accent 3" w:semiHidden="0" w:uiPriority="43" w:unhideWhenUsed="0"/>
+    <w:lsdException w:name="Medium Grid 3 Accent 3" w:semiHidden="0" w:uiPriority="43" w:unhideWhenUsed="0"/>
+    <w:lsdException w:name="Dark List Accent 3" w:semiHidden="0" w:uiPriority="43" w:unhideWhenUsed="0"/>
+    <w:lsdException w:name="Colorful Shading Accent 3" w:semiHidden="0" w:uiPriority="43" w:unhideWhenUsed="0"/>
+    <w:lsdException w:name="Colorful List Accent 3" w:semiHidden="0" w:uiPriority="43" w:unhideWhenUsed="0"/>
+    <w:lsdException w:name="Colorful Grid Accent 3" w:semiHidden="0" w:uiPriority="43" w:unhideWhenUsed="0"/>
+    <w:lsdException w:name="Light Shading Accent 4" w:semiHidden="0" w:uiPriority="44" w:unhideWhenUsed="0"/>
+    <w:lsdException w:name="Light List Accent 4" w:semiHidden="0" w:uiPriority="44" w:unhideWhenUsed="0"/>
+    <w:lsdException w:name="Light Grid Accent 4" w:semiHidden="0" w:uiPriority="44" w:unhideWhenUsed="0"/>
+    <w:lsdException w:name="Medium Shading 1 Accent 4" w:semiHidden="0" w:uiPriority="44" w:unhideWhenUsed="0"/>
+    <w:lsdException w:name="Medium Shading 2 Accent 4" w:semiHidden="0" w:uiPriority="44" w:unhideWhenUsed="0"/>
+    <w:lsdException w:name="Medium List 1 Accent 4" w:semiHidden="0" w:uiPriority="44" w:unhideWhenUsed="0"/>
+    <w:lsdException w:name="Medium List 2 Accent 4" w:semiHidden="0" w:uiPriority="44" w:unhideWhenUsed="0"/>
+    <w:lsdException w:name="Medium Grid 1 Accent 4" w:semiHidden="0" w:uiPriority="44" w:unhideWhenUsed="0"/>
+    <w:lsdException w:name="Medium Grid 2 Accent 4" w:semiHidden="0" w:uiPriority="44" w:unhideWhenUsed="0"/>
+    <w:lsdException w:name="Medium Grid 3 Accent 4" w:semiHidden="0" w:uiPriority="44" w:unhideWhenUsed="0"/>
+    <w:lsdException w:name="Dark List Accent 4" w:semiHidden="0" w:uiPriority="44" w:unhideWhenUsed="0"/>
+    <w:lsdException w:name="Colorful Shading Accent 4" w:semiHidden="0" w:uiPriority="44" w:unhideWhenUsed="0"/>
+    <w:lsdException w:name="Colorful List Accent 4" w:semiHidden="0" w:uiPriority="44" w:unhideWhenUsed="0"/>
+    <w:lsdException w:name="Colorful Grid Accent 4" w:semiHidden="0" w:uiPriority="44" w:unhideWhenUsed="0"/>
+    <w:lsdException w:name="Light Shading Accent 5" w:semiHidden="0" w:uiPriority="45" w:unhideWhenUsed="0"/>
+    <w:lsdException w:name="Light List Accent 5" w:semiHidden="0" w:uiPriority="45" w:unhideWhenUsed="0"/>
+    <w:lsdException w:name="Light Grid Accent 5" w:semiHidden="0" w:uiPriority="45" w:unhideWhenUsed="0"/>
+    <w:lsdException w:name="Medium Shading 1 Accent 5" w:semiHidden="0" w:uiPriority="45" w:unhideWhenUsed="0"/>
+    <w:lsdException w:name="Medium Shading 2 Accent 5" w:semiHidden="0" w:uiPriority="45" w:unhideWhenUsed="0"/>
+    <w:lsdException w:name="Medium List 1 Accent 5" w:semiHidden="0" w:uiPriority="45" w:unhideWhenUsed="0"/>
+    <w:lsdException w:name="Medium List 2 Accent 5" w:semiHidden="0" w:uiPriority="45" w:unhideWhenUsed="0"/>
+    <w:lsdException w:name="Medium Grid 1 Accent 5" w:semiHidden="0" w:uiPriority="45" w:unhideWhenUsed="0"/>
+    <w:lsdException w:name="Medium Grid 2 Accent 5" w:semiHidden="0" w:uiPriority="45" w:unhideWhenUsed="0"/>
+    <w:lsdException w:name="Medium Grid 3 Accent 5" w:semiHidden="0" w:uiPriority="45" w:unhideWhenUsed="0"/>
+    <w:lsdException w:name="Dark List Accent 5" w:semiHidden="0" w:uiPriority="45" w:unhideWhenUsed="0"/>
+    <w:lsdException w:name="Colorful Shading Accent 5" w:semiHidden="0" w:uiPriority="45" w:unhideWhenUsed="0"/>
+    <w:lsdException w:name="Colorful List Accent 5" w:semiHidden="0" w:uiPriority="45" w:unhideWhenUsed="0"/>
+    <w:lsdException w:name="Colorful Grid Accent 5" w:semiHidden="0" w:uiPriority="45" w:unhideWhenUsed="0"/>
+    <w:lsdException w:name="Light Shading Accent 6" w:semiHidden="0" w:uiPriority="46" w:unhideWhenUsed="0"/>
+    <w:lsdException w:name="Light List Accent 6" w:semiHidden="0" w:uiPriority="46" w:unhideWhenUsed="0"/>
+    <w:lsdException w:name="Light Grid Accent 6" w:semiHidden="0" w:uiPriority="46" w:unhideWhenUsed="0"/>
+    <w:lsdException w:name="Medium Shading 1 Accent 6" w:semiHidden="0" w:uiPriority="46" w:unhideWhenUsed="0"/>
+    <w:lsdException w:name="Medium Shading 2 Accent 6" w:semiHidden="0" w:uiPriority="46" w:unhideWhenUsed="0"/>
+    <w:lsdException w:name="Medium List 1 Accent 6" w:semiHidden="0" w:uiPriority="46" w:unhideWhenUsed="0"/>
+    <w:lsdException w:name="Medium List 2 Accent 6" w:semiHidden="0" w:uiPriority="46" w:unhideWhenUsed="0"/>
+    <w:lsdException w:name="Medium Grid 1 Accent 6" w:semiHidden="0" w:uiPriority="46" w:unhideWhenUsed="0"/>
+    <w:lsdException w:name="Medium Grid 2 Accent 6" w:semiHidden="0" w:uiPriority="46" w:unhideWhenUsed="0"/>
+    <w:lsdException w:name="Medium Grid 3 Accent 6" w:semiHidden="0" w:uiPriority="46" w:unhideWhenUsed="0"/>
+    <w:lsdException w:name="Dark List Accent 6" w:semiHidden="0" w:uiPriority="46" w:unhideWhenUsed="0"/>
+    <w:lsdException w:name="Colorful Shading Accent 6" w:semiHidden="0" w:uiPriority="46" w:unhideWhenUsed="0"/>
+    <w:lsdException w:name="Colorful List Accent 6" w:semiHidden="0" w:uiPriority="46" w:unhideWhenUsed="0"/>
+    <w:lsdException w:name="Colorful Grid Accent 6" w:semiHidden="0" w:uiPriority="46" w:unhideWhenUsed="0"/>
+    <w:lsdException w:name="Subtle Emphasis" w:semiHidden="0" w:uiPriority="19" w:unhideWhenUsed="0" w:qFormat="1"/>
+    <w:lsdException w:name="Intense Emphasis" w:semiHidden="0" w:uiPriority="21" w:unhideWhenUsed="0" w:qFormat="1"/>
+    <w:lsdException w:name="Subtle Reference" w:semiHidden="0" w:uiPriority="31" w:unhideWhenUsed="0" w:qFormat="1"/>
+    <w:lsdException w:name="Intense Reference" w:semiHidden="0" w:uiPriority="32" w:unhideWhenUsed="0" w:qFormat="1"/>
+    <w:lsdException w:name="Book Title" w:semiHidden="0" w:uiPriority="33" w:unhideWhenUsed="0" w:qFormat="1"/>
+    <w:lsdException w:name="Bibliography" w:uiPriority="37"/>
+    <w:lsdException w:name="TOC Heading" w:uiPriority="39" w:qFormat="1"/>
+  </w:latentStyles>
+  <w:style w:type="paragraph" w:default="1" w:styleId="Normal">
+    <w:name w:val="Normal"/>
+    <w:qFormat/>
+    <w:rsid w:val="00CB2783"/>
+    <w:pPr>
+      <w:jc w:val="both"/>
+    </w:pPr>
+    <w:rPr>
+      <w:color w:val="313240" w:themeColor="text2" w:themeShade="BF"/>
+      <w:szCs w:val="20"/>
+    </w:rPr>
+  </w:style>
+  <w:style w:type="paragraph" w:styleId="Titre1">
+    <w:name w:val="heading 1"/>
+    <w:basedOn w:val="Normal"/>
+    <w:next w:val="Normal"/>
+    <w:link w:val="Titre1Car"/>
+    <w:uiPriority w:val="9"/>
+    <w:unhideWhenUsed/>
+    <w:qFormat/>
+    <w:rsid w:val="005F71AE"/>
+    <w:pPr>
+      <w:pageBreakBefore/>
+      <w:spacing w:before="360" w:after="40"/>
+      <w:outlineLvl w:val="0"/>
+    </w:pPr>
+    <w:rPr>
+      <w:rFonts w:asciiTheme="majorHAnsi" w:hAnsiTheme="majorHAnsi"/>
+      <w:smallCaps/>
+      <w:spacing w:val="5"/>
+      <w:sz w:val="36"/>
+      <w:szCs w:val="32"/>
+    </w:rPr>
+  </w:style>
+  <w:style w:type="paragraph" w:styleId="Titre2">
+    <w:name w:val="heading 2"/>
+    <w:basedOn w:val="Normal"/>
+    <w:next w:val="Normal"/>
+    <w:link w:val="Titre2Car"/>
+    <w:uiPriority w:val="9"/>
+    <w:unhideWhenUsed/>
+    <w:qFormat/>
+    <w:rsid w:val="00CB2783"/>
+    <w:pPr>
+      <w:spacing w:after="0"/>
+      <w:ind w:left="720"/>
+      <w:outlineLvl w:val="1"/>
+    </w:pPr>
+    <w:rPr>
+      <w:rFonts w:asciiTheme="majorHAnsi" w:hAnsiTheme="majorHAnsi"/>
+      <w:sz w:val="28"/>
+      <w:szCs w:val="28"/>
+    </w:rPr>
+  </w:style>
+  <w:style w:type="paragraph" w:styleId="Titre3">
+    <w:name w:val="heading 3"/>
+    <w:basedOn w:val="Normal"/>
+    <w:next w:val="Normal"/>
+    <w:link w:val="Titre3Car"/>
+    <w:uiPriority w:val="9"/>
+    <w:unhideWhenUsed/>
+    <w:qFormat/>
+    <w:rsid w:val="00801477"/>
+    <w:pPr>
+      <w:spacing w:after="0"/>
+      <w:ind w:left="1440"/>
+      <w:outlineLvl w:val="2"/>
+    </w:pPr>
+    <w:rPr>
+      <w:rFonts w:asciiTheme="majorHAnsi" w:hAnsiTheme="majorHAnsi"/>
+      <w:b/>
+      <w:spacing w:val="5"/>
+      <w:sz w:val="24"/>
+      <w:szCs w:val="24"/>
+    </w:rPr>
+  </w:style>
+  <w:style w:type="paragraph" w:styleId="Titre4">
+    <w:name w:val="heading 4"/>
+    <w:basedOn w:val="Normal"/>
+    <w:next w:val="Normal"/>
+    <w:link w:val="Titre4Car"/>
+    <w:uiPriority w:val="9"/>
+    <w:unhideWhenUsed/>
+    <w:qFormat/>
+    <w:pPr>
+      <w:spacing w:after="0"/>
+      <w:outlineLvl w:val="3"/>
+    </w:pPr>
+    <w:rPr>
+      <w:rFonts w:asciiTheme="majorHAnsi" w:hAnsiTheme="majorHAnsi"/>
+      <w:color w:val="3E3E67" w:themeColor="accent1" w:themeShade="BF"/>
+      <w:szCs w:val="22"/>
+    </w:rPr>
+  </w:style>
+  <w:style w:type="paragraph" w:styleId="Titre5">
+    <w:name w:val="heading 5"/>
+    <w:basedOn w:val="Normal"/>
+    <w:next w:val="Normal"/>
+    <w:link w:val="Titre5Car"/>
+    <w:uiPriority w:val="9"/>
+    <w:semiHidden/>
+    <w:unhideWhenUsed/>
+    <w:qFormat/>
+    <w:pPr>
+      <w:spacing w:after="0"/>
+      <w:outlineLvl w:val="4"/>
+    </w:pPr>
+    <w:rPr>
+      <w:i/>
+      <w:color w:val="3E3E67" w:themeColor="accent1" w:themeShade="BF"/>
+      <w:szCs w:val="22"/>
+    </w:rPr>
+  </w:style>
+  <w:style w:type="paragraph" w:styleId="Titre6">
+    <w:name w:val="heading 6"/>
+    <w:basedOn w:val="Normal"/>
+    <w:next w:val="Normal"/>
+    <w:link w:val="Titre6Car"/>
+    <w:uiPriority w:val="9"/>
+    <w:semiHidden/>
+    <w:unhideWhenUsed/>
+    <w:qFormat/>
+    <w:pPr>
+      <w:spacing w:after="0"/>
+      <w:outlineLvl w:val="5"/>
+    </w:pPr>
+    <w:rPr>
+      <w:b/>
+      <w:color w:val="3E3E67" w:themeColor="accent1" w:themeShade="BF"/>
+    </w:rPr>
+  </w:style>
+  <w:style w:type="paragraph" w:styleId="Titre7">
+    <w:name w:val="heading 7"/>
+    <w:basedOn w:val="Normal"/>
+    <w:next w:val="Normal"/>
+    <w:link w:val="Titre7Car"/>
+    <w:uiPriority w:val="9"/>
+    <w:semiHidden/>
+    <w:unhideWhenUsed/>
+    <w:qFormat/>
+    <w:pPr>
+      <w:spacing w:after="0"/>
+      <w:outlineLvl w:val="6"/>
+    </w:pPr>
+    <w:rPr>
+      <w:b/>
+      <w:i/>
+      <w:color w:val="3E3E67" w:themeColor="accent1" w:themeShade="BF"/>
+    </w:rPr>
+  </w:style>
+  <w:style w:type="paragraph" w:styleId="Titre8">
+    <w:name w:val="heading 8"/>
+    <w:basedOn w:val="Normal"/>
+    <w:next w:val="Normal"/>
+    <w:link w:val="Titre8Car"/>
+    <w:uiPriority w:val="9"/>
+    <w:semiHidden/>
+    <w:unhideWhenUsed/>
+    <w:qFormat/>
+    <w:pPr>
+      <w:spacing w:after="0"/>
+      <w:outlineLvl w:val="7"/>
+    </w:pPr>
+    <w:rPr>
+      <w:b/>
+      <w:color w:val="325F64" w:themeColor="accent2" w:themeShade="BF"/>
+    </w:rPr>
+  </w:style>
+  <w:style w:type="paragraph" w:styleId="Titre9">
+    <w:name w:val="heading 9"/>
+    <w:basedOn w:val="Normal"/>
+    <w:next w:val="Normal"/>
+    <w:link w:val="Titre9Car"/>
+    <w:uiPriority w:val="9"/>
+    <w:semiHidden/>
+    <w:unhideWhenUsed/>
+    <w:qFormat/>
+    <w:pPr>
+      <w:spacing w:after="0"/>
+      <w:outlineLvl w:val="8"/>
+    </w:pPr>
+    <w:rPr>
+      <w:b/>
+      <w:i/>
+      <w:color w:val="325F64" w:themeColor="accent2" w:themeShade="BF"/>
+      <w:sz w:val="18"/>
+      <w:szCs w:val="18"/>
+    </w:rPr>
+  </w:style>
+  <w:style w:type="character" w:default="1" w:styleId="Policepardfaut">
+    <w:name w:val="Default Paragraph Font"/>
+    <w:uiPriority w:val="1"/>
+    <w:semiHidden/>
+    <w:unhideWhenUsed/>
+  </w:style>
+  <w:style w:type="table" w:default="1" w:styleId="TableauNormal">
+    <w:name w:val="Normal Table"/>
+    <w:uiPriority w:val="99"/>
+    <w:semiHidden/>
+    <w:unhideWhenUsed/>
+    <w:tblPr>
+      <w:tblInd w:w="0" w:type="dxa"/>
+      <w:tblCellMar>
+        <w:top w:w="0" w:type="dxa"/>
+        <w:left w:w="108" w:type="dxa"/>
+        <w:bottom w:w="0" w:type="dxa"/>
+        <w:right w:w="108" w:type="dxa"/>
+      </w:tblCellMar>
+    </w:tblPr>
+  </w:style>
+  <w:style w:type="numbering" w:default="1" w:styleId="Aucuneliste">
+    <w:name w:val="No List"/>
+    <w:uiPriority w:val="99"/>
+    <w:semiHidden/>
+    <w:unhideWhenUsed/>
+  </w:style>
+  <w:style w:type="character" w:customStyle="1" w:styleId="Titre1Car">
+    <w:name w:val="Titre 1 Car"/>
+    <w:basedOn w:val="Policepardfaut"/>
+    <w:link w:val="Titre1"/>
+    <w:uiPriority w:val="9"/>
+    <w:rsid w:val="005F71AE"/>
+    <w:rPr>
+      <w:rFonts w:asciiTheme="majorHAnsi" w:hAnsiTheme="majorHAnsi"/>
+      <w:smallCaps/>
+      <w:color w:val="313240" w:themeColor="text2" w:themeShade="BF"/>
+      <w:spacing w:val="5"/>
+      <w:sz w:val="36"/>
+      <w:szCs w:val="32"/>
+    </w:rPr>
+  </w:style>
+  <w:style w:type="character" w:customStyle="1" w:styleId="Titre2Car">
+    <w:name w:val="Titre 2 Car"/>
+    <w:basedOn w:val="Policepardfaut"/>
+    <w:link w:val="Titre2"/>
+    <w:uiPriority w:val="9"/>
+    <w:rsid w:val="00CB2783"/>
+    <w:rPr>
+      <w:rFonts w:asciiTheme="majorHAnsi" w:hAnsiTheme="majorHAnsi"/>
+      <w:color w:val="313240" w:themeColor="text2" w:themeShade="BF"/>
+      <w:sz w:val="28"/>
+      <w:szCs w:val="28"/>
+    </w:rPr>
+  </w:style>
+  <w:style w:type="paragraph" w:styleId="Titre">
+    <w:name w:val="Title"/>
+    <w:basedOn w:val="Normal"/>
+    <w:link w:val="TitreCar"/>
+    <w:uiPriority w:val="10"/>
+    <w:qFormat/>
+    <w:rPr>
+      <w:rFonts w:asciiTheme="majorHAnsi" w:hAnsiTheme="majorHAnsi"/>
+      <w:smallCaps/>
+      <w:color w:val="53548A" w:themeColor="accent1"/>
+      <w:spacing w:val="10"/>
+      <w:sz w:val="48"/>
+      <w:szCs w:val="48"/>
+    </w:rPr>
+  </w:style>
+  <w:style w:type="character" w:customStyle="1" w:styleId="TitreCar">
+    <w:name w:val="Titre Car"/>
+    <w:basedOn w:val="Policepardfaut"/>
+    <w:link w:val="Titre"/>
+    <w:uiPriority w:val="10"/>
+    <w:rPr>
+      <w:rFonts w:asciiTheme="majorHAnsi" w:hAnsiTheme="majorHAnsi" w:cstheme="minorBidi"/>
+      <w:smallCaps/>
+      <w:color w:val="53548A" w:themeColor="accent1"/>
+      <w:spacing w:val="10"/>
+      <w:sz w:val="48"/>
+      <w:szCs w:val="48"/>
+    </w:rPr>
+  </w:style>
+  <w:style w:type="paragraph" w:styleId="Sous-titre">
+    <w:name w:val="Subtitle"/>
+    <w:basedOn w:val="Normal"/>
+    <w:link w:val="Sous-titreCar"/>
+    <w:uiPriority w:val="11"/>
+    <w:qFormat/>
+    <w:rPr>
+      <w:i/>
+      <w:color w:val="424456" w:themeColor="text2"/>
+      <w:spacing w:val="5"/>
+      <w:sz w:val="24"/>
+      <w:szCs w:val="24"/>
+    </w:rPr>
+  </w:style>
+  <w:style w:type="character" w:customStyle="1" w:styleId="Sous-titreCar">
+    <w:name w:val="Sous-titre Car"/>
+    <w:basedOn w:val="Policepardfaut"/>
+    <w:link w:val="Sous-titre"/>
+    <w:uiPriority w:val="11"/>
+    <w:rPr>
+      <w:rFonts w:cstheme="minorBidi"/>
+      <w:i/>
+      <w:color w:val="424456" w:themeColor="text2"/>
+      <w:spacing w:val="5"/>
+      <w:sz w:val="24"/>
+      <w:szCs w:val="24"/>
+    </w:rPr>
+  </w:style>
+  <w:style w:type="paragraph" w:styleId="Textedebulles">
+    <w:name w:val="Balloon Text"/>
+    <w:basedOn w:val="Normal"/>
+    <w:link w:val="TextedebullesCar"/>
+    <w:uiPriority w:val="99"/>
+    <w:semiHidden/>
+    <w:unhideWhenUsed/>
+    <w:pPr>
+      <w:spacing w:after="0" w:line="240" w:lineRule="auto"/>
+    </w:pPr>
+    <w:rPr>
+      <w:rFonts w:ascii="Tahoma" w:hAnsi="Tahoma" w:cs="Tahoma"/>
+      <w:sz w:val="16"/>
+      <w:szCs w:val="16"/>
+    </w:rPr>
+  </w:style>
+  <w:style w:type="character" w:customStyle="1" w:styleId="TextedebullesCar">
+    <w:name w:val="Texte de bulles Car"/>
+    <w:basedOn w:val="Policepardfaut"/>
+    <w:link w:val="Textedebulles"/>
+    <w:uiPriority w:val="99"/>
+    <w:semiHidden/>
+    <w:rPr>
+      <w:rFonts w:ascii="Tahoma" w:hAnsi="Tahoma" w:cs="Tahoma"/>
+      <w:color w:val="313240" w:themeColor="text2" w:themeShade="BF"/>
+      <w:sz w:val="16"/>
+      <w:szCs w:val="16"/>
+    </w:rPr>
+  </w:style>
+  <w:style w:type="character" w:styleId="Titredulivre">
+    <w:name w:val="Book Title"/>
+    <w:basedOn w:val="Policepardfaut"/>
+    <w:uiPriority w:val="33"/>
+    <w:qFormat/>
+    <w:rPr>
+      <w:rFonts w:cs="Times New Roman"/>
+      <w:smallCaps/>
+      <w:color w:val="000000"/>
+      <w:spacing w:val="10"/>
+    </w:rPr>
+  </w:style>
+  <w:style w:type="numbering" w:customStyle="1" w:styleId="Listepuces1">
+    <w:name w:val="Liste à puces1"/>
+    <w:uiPriority w:val="99"/>
+    <w:pPr>
+      <w:numPr>
+        <w:numId w:val="1"/>
+      </w:numPr>
+    </w:pPr>
+  </w:style>
+  <w:style w:type="paragraph" w:styleId="Lgende">
+    <w:name w:val="caption"/>
+    <w:basedOn w:val="Normal"/>
+    <w:next w:val="Normal"/>
+    <w:uiPriority w:val="99"/>
+    <w:unhideWhenUsed/>
+    <w:rsid w:val="00120C8C"/>
+    <w:pPr>
+      <w:spacing w:before="100" w:line="240" w:lineRule="auto"/>
+      <w:jc w:val="center"/>
+    </w:pPr>
+    <w:rPr>
+      <w:b/>
+      <w:bCs/>
+      <w:color w:val="3E3E67" w:themeColor="accent1" w:themeShade="BF"/>
+      <w:sz w:val="16"/>
+      <w:szCs w:val="16"/>
+    </w:rPr>
+  </w:style>
+  <w:style w:type="character" w:styleId="Accentuation">
+    <w:name w:val="Emphasis"/>
+    <w:uiPriority w:val="20"/>
+    <w:qFormat/>
+    <w:rPr>
+      <w:b/>
+      <w:i/>
+      <w:color w:val="21222A" w:themeColor="text2" w:themeShade="80"/>
+      <w:spacing w:val="10"/>
+      <w:sz w:val="18"/>
+      <w:szCs w:val="18"/>
+    </w:rPr>
+  </w:style>
+  <w:style w:type="paragraph" w:styleId="Pieddepage">
+    <w:name w:val="footer"/>
+    <w:basedOn w:val="Normal"/>
+    <w:link w:val="PieddepageCar"/>
+    <w:uiPriority w:val="99"/>
+    <w:unhideWhenUsed/>
+    <w:pPr>
+      <w:tabs>
+        <w:tab w:val="center" w:pos="4680"/>
+        <w:tab w:val="right" w:pos="9360"/>
+      </w:tabs>
+      <w:spacing w:after="0" w:line="240" w:lineRule="auto"/>
+    </w:pPr>
+  </w:style>
+  <w:style w:type="character" w:customStyle="1" w:styleId="PieddepageCar">
+    <w:name w:val="Pied de page Car"/>
+    <w:basedOn w:val="Policepardfaut"/>
+    <w:link w:val="Pieddepage"/>
+    <w:uiPriority w:val="99"/>
+    <w:rPr>
+      <w:rFonts w:cstheme="minorBidi"/>
+      <w:color w:val="313240" w:themeColor="text2" w:themeShade="BF"/>
+      <w:sz w:val="20"/>
+      <w:szCs w:val="20"/>
+    </w:rPr>
+  </w:style>
+  <w:style w:type="paragraph" w:styleId="En-tte">
+    <w:name w:val="header"/>
+    <w:basedOn w:val="Normal"/>
+    <w:link w:val="En-tteCar"/>
+    <w:uiPriority w:val="99"/>
+    <w:unhideWhenUsed/>
+    <w:pPr>
+      <w:tabs>
+        <w:tab w:val="center" w:pos="4680"/>
+        <w:tab w:val="right" w:pos="9360"/>
+      </w:tabs>
+      <w:spacing w:after="0" w:line="240" w:lineRule="auto"/>
+    </w:pPr>
+  </w:style>
+  <w:style w:type="character" w:customStyle="1" w:styleId="En-tteCar">
+    <w:name w:val="En-tête Car"/>
+    <w:basedOn w:val="Policepardfaut"/>
+    <w:link w:val="En-tte"/>
+    <w:uiPriority w:val="99"/>
+    <w:rPr>
+      <w:rFonts w:cstheme="minorBidi"/>
+      <w:color w:val="313240" w:themeColor="text2" w:themeShade="BF"/>
+      <w:sz w:val="20"/>
+      <w:szCs w:val="20"/>
+    </w:rPr>
+  </w:style>
+  <w:style w:type="character" w:customStyle="1" w:styleId="Titre3Car">
+    <w:name w:val="Titre 3 Car"/>
+    <w:basedOn w:val="Policepardfaut"/>
+    <w:link w:val="Titre3"/>
+    <w:uiPriority w:val="9"/>
+    <w:rsid w:val="00801477"/>
+    <w:rPr>
+      <w:rFonts w:asciiTheme="majorHAnsi" w:hAnsiTheme="majorHAnsi"/>
+      <w:b/>
+      <w:color w:val="313240" w:themeColor="text2" w:themeShade="BF"/>
+      <w:spacing w:val="5"/>
+      <w:sz w:val="24"/>
+      <w:szCs w:val="24"/>
+    </w:rPr>
+  </w:style>
+  <w:style w:type="character" w:customStyle="1" w:styleId="Titre4Car">
+    <w:name w:val="Titre 4 Car"/>
+    <w:basedOn w:val="Policepardfaut"/>
+    <w:link w:val="Titre4"/>
+    <w:uiPriority w:val="9"/>
+    <w:rPr>
+      <w:rFonts w:asciiTheme="majorHAnsi" w:hAnsiTheme="majorHAnsi" w:cstheme="minorBidi"/>
+      <w:color w:val="3E3E67" w:themeColor="accent1" w:themeShade="BF"/>
+    </w:rPr>
+  </w:style>
+  <w:style w:type="character" w:customStyle="1" w:styleId="Titre5Car">
+    <w:name w:val="Titre 5 Car"/>
+    <w:basedOn w:val="Policepardfaut"/>
+    <w:link w:val="Titre5"/>
+    <w:uiPriority w:val="9"/>
+    <w:semiHidden/>
+    <w:rPr>
+      <w:rFonts w:cstheme="minorBidi"/>
+      <w:i/>
+      <w:color w:val="3E3E67" w:themeColor="accent1" w:themeShade="BF"/>
+    </w:rPr>
+  </w:style>
+  <w:style w:type="character" w:customStyle="1" w:styleId="Titre6Car">
+    <w:name w:val="Titre 6 Car"/>
+    <w:basedOn w:val="Policepardfaut"/>
+    <w:link w:val="Titre6"/>
+    <w:uiPriority w:val="9"/>
+    <w:semiHidden/>
+    <w:rPr>
+      <w:rFonts w:cstheme="minorBidi"/>
+      <w:b/>
+      <w:color w:val="3E3E67" w:themeColor="accent1" w:themeShade="BF"/>
+      <w:sz w:val="20"/>
+      <w:szCs w:val="20"/>
+    </w:rPr>
+  </w:style>
+  <w:style w:type="character" w:customStyle="1" w:styleId="Titre7Car">
+    <w:name w:val="Titre 7 Car"/>
+    <w:basedOn w:val="Policepardfaut"/>
+    <w:link w:val="Titre7"/>
+    <w:uiPriority w:val="9"/>
+    <w:semiHidden/>
+    <w:rPr>
+      <w:rFonts w:cstheme="minorBidi"/>
+      <w:b/>
+      <w:i/>
+      <w:color w:val="3E3E67" w:themeColor="accent1" w:themeShade="BF"/>
+      <w:sz w:val="20"/>
+      <w:szCs w:val="20"/>
+    </w:rPr>
+  </w:style>
+  <w:style w:type="character" w:customStyle="1" w:styleId="Titre8Car">
+    <w:name w:val="Titre 8 Car"/>
+    <w:basedOn w:val="Policepardfaut"/>
+    <w:link w:val="Titre8"/>
+    <w:uiPriority w:val="9"/>
+    <w:semiHidden/>
+    <w:rPr>
+      <w:rFonts w:cstheme="minorBidi"/>
+      <w:b/>
+      <w:color w:val="325F64" w:themeColor="accent2" w:themeShade="BF"/>
+      <w:sz w:val="20"/>
+      <w:szCs w:val="20"/>
+    </w:rPr>
+  </w:style>
+  <w:style w:type="character" w:customStyle="1" w:styleId="Titre9Car">
+    <w:name w:val="Titre 9 Car"/>
+    <w:basedOn w:val="Policepardfaut"/>
+    <w:link w:val="Titre9"/>
+    <w:uiPriority w:val="9"/>
+    <w:semiHidden/>
+    <w:rPr>
+      <w:rFonts w:cstheme="minorBidi"/>
+      <w:b/>
+      <w:i/>
+      <w:color w:val="325F64" w:themeColor="accent2" w:themeShade="BF"/>
+      <w:sz w:val="18"/>
+      <w:szCs w:val="18"/>
+    </w:rPr>
+  </w:style>
+  <w:style w:type="character" w:styleId="Emphaseintense">
+    <w:name w:val="Intense Emphasis"/>
+    <w:basedOn w:val="Policepardfaut"/>
+    <w:uiPriority w:val="21"/>
+    <w:qFormat/>
+    <w:rPr>
+      <w:i/>
+      <w:caps/>
+      <w:color w:val="3E3E67" w:themeColor="accent1" w:themeShade="BF"/>
+      <w:spacing w:val="10"/>
+      <w:sz w:val="18"/>
+      <w:szCs w:val="18"/>
+    </w:rPr>
+  </w:style>
+  <w:style w:type="paragraph" w:styleId="Citation">
+    <w:name w:val="Quote"/>
+    <w:basedOn w:val="Normal"/>
+    <w:link w:val="CitationCar"/>
+    <w:uiPriority w:val="29"/>
+    <w:qFormat/>
+    <w:rPr>
+      <w:i/>
+    </w:rPr>
+  </w:style>
+  <w:style w:type="character" w:customStyle="1" w:styleId="CitationCar">
+    <w:name w:val="Citation Car"/>
+    <w:basedOn w:val="Policepardfaut"/>
+    <w:link w:val="Citation"/>
+    <w:uiPriority w:val="29"/>
+    <w:rPr>
+      <w:rFonts w:cstheme="minorBidi"/>
+      <w:i/>
+      <w:color w:val="313240" w:themeColor="text2" w:themeShade="BF"/>
+      <w:sz w:val="20"/>
+      <w:szCs w:val="20"/>
+    </w:rPr>
+  </w:style>
+  <w:style w:type="paragraph" w:styleId="Citationintense">
+    <w:name w:val="Intense Quote"/>
+    <w:basedOn w:val="Citation"/>
+    <w:link w:val="CitationintenseCar"/>
+    <w:uiPriority w:val="30"/>
+    <w:qFormat/>
+    <w:pPr>
+      <w:pBdr>
+        <w:bottom w:val="double" w:sz="4" w:space="4" w:color="53548A" w:themeColor="accent1"/>
+      </w:pBdr>
+      <w:spacing w:line="300" w:lineRule="auto"/>
+      <w:ind w:left="936" w:right="936"/>
+    </w:pPr>
+    <w:rPr>
+      <w:i w:val="0"/>
+      <w:color w:val="3E3E67" w:themeColor="accent1" w:themeShade="BF"/>
+    </w:rPr>
+  </w:style>
+  <w:style w:type="character" w:customStyle="1" w:styleId="CitationintenseCar">
+    <w:name w:val="Citation intense Car"/>
+    <w:basedOn w:val="Policepardfaut"/>
+    <w:link w:val="Citationintense"/>
+    <w:uiPriority w:val="30"/>
+    <w:rPr>
+      <w:rFonts w:cstheme="minorBidi"/>
+      <w:color w:val="3E3E67" w:themeColor="accent1" w:themeShade="BF"/>
+      <w:sz w:val="20"/>
+      <w:szCs w:val="20"/>
+    </w:rPr>
+  </w:style>
+  <w:style w:type="character" w:styleId="Rfrenceintense">
+    <w:name w:val="Intense Reference"/>
+    <w:basedOn w:val="Policepardfaut"/>
+    <w:uiPriority w:val="32"/>
+    <w:qFormat/>
+    <w:rPr>
+      <w:rFonts w:cs="Times New Roman"/>
+      <w:b/>
+      <w:caps/>
+      <w:color w:val="325F64" w:themeColor="accent2" w:themeShade="BF"/>
+      <w:spacing w:val="5"/>
+      <w:sz w:val="18"/>
+      <w:szCs w:val="18"/>
+    </w:rPr>
+  </w:style>
+  <w:style w:type="paragraph" w:styleId="Paragraphedeliste">
+    <w:name w:val="List Paragraph"/>
+    <w:basedOn w:val="Normal"/>
+    <w:uiPriority w:val="36"/>
+    <w:unhideWhenUsed/>
+    <w:qFormat/>
+    <w:pPr>
+      <w:ind w:left="720"/>
+      <w:contextualSpacing/>
+    </w:pPr>
+  </w:style>
+  <w:style w:type="paragraph" w:styleId="Retraitnormal">
+    <w:name w:val="Normal Indent"/>
+    <w:basedOn w:val="Normal"/>
+    <w:uiPriority w:val="99"/>
+    <w:unhideWhenUsed/>
+    <w:pPr>
+      <w:ind w:left="720"/>
+      <w:contextualSpacing/>
+    </w:pPr>
+  </w:style>
+  <w:style w:type="numbering" w:customStyle="1" w:styleId="Listenumrote">
+    <w:name w:val="Liste numérotée"/>
+    <w:uiPriority w:val="99"/>
+    <w:pPr>
+      <w:numPr>
+        <w:numId w:val="2"/>
+      </w:numPr>
+    </w:pPr>
+  </w:style>
+  <w:style w:type="character" w:styleId="Textedelespacerserv">
+    <w:name w:val="Placeholder Text"/>
+    <w:basedOn w:val="Policepardfaut"/>
+    <w:uiPriority w:val="99"/>
+    <w:unhideWhenUsed/>
+    <w:rPr>
+      <w:color w:val="808080"/>
+    </w:rPr>
+  </w:style>
+  <w:style w:type="character" w:styleId="lev">
+    <w:name w:val="Strong"/>
+    <w:basedOn w:val="Policepardfaut"/>
+    <w:uiPriority w:val="22"/>
+    <w:qFormat/>
+    <w:rPr>
+      <w:b/>
+      <w:bCs/>
+    </w:rPr>
+  </w:style>
+  <w:style w:type="character" w:styleId="Emphaseple">
+    <w:name w:val="Subtle Emphasis"/>
+    <w:basedOn w:val="Policepardfaut"/>
+    <w:uiPriority w:val="19"/>
+    <w:qFormat/>
+    <w:rPr>
+      <w:i/>
+      <w:color w:val="3E3E67" w:themeColor="accent1" w:themeShade="BF"/>
+    </w:rPr>
+  </w:style>
+  <w:style w:type="character" w:styleId="Rfrenceple">
+    <w:name w:val="Subtle Reference"/>
+    <w:basedOn w:val="Policepardfaut"/>
+    <w:uiPriority w:val="31"/>
+    <w:qFormat/>
+    <w:rPr>
+      <w:rFonts w:cs="Times New Roman"/>
+      <w:b/>
+      <w:i/>
+      <w:color w:val="325F64" w:themeColor="accent2" w:themeShade="BF"/>
+    </w:rPr>
+  </w:style>
+  <w:style w:type="table" w:styleId="Grilledutableau">
+    <w:name w:val="Table Grid"/>
+    <w:basedOn w:val="TableauNormal"/>
+    <w:uiPriority w:val="1"/>
+    <w:pPr>
+      <w:spacing w:after="0" w:line="240" w:lineRule="auto"/>
+    </w:pPr>
+    <w:tblPr>
+      <w:tblInd w:w="0" w:type="dxa"/>
+      <w:tblBorders>
+        <w:top w:val="single" w:sz="4" w:space="0" w:color="000000" w:themeColor="text1"/>
+        <w:left w:val="single" w:sz="4" w:space="0" w:color="000000" w:themeColor="text1"/>
+        <w:bottom w:val="single" w:sz="4" w:space="0" w:color="000000" w:themeColor="text1"/>
+        <w:right w:val="single" w:sz="4" w:space="0" w:color="000000" w:themeColor="text1"/>
+        <w:insideH w:val="single" w:sz="4" w:space="0" w:color="000000" w:themeColor="text1"/>
+        <w:insideV w:val="single" w:sz="4" w:space="0" w:color="000000" w:themeColor="text1"/>
+      </w:tblBorders>
+      <w:tblCellMar>
+        <w:top w:w="0" w:type="dxa"/>
+        <w:left w:w="108" w:type="dxa"/>
+        <w:bottom w:w="0" w:type="dxa"/>
+        <w:right w:w="108" w:type="dxa"/>
+      </w:tblCellMar>
+    </w:tblPr>
+  </w:style>
+  <w:style w:type="paragraph" w:styleId="En-ttedetabledesmatires">
+    <w:name w:val="TOC Heading"/>
+    <w:basedOn w:val="Titre1"/>
+    <w:next w:val="Normal"/>
+    <w:uiPriority w:val="39"/>
+    <w:semiHidden/>
+    <w:unhideWhenUsed/>
+    <w:qFormat/>
+    <w:rsid w:val="00C042CF"/>
+    <w:pPr>
+      <w:keepNext/>
+      <w:keepLines/>
+      <w:spacing w:before="480" w:after="0"/>
+      <w:outlineLvl w:val="9"/>
+    </w:pPr>
+    <w:rPr>
+      <w:rFonts w:eastAsiaTheme="majorEastAsia" w:cstheme="majorBidi"/>
+      <w:b/>
+      <w:bCs/>
+      <w:smallCaps w:val="0"/>
+      <w:color w:val="3E3E67" w:themeColor="accent1" w:themeShade="BF"/>
+      <w:spacing w:val="0"/>
+      <w:sz w:val="28"/>
+      <w:szCs w:val="28"/>
+    </w:rPr>
+  </w:style>
+  <w:style w:type="paragraph" w:styleId="TM1">
+    <w:name w:val="toc 1"/>
+    <w:basedOn w:val="Normal"/>
+    <w:next w:val="Normal"/>
+    <w:autoRedefine/>
+    <w:uiPriority w:val="39"/>
+    <w:unhideWhenUsed/>
+    <w:qFormat/>
+    <w:rsid w:val="0081096C"/>
+    <w:pPr>
+      <w:spacing w:after="100"/>
+    </w:pPr>
+  </w:style>
+  <w:style w:type="paragraph" w:styleId="TM2">
+    <w:name w:val="toc 2"/>
+    <w:basedOn w:val="Normal"/>
+    <w:next w:val="Normal"/>
+    <w:autoRedefine/>
+    <w:uiPriority w:val="39"/>
+    <w:unhideWhenUsed/>
+    <w:qFormat/>
+    <w:rsid w:val="0081096C"/>
+    <w:pPr>
+      <w:spacing w:after="100"/>
+      <w:ind w:left="200"/>
+    </w:pPr>
+  </w:style>
+  <w:style w:type="paragraph" w:styleId="TM3">
+    <w:name w:val="toc 3"/>
+    <w:basedOn w:val="Normal"/>
+    <w:next w:val="Normal"/>
+    <w:autoRedefine/>
+    <w:uiPriority w:val="39"/>
+    <w:unhideWhenUsed/>
+    <w:qFormat/>
+    <w:rsid w:val="0081096C"/>
+    <w:pPr>
+      <w:spacing w:after="100"/>
+      <w:ind w:left="400"/>
+    </w:pPr>
+  </w:style>
+  <w:style w:type="character" w:styleId="Lienhypertexte">
+    <w:name w:val="Hyperlink"/>
+    <w:basedOn w:val="Policepardfaut"/>
+    <w:uiPriority w:val="99"/>
+    <w:unhideWhenUsed/>
+    <w:rsid w:val="0081096C"/>
+    <w:rPr>
+      <w:color w:val="67AFBD" w:themeColor="hyperlink"/>
+      <w:u w:val="single"/>
+    </w:rPr>
+  </w:style>
+  <w:style w:type="paragraph" w:styleId="Sansinterligne">
+    <w:name w:val="No Spacing"/>
+    <w:uiPriority w:val="1"/>
+    <w:qFormat/>
+    <w:rsid w:val="00150A22"/>
+    <w:pPr>
+      <w:spacing w:line="240" w:lineRule="auto"/>
+      <w:jc w:val="both"/>
+    </w:pPr>
+    <w:rPr>
+      <w:color w:val="313240" w:themeColor="text2" w:themeShade="BF"/>
+      <w:szCs w:val="20"/>
+    </w:rPr>
+  </w:style>
+  <w:style w:type="paragraph" w:customStyle="1" w:styleId="paragraph">
+    <w:name w:val="paragraph"/>
+    <w:basedOn w:val="Normal"/>
+    <w:rsid w:val="00226EA5"/>
+    <w:pPr>
+      <w:spacing w:before="100" w:beforeAutospacing="1" w:after="100" w:afterAutospacing="1" w:line="240" w:lineRule="auto"/>
+      <w:jc w:val="left"/>
+    </w:pPr>
+    <w:rPr>
+      <w:rFonts w:ascii="Times New Roman" w:eastAsia="Times New Roman" w:hAnsi="Times New Roman" w:cs="Times New Roman"/>
+      <w:color w:val="auto"/>
+      <w:sz w:val="24"/>
+      <w:szCs w:val="24"/>
+    </w:rPr>
+  </w:style>
+  <w:style w:type="character" w:customStyle="1" w:styleId="normaltextrun">
+    <w:name w:val="normaltextrun"/>
+    <w:basedOn w:val="Policepardfaut"/>
+    <w:rsid w:val="00226EA5"/>
+  </w:style>
+  <w:style w:type="character" w:customStyle="1" w:styleId="eop">
+    <w:name w:val="eop"/>
+    <w:basedOn w:val="Policepardfaut"/>
+    <w:rsid w:val="00226EA5"/>
+  </w:style>
+  <w:style w:type="paragraph" w:styleId="Tabledesillustrations">
+    <w:name w:val="table of figures"/>
+    <w:basedOn w:val="Normal"/>
+    <w:next w:val="Normal"/>
+    <w:uiPriority w:val="99"/>
+    <w:unhideWhenUsed/>
+    <w:rsid w:val="009864A9"/>
+    <w:pPr>
+      <w:spacing w:after="0"/>
+    </w:pPr>
+  </w:style>
+  <w:style w:type="character" w:customStyle="1" w:styleId="apple-converted-space">
+    <w:name w:val="apple-converted-space"/>
+    <w:basedOn w:val="Policepardfaut"/>
+    <w:rsid w:val="00031578"/>
+  </w:style>
+  <w:style w:type="table" w:customStyle="1" w:styleId="TableauGrille4-Accentuation31">
+    <w:name w:val="Tableau Grille 4 - Accentuation 31"/>
+    <w:basedOn w:val="TableauNormal"/>
+    <w:uiPriority w:val="49"/>
+    <w:rsid w:val="002F2CB9"/>
+    <w:pPr>
+      <w:spacing w:after="0" w:line="240" w:lineRule="auto"/>
+    </w:pPr>
+    <w:tblPr>
+      <w:tblStyleRowBandSize w:val="1"/>
+      <w:tblStyleColBandSize w:val="1"/>
+      <w:tblInd w:w="0" w:type="dxa"/>
+      <w:tblBorders>
+        <w:top w:val="single" w:sz="4" w:space="0" w:color="C990CB" w:themeColor="accent3" w:themeTint="99"/>
+        <w:left w:val="single" w:sz="4" w:space="0" w:color="C990CB" w:themeColor="accent3" w:themeTint="99"/>
+        <w:bottom w:val="single" w:sz="4" w:space="0" w:color="C990CB" w:themeColor="accent3" w:themeTint="99"/>
+        <w:right w:val="single" w:sz="4" w:space="0" w:color="C990CB" w:themeColor="accent3" w:themeTint="99"/>
+        <w:insideH w:val="single" w:sz="4" w:space="0" w:color="C990CB" w:themeColor="accent3" w:themeTint="99"/>
+        <w:insideV w:val="single" w:sz="4" w:space="0" w:color="C990CB" w:themeColor="accent3" w:themeTint="99"/>
+      </w:tblBorders>
+      <w:tblCellMar>
+        <w:top w:w="0" w:type="dxa"/>
+        <w:left w:w="108" w:type="dxa"/>
+        <w:bottom w:w="0" w:type="dxa"/>
+        <w:right w:w="108" w:type="dxa"/>
+      </w:tblCellMar>
     </w:tblPr>
     <w:tblStylePr w:type="firstRow">
       <w:rPr>
@@ -7207,7 +8216,7 @@
 </file>
 
 <file path=customXml/itemProps3.xml><?xml version="1.0" encoding="utf-8"?>
-<ds:datastoreItem xmlns:ds="http://schemas.openxmlformats.org/officeDocument/2006/customXml" ds:itemID="{81C18FB1-FFA5-4CD8-9E1B-D173F54E26D1}">
+<ds:datastoreItem xmlns:ds="http://schemas.openxmlformats.org/officeDocument/2006/customXml" ds:itemID="{006ED277-E4EA-416C-BFA5-40B907655CED}">
   <ds:schemaRefs>
     <ds:schemaRef ds:uri="http://schemas.openxmlformats.org/officeDocument/2006/bibliography"/>
   </ds:schemaRefs>

</xml_diff>